<commit_message>
Removed unused modules updated document
</commit_message>
<xml_diff>
--- a/Documentation/XIQ-Ekahau-Importer-Guide.docx
+++ b/Documentation/XIQ-Ekahau-Importer-Guide.docx
@@ -1,6 +1,6 @@
 
 <file path=word/document.xml><?xml version="1.0" encoding="utf-8"?>
-<w:document xmlns:wpc="http://schemas.microsoft.com/office/word/2010/wordprocessingCanvas" xmlns:cx="http://schemas.microsoft.com/office/drawing/2014/chartex" xmlns:cx1="http://schemas.microsoft.com/office/drawing/2015/9/8/chartex" xmlns:cx2="http://schemas.microsoft.com/office/drawing/2015/10/21/chartex" xmlns:cx3="http://schemas.microsoft.com/office/drawing/2016/5/9/chartex" xmlns:cx4="http://schemas.microsoft.com/office/drawing/2016/5/10/chartex" xmlns:cx5="http://schemas.microsoft.com/office/drawing/2016/5/11/chartex" xmlns:cx6="http://schemas.microsoft.com/office/drawing/2016/5/12/chartex" xmlns:cx7="http://schemas.microsoft.com/office/drawing/2016/5/13/chartex" xmlns:cx8="http://schemas.microsoft.com/office/drawing/2016/5/14/chartex" xmlns:mc="http://schemas.openxmlformats.org/markup-compatibility/2006" xmlns:aink="http://schemas.microsoft.com/office/drawing/2016/ink" xmlns:am3d="http://schemas.microsoft.com/office/drawing/2017/model3d" xmlns:o="urn:schemas-microsoft-com:office:office" xmlns:oel="http://schemas.microsoft.com/office/2019/extlst" xmlns:r="http://schemas.openxmlformats.org/officeDocument/2006/relationships" xmlns:m="http://schemas.openxmlformats.org/officeDocument/2006/math" xmlns:v="urn:schemas-microsoft-com:vml" xmlns:wp14="http://schemas.microsoft.com/office/word/2010/wordprocessingDrawing" xmlns:wp="http://schemas.openxmlformats.org/drawingml/2006/wordprocessingDrawing" xmlns:w10="urn:schemas-microsoft-com:office:word" xmlns:w="http://schemas.openxmlformats.org/wordprocessingml/2006/main" xmlns:w14="http://schemas.microsoft.com/office/word/2010/wordml" xmlns:w15="http://schemas.microsoft.com/office/word/2012/wordml" xmlns:w16cex="http://schemas.microsoft.com/office/word/2018/wordml/cex" xmlns:w16cid="http://schemas.microsoft.com/office/word/2016/wordml/cid" xmlns:w16="http://schemas.microsoft.com/office/word/2018/wordml" xmlns:w16sdtdh="http://schemas.microsoft.com/office/word/2020/wordml/sdtdatahash" xmlns:w16se="http://schemas.microsoft.com/office/word/2015/wordml/symex" xmlns:wpg="http://schemas.microsoft.com/office/word/2010/wordprocessingGroup" xmlns:wpi="http://schemas.microsoft.com/office/word/2010/wordprocessingInk" xmlns:wne="http://schemas.microsoft.com/office/word/2006/wordml" xmlns:wps="http://schemas.microsoft.com/office/word/2010/wordprocessingShape" mc:Ignorable="w14 w15 w16se w16cid w16 w16cex w16sdtdh wp14">
+<w:document xmlns:wpc="http://schemas.microsoft.com/office/word/2010/wordprocessingCanvas" xmlns:cx="http://schemas.microsoft.com/office/drawing/2014/chartex" xmlns:cx1="http://schemas.microsoft.com/office/drawing/2015/9/8/chartex" xmlns:cx2="http://schemas.microsoft.com/office/drawing/2015/10/21/chartex" xmlns:cx3="http://schemas.microsoft.com/office/drawing/2016/5/9/chartex" xmlns:cx4="http://schemas.microsoft.com/office/drawing/2016/5/10/chartex" xmlns:cx5="http://schemas.microsoft.com/office/drawing/2016/5/11/chartex" xmlns:cx6="http://schemas.microsoft.com/office/drawing/2016/5/12/chartex" xmlns:cx7="http://schemas.microsoft.com/office/drawing/2016/5/13/chartex" xmlns:cx8="http://schemas.microsoft.com/office/drawing/2016/5/14/chartex" xmlns:mc="http://schemas.openxmlformats.org/markup-compatibility/2006" xmlns:aink="http://schemas.microsoft.com/office/drawing/2016/ink" xmlns:am3d="http://schemas.microsoft.com/office/drawing/2017/model3d" xmlns:o="urn:schemas-microsoft-com:office:office" xmlns:oel="http://schemas.microsoft.com/office/2019/extlst" xmlns:r="http://schemas.openxmlformats.org/officeDocument/2006/relationships" xmlns:m="http://schemas.openxmlformats.org/officeDocument/2006/math" xmlns:v="urn:schemas-microsoft-com:vml" xmlns:wp14="http://schemas.microsoft.com/office/word/2010/wordprocessingDrawing" xmlns:wp="http://schemas.openxmlformats.org/drawingml/2006/wordprocessingDrawing" xmlns:w10="urn:schemas-microsoft-com:office:word" xmlns:w="http://schemas.openxmlformats.org/wordprocessingml/2006/main" xmlns:w14="http://schemas.microsoft.com/office/word/2010/wordml" xmlns:w15="http://schemas.microsoft.com/office/word/2012/wordml" xmlns:w16cex="http://schemas.microsoft.com/office/word/2018/wordml/cex" xmlns:w16cid="http://schemas.microsoft.com/office/word/2016/wordml/cid" xmlns:w16="http://schemas.microsoft.com/office/word/2018/wordml" xmlns:w16du="http://schemas.microsoft.com/office/word/2023/wordml/word16du" xmlns:w16sdtdh="http://schemas.microsoft.com/office/word/2020/wordml/sdtdatahash" xmlns:w16se="http://schemas.microsoft.com/office/word/2015/wordml/symex" xmlns:wpg="http://schemas.microsoft.com/office/word/2010/wordprocessingGroup" xmlns:wpi="http://schemas.microsoft.com/office/word/2010/wordprocessingInk" xmlns:wne="http://schemas.microsoft.com/office/word/2006/wordml" xmlns:wps="http://schemas.microsoft.com/office/word/2010/wordprocessingShape" mc:Ignorable="w14 w15 w16se w16cid w16 w16cex w16sdtdh wp14">
   <w:body>
     <w:p>
       <w:pPr>
@@ -45,19 +45,28 @@
         <w:t>0</w:t>
       </w:r>
       <w:r>
-        <w:t>5</w:t>
+        <w:t>3</w:t>
       </w:r>
       <w:r>
         <w:t>/</w:t>
       </w:r>
       <w:r>
-        <w:t>26</w:t>
-      </w:r>
-      <w:r>
-        <w:t>/2022 – v1.</w:t>
-      </w:r>
-      <w:r>
-        <w:t>1</w:t>
+        <w:t>2</w:t>
+      </w:r>
+      <w:r>
+        <w:t>4</w:t>
+      </w:r>
+      <w:r>
+        <w:t>/202</w:t>
+      </w:r>
+      <w:r>
+        <w:t>3</w:t>
+      </w:r>
+      <w:r>
+        <w:t xml:space="preserve"> – v1.</w:t>
+      </w:r>
+      <w:r>
+        <w:t>3</w:t>
       </w:r>
     </w:p>
     <w:p/>
@@ -162,13 +171,13 @@
         <w:rPr>
           <w:rFonts w:eastAsiaTheme="majorEastAsia"/>
         </w:rPr>
-        <w:t>. This script can be used</w:t>
+        <w:t xml:space="preserve">. This script can </w:t>
       </w:r>
       <w:r>
         <w:rPr>
           <w:rFonts w:eastAsiaTheme="majorEastAsia"/>
         </w:rPr>
-        <w:t xml:space="preserve"> to import </w:t>
+        <w:t xml:space="preserve">import </w:t>
       </w:r>
       <w:r>
         <w:rPr>
@@ -2671,13 +2680,25 @@
         <w:t>executed</w:t>
       </w:r>
       <w:r>
-        <w:t xml:space="preserve"> from any device with python and the needed modules installed. This device will need to be able to </w:t>
-      </w:r>
-      <w:r>
-        <w:t xml:space="preserve">access the Ekahau files and be able to </w:t>
-      </w:r>
-      <w:r>
-        <w:t xml:space="preserve">reach out to ExtremeCloud IQ. </w:t>
+        <w:t xml:space="preserve"> from any device with python and the needed modules installed. This device </w:t>
+      </w:r>
+      <w:r>
+        <w:t>must be able to</w:t>
+      </w:r>
+      <w:r>
+        <w:t xml:space="preserve"> </w:t>
+      </w:r>
+      <w:r>
+        <w:t xml:space="preserve">access the Ekahau files and </w:t>
+      </w:r>
+      <w:r>
+        <w:t>reach out to ExtremeCloud IQ</w:t>
+      </w:r>
+      <w:r>
+        <w:t>, and</w:t>
+      </w:r>
+      <w:r>
+        <w:t xml:space="preserve"> </w:t>
       </w:r>
       <w:r>
         <w:t>Ekahau does not need to be installed on the device.</w:t>
@@ -2742,13 +2763,37 @@
     </w:p>
     <w:p>
       <w:r>
-        <w:t>Currently</w:t>
-      </w:r>
-      <w:r>
-        <w:t>,</w:t>
-      </w:r>
-      <w:r>
-        <w:t xml:space="preserve"> this script has only been tested in MacOS. Both Big Sur and Monterey. </w:t>
+        <w:t>This</w:t>
+      </w:r>
+      <w:r>
+        <w:t xml:space="preserve"> script has only been tested in MacOS</w:t>
+      </w:r>
+      <w:r>
+        <w:t xml:space="preserve"> (</w:t>
+      </w:r>
+      <w:r>
+        <w:t>Big Sur</w:t>
+      </w:r>
+      <w:r>
+        <w:t xml:space="preserve">, </w:t>
+      </w:r>
+      <w:r>
+        <w:t>Monterey</w:t>
+      </w:r>
+      <w:r>
+        <w:t xml:space="preserve">, </w:t>
+      </w:r>
+      <w:r>
+        <w:t xml:space="preserve">and Ventura) </w:t>
+      </w:r>
+      <w:r>
+        <w:t>and</w:t>
+      </w:r>
+      <w:r>
+        <w:t xml:space="preserve"> Windows 10</w:t>
+      </w:r>
+      <w:r>
+        <w:t xml:space="preserve">. </w:t>
       </w:r>
       <w:r>
         <w:t>T</w:t>
@@ -2766,25 +2811,28 @@
         <w:t>be executed</w:t>
       </w:r>
       <w:r>
-        <w:t xml:space="preserve"> from any device that can run python 3.6 or higher</w:t>
-      </w:r>
-      <w:r>
-        <w:t>,</w:t>
-      </w:r>
-      <w:r>
-        <w:t xml:space="preserve"> but that is currently not supported until testing is completed</w:t>
-      </w:r>
-      <w:r>
-        <w:t>.</w:t>
-      </w:r>
-      <w:r>
-        <w:t xml:space="preserve"> The device will need to be able to </w:t>
-      </w:r>
-      <w:r>
-        <w:t xml:space="preserve">reach ExtremeCloud IQ. This can be done through a proxy. </w:t>
-      </w:r>
-      <w:r>
-        <w:t>Proxy config is beyond the scope of this guide.</w:t>
+        <w:t xml:space="preserve"> from any device </w:t>
+      </w:r>
+      <w:r>
+        <w:t>running</w:t>
+      </w:r>
+      <w:r>
+        <w:t xml:space="preserve"> python 3.6 or higher.</w:t>
+      </w:r>
+      <w:r>
+        <w:t xml:space="preserve"> The device will need to </w:t>
+      </w:r>
+      <w:r>
+        <w:t>reach ExtremeCloud IQ, which</w:t>
+      </w:r>
+      <w:r>
+        <w:t xml:space="preserve"> can be done through a proxy</w:t>
+      </w:r>
+      <w:r>
+        <w:t>, and proxy</w:t>
+      </w:r>
+      <w:r>
+        <w:t xml:space="preserve"> config is beyond the scope of this guide.</w:t>
       </w:r>
       <w:r>
         <w:t xml:space="preserve"> </w:t>
@@ -2805,7 +2853,7 @@
     </w:p>
     <w:p>
       <w:r>
-        <w:t>Depending on the device used, you may need to install python, or a different version of python. The easiest way to check the version of python is to open the terminal and type this command.</w:t>
+        <w:t>Depending on the device used, you may need to install python or a different version. The easiest way to check the version of python is to open the terminal and type this command.</w:t>
       </w:r>
     </w:p>
     <w:p>
@@ -3406,24 +3454,194 @@
         </w:rPr>
       </w:pPr>
     </w:p>
-    <w:bookmarkEnd w:id="34"/>
-    <w:bookmarkEnd w:id="35"/>
-    <w:p/>
-    <w:p>
-      <w:pPr>
-        <w:pStyle w:val="Heading2"/>
-      </w:pPr>
-      <w:bookmarkStart w:id="42" w:name="_Toc87020360"/>
-      <w:bookmarkStart w:id="43" w:name="_Toc96008987"/>
-      <w:bookmarkStart w:id="44" w:name="_Toc100924588"/>
-      <w:bookmarkStart w:id="45" w:name="OLE_LINK15"/>
-      <w:bookmarkStart w:id="46" w:name="OLE_LINK16"/>
-      <w:r>
-        <w:t>Required Modules:</w:t>
+    <w:p>
+      <w:pPr>
+        <w:pStyle w:val="Heading3"/>
+        <w:rPr>
+          <w:b w:val="0"/>
+          <w:bCs/>
+          <w:sz w:val="20"/>
+          <w:szCs w:val="20"/>
+        </w:rPr>
+      </w:pPr>
+      <w:bookmarkStart w:id="42" w:name="_Toc87020359"/>
+      <w:bookmarkStart w:id="43" w:name="_Toc96008986"/>
+      <w:bookmarkEnd w:id="34"/>
+      <w:bookmarkEnd w:id="35"/>
+    </w:p>
+    <w:p>
+      <w:pPr>
+        <w:pStyle w:val="Heading3"/>
+        <w:rPr>
+          <w:b w:val="0"/>
+          <w:bCs/>
+          <w:sz w:val="20"/>
+          <w:szCs w:val="20"/>
+        </w:rPr>
+      </w:pPr>
+      <w:r>
+        <w:rPr>
+          <w:b w:val="0"/>
+          <w:bCs/>
+          <w:sz w:val="20"/>
+          <w:szCs w:val="20"/>
+        </w:rPr>
+        <w:t>Windows 10</w:t>
       </w:r>
       <w:bookmarkEnd w:id="42"/>
       <w:bookmarkEnd w:id="43"/>
+    </w:p>
+    <w:p>
+      <w:pPr>
+        <w:pStyle w:val="ListParagraph"/>
+        <w:numPr>
+          <w:ilvl w:val="0"/>
+          <w:numId w:val="5"/>
+        </w:numPr>
+      </w:pPr>
+      <w:r>
+        <w:t xml:space="preserve">Search Microsoft store for python 3.9 and click </w:t>
+      </w:r>
+      <w:proofErr w:type="gramStart"/>
+      <w:r>
+        <w:t>install</w:t>
+      </w:r>
+      <w:proofErr w:type="gramEnd"/>
+    </w:p>
+    <w:p>
+      <w:pPr>
+        <w:pStyle w:val="ListParagraph"/>
+        <w:numPr>
+          <w:ilvl w:val="0"/>
+          <w:numId w:val="5"/>
+        </w:numPr>
+      </w:pPr>
+      <w:r>
+        <w:rPr>
+          <w:bCs/>
+          <w:noProof/>
+          <w:sz w:val="20"/>
+          <w:szCs w:val="20"/>
+        </w:rPr>
+        <w:drawing>
+          <wp:anchor distT="0" distB="0" distL="114300" distR="114300" simplePos="0" relativeHeight="251692032" behindDoc="1" locked="0" layoutInCell="1" allowOverlap="1" wp14:anchorId="238FF3F7" wp14:editId="648F11C3">
+            <wp:simplePos x="0" y="0"/>
+            <wp:positionH relativeFrom="column">
+              <wp:posOffset>2835275</wp:posOffset>
+            </wp:positionH>
+            <wp:positionV relativeFrom="paragraph">
+              <wp:posOffset>129540</wp:posOffset>
+            </wp:positionV>
+            <wp:extent cx="3686175" cy="1209675"/>
+            <wp:effectExtent l="0" t="0" r="0" b="0"/>
+            <wp:wrapTight wrapText="bothSides">
+              <wp:wrapPolygon edited="0">
+                <wp:start x="0" y="0"/>
+                <wp:lineTo x="0" y="21317"/>
+                <wp:lineTo x="21507" y="21317"/>
+                <wp:lineTo x="21507" y="0"/>
+                <wp:lineTo x="0" y="0"/>
+              </wp:wrapPolygon>
+            </wp:wrapTight>
+            <wp:docPr id="9" name="Picture 9" descr="Graphical user interface, text, application, Teams&#10;&#10;Description automatically generated">
+              <a:extLst xmlns:a="http://schemas.openxmlformats.org/drawingml/2006/main">
+                <a:ext uri="{FF2B5EF4-FFF2-40B4-BE49-F238E27FC236}">
+                  <a16:creationId xmlns:a16="http://schemas.microsoft.com/office/drawing/2014/main" id="{F429490B-78F1-8345-958C-A3A5A442639A}"/>
+                </a:ext>
+              </a:extLst>
+            </wp:docPr>
+            <wp:cNvGraphicFramePr>
+              <a:graphicFrameLocks xmlns:a="http://schemas.openxmlformats.org/drawingml/2006/main" noChangeAspect="1"/>
+            </wp:cNvGraphicFramePr>
+            <a:graphic xmlns:a="http://schemas.openxmlformats.org/drawingml/2006/main">
+              <a:graphicData uri="http://schemas.openxmlformats.org/drawingml/2006/picture">
+                <pic:pic xmlns:pic="http://schemas.openxmlformats.org/drawingml/2006/picture">
+                  <pic:nvPicPr>
+                    <pic:cNvPr id="12" name="Picture 11" descr="Graphical user interface, text, application, Teams&#10;&#10;Description automatically generated">
+                      <a:extLst>
+                        <a:ext uri="{FF2B5EF4-FFF2-40B4-BE49-F238E27FC236}">
+                          <a16:creationId xmlns:a16="http://schemas.microsoft.com/office/drawing/2014/main" id="{F429490B-78F1-8345-958C-A3A5A442639A}"/>
+                        </a:ext>
+                      </a:extLst>
+                    </pic:cNvPr>
+                    <pic:cNvPicPr>
+                      <a:picLocks noChangeAspect="1"/>
+                    </pic:cNvPicPr>
+                  </pic:nvPicPr>
+                  <pic:blipFill>
+                    <a:blip r:embed="rId11" cstate="print">
+                      <a:extLst>
+                        <a:ext uri="{28A0092B-C50C-407E-A947-70E740481C1C}">
+                          <a14:useLocalDpi xmlns:a14="http://schemas.microsoft.com/office/drawing/2010/main" val="0"/>
+                        </a:ext>
+                      </a:extLst>
+                    </a:blip>
+                    <a:stretch>
+                      <a:fillRect/>
+                    </a:stretch>
+                  </pic:blipFill>
+                  <pic:spPr>
+                    <a:xfrm>
+                      <a:off x="0" y="0"/>
+                      <a:ext cx="3686175" cy="1209675"/>
+                    </a:xfrm>
+                    <a:prstGeom prst="rect">
+                      <a:avLst/>
+                    </a:prstGeom>
+                  </pic:spPr>
+                </pic:pic>
+              </a:graphicData>
+            </a:graphic>
+            <wp14:sizeRelH relativeFrom="page">
+              <wp14:pctWidth>0</wp14:pctWidth>
+            </wp14:sizeRelH>
+            <wp14:sizeRelV relativeFrom="page">
+              <wp14:pctHeight>0</wp14:pctHeight>
+            </wp14:sizeRelV>
+          </wp:anchor>
+        </w:drawing>
+      </w:r>
+      <w:r>
+        <w:t xml:space="preserve">Log in with Microsoft </w:t>
+      </w:r>
+      <w:proofErr w:type="gramStart"/>
+      <w:r>
+        <w:t>credentials</w:t>
+      </w:r>
+      <w:proofErr w:type="gramEnd"/>
+    </w:p>
+    <w:p/>
+    <w:p>
+      <w:pPr>
+        <w:numPr>
+          <w:ilvl w:val="0"/>
+          <w:numId w:val="5"/>
+        </w:numPr>
+      </w:pPr>
+      <w:r>
+        <w:t>The Windows store installs pip3 with python3. Pip3 will be used to install the needed modules</w:t>
+      </w:r>
+      <w:r>
+        <w:t>.</w:t>
+      </w:r>
+    </w:p>
+    <w:p/>
+    <w:p/>
+    <w:p>
+      <w:pPr>
+        <w:pStyle w:val="Heading2"/>
+      </w:pPr>
+      <w:bookmarkStart w:id="44" w:name="_Toc87020360"/>
+      <w:bookmarkStart w:id="45" w:name="_Toc96008987"/>
+      <w:bookmarkStart w:id="46" w:name="_Toc100924588"/>
+      <w:bookmarkStart w:id="47" w:name="OLE_LINK15"/>
+      <w:bookmarkStart w:id="48" w:name="OLE_LINK16"/>
+      <w:r>
+        <w:t>Required Modules:</w:t>
+      </w:r>
       <w:bookmarkEnd w:id="44"/>
+      <w:bookmarkEnd w:id="45"/>
+      <w:bookmarkEnd w:id="46"/>
     </w:p>
     <w:p>
       <w:r>
@@ -3453,15 +3671,27 @@
       <w:r>
         <w:t xml:space="preserve"> and </w:t>
       </w:r>
+      <w:proofErr w:type="spellStart"/>
       <w:r>
         <w:rPr>
           <w:b/>
           <w:bCs/>
         </w:rPr>
-        <w:t>cv2</w:t>
-      </w:r>
-      <w:r>
-        <w:t xml:space="preserve"> module</w:t>
+        <w:t>opencv</w:t>
+      </w:r>
+      <w:proofErr w:type="spellEnd"/>
+      <w:r>
+        <w:rPr>
+          <w:b/>
+          <w:bCs/>
+        </w:rPr>
+        <w:t>-python</w:t>
+      </w:r>
+      <w:r>
+        <w:t xml:space="preserve"> </w:t>
+      </w:r>
+      <w:r>
+        <w:t>module</w:t>
       </w:r>
       <w:r>
         <w:t>s</w:t>
@@ -3502,8 +3732,8 @@
           <w:bCs/>
         </w:rPr>
       </w:pPr>
-      <w:bookmarkStart w:id="47" w:name="_Toc96008988"/>
-      <w:bookmarkStart w:id="48" w:name="_Toc100924589"/>
+      <w:bookmarkStart w:id="49" w:name="_Toc96008988"/>
+      <w:bookmarkStart w:id="50" w:name="_Toc100924589"/>
       <w:r>
         <w:rPr>
           <w:b w:val="0"/>
@@ -3511,8 +3741,8 @@
         </w:rPr>
         <w:t>Checking for existing Modules</w:t>
       </w:r>
-      <w:bookmarkEnd w:id="47"/>
-      <w:bookmarkEnd w:id="48"/>
+      <w:bookmarkEnd w:id="49"/>
+      <w:bookmarkEnd w:id="50"/>
     </w:p>
     <w:p>
       <w:r>
@@ -3754,16 +3984,16 @@
         <mc:AlternateContent>
           <mc:Choice Requires="wps">
             <w:drawing>
-              <wp:anchor distT="0" distB="0" distL="114300" distR="114300" simplePos="0" relativeHeight="251669504" behindDoc="0" locked="0" layoutInCell="1" allowOverlap="1" wp14:anchorId="01585A0A" wp14:editId="05327B22">
+              <wp:anchor distT="0" distB="0" distL="114300" distR="114300" simplePos="0" relativeHeight="251669504" behindDoc="0" locked="0" layoutInCell="1" allowOverlap="1" wp14:anchorId="01585A0A" wp14:editId="4846EB15">
                 <wp:simplePos x="0" y="0"/>
                 <wp:positionH relativeFrom="column">
-                  <wp:posOffset>791845</wp:posOffset>
+                  <wp:posOffset>793019</wp:posOffset>
                 </wp:positionH>
                 <wp:positionV relativeFrom="paragraph">
-                  <wp:posOffset>111125</wp:posOffset>
+                  <wp:posOffset>110136</wp:posOffset>
                 </wp:positionV>
-                <wp:extent cx="1455381" cy="243840"/>
-                <wp:effectExtent l="0" t="0" r="18415" b="10160"/>
+                <wp:extent cx="1755972" cy="243840"/>
+                <wp:effectExtent l="0" t="0" r="9525" b="10160"/>
                 <wp:wrapNone/>
                 <wp:docPr id="2" name="Text Box 2"/>
                 <wp:cNvGraphicFramePr/>
@@ -3774,7 +4004,7 @@
                       <wps:spPr>
                         <a:xfrm>
                           <a:off x="0" y="0"/>
-                          <a:ext cx="1455381" cy="243840"/>
+                          <a:ext cx="1755972" cy="243840"/>
                         </a:xfrm>
                         <a:prstGeom prst="rect">
                           <a:avLst/>
@@ -3804,7 +4034,50 @@
                                 <w:sz w:val="16"/>
                                 <w:szCs w:val="16"/>
                               </w:rPr>
-                              <w:t>python3 -c “import cv2”</w:t>
+                              <w:t xml:space="preserve">python3 -c “import </w:t>
+                            </w:r>
+                            <w:proofErr w:type="spellStart"/>
+                            <w:r>
+                              <w:rPr>
+                                <w:rFonts w:ascii="Cambria" w:hAnsi="Cambria"/>
+                                <w:sz w:val="16"/>
+                                <w:szCs w:val="16"/>
+                              </w:rPr>
+                              <w:t>opencv</w:t>
+                            </w:r>
+                            <w:proofErr w:type="spellEnd"/>
+                            <w:r>
+                              <w:rPr>
+                                <w:rFonts w:ascii="Cambria" w:hAnsi="Cambria"/>
+                                <w:sz w:val="16"/>
+                                <w:szCs w:val="16"/>
+                              </w:rPr>
+                              <w:t>-python</w:t>
+                            </w:r>
+                            <w:r>
+                              <w:rPr>
+                                <w:rFonts w:ascii="Cambria" w:hAnsi="Cambria"/>
+                                <w:sz w:val="16"/>
+                                <w:szCs w:val="16"/>
+                              </w:rPr>
+                              <w:t>”</w:t>
+                            </w:r>
+                          </w:p>
+                          <w:p>
+                            <w:pPr>
+                              <w:rPr>
+                                <w:rFonts w:ascii="Cambria" w:hAnsi="Cambria"/>
+                                <w:sz w:val="16"/>
+                                <w:szCs w:val="16"/>
+                              </w:rPr>
+                            </w:pPr>
+                            <w:r>
+                              <w:rPr>
+                                <w:rFonts w:ascii="Cambria" w:hAnsi="Cambria"/>
+                                <w:sz w:val="16"/>
+                                <w:szCs w:val="16"/>
+                              </w:rPr>
+                              <w:t>”</w:t>
                             </w:r>
                           </w:p>
                         </w:txbxContent>
@@ -3829,7 +4102,7 @@
           </mc:Choice>
           <mc:Fallback>
             <w:pict>
-              <v:shape w14:anchorId="01585A0A" id="Text Box 2" o:spid="_x0000_s1031" type="#_x0000_t202" style="position:absolute;margin-left:62.35pt;margin-top:8.75pt;width:114.6pt;height:19.2pt;z-index:251669504;visibility:visible;mso-wrap-style:square;mso-width-percent:0;mso-height-percent:0;mso-wrap-distance-left:9pt;mso-wrap-distance-top:0;mso-wrap-distance-right:9pt;mso-wrap-distance-bottom:0;mso-position-horizontal:absolute;mso-position-horizontal-relative:text;mso-position-vertical:absolute;mso-position-vertical-relative:text;mso-width-percent:0;mso-height-percent:0;mso-width-relative:margin;mso-height-relative:margin;v-text-anchor:top" o:gfxdata="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" fillcolor="white [3201]" strokeweight=".5pt">
+              <v:shape w14:anchorId="01585A0A" id="Text Box 2" o:spid="_x0000_s1031" type="#_x0000_t202" style="position:absolute;margin-left:62.45pt;margin-top:8.65pt;width:138.25pt;height:19.2pt;z-index:251669504;visibility:visible;mso-wrap-style:square;mso-width-percent:0;mso-height-percent:0;mso-wrap-distance-left:9pt;mso-wrap-distance-top:0;mso-wrap-distance-right:9pt;mso-wrap-distance-bottom:0;mso-position-horizontal:absolute;mso-position-horizontal-relative:text;mso-position-vertical:absolute;mso-position-vertical-relative:text;mso-width-percent:0;mso-height-percent:0;mso-width-relative:margin;mso-height-relative:margin;v-text-anchor:top" o:gfxdata="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" fillcolor="white [3201]" strokeweight=".5pt">
                 <v:textbox>
                   <w:txbxContent>
                     <w:p>
@@ -3846,7 +4119,50 @@
                           <w:sz w:val="16"/>
                           <w:szCs w:val="16"/>
                         </w:rPr>
-                        <w:t>python3 -c “import cv2”</w:t>
+                        <w:t xml:space="preserve">python3 -c “import </w:t>
+                      </w:r>
+                      <w:proofErr w:type="spellStart"/>
+                      <w:r>
+                        <w:rPr>
+                          <w:rFonts w:ascii="Cambria" w:hAnsi="Cambria"/>
+                          <w:sz w:val="16"/>
+                          <w:szCs w:val="16"/>
+                        </w:rPr>
+                        <w:t>opencv</w:t>
+                      </w:r>
+                      <w:proofErr w:type="spellEnd"/>
+                      <w:r>
+                        <w:rPr>
+                          <w:rFonts w:ascii="Cambria" w:hAnsi="Cambria"/>
+                          <w:sz w:val="16"/>
+                          <w:szCs w:val="16"/>
+                        </w:rPr>
+                        <w:t>-python</w:t>
+                      </w:r>
+                      <w:r>
+                        <w:rPr>
+                          <w:rFonts w:ascii="Cambria" w:hAnsi="Cambria"/>
+                          <w:sz w:val="16"/>
+                          <w:szCs w:val="16"/>
+                        </w:rPr>
+                        <w:t>”</w:t>
+                      </w:r>
+                    </w:p>
+                    <w:p>
+                      <w:pPr>
+                        <w:rPr>
+                          <w:rFonts w:ascii="Cambria" w:hAnsi="Cambria"/>
+                          <w:sz w:val="16"/>
+                          <w:szCs w:val="16"/>
+                        </w:rPr>
+                      </w:pPr>
+                      <w:r>
+                        <w:rPr>
+                          <w:rFonts w:ascii="Cambria" w:hAnsi="Cambria"/>
+                          <w:sz w:val="16"/>
+                          <w:szCs w:val="16"/>
+                        </w:rPr>
+                        <w:t>”</w:t>
                       </w:r>
                     </w:p>
                   </w:txbxContent>
@@ -3899,19 +4215,20 @@
           <w:bCs/>
         </w:rPr>
       </w:pPr>
-      <w:bookmarkStart w:id="49" w:name="_Installing_required_modules"/>
-      <w:bookmarkStart w:id="50" w:name="_Toc96008989"/>
-      <w:bookmarkStart w:id="51" w:name="_Toc100924590"/>
-      <w:bookmarkEnd w:id="49"/>
+      <w:bookmarkStart w:id="51" w:name="_Installing_required_modules"/>
+      <w:bookmarkStart w:id="52" w:name="_Toc96008989"/>
+      <w:bookmarkStart w:id="53" w:name="_Toc100924590"/>
+      <w:bookmarkEnd w:id="51"/>
       <w:r>
         <w:rPr>
           <w:b w:val="0"/>
           <w:bCs/>
         </w:rPr>
+        <w:lastRenderedPageBreak/>
         <w:t>Installing required modules</w:t>
       </w:r>
-      <w:bookmarkEnd w:id="50"/>
-      <w:bookmarkEnd w:id="51"/>
+      <w:bookmarkEnd w:id="52"/>
+      <w:bookmarkEnd w:id="53"/>
     </w:p>
     <w:p>
       <w:r>
@@ -3943,9 +4260,9 @@
       <w:pPr>
         <w:pStyle w:val="Heading2"/>
       </w:pPr>
-      <w:bookmarkStart w:id="52" w:name="_Toc92701404"/>
-      <w:bookmarkStart w:id="53" w:name="_Toc96008990"/>
-      <w:bookmarkStart w:id="54" w:name="_Toc100924591"/>
+      <w:bookmarkStart w:id="54" w:name="_Toc92701404"/>
+      <w:bookmarkStart w:id="55" w:name="_Toc96008990"/>
+      <w:bookmarkStart w:id="56" w:name="_Toc100924591"/>
       <w:r>
         <w:rPr>
           <w:noProof/>
@@ -4068,9 +4385,9 @@
           </mc:Fallback>
         </mc:AlternateContent>
       </w:r>
-      <w:bookmarkEnd w:id="52"/>
-      <w:bookmarkEnd w:id="53"/>
       <w:bookmarkEnd w:id="54"/>
+      <w:bookmarkEnd w:id="55"/>
+      <w:bookmarkEnd w:id="56"/>
       <w:r>
         <w:t xml:space="preserve"> </w:t>
       </w:r>
@@ -4209,7 +4526,6 @@
         <w:t xml:space="preserve"> </w:t>
       </w:r>
     </w:p>
-    <w:p/>
     <w:p>
       <w:r>
         <w:rPr>
@@ -4218,13 +4534,13 @@
         <mc:AlternateContent>
           <mc:Choice Requires="wps">
             <w:drawing>
-              <wp:anchor distT="0" distB="0" distL="114300" distR="114300" simplePos="0" relativeHeight="251673600" behindDoc="0" locked="0" layoutInCell="1" allowOverlap="1" wp14:anchorId="02F9091C" wp14:editId="5F5A0606">
+              <wp:anchor distT="0" distB="0" distL="114300" distR="114300" simplePos="0" relativeHeight="251673600" behindDoc="0" locked="0" layoutInCell="1" allowOverlap="1" wp14:anchorId="02F9091C" wp14:editId="543536EA">
                 <wp:simplePos x="0" y="0"/>
                 <wp:positionH relativeFrom="column">
-                  <wp:posOffset>457200</wp:posOffset>
+                  <wp:posOffset>1266404</wp:posOffset>
                 </wp:positionH>
                 <wp:positionV relativeFrom="paragraph">
-                  <wp:posOffset>53975</wp:posOffset>
+                  <wp:posOffset>118650</wp:posOffset>
                 </wp:positionV>
                 <wp:extent cx="1097280" cy="243840"/>
                 <wp:effectExtent l="0" t="0" r="7620" b="10160"/>
@@ -4298,7 +4614,7 @@
           </mc:Choice>
           <mc:Fallback>
             <w:pict>
-              <v:shape w14:anchorId="02F9091C" id="Text Box 35" o:spid="_x0000_s1034" type="#_x0000_t202" style="position:absolute;margin-left:36pt;margin-top:4.25pt;width:86.4pt;height:19.2pt;z-index:251673600;visibility:visible;mso-wrap-style:square;mso-width-percent:0;mso-wrap-distance-left:9pt;mso-wrap-distance-top:0;mso-wrap-distance-right:9pt;mso-wrap-distance-bottom:0;mso-position-horizontal:absolute;mso-position-horizontal-relative:text;mso-position-vertical:absolute;mso-position-vertical-relative:text;mso-width-percent:0;mso-width-relative:margin;v-text-anchor:top" o:gfxdata="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" fillcolor="white [3201]" strokeweight=".5pt">
+              <v:shape w14:anchorId="02F9091C" id="Text Box 35" o:spid="_x0000_s1034" type="#_x0000_t202" style="position:absolute;margin-left:99.7pt;margin-top:9.35pt;width:86.4pt;height:19.2pt;z-index:251673600;visibility:visible;mso-wrap-style:square;mso-width-percent:0;mso-wrap-distance-left:9pt;mso-wrap-distance-top:0;mso-wrap-distance-right:9pt;mso-wrap-distance-bottom:0;mso-position-horizontal:absolute;mso-position-horizontal-relative:text;mso-position-vertical:absolute;mso-position-vertical-relative:text;mso-width-percent:0;mso-width-relative:margin;v-text-anchor:top" o:gfxdata="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" fillcolor="white [3201]" strokeweight=".5pt">
                 <v:textbox>
                   <w:txbxContent>
                     <w:p>
@@ -4342,16 +4658,16 @@
         <mc:AlternateContent>
           <mc:Choice Requires="wps">
             <w:drawing>
-              <wp:anchor distT="0" distB="0" distL="114300" distR="114300" simplePos="0" relativeHeight="251675648" behindDoc="0" locked="0" layoutInCell="1" allowOverlap="1" wp14:anchorId="23F7F3B7" wp14:editId="210A6AF3">
+              <wp:anchor distT="0" distB="0" distL="114300" distR="114300" simplePos="0" relativeHeight="251675648" behindDoc="0" locked="0" layoutInCell="1" allowOverlap="1" wp14:anchorId="23F7F3B7" wp14:editId="31CFAE37">
                 <wp:simplePos x="0" y="0"/>
                 <wp:positionH relativeFrom="column">
-                  <wp:posOffset>656590</wp:posOffset>
+                  <wp:posOffset>2265770</wp:posOffset>
                 </wp:positionH>
                 <wp:positionV relativeFrom="paragraph">
-                  <wp:posOffset>111760</wp:posOffset>
+                  <wp:posOffset>56369</wp:posOffset>
                 </wp:positionV>
-                <wp:extent cx="1097280" cy="243840"/>
-                <wp:effectExtent l="0" t="0" r="7620" b="10160"/>
+                <wp:extent cx="1424198" cy="243840"/>
+                <wp:effectExtent l="0" t="0" r="11430" b="10160"/>
                 <wp:wrapNone/>
                 <wp:docPr id="3" name="Text Box 3"/>
                 <wp:cNvGraphicFramePr/>
@@ -4362,7 +4678,7 @@
                       <wps:spPr>
                         <a:xfrm>
                           <a:off x="0" y="0"/>
-                          <a:ext cx="1097280" cy="243840"/>
+                          <a:ext cx="1424198" cy="243840"/>
                         </a:xfrm>
                         <a:prstGeom prst="rect">
                           <a:avLst/>
@@ -4394,14 +4710,43 @@
                               </w:rPr>
                               <w:t xml:space="preserve">pip3 install </w:t>
                             </w:r>
+                            <w:proofErr w:type="spellStart"/>
                             <w:r>
                               <w:rPr>
                                 <w:rFonts w:ascii="Cambria" w:hAnsi="Cambria"/>
                                 <w:sz w:val="16"/>
                                 <w:szCs w:val="16"/>
                               </w:rPr>
-                              <w:t>cv2</w:t>
+                              <w:t>opencv</w:t>
                             </w:r>
+                            <w:proofErr w:type="spellEnd"/>
+                            <w:r>
+                              <w:rPr>
+                                <w:rFonts w:ascii="Cambria" w:hAnsi="Cambria"/>
+                                <w:sz w:val="16"/>
+                                <w:szCs w:val="16"/>
+                              </w:rPr>
+                              <w:t>-</w:t>
+                            </w:r>
+                            <w:proofErr w:type="gramStart"/>
+                            <w:r>
+                              <w:rPr>
+                                <w:rFonts w:ascii="Cambria" w:hAnsi="Cambria"/>
+                                <w:sz w:val="16"/>
+                                <w:szCs w:val="16"/>
+                              </w:rPr>
+                              <w:t>python</w:t>
+                            </w:r>
+                            <w:proofErr w:type="gramEnd"/>
+                          </w:p>
+                          <w:p>
+                            <w:pPr>
+                              <w:rPr>
+                                <w:rFonts w:ascii="Cambria" w:hAnsi="Cambria"/>
+                                <w:sz w:val="16"/>
+                                <w:szCs w:val="16"/>
+                              </w:rPr>
+                            </w:pPr>
                           </w:p>
                         </w:txbxContent>
                       </wps:txbx>
@@ -4422,7 +4767,7 @@
           </mc:Choice>
           <mc:Fallback>
             <w:pict>
-              <v:shape w14:anchorId="23F7F3B7" id="Text Box 3" o:spid="_x0000_s1035" type="#_x0000_t202" style="position:absolute;margin-left:51.7pt;margin-top:8.8pt;width:86.4pt;height:19.2pt;z-index:251675648;visibility:visible;mso-wrap-style:square;mso-width-percent:0;mso-wrap-distance-left:9pt;mso-wrap-distance-top:0;mso-wrap-distance-right:9pt;mso-wrap-distance-bottom:0;mso-position-horizontal:absolute;mso-position-horizontal-relative:text;mso-position-vertical:absolute;mso-position-vertical-relative:text;mso-width-percent:0;mso-width-relative:margin;v-text-anchor:top" o:gfxdata="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" fillcolor="white [3201]" strokeweight=".5pt">
+              <v:shape w14:anchorId="23F7F3B7" id="Text Box 3" o:spid="_x0000_s1035" type="#_x0000_t202" style="position:absolute;margin-left:178.4pt;margin-top:4.45pt;width:112.15pt;height:19.2pt;z-index:251675648;visibility:visible;mso-wrap-style:square;mso-width-percent:0;mso-wrap-distance-left:9pt;mso-wrap-distance-top:0;mso-wrap-distance-right:9pt;mso-wrap-distance-bottom:0;mso-position-horizontal:absolute;mso-position-horizontal-relative:text;mso-position-vertical:absolute;mso-position-vertical-relative:text;mso-width-percent:0;mso-width-relative:margin;v-text-anchor:top" o:gfxdata="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" fillcolor="white [3201]" strokeweight=".5pt">
                 <v:textbox>
                   <w:txbxContent>
                     <w:p>
@@ -4441,14 +4786,43 @@
                         </w:rPr>
                         <w:t xml:space="preserve">pip3 install </w:t>
                       </w:r>
+                      <w:proofErr w:type="spellStart"/>
                       <w:r>
                         <w:rPr>
                           <w:rFonts w:ascii="Cambria" w:hAnsi="Cambria"/>
                           <w:sz w:val="16"/>
                           <w:szCs w:val="16"/>
                         </w:rPr>
-                        <w:t>cv2</w:t>
+                        <w:t>opencv</w:t>
                       </w:r>
+                      <w:proofErr w:type="spellEnd"/>
+                      <w:r>
+                        <w:rPr>
+                          <w:rFonts w:ascii="Cambria" w:hAnsi="Cambria"/>
+                          <w:sz w:val="16"/>
+                          <w:szCs w:val="16"/>
+                        </w:rPr>
+                        <w:t>-</w:t>
+                      </w:r>
+                      <w:proofErr w:type="gramStart"/>
+                      <w:r>
+                        <w:rPr>
+                          <w:rFonts w:ascii="Cambria" w:hAnsi="Cambria"/>
+                          <w:sz w:val="16"/>
+                          <w:szCs w:val="16"/>
+                        </w:rPr>
+                        <w:t>python</w:t>
+                      </w:r>
+                      <w:proofErr w:type="gramEnd"/>
+                    </w:p>
+                    <w:p>
+                      <w:pPr>
+                        <w:rPr>
+                          <w:rFonts w:ascii="Cambria" w:hAnsi="Cambria"/>
+                          <w:sz w:val="16"/>
+                          <w:szCs w:val="16"/>
+                        </w:rPr>
+                      </w:pPr>
                     </w:p>
                   </w:txbxContent>
                 </v:textbox>
@@ -4458,22 +4832,22 @@
         </mc:AlternateContent>
       </w:r>
     </w:p>
+    <w:p/>
     <w:p>
       <w:pPr>
         <w:pStyle w:val="Heading1"/>
       </w:pPr>
-      <w:bookmarkStart w:id="55" w:name="_Ekahau_File_Preparation:"/>
-      <w:bookmarkStart w:id="56" w:name="_Toc100924592"/>
-      <w:bookmarkStart w:id="57" w:name="OLE_LINK17"/>
-      <w:bookmarkStart w:id="58" w:name="OLE_LINK18"/>
-      <w:bookmarkEnd w:id="45"/>
-      <w:bookmarkEnd w:id="46"/>
-      <w:bookmarkEnd w:id="55"/>
-      <w:r>
-        <w:lastRenderedPageBreak/>
+      <w:bookmarkStart w:id="57" w:name="_Ekahau_File_Preparation:"/>
+      <w:bookmarkStart w:id="58" w:name="_Toc100924592"/>
+      <w:bookmarkStart w:id="59" w:name="OLE_LINK17"/>
+      <w:bookmarkStart w:id="60" w:name="OLE_LINK18"/>
+      <w:bookmarkEnd w:id="47"/>
+      <w:bookmarkEnd w:id="48"/>
+      <w:bookmarkEnd w:id="57"/>
+      <w:r>
         <w:t>Ekahau File Preparation:</w:t>
       </w:r>
-      <w:bookmarkEnd w:id="56"/>
+      <w:bookmarkEnd w:id="58"/>
       <w:r>
         <w:t xml:space="preserve"> </w:t>
       </w:r>
@@ -4486,11 +4860,11 @@
           <w:bCs/>
         </w:rPr>
       </w:pPr>
-      <w:bookmarkStart w:id="59" w:name="_Toc100924593"/>
-      <w:bookmarkStart w:id="60" w:name="OLE_LINK19"/>
-      <w:bookmarkStart w:id="61" w:name="OLE_LINK20"/>
-      <w:bookmarkEnd w:id="57"/>
-      <w:bookmarkEnd w:id="58"/>
+      <w:bookmarkStart w:id="61" w:name="_Toc100924593"/>
+      <w:bookmarkStart w:id="62" w:name="OLE_LINK19"/>
+      <w:bookmarkStart w:id="63" w:name="OLE_LINK20"/>
+      <w:bookmarkEnd w:id="59"/>
+      <w:bookmarkEnd w:id="60"/>
       <w:r>
         <w:rPr>
           <w:b w:val="0"/>
@@ -4498,10 +4872,10 @@
         </w:rPr>
         <w:t>Information:</w:t>
       </w:r>
-      <w:bookmarkEnd w:id="59"/>
-    </w:p>
-    <w:bookmarkEnd w:id="60"/>
-    <w:bookmarkEnd w:id="61"/>
+      <w:bookmarkEnd w:id="61"/>
+    </w:p>
+    <w:bookmarkEnd w:id="62"/>
+    <w:bookmarkEnd w:id="63"/>
     <w:p>
       <w:r>
         <w:t>For</w:t>
@@ -4531,7 +4905,13 @@
         <w:t>,</w:t>
       </w:r>
       <w:r>
-        <w:t xml:space="preserve"> you will need to open it with Ekahau version 10 and save the file before you </w:t>
+        <w:t xml:space="preserve"> you will need to open it with Ekahau version 10 and save </w:t>
+      </w:r>
+      <w:r>
+        <w:t>it</w:t>
+      </w:r>
+      <w:r>
+        <w:t xml:space="preserve"> before you </w:t>
       </w:r>
       <w:r>
         <w:t>can</w:t>
@@ -4588,7 +4968,7 @@
           <w:bCs/>
         </w:rPr>
       </w:pPr>
-      <w:bookmarkStart w:id="62" w:name="_Toc100924594"/>
+      <w:bookmarkStart w:id="64" w:name="_Toc100924594"/>
       <w:r>
         <w:rPr>
           <w:rStyle w:val="Heading2Char"/>
@@ -4597,11 +4977,17 @@
         </w:rPr>
         <w:t>Floors not assigned to Buildings in Ekahau:</w:t>
       </w:r>
-      <w:bookmarkEnd w:id="62"/>
-    </w:p>
-    <w:p>
-      <w:r>
-        <w:t>If the floor(s) in the Ekahau file are not assigned to a building</w:t>
+      <w:bookmarkEnd w:id="64"/>
+    </w:p>
+    <w:p>
+      <w:r>
+        <w:t xml:space="preserve">If the floor(s) in the Ekahau file </w:t>
+      </w:r>
+      <w:r>
+        <w:t>is</w:t>
+      </w:r>
+      <w:r>
+        <w:t xml:space="preserve"> not assigned to a building</w:t>
       </w:r>
       <w:r>
         <w:t xml:space="preserve"> in Ekahau</w:t>
@@ -4609,8 +4995,8 @@
       <w:r>
         <w:t xml:space="preserve">, the script will walk through creating a new building. </w:t>
       </w:r>
-      <w:bookmarkStart w:id="63" w:name="OLE_LINK5"/>
-      <w:bookmarkStart w:id="64" w:name="OLE_LINK6"/>
+      <w:bookmarkStart w:id="65" w:name="OLE_LINK5"/>
+      <w:bookmarkStart w:id="66" w:name="OLE_LINK6"/>
       <w:r>
         <w:t xml:space="preserve">You will also have the option of adding the new building to a location. If you add the building to a location, you will be presented with a </w:t>
       </w:r>
@@ -4669,7 +5055,7 @@
                     <pic:cNvPicPr/>
                   </pic:nvPicPr>
                   <pic:blipFill>
-                    <a:blip r:embed="rId11">
+                    <a:blip r:embed="rId12">
                       <a:extLst>
                         <a:ext uri="{28A0092B-C50C-407E-A947-70E740481C1C}">
                           <a14:useLocalDpi xmlns:a14="http://schemas.microsoft.com/office/drawing/2010/main" val="0"/>
@@ -4696,8 +5082,8 @@
         </w:drawing>
       </w:r>
     </w:p>
-    <w:bookmarkEnd w:id="63"/>
-    <w:bookmarkEnd w:id="64"/>
+    <w:bookmarkEnd w:id="65"/>
+    <w:bookmarkEnd w:id="66"/>
     <w:p>
       <w:r>
         <w:t>To create a new building, you will need to give the script a building name and the address of the building. The name of the building is required</w:t>
@@ -4709,7 +5095,7 @@
         <w:t xml:space="preserve"> but the address is optional. </w:t>
       </w:r>
       <w:r>
-        <w:t>The script will put “Unknown Address” in the address field if no address is entered</w:t>
+        <w:t>If no address is entered, the script will put “Unknown Address” in the address field</w:t>
       </w:r>
       <w:r>
         <w:t>.</w:t>
@@ -4717,16 +5103,25 @@
     </w:p>
     <w:p>
       <w:r>
-        <w:t xml:space="preserve">You will need to give the building a name unique to your </w:t>
+        <w:t xml:space="preserve">You </w:t>
+      </w:r>
+      <w:r>
+        <w:t>must</w:t>
+      </w:r>
+      <w:r>
+        <w:t xml:space="preserve"> give the building a name unique to your </w:t>
       </w:r>
       <w:r>
         <w:t>V</w:t>
       </w:r>
       <w:r>
-        <w:t xml:space="preserve">IQ. </w:t>
-      </w:r>
-      <w:r>
-        <w:t xml:space="preserve">It cannot be </w:t>
+        <w:t>IQ</w:t>
+      </w:r>
+      <w:r>
+        <w:t>, which</w:t>
+      </w:r>
+      <w:r>
+        <w:t xml:space="preserve"> cannot be </w:t>
       </w:r>
       <w:r>
         <w:t>the</w:t>
@@ -4771,7 +5166,7 @@
                     <pic:cNvPicPr/>
                   </pic:nvPicPr>
                   <pic:blipFill>
-                    <a:blip r:embed="rId12">
+                    <a:blip r:embed="rId13">
                       <a:extLst>
                         <a:ext uri="{28A0092B-C50C-407E-A947-70E740481C1C}">
                           <a14:useLocalDpi xmlns:a14="http://schemas.microsoft.com/office/drawing/2010/main" val="0"/>
@@ -4830,7 +5225,7 @@
                     <pic:cNvPicPr/>
                   </pic:nvPicPr>
                   <pic:blipFill>
-                    <a:blip r:embed="rId13">
+                    <a:blip r:embed="rId14">
                       <a:extLst>
                         <a:ext uri="{28A0092B-C50C-407E-A947-70E740481C1C}">
                           <a14:useLocalDpi xmlns:a14="http://schemas.microsoft.com/office/drawing/2010/main" val="0"/>
@@ -4864,6 +5259,7 @@
         </w:rPr>
       </w:pPr>
       <w:r>
+        <w:lastRenderedPageBreak/>
         <w:t>Once you confirm</w:t>
       </w:r>
       <w:r>
@@ -4876,7 +5272,13 @@
         <w:t>,</w:t>
       </w:r>
       <w:r>
-        <w:t xml:space="preserve"> and the floor(s) will be created in XIQ. The name of the floor(s) created in XIQ is the name of the floor(s) configured in the Ekahau file, so make sure </w:t>
+        <w:t xml:space="preserve"> and the floor(s) will be </w:t>
+      </w:r>
+      <w:r>
+        <w:t>made</w:t>
+      </w:r>
+      <w:r>
+        <w:t xml:space="preserve"> in XIQ. The name of the floor(s) created in XIQ is the name of the floor(s) configured in the Ekahau file, so make sure </w:t>
       </w:r>
       <w:r>
         <w:t xml:space="preserve">it </w:t>
@@ -4912,7 +5314,7 @@
                     <pic:cNvPicPr/>
                   </pic:nvPicPr>
                   <pic:blipFill>
-                    <a:blip r:embed="rId14">
+                    <a:blip r:embed="rId15">
                       <a:extLst>
                         <a:ext uri="{28A0092B-C50C-407E-A947-70E740481C1C}">
                           <a14:useLocalDpi xmlns:a14="http://schemas.microsoft.com/office/drawing/2010/main" val="0"/>
@@ -4958,7 +5360,7 @@
                     <pic:cNvPicPr/>
                   </pic:nvPicPr>
                   <pic:blipFill rotWithShape="1">
-                    <a:blip r:embed="rId15">
+                    <a:blip r:embed="rId16">
                       <a:extLst>
                         <a:ext uri="{28A0092B-C50C-407E-A947-70E740481C1C}">
                           <a14:useLocalDpi xmlns:a14="http://schemas.microsoft.com/office/drawing/2010/main" val="0"/>
@@ -5000,16 +5402,15 @@
           <w:bCs/>
         </w:rPr>
       </w:pPr>
-      <w:bookmarkStart w:id="65" w:name="_Toc100924595"/>
+      <w:bookmarkStart w:id="67" w:name="_Toc100924595"/>
       <w:r>
         <w:rPr>
           <w:b w:val="0"/>
           <w:bCs/>
         </w:rPr>
-        <w:lastRenderedPageBreak/>
         <w:t>Floors assigned to Buildings in Ekahau:</w:t>
       </w:r>
-      <w:bookmarkEnd w:id="65"/>
+      <w:bookmarkEnd w:id="67"/>
     </w:p>
     <w:p>
       <w:r>
@@ -5048,7 +5449,7 @@
                     <pic:cNvPicPr/>
                   </pic:nvPicPr>
                   <pic:blipFill rotWithShape="1">
-                    <a:blip r:embed="rId16">
+                    <a:blip r:embed="rId17">
                       <a:extLst>
                         <a:ext uri="{28A0092B-C50C-407E-A947-70E740481C1C}">
                           <a14:useLocalDpi xmlns:a14="http://schemas.microsoft.com/office/drawing/2010/main" val="0"/>
@@ -5102,13 +5503,7 @@
       </w:r>
       <w:proofErr w:type="gramEnd"/>
       <w:r>
-        <w:t xml:space="preserve"> named correctly. The default building name is ‘Building 1’ – if the script detects this name, it will ask if you want to use </w:t>
-      </w:r>
-      <w:r>
-        <w:t>it</w:t>
-      </w:r>
-      <w:r>
-        <w:t xml:space="preserve"> or change it. The script doesn’t detect other default names like ‘Building 2’. If the building name already exists in </w:t>
+        <w:t xml:space="preserve"> named correctly. The default building name is ‘Building 1’ – if the script detects this name, it will ask if you want to use or change it. The script doesn’t detect other default names like ‘Building 2’. If the building name already exists in </w:t>
       </w:r>
       <w:r>
         <w:t>your V</w:t>
@@ -5197,7 +5592,7 @@
                     <pic:cNvPicPr/>
                   </pic:nvPicPr>
                   <pic:blipFill>
-                    <a:blip r:embed="rId17">
+                    <a:blip r:embed="rId18">
                       <a:extLst>
                         <a:ext uri="{28A0092B-C50C-407E-A947-70E740481C1C}">
                           <a14:useLocalDpi xmlns:a14="http://schemas.microsoft.com/office/drawing/2010/main" val="0"/>
@@ -5252,7 +5647,7 @@
         <w:t>(s)</w:t>
       </w:r>
       <w:r>
-        <w:t>. If the location field is left empty</w:t>
+        <w:t>. If the location field is empty</w:t>
       </w:r>
       <w:r>
         <w:t>,</w:t>
@@ -5273,9 +5668,9 @@
           <w:bCs/>
         </w:rPr>
       </w:pPr>
-      <w:bookmarkStart w:id="66" w:name="_Assign_AP_locations"/>
-      <w:bookmarkStart w:id="67" w:name="_Toc100924596"/>
-      <w:bookmarkEnd w:id="66"/>
+      <w:bookmarkStart w:id="68" w:name="_Assign_AP_locations"/>
+      <w:bookmarkStart w:id="69" w:name="_Toc100924596"/>
+      <w:bookmarkEnd w:id="68"/>
       <w:r>
         <w:rPr>
           <w:b w:val="0"/>
@@ -5284,7 +5679,7 @@
         <w:lastRenderedPageBreak/>
         <w:t>Assign AP locations from Ekahau File:</w:t>
       </w:r>
-      <w:bookmarkEnd w:id="67"/>
+      <w:bookmarkEnd w:id="69"/>
     </w:p>
     <w:p>
       <w:r>
@@ -5323,7 +5718,7 @@
                     <pic:cNvPicPr/>
                   </pic:nvPicPr>
                   <pic:blipFill>
-                    <a:blip r:embed="rId18">
+                    <a:blip r:embed="rId19">
                       <a:extLst>
                         <a:ext uri="{28A0092B-C50C-407E-A947-70E740481C1C}">
                           <a14:useLocalDpi xmlns:a14="http://schemas.microsoft.com/office/drawing/2010/main" val="0"/>
@@ -5426,10 +5821,19 @@
         <w:t xml:space="preserve">the </w:t>
       </w:r>
       <w:r>
-        <w:t>Ekahau file you will nee</w:t>
-      </w:r>
-      <w:r>
-        <w:t xml:space="preserve">d to </w:t>
+        <w:t>Ekahau file</w:t>
+      </w:r>
+      <w:r>
+        <w:t>,</w:t>
+      </w:r>
+      <w:r>
+        <w:t xml:space="preserve"> you </w:t>
+      </w:r>
+      <w:r>
+        <w:t>must</w:t>
+      </w:r>
+      <w:r>
+        <w:t xml:space="preserve"> </w:t>
       </w:r>
       <w:r>
         <w:t>format the AP name by adding the serial numbers to the AP name</w:t>
@@ -5576,17 +5980,23 @@
       <w:pPr>
         <w:pStyle w:val="Heading1"/>
       </w:pPr>
-      <w:bookmarkStart w:id="68" w:name="_Toc100924597"/>
+      <w:bookmarkStart w:id="70" w:name="_Toc100924597"/>
       <w:r>
         <w:t>Running The Script:</w:t>
       </w:r>
-      <w:bookmarkEnd w:id="68"/>
-    </w:p>
-    <w:p>
-      <w:bookmarkStart w:id="69" w:name="OLE_LINK21"/>
-      <w:bookmarkStart w:id="70" w:name="OLE_LINK22"/>
-      <w:r>
-        <w:t>To run the script, open the terminal to the location of the script and run:</w:t>
+      <w:bookmarkEnd w:id="70"/>
+    </w:p>
+    <w:p>
+      <w:bookmarkStart w:id="71" w:name="OLE_LINK21"/>
+      <w:bookmarkStart w:id="72" w:name="OLE_LINK22"/>
+      <w:r>
+        <w:t>To run the script, open the terminal to the location of the script and run</w:t>
+      </w:r>
+      <w:r>
+        <w:t xml:space="preserve"> the following</w:t>
+      </w:r>
+      <w:r>
+        <w:t>:</w:t>
       </w:r>
     </w:p>
     <w:p>
@@ -5876,13 +6286,22 @@
     <w:p/>
     <w:p>
       <w:r>
-        <w:t>The script will ask you to enter an Ekahau file. You can either enter the name of the file</w:t>
+        <w:t xml:space="preserve">The script will ask you to enter an Ekahau file. You can either enter the </w:t>
+      </w:r>
+      <w:r>
+        <w:t>file's name</w:t>
       </w:r>
       <w:r>
         <w:t>,</w:t>
       </w:r>
       <w:r>
-        <w:t xml:space="preserve"> including the full path to the file or in </w:t>
+        <w:t xml:space="preserve"> including the full path to the file</w:t>
+      </w:r>
+      <w:r>
+        <w:t>,</w:t>
+      </w:r>
+      <w:r>
+        <w:t xml:space="preserve"> or in </w:t>
       </w:r>
       <w:r>
         <w:t>macOS,</w:t>
@@ -5955,18 +6374,18 @@
       <w:pPr>
         <w:pStyle w:val="Heading3"/>
       </w:pPr>
-      <w:bookmarkStart w:id="71" w:name="_Toc100924598"/>
-      <w:bookmarkStart w:id="72" w:name="OLE_LINK23"/>
-      <w:bookmarkStart w:id="73" w:name="OLE_LINK24"/>
-      <w:bookmarkEnd w:id="69"/>
-      <w:bookmarkEnd w:id="70"/>
+      <w:bookmarkStart w:id="73" w:name="_Toc100924598"/>
+      <w:bookmarkStart w:id="74" w:name="OLE_LINK23"/>
+      <w:bookmarkStart w:id="75" w:name="OLE_LINK24"/>
+      <w:bookmarkEnd w:id="71"/>
+      <w:bookmarkEnd w:id="72"/>
       <w:r>
         <w:t>Locations, buildings, floors &amp; floorplans</w:t>
       </w:r>
-      <w:bookmarkEnd w:id="71"/>
-    </w:p>
-    <w:bookmarkEnd w:id="72"/>
-    <w:bookmarkEnd w:id="73"/>
+      <w:bookmarkEnd w:id="73"/>
+    </w:p>
+    <w:bookmarkEnd w:id="74"/>
+    <w:bookmarkEnd w:id="75"/>
     <w:p>
       <w:r>
         <w:t>Once logged in, the script will take you through the options of creating the locations</w:t>
@@ -6018,13 +6437,13 @@
         <w:t xml:space="preserve"> questions. </w:t>
       </w:r>
       <w:r>
-        <w:t>To quit the script, you can type ‘quit’ or ‘q’ for any of the (y/n) questions</w:t>
+        <w:t>To quit the script, type ‘quit’ or ‘q’ for any of the (y/n) questions</w:t>
       </w:r>
       <w:r>
         <w:t xml:space="preserve">. </w:t>
       </w:r>
-      <w:bookmarkStart w:id="74" w:name="OLE_LINK27"/>
-      <w:bookmarkStart w:id="75" w:name="OLE_LINK28"/>
+      <w:bookmarkStart w:id="76" w:name="OLE_LINK27"/>
+      <w:bookmarkStart w:id="77" w:name="OLE_LINK28"/>
       <w:r>
         <w:t>If a name is longer than 32 characters, the script will print the name with a message that it is longer than 32 characters and allow you to enter a new name.</w:t>
       </w:r>
@@ -6053,7 +6472,7 @@
                     <pic:cNvPicPr/>
                   </pic:nvPicPr>
                   <pic:blipFill>
-                    <a:blip r:embed="rId19">
+                    <a:blip r:embed="rId20">
                       <a:extLst>
                         <a:ext uri="{28A0092B-C50C-407E-A947-70E740481C1C}">
                           <a14:useLocalDpi xmlns:a14="http://schemas.microsoft.com/office/drawing/2010/main" val="0"/>
@@ -6080,8 +6499,8 @@
         </w:drawing>
       </w:r>
     </w:p>
-    <w:bookmarkEnd w:id="74"/>
-    <w:bookmarkEnd w:id="75"/>
+    <w:bookmarkEnd w:id="76"/>
+    <w:bookmarkEnd w:id="77"/>
     <w:p>
       <w:r>
         <w:lastRenderedPageBreak/>
@@ -6091,10 +6510,16 @@
         <w:t>,</w:t>
       </w:r>
       <w:r>
-        <w:t xml:space="preserve"> the script will start to create the buildings, upload the floorplans, and create the floors. The script will print </w:t>
-      </w:r>
-      <w:r>
-        <w:t xml:space="preserve">each of these steps on the screen </w:t>
+        <w:t xml:space="preserve"> the script will start to create the buildings, upload the </w:t>
+      </w:r>
+      <w:r>
+        <w:t>floor plans</w:t>
+      </w:r>
+      <w:r>
+        <w:t xml:space="preserve">, and create the floors. The script will print </w:t>
+      </w:r>
+      <w:r>
+        <w:t xml:space="preserve">these steps on the screen </w:t>
       </w:r>
       <w:r>
         <w:t>as it goes through them.</w:t>
@@ -6124,7 +6549,7 @@
                     <pic:cNvPicPr/>
                   </pic:nvPicPr>
                   <pic:blipFill>
-                    <a:blip r:embed="rId20">
+                    <a:blip r:embed="rId21">
                       <a:extLst>
                         <a:ext uri="{28A0092B-C50C-407E-A947-70E740481C1C}">
                           <a14:useLocalDpi xmlns:a14="http://schemas.microsoft.com/office/drawing/2010/main" val="0"/>
@@ -6165,28 +6590,26 @@
       <w:pPr>
         <w:pStyle w:val="Heading3"/>
       </w:pPr>
-      <w:bookmarkStart w:id="76" w:name="_Toc100924599"/>
-      <w:bookmarkStart w:id="77" w:name="OLE_LINK29"/>
-      <w:bookmarkStart w:id="78" w:name="OLE_LINK30"/>
+      <w:bookmarkStart w:id="78" w:name="_Toc100924599"/>
+      <w:bookmarkStart w:id="79" w:name="OLE_LINK29"/>
+      <w:bookmarkStart w:id="80" w:name="OLE_LINK30"/>
       <w:r>
         <w:t>Access Points</w:t>
       </w:r>
-      <w:bookmarkEnd w:id="76"/>
-    </w:p>
-    <w:bookmarkEnd w:id="77"/>
-    <w:bookmarkEnd w:id="78"/>
+      <w:bookmarkEnd w:id="78"/>
+    </w:p>
+    <w:bookmarkEnd w:id="79"/>
+    <w:bookmarkEnd w:id="80"/>
     <w:p>
       <w:r>
         <w:t xml:space="preserve">After all the buildings and floors have been created, the script will print out the </w:t>
       </w:r>
       <w:r>
-        <w:t xml:space="preserve">names of all/any APs that do not have a </w:t>
-      </w:r>
-      <w:proofErr w:type="gramStart"/>
+        <w:t xml:space="preserve">names of all/any APs that do not have </w:t>
+      </w:r>
       <w:r>
         <w:t>serial numbers</w:t>
       </w:r>
-      <w:proofErr w:type="gramEnd"/>
       <w:r>
         <w:t xml:space="preserve">. Serial numbers can be added directly to the AP names in the Ekahau file (see </w:t>
       </w:r>
@@ -6278,7 +6701,7 @@
                     <pic:cNvPicPr/>
                   </pic:nvPicPr>
                   <pic:blipFill>
-                    <a:blip r:embed="rId21">
+                    <a:blip r:embed="rId22">
                       <a:extLst>
                         <a:ext uri="{28A0092B-C50C-407E-A947-70E740481C1C}">
                           <a14:useLocalDpi xmlns:a14="http://schemas.microsoft.com/office/drawing/2010/main" val="0"/>
@@ -6320,7 +6743,13 @@
         <w:t>inform you</w:t>
       </w:r>
       <w:r>
-        <w:t xml:space="preserve"> that it could not onboard the AP.</w:t>
+        <w:t xml:space="preserve"> that it </w:t>
+      </w:r>
+      <w:r>
+        <w:t>cannot</w:t>
+      </w:r>
+      <w:r>
+        <w:t xml:space="preserve"> onboard the AP.</w:t>
       </w:r>
     </w:p>
     <w:p>
@@ -6344,7 +6773,7 @@
                     <pic:cNvPicPr/>
                   </pic:nvPicPr>
                   <pic:blipFill>
-                    <a:blip r:embed="rId22">
+                    <a:blip r:embed="rId23">
                       <a:extLst>
                         <a:ext uri="{28A0092B-C50C-407E-A947-70E740481C1C}">
                           <a14:useLocalDpi xmlns:a14="http://schemas.microsoft.com/office/drawing/2010/main" val="0"/>
@@ -6381,7 +6810,7 @@
         <w:t>,</w:t>
       </w:r>
       <w:r>
-        <w:t xml:space="preserve"> the script will name them and place them according to the Ekahau file.</w:t>
+        <w:t xml:space="preserve"> the script will name and place them according to the Ekahau file.</w:t>
       </w:r>
     </w:p>
     <w:p>
@@ -6392,7 +6821,6 @@
         <w:rPr>
           <w:noProof/>
         </w:rPr>
-        <w:lastRenderedPageBreak/>
         <w:drawing>
           <wp:inline distT="0" distB="0" distL="0" distR="0" wp14:anchorId="4CD5D881" wp14:editId="42DFB4A4">
             <wp:extent cx="3337560" cy="338328"/>
@@ -6409,7 +6837,7 @@
                     <pic:cNvPicPr/>
                   </pic:nvPicPr>
                   <pic:blipFill>
-                    <a:blip r:embed="rId23">
+                    <a:blip r:embed="rId24">
                       <a:extLst>
                         <a:ext uri="{28A0092B-C50C-407E-A947-70E740481C1C}">
                           <a14:useLocalDpi xmlns:a14="http://schemas.microsoft.com/office/drawing/2010/main" val="0"/>
@@ -6441,22 +6869,23 @@
       <w:pPr>
         <w:pStyle w:val="Heading2"/>
       </w:pPr>
-      <w:bookmarkStart w:id="79" w:name="_Toc100924600"/>
-      <w:bookmarkStart w:id="80" w:name="OLE_LINK31"/>
-      <w:bookmarkStart w:id="81" w:name="OLE_LINK32"/>
-      <w:r>
+      <w:bookmarkStart w:id="81" w:name="_Toc100924600"/>
+      <w:bookmarkStart w:id="82" w:name="OLE_LINK31"/>
+      <w:bookmarkStart w:id="83" w:name="OLE_LINK32"/>
+      <w:r>
+        <w:lastRenderedPageBreak/>
         <w:t>Arguments</w:t>
       </w:r>
-      <w:bookmarkEnd w:id="79"/>
+      <w:bookmarkEnd w:id="81"/>
       <w:r>
         <w:t xml:space="preserve"> </w:t>
       </w:r>
     </w:p>
     <w:p>
-      <w:bookmarkStart w:id="82" w:name="OLE_LINK33"/>
-      <w:bookmarkStart w:id="83" w:name="OLE_LINK34"/>
-      <w:bookmarkEnd w:id="80"/>
-      <w:bookmarkEnd w:id="81"/>
+      <w:bookmarkStart w:id="84" w:name="OLE_LINK33"/>
+      <w:bookmarkStart w:id="85" w:name="OLE_LINK34"/>
+      <w:bookmarkEnd w:id="82"/>
+      <w:bookmarkEnd w:id="83"/>
       <w:r>
         <w:t>Two optional arguments can</w:t>
       </w:r>
@@ -6464,8 +6893,8 @@
         <w:t xml:space="preserve"> be added when running the script. </w:t>
       </w:r>
     </w:p>
-    <w:bookmarkEnd w:id="82"/>
-    <w:bookmarkEnd w:id="83"/>
+    <w:bookmarkEnd w:id="84"/>
+    <w:bookmarkEnd w:id="85"/>
     <w:p>
       <w:pPr>
         <w:rPr>
@@ -6532,6 +6961,9 @@
       </w:r>
       <w:r>
         <w:t xml:space="preserve"> you would run</w:t>
+      </w:r>
+      <w:r>
+        <w:t xml:space="preserve"> the following</w:t>
       </w:r>
       <w:r>
         <w:t>:</w:t>
@@ -6671,10 +7103,10 @@
           <w:iCs w:val="0"/>
         </w:rPr>
       </w:pPr>
-      <w:bookmarkStart w:id="84" w:name="OLE_LINK39"/>
-      <w:bookmarkStart w:id="85" w:name="OLE_LINK40"/>
-      <w:bookmarkStart w:id="86" w:name="OLE_LINK35"/>
-      <w:bookmarkStart w:id="87" w:name="OLE_LINK36"/>
+      <w:bookmarkStart w:id="86" w:name="OLE_LINK39"/>
+      <w:bookmarkStart w:id="87" w:name="OLE_LINK40"/>
+      <w:bookmarkStart w:id="88" w:name="OLE_LINK35"/>
+      <w:bookmarkStart w:id="89" w:name="OLE_LINK36"/>
       <w:r>
         <w:rPr>
           <w:rStyle w:val="SubtleEmphasis"/>
@@ -6688,8 +7120,8 @@
         <w:t>external</w:t>
       </w:r>
     </w:p>
-    <w:bookmarkEnd w:id="84"/>
-    <w:bookmarkEnd w:id="85"/>
+    <w:bookmarkEnd w:id="86"/>
+    <w:bookmarkEnd w:id="87"/>
     <w:p>
       <w:r>
         <w:t xml:space="preserve">This flag allows you to import the Ekahau floorplans into a VIQ that you are an external user </w:t>
@@ -6829,12 +7261,12 @@
         </mc:AlternateContent>
       </w:r>
     </w:p>
-    <w:bookmarkEnd w:id="86"/>
-    <w:bookmarkEnd w:id="87"/>
+    <w:bookmarkEnd w:id="88"/>
+    <w:bookmarkEnd w:id="89"/>
     <w:p/>
     <w:p>
-      <w:bookmarkStart w:id="88" w:name="OLE_LINK37"/>
-      <w:bookmarkStart w:id="89" w:name="OLE_LINK38"/>
+      <w:bookmarkStart w:id="90" w:name="OLE_LINK37"/>
+      <w:bookmarkStart w:id="91" w:name="OLE_LINK38"/>
       <w:r>
         <w:t xml:space="preserve">The script will start as </w:t>
       </w:r>
@@ -6842,13 +7274,19 @@
         <w:t>usual</w:t>
       </w:r>
       <w:r>
-        <w:t xml:space="preserve"> and ask for an Ekahau file, then proceed with asking for your XIQ login. After you log in</w:t>
-      </w:r>
-      <w:r>
-        <w:t>,</w:t>
-      </w:r>
-      <w:r>
-        <w:t xml:space="preserve"> you will be presented with a choice of which VIQ you would like to import into. </w:t>
+        <w:t xml:space="preserve"> and ask for an Ekahau file, then </w:t>
+      </w:r>
+      <w:r>
+        <w:t>ask</w:t>
+      </w:r>
+      <w:r>
+        <w:t xml:space="preserve"> for your XIQ login. After </w:t>
+      </w:r>
+      <w:r>
+        <w:t>logging in, you will be presented with a choice of which VIQ you want</w:t>
+      </w:r>
+      <w:r>
+        <w:t xml:space="preserve"> to import into. </w:t>
       </w:r>
     </w:p>
     <w:p>
@@ -6875,7 +7313,7 @@
                     <pic:cNvPicPr/>
                   </pic:nvPicPr>
                   <pic:blipFill>
-                    <a:blip r:embed="rId24">
+                    <a:blip r:embed="rId25">
                       <a:extLst>
                         <a:ext uri="{28A0092B-C50C-407E-A947-70E740481C1C}">
                           <a14:useLocalDpi xmlns:a14="http://schemas.microsoft.com/office/drawing/2010/main" val="0"/>
@@ -6902,111 +7340,63 @@
         </w:drawing>
       </w:r>
     </w:p>
-    <w:p>
-      <w:pPr>
-        <w:pStyle w:val="ListParagraph"/>
-        <w:numPr>
-          <w:ilvl w:val="0"/>
-          <w:numId w:val="3"/>
-        </w:numPr>
-        <w:rPr>
-          <w:b/>
-          <w:bCs/>
-        </w:rPr>
-      </w:pPr>
-      <w:r>
-        <w:rPr>
-          <w:b/>
-          <w:bCs/>
-        </w:rPr>
-        <w:t>NOTE:</w:t>
-      </w:r>
-      <w:r>
-        <w:rPr>
-          <w:b/>
-          <w:bCs/>
-        </w:rPr>
+    <w:bookmarkEnd w:id="90"/>
+    <w:bookmarkEnd w:id="91"/>
+    <w:p/>
+    <w:p>
+      <w:pPr>
+        <w:pStyle w:val="Heading2"/>
+      </w:pPr>
+      <w:bookmarkStart w:id="92" w:name="_CSV_File"/>
+      <w:bookmarkStart w:id="93" w:name="_Toc100924601"/>
+      <w:bookmarkEnd w:id="92"/>
+      <w:r>
+        <w:t>CSV File</w:t>
+      </w:r>
+      <w:bookmarkEnd w:id="93"/>
+    </w:p>
+    <w:p>
+      <w:r>
+        <w:t xml:space="preserve">A CSV file can map AP serial numbers to AP names. This is most beneficial for large Ekahau files, so you don’t have to go through and add the serial numbers to each </w:t>
+      </w:r>
+      <w:r>
+        <w:t>AP name</w:t>
+      </w:r>
+      <w:r>
+        <w:t>. This CSV</w:t>
+      </w:r>
+      <w:r>
+        <w:t xml:space="preserve"> file will need </w:t>
+      </w:r>
+      <w:r>
+        <w:t>two</w:t>
+      </w:r>
+      <w:r>
+        <w:t xml:space="preserve"> columns with </w:t>
+      </w:r>
+      <w:bookmarkStart w:id="94" w:name="OLE_LINK1"/>
+      <w:bookmarkStart w:id="95" w:name="OLE_LINK2"/>
+      <w:r>
+        <w:t xml:space="preserve">“AP Name” </w:t>
+      </w:r>
+      <w:bookmarkEnd w:id="94"/>
+      <w:bookmarkEnd w:id="95"/>
+      <w:r>
+        <w:t xml:space="preserve">and “Serial Number” as the headers. Additional columns can be added but will be ignored by the script. This file could be a </w:t>
+      </w:r>
+      <w:r>
+        <w:t>switch port</w:t>
+      </w:r>
+      <w:r>
         <w:t xml:space="preserve"> </w:t>
       </w:r>
-      <w:r>
-        <w:t xml:space="preserve">External users need to be granted API access. By default, API access is disabled. This can only be done by a local </w:t>
-      </w:r>
-      <w:r>
-        <w:t>or external user who</w:t>
-      </w:r>
-      <w:r>
-        <w:t xml:space="preserve"> has already been granted API access. For more information</w:t>
-      </w:r>
-      <w:r>
-        <w:t>,</w:t>
-      </w:r>
-      <w:r>
-        <w:t xml:space="preserve"> see the </w:t>
-      </w:r>
-      <w:r>
-        <w:rPr>
-          <w:color w:val="7030A0"/>
-        </w:rPr>
-        <w:t>API access for External Users</w:t>
-      </w:r>
-      <w:r>
-        <w:t xml:space="preserve"> section in  </w:t>
-      </w:r>
-      <w:hyperlink r:id="rId25" w:history="1">
-        <w:r>
-          <w:rPr>
-            <w:rStyle w:val="Hyperlink"/>
-          </w:rPr>
-          <w:t>A Guide to Getting Started with v2 APIs in XIQ</w:t>
-        </w:r>
-      </w:hyperlink>
-      <w:r>
-        <w:t xml:space="preserve"> on Extreme’s Portal page.</w:t>
-      </w:r>
-    </w:p>
-    <w:bookmarkEnd w:id="88"/>
-    <w:bookmarkEnd w:id="89"/>
-    <w:p/>
-    <w:p>
-      <w:pPr>
-        <w:pStyle w:val="Heading2"/>
-      </w:pPr>
-      <w:bookmarkStart w:id="90" w:name="_CSV_File"/>
-      <w:bookmarkStart w:id="91" w:name="_Toc100924601"/>
-      <w:bookmarkEnd w:id="90"/>
-      <w:r>
-        <w:t>CSV File</w:t>
-      </w:r>
-      <w:bookmarkEnd w:id="91"/>
-    </w:p>
-    <w:p>
-      <w:r>
-        <w:t xml:space="preserve">A CSV file can map AP serial numbers to AP names. This is most beneficial for large Ekahau files, so you don’t have to go through and add the serial numbers to each </w:t>
-      </w:r>
-      <w:r>
-        <w:t>AP name</w:t>
-      </w:r>
-      <w:r>
-        <w:t>. This CSV</w:t>
-      </w:r>
-      <w:r>
-        <w:t xml:space="preserve"> file will need </w:t>
-      </w:r>
-      <w:r>
-        <w:t>two</w:t>
-      </w:r>
-      <w:r>
-        <w:t xml:space="preserve"> columns with </w:t>
-      </w:r>
-      <w:bookmarkStart w:id="92" w:name="OLE_LINK1"/>
-      <w:bookmarkStart w:id="93" w:name="OLE_LINK2"/>
-      <w:r>
-        <w:t xml:space="preserve">“AP Name” </w:t>
-      </w:r>
-      <w:bookmarkEnd w:id="92"/>
-      <w:bookmarkEnd w:id="93"/>
-      <w:r>
-        <w:t xml:space="preserve">and “Serial Number” as the headers. Additional columns can be added but will be ignored by the script. This file could be a switchport worksheet or something used for other purposes. </w:t>
+      <w:proofErr w:type="gramStart"/>
+      <w:r>
+        <w:t>worksheet</w:t>
+      </w:r>
+      <w:proofErr w:type="gramEnd"/>
+      <w:r>
+        <w:t xml:space="preserve"> or something used for other purposes. </w:t>
       </w:r>
     </w:p>
     <w:p>
@@ -7186,14 +7576,14 @@
       <w:pPr>
         <w:pStyle w:val="Heading2"/>
       </w:pPr>
-      <w:bookmarkStart w:id="94" w:name="_Toc100924602"/>
-      <w:bookmarkStart w:id="95" w:name="OLE_LINK41"/>
-      <w:bookmarkStart w:id="96" w:name="OLE_LINK42"/>
+      <w:bookmarkStart w:id="96" w:name="_Toc100924602"/>
+      <w:bookmarkStart w:id="97" w:name="OLE_LINK41"/>
+      <w:bookmarkStart w:id="98" w:name="OLE_LINK42"/>
       <w:r>
         <w:lastRenderedPageBreak/>
         <w:t>Log File</w:t>
       </w:r>
-      <w:bookmarkEnd w:id="94"/>
+      <w:bookmarkEnd w:id="96"/>
     </w:p>
     <w:p>
       <w:r>
@@ -7215,8 +7605,8 @@
       <w:r>
         <w:t xml:space="preserve"> place to check if any issues arise as there sometimes is more information in the log file.</w:t>
       </w:r>
-      <w:bookmarkEnd w:id="95"/>
-      <w:bookmarkEnd w:id="96"/>
+      <w:bookmarkEnd w:id="97"/>
+      <w:bookmarkEnd w:id="98"/>
       <w:r>
         <w:rPr>
           <w:noProof/>
@@ -7280,7 +7670,7 @@
 </file>
 
 <file path=word/endnotes.xml><?xml version="1.0" encoding="utf-8"?>
-<w:endnotes xmlns:wpc="http://schemas.microsoft.com/office/word/2010/wordprocessingCanvas" xmlns:cx="http://schemas.microsoft.com/office/drawing/2014/chartex" xmlns:cx1="http://schemas.microsoft.com/office/drawing/2015/9/8/chartex" xmlns:cx2="http://schemas.microsoft.com/office/drawing/2015/10/21/chartex" xmlns:cx3="http://schemas.microsoft.com/office/drawing/2016/5/9/chartex" xmlns:cx4="http://schemas.microsoft.com/office/drawing/2016/5/10/chartex" xmlns:cx5="http://schemas.microsoft.com/office/drawing/2016/5/11/chartex" xmlns:cx6="http://schemas.microsoft.com/office/drawing/2016/5/12/chartex" xmlns:cx7="http://schemas.microsoft.com/office/drawing/2016/5/13/chartex" xmlns:cx8="http://schemas.microsoft.com/office/drawing/2016/5/14/chartex" xmlns:mc="http://schemas.openxmlformats.org/markup-compatibility/2006" xmlns:aink="http://schemas.microsoft.com/office/drawing/2016/ink" xmlns:am3d="http://schemas.microsoft.com/office/drawing/2017/model3d" xmlns:o="urn:schemas-microsoft-com:office:office" xmlns:oel="http://schemas.microsoft.com/office/2019/extlst" xmlns:r="http://schemas.openxmlformats.org/officeDocument/2006/relationships" xmlns:m="http://schemas.openxmlformats.org/officeDocument/2006/math" xmlns:v="urn:schemas-microsoft-com:vml" xmlns:wp14="http://schemas.microsoft.com/office/word/2010/wordprocessingDrawing" xmlns:wp="http://schemas.openxmlformats.org/drawingml/2006/wordprocessingDrawing" xmlns:w10="urn:schemas-microsoft-com:office:word" xmlns:w="http://schemas.openxmlformats.org/wordprocessingml/2006/main" xmlns:w14="http://schemas.microsoft.com/office/word/2010/wordml" xmlns:w15="http://schemas.microsoft.com/office/word/2012/wordml" xmlns:w16cex="http://schemas.microsoft.com/office/word/2018/wordml/cex" xmlns:w16cid="http://schemas.microsoft.com/office/word/2016/wordml/cid" xmlns:w16="http://schemas.microsoft.com/office/word/2018/wordml" xmlns:w16sdtdh="http://schemas.microsoft.com/office/word/2020/wordml/sdtdatahash" xmlns:w16se="http://schemas.microsoft.com/office/word/2015/wordml/symex" xmlns:wpg="http://schemas.microsoft.com/office/word/2010/wordprocessingGroup" xmlns:wpi="http://schemas.microsoft.com/office/word/2010/wordprocessingInk" xmlns:wne="http://schemas.microsoft.com/office/word/2006/wordml" xmlns:wps="http://schemas.microsoft.com/office/word/2010/wordprocessingShape" mc:Ignorable="w14 w15 w16se w16cid w16 w16cex w16sdtdh wp14">
+<w:endnotes xmlns:wpc="http://schemas.microsoft.com/office/word/2010/wordprocessingCanvas" xmlns:cx="http://schemas.microsoft.com/office/drawing/2014/chartex" xmlns:cx1="http://schemas.microsoft.com/office/drawing/2015/9/8/chartex" xmlns:cx2="http://schemas.microsoft.com/office/drawing/2015/10/21/chartex" xmlns:cx3="http://schemas.microsoft.com/office/drawing/2016/5/9/chartex" xmlns:cx4="http://schemas.microsoft.com/office/drawing/2016/5/10/chartex" xmlns:cx5="http://schemas.microsoft.com/office/drawing/2016/5/11/chartex" xmlns:cx6="http://schemas.microsoft.com/office/drawing/2016/5/12/chartex" xmlns:cx7="http://schemas.microsoft.com/office/drawing/2016/5/13/chartex" xmlns:cx8="http://schemas.microsoft.com/office/drawing/2016/5/14/chartex" xmlns:mc="http://schemas.openxmlformats.org/markup-compatibility/2006" xmlns:aink="http://schemas.microsoft.com/office/drawing/2016/ink" xmlns:am3d="http://schemas.microsoft.com/office/drawing/2017/model3d" xmlns:o="urn:schemas-microsoft-com:office:office" xmlns:oel="http://schemas.microsoft.com/office/2019/extlst" xmlns:r="http://schemas.openxmlformats.org/officeDocument/2006/relationships" xmlns:m="http://schemas.openxmlformats.org/officeDocument/2006/math" xmlns:v="urn:schemas-microsoft-com:vml" xmlns:wp14="http://schemas.microsoft.com/office/word/2010/wordprocessingDrawing" xmlns:wp="http://schemas.openxmlformats.org/drawingml/2006/wordprocessingDrawing" xmlns:w10="urn:schemas-microsoft-com:office:word" xmlns:w="http://schemas.openxmlformats.org/wordprocessingml/2006/main" xmlns:w14="http://schemas.microsoft.com/office/word/2010/wordml" xmlns:w15="http://schemas.microsoft.com/office/word/2012/wordml" xmlns:w16cex="http://schemas.microsoft.com/office/word/2018/wordml/cex" xmlns:w16cid="http://schemas.microsoft.com/office/word/2016/wordml/cid" xmlns:w16="http://schemas.microsoft.com/office/word/2018/wordml" xmlns:w16du="http://schemas.microsoft.com/office/word/2023/wordml/word16du" xmlns:w16sdtdh="http://schemas.microsoft.com/office/word/2020/wordml/sdtdatahash" xmlns:w16se="http://schemas.microsoft.com/office/word/2015/wordml/symex" xmlns:wpg="http://schemas.microsoft.com/office/word/2010/wordprocessingGroup" xmlns:wpi="http://schemas.microsoft.com/office/word/2010/wordprocessingInk" xmlns:wne="http://schemas.microsoft.com/office/word/2006/wordml" xmlns:wps="http://schemas.microsoft.com/office/word/2010/wordprocessingShape" mc:Ignorable="w14 w15 w16se w16cid w16 w16cex w16sdtdh wp14">
   <w:endnote w:type="separator" w:id="-1">
     <w:p>
       <w:r>
@@ -7299,7 +7689,7 @@
 </file>
 
 <file path=word/footer1.xml><?xml version="1.0" encoding="utf-8"?>
-<w:ftr xmlns:wpc="http://schemas.microsoft.com/office/word/2010/wordprocessingCanvas" xmlns:cx="http://schemas.microsoft.com/office/drawing/2014/chartex" xmlns:cx1="http://schemas.microsoft.com/office/drawing/2015/9/8/chartex" xmlns:cx2="http://schemas.microsoft.com/office/drawing/2015/10/21/chartex" xmlns:cx3="http://schemas.microsoft.com/office/drawing/2016/5/9/chartex" xmlns:cx4="http://schemas.microsoft.com/office/drawing/2016/5/10/chartex" xmlns:cx5="http://schemas.microsoft.com/office/drawing/2016/5/11/chartex" xmlns:cx6="http://schemas.microsoft.com/office/drawing/2016/5/12/chartex" xmlns:cx7="http://schemas.microsoft.com/office/drawing/2016/5/13/chartex" xmlns:cx8="http://schemas.microsoft.com/office/drawing/2016/5/14/chartex" xmlns:mc="http://schemas.openxmlformats.org/markup-compatibility/2006" xmlns:aink="http://schemas.microsoft.com/office/drawing/2016/ink" xmlns:am3d="http://schemas.microsoft.com/office/drawing/2017/model3d" xmlns:o="urn:schemas-microsoft-com:office:office" xmlns:oel="http://schemas.microsoft.com/office/2019/extlst" xmlns:r="http://schemas.openxmlformats.org/officeDocument/2006/relationships" xmlns:m="http://schemas.openxmlformats.org/officeDocument/2006/math" xmlns:v="urn:schemas-microsoft-com:vml" xmlns:wp14="http://schemas.microsoft.com/office/word/2010/wordprocessingDrawing" xmlns:wp="http://schemas.openxmlformats.org/drawingml/2006/wordprocessingDrawing" xmlns:w10="urn:schemas-microsoft-com:office:word" xmlns:w="http://schemas.openxmlformats.org/wordprocessingml/2006/main" xmlns:w14="http://schemas.microsoft.com/office/word/2010/wordml" xmlns:w15="http://schemas.microsoft.com/office/word/2012/wordml" xmlns:w16cex="http://schemas.microsoft.com/office/word/2018/wordml/cex" xmlns:w16cid="http://schemas.microsoft.com/office/word/2016/wordml/cid" xmlns:w16="http://schemas.microsoft.com/office/word/2018/wordml" xmlns:w16sdtdh="http://schemas.microsoft.com/office/word/2020/wordml/sdtdatahash" xmlns:w16se="http://schemas.microsoft.com/office/word/2015/wordml/symex" xmlns:wpg="http://schemas.microsoft.com/office/word/2010/wordprocessingGroup" xmlns:wpi="http://schemas.microsoft.com/office/word/2010/wordprocessingInk" xmlns:wne="http://schemas.microsoft.com/office/word/2006/wordml" xmlns:wps="http://schemas.microsoft.com/office/word/2010/wordprocessingShape" mc:Ignorable="w14 w15 w16se w16cid w16 w16cex w16sdtdh wp14">
+<w:ftr xmlns:wpc="http://schemas.microsoft.com/office/word/2010/wordprocessingCanvas" xmlns:cx="http://schemas.microsoft.com/office/drawing/2014/chartex" xmlns:cx1="http://schemas.microsoft.com/office/drawing/2015/9/8/chartex" xmlns:cx2="http://schemas.microsoft.com/office/drawing/2015/10/21/chartex" xmlns:cx3="http://schemas.microsoft.com/office/drawing/2016/5/9/chartex" xmlns:cx4="http://schemas.microsoft.com/office/drawing/2016/5/10/chartex" xmlns:cx5="http://schemas.microsoft.com/office/drawing/2016/5/11/chartex" xmlns:cx6="http://schemas.microsoft.com/office/drawing/2016/5/12/chartex" xmlns:cx7="http://schemas.microsoft.com/office/drawing/2016/5/13/chartex" xmlns:cx8="http://schemas.microsoft.com/office/drawing/2016/5/14/chartex" xmlns:mc="http://schemas.openxmlformats.org/markup-compatibility/2006" xmlns:aink="http://schemas.microsoft.com/office/drawing/2016/ink" xmlns:am3d="http://schemas.microsoft.com/office/drawing/2017/model3d" xmlns:o="urn:schemas-microsoft-com:office:office" xmlns:oel="http://schemas.microsoft.com/office/2019/extlst" xmlns:r="http://schemas.openxmlformats.org/officeDocument/2006/relationships" xmlns:m="http://schemas.openxmlformats.org/officeDocument/2006/math" xmlns:v="urn:schemas-microsoft-com:vml" xmlns:wp14="http://schemas.microsoft.com/office/word/2010/wordprocessingDrawing" xmlns:wp="http://schemas.openxmlformats.org/drawingml/2006/wordprocessingDrawing" xmlns:w10="urn:schemas-microsoft-com:office:word" xmlns:w="http://schemas.openxmlformats.org/wordprocessingml/2006/main" xmlns:w14="http://schemas.microsoft.com/office/word/2010/wordml" xmlns:w15="http://schemas.microsoft.com/office/word/2012/wordml" xmlns:w16cex="http://schemas.microsoft.com/office/word/2018/wordml/cex" xmlns:w16cid="http://schemas.microsoft.com/office/word/2016/wordml/cid" xmlns:w16="http://schemas.microsoft.com/office/word/2018/wordml" xmlns:w16du="http://schemas.microsoft.com/office/word/2023/wordml/word16du" xmlns:w16sdtdh="http://schemas.microsoft.com/office/word/2020/wordml/sdtdatahash" xmlns:w16se="http://schemas.microsoft.com/office/word/2015/wordml/symex" xmlns:wpg="http://schemas.microsoft.com/office/word/2010/wordprocessingGroup" xmlns:wpi="http://schemas.microsoft.com/office/word/2010/wordprocessingInk" xmlns:wne="http://schemas.microsoft.com/office/word/2006/wordml" xmlns:wps="http://schemas.microsoft.com/office/word/2010/wordprocessingShape" mc:Ignorable="w14 w15 w16se w16cid w16 w16cex w16sdtdh wp14">
   <w:sdt>
     <w:sdtPr>
       <w:rPr>
@@ -7311,6 +7701,11 @@
         <w:docPartUnique/>
       </w:docPartObj>
     </w:sdtPr>
+    <w:sdtEndPr>
+      <w:rPr>
+        <w:rStyle w:val="PageNumber"/>
+      </w:rPr>
+    </w:sdtEndPr>
     <w:sdtContent>
       <w:p>
         <w:pPr>
@@ -7351,7 +7746,7 @@
 </file>
 
 <file path=word/footer2.xml><?xml version="1.0" encoding="utf-8"?>
-<w:ftr xmlns:wpc="http://schemas.microsoft.com/office/word/2010/wordprocessingCanvas" xmlns:cx="http://schemas.microsoft.com/office/drawing/2014/chartex" xmlns:cx1="http://schemas.microsoft.com/office/drawing/2015/9/8/chartex" xmlns:cx2="http://schemas.microsoft.com/office/drawing/2015/10/21/chartex" xmlns:cx3="http://schemas.microsoft.com/office/drawing/2016/5/9/chartex" xmlns:cx4="http://schemas.microsoft.com/office/drawing/2016/5/10/chartex" xmlns:cx5="http://schemas.microsoft.com/office/drawing/2016/5/11/chartex" xmlns:cx6="http://schemas.microsoft.com/office/drawing/2016/5/12/chartex" xmlns:cx7="http://schemas.microsoft.com/office/drawing/2016/5/13/chartex" xmlns:cx8="http://schemas.microsoft.com/office/drawing/2016/5/14/chartex" xmlns:mc="http://schemas.openxmlformats.org/markup-compatibility/2006" xmlns:aink="http://schemas.microsoft.com/office/drawing/2016/ink" xmlns:am3d="http://schemas.microsoft.com/office/drawing/2017/model3d" xmlns:o="urn:schemas-microsoft-com:office:office" xmlns:oel="http://schemas.microsoft.com/office/2019/extlst" xmlns:r="http://schemas.openxmlformats.org/officeDocument/2006/relationships" xmlns:m="http://schemas.openxmlformats.org/officeDocument/2006/math" xmlns:v="urn:schemas-microsoft-com:vml" xmlns:wp14="http://schemas.microsoft.com/office/word/2010/wordprocessingDrawing" xmlns:wp="http://schemas.openxmlformats.org/drawingml/2006/wordprocessingDrawing" xmlns:w10="urn:schemas-microsoft-com:office:word" xmlns:w="http://schemas.openxmlformats.org/wordprocessingml/2006/main" xmlns:w14="http://schemas.microsoft.com/office/word/2010/wordml" xmlns:w15="http://schemas.microsoft.com/office/word/2012/wordml" xmlns:w16cex="http://schemas.microsoft.com/office/word/2018/wordml/cex" xmlns:w16cid="http://schemas.microsoft.com/office/word/2016/wordml/cid" xmlns:w16="http://schemas.microsoft.com/office/word/2018/wordml" xmlns:w16sdtdh="http://schemas.microsoft.com/office/word/2020/wordml/sdtdatahash" xmlns:w16se="http://schemas.microsoft.com/office/word/2015/wordml/symex" xmlns:wpg="http://schemas.microsoft.com/office/word/2010/wordprocessingGroup" xmlns:wpi="http://schemas.microsoft.com/office/word/2010/wordprocessingInk" xmlns:wne="http://schemas.microsoft.com/office/word/2006/wordml" xmlns:wps="http://schemas.microsoft.com/office/word/2010/wordprocessingShape" mc:Ignorable="w14 w15 w16se w16cid w16 w16cex w16sdtdh wp14">
+<w:ftr xmlns:wpc="http://schemas.microsoft.com/office/word/2010/wordprocessingCanvas" xmlns:cx="http://schemas.microsoft.com/office/drawing/2014/chartex" xmlns:cx1="http://schemas.microsoft.com/office/drawing/2015/9/8/chartex" xmlns:cx2="http://schemas.microsoft.com/office/drawing/2015/10/21/chartex" xmlns:cx3="http://schemas.microsoft.com/office/drawing/2016/5/9/chartex" xmlns:cx4="http://schemas.microsoft.com/office/drawing/2016/5/10/chartex" xmlns:cx5="http://schemas.microsoft.com/office/drawing/2016/5/11/chartex" xmlns:cx6="http://schemas.microsoft.com/office/drawing/2016/5/12/chartex" xmlns:cx7="http://schemas.microsoft.com/office/drawing/2016/5/13/chartex" xmlns:cx8="http://schemas.microsoft.com/office/drawing/2016/5/14/chartex" xmlns:mc="http://schemas.openxmlformats.org/markup-compatibility/2006" xmlns:aink="http://schemas.microsoft.com/office/drawing/2016/ink" xmlns:am3d="http://schemas.microsoft.com/office/drawing/2017/model3d" xmlns:o="urn:schemas-microsoft-com:office:office" xmlns:oel="http://schemas.microsoft.com/office/2019/extlst" xmlns:r="http://schemas.openxmlformats.org/officeDocument/2006/relationships" xmlns:m="http://schemas.openxmlformats.org/officeDocument/2006/math" xmlns:v="urn:schemas-microsoft-com:vml" xmlns:wp14="http://schemas.microsoft.com/office/word/2010/wordprocessingDrawing" xmlns:wp="http://schemas.openxmlformats.org/drawingml/2006/wordprocessingDrawing" xmlns:w10="urn:schemas-microsoft-com:office:word" xmlns:w="http://schemas.openxmlformats.org/wordprocessingml/2006/main" xmlns:w14="http://schemas.microsoft.com/office/word/2010/wordml" xmlns:w15="http://schemas.microsoft.com/office/word/2012/wordml" xmlns:w16cex="http://schemas.microsoft.com/office/word/2018/wordml/cex" xmlns:w16cid="http://schemas.microsoft.com/office/word/2016/wordml/cid" xmlns:w16="http://schemas.microsoft.com/office/word/2018/wordml" xmlns:w16du="http://schemas.microsoft.com/office/word/2023/wordml/word16du" xmlns:w16sdtdh="http://schemas.microsoft.com/office/word/2020/wordml/sdtdatahash" xmlns:w16se="http://schemas.microsoft.com/office/word/2015/wordml/symex" xmlns:wpg="http://schemas.microsoft.com/office/word/2010/wordprocessingGroup" xmlns:wpi="http://schemas.microsoft.com/office/word/2010/wordprocessingInk" xmlns:wne="http://schemas.microsoft.com/office/word/2006/wordml" xmlns:wps="http://schemas.microsoft.com/office/word/2010/wordprocessingShape" mc:Ignorable="w14 w15 w16se w16cid w16 w16cex w16sdtdh wp14">
   <w:p>
     <w:pPr>
       <w:pStyle w:val="Footer"/>
@@ -7455,7 +7850,7 @@
 </file>
 
 <file path=word/footnotes.xml><?xml version="1.0" encoding="utf-8"?>
-<w:footnotes xmlns:wpc="http://schemas.microsoft.com/office/word/2010/wordprocessingCanvas" xmlns:cx="http://schemas.microsoft.com/office/drawing/2014/chartex" xmlns:cx1="http://schemas.microsoft.com/office/drawing/2015/9/8/chartex" xmlns:cx2="http://schemas.microsoft.com/office/drawing/2015/10/21/chartex" xmlns:cx3="http://schemas.microsoft.com/office/drawing/2016/5/9/chartex" xmlns:cx4="http://schemas.microsoft.com/office/drawing/2016/5/10/chartex" xmlns:cx5="http://schemas.microsoft.com/office/drawing/2016/5/11/chartex" xmlns:cx6="http://schemas.microsoft.com/office/drawing/2016/5/12/chartex" xmlns:cx7="http://schemas.microsoft.com/office/drawing/2016/5/13/chartex" xmlns:cx8="http://schemas.microsoft.com/office/drawing/2016/5/14/chartex" xmlns:mc="http://schemas.openxmlformats.org/markup-compatibility/2006" xmlns:aink="http://schemas.microsoft.com/office/drawing/2016/ink" xmlns:am3d="http://schemas.microsoft.com/office/drawing/2017/model3d" xmlns:o="urn:schemas-microsoft-com:office:office" xmlns:oel="http://schemas.microsoft.com/office/2019/extlst" xmlns:r="http://schemas.openxmlformats.org/officeDocument/2006/relationships" xmlns:m="http://schemas.openxmlformats.org/officeDocument/2006/math" xmlns:v="urn:schemas-microsoft-com:vml" xmlns:wp14="http://schemas.microsoft.com/office/word/2010/wordprocessingDrawing" xmlns:wp="http://schemas.openxmlformats.org/drawingml/2006/wordprocessingDrawing" xmlns:w10="urn:schemas-microsoft-com:office:word" xmlns:w="http://schemas.openxmlformats.org/wordprocessingml/2006/main" xmlns:w14="http://schemas.microsoft.com/office/word/2010/wordml" xmlns:w15="http://schemas.microsoft.com/office/word/2012/wordml" xmlns:w16cex="http://schemas.microsoft.com/office/word/2018/wordml/cex" xmlns:w16cid="http://schemas.microsoft.com/office/word/2016/wordml/cid" xmlns:w16="http://schemas.microsoft.com/office/word/2018/wordml" xmlns:w16sdtdh="http://schemas.microsoft.com/office/word/2020/wordml/sdtdatahash" xmlns:w16se="http://schemas.microsoft.com/office/word/2015/wordml/symex" xmlns:wpg="http://schemas.microsoft.com/office/word/2010/wordprocessingGroup" xmlns:wpi="http://schemas.microsoft.com/office/word/2010/wordprocessingInk" xmlns:wne="http://schemas.microsoft.com/office/word/2006/wordml" xmlns:wps="http://schemas.microsoft.com/office/word/2010/wordprocessingShape" mc:Ignorable="w14 w15 w16se w16cid w16 w16cex w16sdtdh wp14">
+<w:footnotes xmlns:wpc="http://schemas.microsoft.com/office/word/2010/wordprocessingCanvas" xmlns:cx="http://schemas.microsoft.com/office/drawing/2014/chartex" xmlns:cx1="http://schemas.microsoft.com/office/drawing/2015/9/8/chartex" xmlns:cx2="http://schemas.microsoft.com/office/drawing/2015/10/21/chartex" xmlns:cx3="http://schemas.microsoft.com/office/drawing/2016/5/9/chartex" xmlns:cx4="http://schemas.microsoft.com/office/drawing/2016/5/10/chartex" xmlns:cx5="http://schemas.microsoft.com/office/drawing/2016/5/11/chartex" xmlns:cx6="http://schemas.microsoft.com/office/drawing/2016/5/12/chartex" xmlns:cx7="http://schemas.microsoft.com/office/drawing/2016/5/13/chartex" xmlns:cx8="http://schemas.microsoft.com/office/drawing/2016/5/14/chartex" xmlns:mc="http://schemas.openxmlformats.org/markup-compatibility/2006" xmlns:aink="http://schemas.microsoft.com/office/drawing/2016/ink" xmlns:am3d="http://schemas.microsoft.com/office/drawing/2017/model3d" xmlns:o="urn:schemas-microsoft-com:office:office" xmlns:oel="http://schemas.microsoft.com/office/2019/extlst" xmlns:r="http://schemas.openxmlformats.org/officeDocument/2006/relationships" xmlns:m="http://schemas.openxmlformats.org/officeDocument/2006/math" xmlns:v="urn:schemas-microsoft-com:vml" xmlns:wp14="http://schemas.microsoft.com/office/word/2010/wordprocessingDrawing" xmlns:wp="http://schemas.openxmlformats.org/drawingml/2006/wordprocessingDrawing" xmlns:w10="urn:schemas-microsoft-com:office:word" xmlns:w="http://schemas.openxmlformats.org/wordprocessingml/2006/main" xmlns:w14="http://schemas.microsoft.com/office/word/2010/wordml" xmlns:w15="http://schemas.microsoft.com/office/word/2012/wordml" xmlns:w16cex="http://schemas.microsoft.com/office/word/2018/wordml/cex" xmlns:w16cid="http://schemas.microsoft.com/office/word/2016/wordml/cid" xmlns:w16="http://schemas.microsoft.com/office/word/2018/wordml" xmlns:w16du="http://schemas.microsoft.com/office/word/2023/wordml/word16du" xmlns:w16sdtdh="http://schemas.microsoft.com/office/word/2020/wordml/sdtdatahash" xmlns:w16se="http://schemas.microsoft.com/office/word/2015/wordml/symex" xmlns:wpg="http://schemas.microsoft.com/office/word/2010/wordprocessingGroup" xmlns:wpi="http://schemas.microsoft.com/office/word/2010/wordprocessingInk" xmlns:wne="http://schemas.microsoft.com/office/word/2006/wordml" xmlns:wps="http://schemas.microsoft.com/office/word/2010/wordprocessingShape" mc:Ignorable="w14 w15 w16se w16cid w16 w16cex w16sdtdh wp14">
   <w:footnote w:type="separator" w:id="-1">
     <w:p>
       <w:r>
@@ -7474,7 +7869,7 @@
 </file>
 
 <file path=word/header1.xml><?xml version="1.0" encoding="utf-8"?>
-<w:hdr xmlns:wpc="http://schemas.microsoft.com/office/word/2010/wordprocessingCanvas" xmlns:cx="http://schemas.microsoft.com/office/drawing/2014/chartex" xmlns:cx1="http://schemas.microsoft.com/office/drawing/2015/9/8/chartex" xmlns:cx2="http://schemas.microsoft.com/office/drawing/2015/10/21/chartex" xmlns:cx3="http://schemas.microsoft.com/office/drawing/2016/5/9/chartex" xmlns:cx4="http://schemas.microsoft.com/office/drawing/2016/5/10/chartex" xmlns:cx5="http://schemas.microsoft.com/office/drawing/2016/5/11/chartex" xmlns:cx6="http://schemas.microsoft.com/office/drawing/2016/5/12/chartex" xmlns:cx7="http://schemas.microsoft.com/office/drawing/2016/5/13/chartex" xmlns:cx8="http://schemas.microsoft.com/office/drawing/2016/5/14/chartex" xmlns:mc="http://schemas.openxmlformats.org/markup-compatibility/2006" xmlns:aink="http://schemas.microsoft.com/office/drawing/2016/ink" xmlns:am3d="http://schemas.microsoft.com/office/drawing/2017/model3d" xmlns:o="urn:schemas-microsoft-com:office:office" xmlns:oel="http://schemas.microsoft.com/office/2019/extlst" xmlns:r="http://schemas.openxmlformats.org/officeDocument/2006/relationships" xmlns:m="http://schemas.openxmlformats.org/officeDocument/2006/math" xmlns:v="urn:schemas-microsoft-com:vml" xmlns:wp14="http://schemas.microsoft.com/office/word/2010/wordprocessingDrawing" xmlns:wp="http://schemas.openxmlformats.org/drawingml/2006/wordprocessingDrawing" xmlns:w10="urn:schemas-microsoft-com:office:word" xmlns:w="http://schemas.openxmlformats.org/wordprocessingml/2006/main" xmlns:w14="http://schemas.microsoft.com/office/word/2010/wordml" xmlns:w15="http://schemas.microsoft.com/office/word/2012/wordml" xmlns:w16cex="http://schemas.microsoft.com/office/word/2018/wordml/cex" xmlns:w16cid="http://schemas.microsoft.com/office/word/2016/wordml/cid" xmlns:w16="http://schemas.microsoft.com/office/word/2018/wordml" xmlns:w16sdtdh="http://schemas.microsoft.com/office/word/2020/wordml/sdtdatahash" xmlns:w16se="http://schemas.microsoft.com/office/word/2015/wordml/symex" xmlns:wpg="http://schemas.microsoft.com/office/word/2010/wordprocessingGroup" xmlns:wpi="http://schemas.microsoft.com/office/word/2010/wordprocessingInk" xmlns:wne="http://schemas.microsoft.com/office/word/2006/wordml" xmlns:wps="http://schemas.microsoft.com/office/word/2010/wordprocessingShape" mc:Ignorable="w14 w15 w16se w16cid w16 w16cex w16sdtdh wp14">
+<w:hdr xmlns:wpc="http://schemas.microsoft.com/office/word/2010/wordprocessingCanvas" xmlns:cx="http://schemas.microsoft.com/office/drawing/2014/chartex" xmlns:cx1="http://schemas.microsoft.com/office/drawing/2015/9/8/chartex" xmlns:cx2="http://schemas.microsoft.com/office/drawing/2015/10/21/chartex" xmlns:cx3="http://schemas.microsoft.com/office/drawing/2016/5/9/chartex" xmlns:cx4="http://schemas.microsoft.com/office/drawing/2016/5/10/chartex" xmlns:cx5="http://schemas.microsoft.com/office/drawing/2016/5/11/chartex" xmlns:cx6="http://schemas.microsoft.com/office/drawing/2016/5/12/chartex" xmlns:cx7="http://schemas.microsoft.com/office/drawing/2016/5/13/chartex" xmlns:cx8="http://schemas.microsoft.com/office/drawing/2016/5/14/chartex" xmlns:mc="http://schemas.openxmlformats.org/markup-compatibility/2006" xmlns:aink="http://schemas.microsoft.com/office/drawing/2016/ink" xmlns:am3d="http://schemas.microsoft.com/office/drawing/2017/model3d" xmlns:o="urn:schemas-microsoft-com:office:office" xmlns:oel="http://schemas.microsoft.com/office/2019/extlst" xmlns:r="http://schemas.openxmlformats.org/officeDocument/2006/relationships" xmlns:m="http://schemas.openxmlformats.org/officeDocument/2006/math" xmlns:v="urn:schemas-microsoft-com:vml" xmlns:wp14="http://schemas.microsoft.com/office/word/2010/wordprocessingDrawing" xmlns:wp="http://schemas.openxmlformats.org/drawingml/2006/wordprocessingDrawing" xmlns:w10="urn:schemas-microsoft-com:office:word" xmlns:w="http://schemas.openxmlformats.org/wordprocessingml/2006/main" xmlns:w14="http://schemas.microsoft.com/office/word/2010/wordml" xmlns:w15="http://schemas.microsoft.com/office/word/2012/wordml" xmlns:w16cex="http://schemas.microsoft.com/office/word/2018/wordml/cex" xmlns:w16cid="http://schemas.microsoft.com/office/word/2016/wordml/cid" xmlns:w16="http://schemas.microsoft.com/office/word/2018/wordml" xmlns:w16du="http://schemas.microsoft.com/office/word/2023/wordml/word16du" xmlns:w16sdtdh="http://schemas.microsoft.com/office/word/2020/wordml/sdtdatahash" xmlns:w16se="http://schemas.microsoft.com/office/word/2015/wordml/symex" xmlns:wpg="http://schemas.microsoft.com/office/word/2010/wordprocessingGroup" xmlns:wpi="http://schemas.microsoft.com/office/word/2010/wordprocessingInk" xmlns:wne="http://schemas.microsoft.com/office/word/2006/wordml" xmlns:wps="http://schemas.microsoft.com/office/word/2010/wordprocessingShape" mc:Ignorable="w14 w15 w16se w16cid w16 w16cex w16sdtdh wp14">
   <w:p>
     <w:pPr>
       <w:pStyle w:val="Header"/>
@@ -7531,7 +7926,7 @@
 </file>
 
 <file path=word/numbering.xml><?xml version="1.0" encoding="utf-8"?>
-<w:numbering xmlns:wpc="http://schemas.microsoft.com/office/word/2010/wordprocessingCanvas" xmlns:cx="http://schemas.microsoft.com/office/drawing/2014/chartex" xmlns:cx1="http://schemas.microsoft.com/office/drawing/2015/9/8/chartex" xmlns:cx2="http://schemas.microsoft.com/office/drawing/2015/10/21/chartex" xmlns:cx3="http://schemas.microsoft.com/office/drawing/2016/5/9/chartex" xmlns:cx4="http://schemas.microsoft.com/office/drawing/2016/5/10/chartex" xmlns:cx5="http://schemas.microsoft.com/office/drawing/2016/5/11/chartex" xmlns:cx6="http://schemas.microsoft.com/office/drawing/2016/5/12/chartex" xmlns:cx7="http://schemas.microsoft.com/office/drawing/2016/5/13/chartex" xmlns:cx8="http://schemas.microsoft.com/office/drawing/2016/5/14/chartex" xmlns:mc="http://schemas.openxmlformats.org/markup-compatibility/2006" xmlns:aink="http://schemas.microsoft.com/office/drawing/2016/ink" xmlns:am3d="http://schemas.microsoft.com/office/drawing/2017/model3d" xmlns:o="urn:schemas-microsoft-com:office:office" xmlns:oel="http://schemas.microsoft.com/office/2019/extlst" xmlns:r="http://schemas.openxmlformats.org/officeDocument/2006/relationships" xmlns:m="http://schemas.openxmlformats.org/officeDocument/2006/math" xmlns:v="urn:schemas-microsoft-com:vml" xmlns:wp14="http://schemas.microsoft.com/office/word/2010/wordprocessingDrawing" xmlns:wp="http://schemas.openxmlformats.org/drawingml/2006/wordprocessingDrawing" xmlns:w10="urn:schemas-microsoft-com:office:word" xmlns:w="http://schemas.openxmlformats.org/wordprocessingml/2006/main" xmlns:w14="http://schemas.microsoft.com/office/word/2010/wordml" xmlns:w15="http://schemas.microsoft.com/office/word/2012/wordml" xmlns:w16cex="http://schemas.microsoft.com/office/word/2018/wordml/cex" xmlns:w16cid="http://schemas.microsoft.com/office/word/2016/wordml/cid" xmlns:w16="http://schemas.microsoft.com/office/word/2018/wordml" xmlns:w16sdtdh="http://schemas.microsoft.com/office/word/2020/wordml/sdtdatahash" xmlns:w16se="http://schemas.microsoft.com/office/word/2015/wordml/symex" xmlns:wpg="http://schemas.microsoft.com/office/word/2010/wordprocessingGroup" xmlns:wpi="http://schemas.microsoft.com/office/word/2010/wordprocessingInk" xmlns:wne="http://schemas.microsoft.com/office/word/2006/wordml" xmlns:wps="http://schemas.microsoft.com/office/word/2010/wordprocessingShape" mc:Ignorable="w14 w15 w16se w16cid w16 w16cex w16sdtdh wp14">
+<w:numbering xmlns:wpc="http://schemas.microsoft.com/office/word/2010/wordprocessingCanvas" xmlns:cx="http://schemas.microsoft.com/office/drawing/2014/chartex" xmlns:cx1="http://schemas.microsoft.com/office/drawing/2015/9/8/chartex" xmlns:cx2="http://schemas.microsoft.com/office/drawing/2015/10/21/chartex" xmlns:cx3="http://schemas.microsoft.com/office/drawing/2016/5/9/chartex" xmlns:cx4="http://schemas.microsoft.com/office/drawing/2016/5/10/chartex" xmlns:cx5="http://schemas.microsoft.com/office/drawing/2016/5/11/chartex" xmlns:cx6="http://schemas.microsoft.com/office/drawing/2016/5/12/chartex" xmlns:cx7="http://schemas.microsoft.com/office/drawing/2016/5/13/chartex" xmlns:cx8="http://schemas.microsoft.com/office/drawing/2016/5/14/chartex" xmlns:mc="http://schemas.openxmlformats.org/markup-compatibility/2006" xmlns:aink="http://schemas.microsoft.com/office/drawing/2016/ink" xmlns:am3d="http://schemas.microsoft.com/office/drawing/2017/model3d" xmlns:o="urn:schemas-microsoft-com:office:office" xmlns:oel="http://schemas.microsoft.com/office/2019/extlst" xmlns:r="http://schemas.openxmlformats.org/officeDocument/2006/relationships" xmlns:m="http://schemas.openxmlformats.org/officeDocument/2006/math" xmlns:v="urn:schemas-microsoft-com:vml" xmlns:wp14="http://schemas.microsoft.com/office/word/2010/wordprocessingDrawing" xmlns:wp="http://schemas.openxmlformats.org/drawingml/2006/wordprocessingDrawing" xmlns:w10="urn:schemas-microsoft-com:office:word" xmlns:w="http://schemas.openxmlformats.org/wordprocessingml/2006/main" xmlns:w14="http://schemas.microsoft.com/office/word/2010/wordml" xmlns:w15="http://schemas.microsoft.com/office/word/2012/wordml" xmlns:w16cex="http://schemas.microsoft.com/office/word/2018/wordml/cex" xmlns:w16cid="http://schemas.microsoft.com/office/word/2016/wordml/cid" xmlns:w16="http://schemas.microsoft.com/office/word/2018/wordml" xmlns:w16du="http://schemas.microsoft.com/office/word/2023/wordml/word16du" xmlns:w16sdtdh="http://schemas.microsoft.com/office/word/2020/wordml/sdtdatahash" xmlns:w16se="http://schemas.microsoft.com/office/word/2015/wordml/symex" xmlns:wpg="http://schemas.microsoft.com/office/word/2010/wordprocessingGroup" xmlns:wpi="http://schemas.microsoft.com/office/word/2010/wordprocessingInk" xmlns:wne="http://schemas.microsoft.com/office/word/2006/wordml" xmlns:wps="http://schemas.microsoft.com/office/word/2010/wordprocessingShape" mc:Ignorable="w14 w15 w16se w16cid w16 w16cex w16sdtdh wp14">
   <w:abstractNum w:abstractNumId="0" w15:restartNumberingAfterBreak="0">
     <w:nsid w:val="34BA7E5B"/>
     <w:multiLevelType w:val="multilevel"/>
@@ -7908,6 +8303,155 @@
     </w:lvl>
   </w:abstractNum>
   <w:abstractNum w:abstractNumId="3" w15:restartNumberingAfterBreak="0">
+    <w:nsid w:val="6210394C"/>
+    <w:multiLevelType w:val="multilevel"/>
+    <w:tmpl w:val="200EFDD6"/>
+    <w:lvl w:ilvl="0">
+      <w:start w:val="1"/>
+      <w:numFmt w:val="bullet"/>
+      <w:lvlText w:val=""/>
+      <w:lvlJc w:val="left"/>
+      <w:pPr>
+        <w:tabs>
+          <w:tab w:val="num" w:pos="720"/>
+        </w:tabs>
+        <w:ind w:left="720" w:hanging="360"/>
+      </w:pPr>
+      <w:rPr>
+        <w:rFonts w:ascii="Symbol" w:hAnsi="Symbol" w:hint="default"/>
+        <w:sz w:val="20"/>
+      </w:rPr>
+    </w:lvl>
+    <w:lvl w:ilvl="1" w:tentative="1">
+      <w:start w:val="1"/>
+      <w:numFmt w:val="bullet"/>
+      <w:lvlText w:val=""/>
+      <w:lvlJc w:val="left"/>
+      <w:pPr>
+        <w:tabs>
+          <w:tab w:val="num" w:pos="1440"/>
+        </w:tabs>
+        <w:ind w:left="1440" w:hanging="360"/>
+      </w:pPr>
+      <w:rPr>
+        <w:rFonts w:ascii="Symbol" w:hAnsi="Symbol" w:hint="default"/>
+        <w:sz w:val="20"/>
+      </w:rPr>
+    </w:lvl>
+    <w:lvl w:ilvl="2" w:tentative="1">
+      <w:start w:val="1"/>
+      <w:numFmt w:val="bullet"/>
+      <w:lvlText w:val=""/>
+      <w:lvlJc w:val="left"/>
+      <w:pPr>
+        <w:tabs>
+          <w:tab w:val="num" w:pos="2160"/>
+        </w:tabs>
+        <w:ind w:left="2160" w:hanging="360"/>
+      </w:pPr>
+      <w:rPr>
+        <w:rFonts w:ascii="Symbol" w:hAnsi="Symbol" w:hint="default"/>
+        <w:sz w:val="20"/>
+      </w:rPr>
+    </w:lvl>
+    <w:lvl w:ilvl="3" w:tentative="1">
+      <w:start w:val="1"/>
+      <w:numFmt w:val="bullet"/>
+      <w:lvlText w:val=""/>
+      <w:lvlJc w:val="left"/>
+      <w:pPr>
+        <w:tabs>
+          <w:tab w:val="num" w:pos="2880"/>
+        </w:tabs>
+        <w:ind w:left="2880" w:hanging="360"/>
+      </w:pPr>
+      <w:rPr>
+        <w:rFonts w:ascii="Symbol" w:hAnsi="Symbol" w:hint="default"/>
+        <w:sz w:val="20"/>
+      </w:rPr>
+    </w:lvl>
+    <w:lvl w:ilvl="4" w:tentative="1">
+      <w:start w:val="1"/>
+      <w:numFmt w:val="bullet"/>
+      <w:lvlText w:val=""/>
+      <w:lvlJc w:val="left"/>
+      <w:pPr>
+        <w:tabs>
+          <w:tab w:val="num" w:pos="3600"/>
+        </w:tabs>
+        <w:ind w:left="3600" w:hanging="360"/>
+      </w:pPr>
+      <w:rPr>
+        <w:rFonts w:ascii="Symbol" w:hAnsi="Symbol" w:hint="default"/>
+        <w:sz w:val="20"/>
+      </w:rPr>
+    </w:lvl>
+    <w:lvl w:ilvl="5" w:tentative="1">
+      <w:start w:val="1"/>
+      <w:numFmt w:val="bullet"/>
+      <w:lvlText w:val=""/>
+      <w:lvlJc w:val="left"/>
+      <w:pPr>
+        <w:tabs>
+          <w:tab w:val="num" w:pos="4320"/>
+        </w:tabs>
+        <w:ind w:left="4320" w:hanging="360"/>
+      </w:pPr>
+      <w:rPr>
+        <w:rFonts w:ascii="Symbol" w:hAnsi="Symbol" w:hint="default"/>
+        <w:sz w:val="20"/>
+      </w:rPr>
+    </w:lvl>
+    <w:lvl w:ilvl="6" w:tentative="1">
+      <w:start w:val="1"/>
+      <w:numFmt w:val="bullet"/>
+      <w:lvlText w:val=""/>
+      <w:lvlJc w:val="left"/>
+      <w:pPr>
+        <w:tabs>
+          <w:tab w:val="num" w:pos="5040"/>
+        </w:tabs>
+        <w:ind w:left="5040" w:hanging="360"/>
+      </w:pPr>
+      <w:rPr>
+        <w:rFonts w:ascii="Symbol" w:hAnsi="Symbol" w:hint="default"/>
+        <w:sz w:val="20"/>
+      </w:rPr>
+    </w:lvl>
+    <w:lvl w:ilvl="7" w:tentative="1">
+      <w:start w:val="1"/>
+      <w:numFmt w:val="bullet"/>
+      <w:lvlText w:val=""/>
+      <w:lvlJc w:val="left"/>
+      <w:pPr>
+        <w:tabs>
+          <w:tab w:val="num" w:pos="5760"/>
+        </w:tabs>
+        <w:ind w:left="5760" w:hanging="360"/>
+      </w:pPr>
+      <w:rPr>
+        <w:rFonts w:ascii="Symbol" w:hAnsi="Symbol" w:hint="default"/>
+        <w:sz w:val="20"/>
+      </w:rPr>
+    </w:lvl>
+    <w:lvl w:ilvl="8" w:tentative="1">
+      <w:start w:val="1"/>
+      <w:numFmt w:val="bullet"/>
+      <w:lvlText w:val=""/>
+      <w:lvlJc w:val="left"/>
+      <w:pPr>
+        <w:tabs>
+          <w:tab w:val="num" w:pos="6480"/>
+        </w:tabs>
+        <w:ind w:left="6480" w:hanging="360"/>
+      </w:pPr>
+      <w:rPr>
+        <w:rFonts w:ascii="Symbol" w:hAnsi="Symbol" w:hint="default"/>
+        <w:sz w:val="20"/>
+      </w:rPr>
+    </w:lvl>
+  </w:abstractNum>
+  <w:abstractNum w:abstractNumId="4" w15:restartNumberingAfterBreak="0">
     <w:nsid w:val="66FB7A55"/>
     <w:multiLevelType w:val="hybridMultilevel"/>
     <w:tmpl w:val="DA825064"/>
@@ -8027,10 +8571,13 @@
     <w:abstractNumId w:val="0"/>
   </w:num>
   <w:num w:numId="3" w16cid:durableId="33433758">
-    <w:abstractNumId w:val="3"/>
+    <w:abstractNumId w:val="4"/>
   </w:num>
   <w:num w:numId="4" w16cid:durableId="1595892527">
     <w:abstractNumId w:val="2"/>
+  </w:num>
+  <w:num w:numId="5" w16cid:durableId="1163010497">
+    <w:abstractNumId w:val="3"/>
   </w:num>
 </w:numbering>
 </file>
@@ -8502,7 +9049,6 @@
   <w:style w:type="character" w:default="1" w:styleId="DefaultParagraphFont">
     <w:name w:val="Default Paragraph Font"/>
     <w:uiPriority w:val="1"/>
-    <w:semiHidden/>
     <w:unhideWhenUsed/>
   </w:style>
   <w:style w:type="table" w:default="1" w:styleId="TableNormal">

</xml_diff>

<commit_message>
updated documentation for 23r6 update
</commit_message>
<xml_diff>
--- a/Documentation/XIQ-Ekahau-Importer-Guide.docx
+++ b/Documentation/XIQ-Ekahau-Importer-Guide.docx
@@ -1,6 +1,6 @@
 
 <file path=word/document.xml><?xml version="1.0" encoding="utf-8"?>
-<w:document xmlns:wpc="http://schemas.microsoft.com/office/word/2010/wordprocessingCanvas" xmlns:cx="http://schemas.microsoft.com/office/drawing/2014/chartex" xmlns:cx1="http://schemas.microsoft.com/office/drawing/2015/9/8/chartex" xmlns:cx2="http://schemas.microsoft.com/office/drawing/2015/10/21/chartex" xmlns:cx3="http://schemas.microsoft.com/office/drawing/2016/5/9/chartex" xmlns:cx4="http://schemas.microsoft.com/office/drawing/2016/5/10/chartex" xmlns:cx5="http://schemas.microsoft.com/office/drawing/2016/5/11/chartex" xmlns:cx6="http://schemas.microsoft.com/office/drawing/2016/5/12/chartex" xmlns:cx7="http://schemas.microsoft.com/office/drawing/2016/5/13/chartex" xmlns:cx8="http://schemas.microsoft.com/office/drawing/2016/5/14/chartex" xmlns:mc="http://schemas.openxmlformats.org/markup-compatibility/2006" xmlns:aink="http://schemas.microsoft.com/office/drawing/2016/ink" xmlns:am3d="http://schemas.microsoft.com/office/drawing/2017/model3d" xmlns:o="urn:schemas-microsoft-com:office:office" xmlns:oel="http://schemas.microsoft.com/office/2019/extlst" xmlns:r="http://schemas.openxmlformats.org/officeDocument/2006/relationships" xmlns:m="http://schemas.openxmlformats.org/officeDocument/2006/math" xmlns:v="urn:schemas-microsoft-com:vml" xmlns:wp14="http://schemas.microsoft.com/office/word/2010/wordprocessingDrawing" xmlns:wp="http://schemas.openxmlformats.org/drawingml/2006/wordprocessingDrawing" xmlns:w10="urn:schemas-microsoft-com:office:word" xmlns:w="http://schemas.openxmlformats.org/wordprocessingml/2006/main" xmlns:w14="http://schemas.microsoft.com/office/word/2010/wordml" xmlns:w15="http://schemas.microsoft.com/office/word/2012/wordml" xmlns:w16cex="http://schemas.microsoft.com/office/word/2018/wordml/cex" xmlns:w16cid="http://schemas.microsoft.com/office/word/2016/wordml/cid" xmlns:w16="http://schemas.microsoft.com/office/word/2018/wordml" xmlns:w16du="http://schemas.microsoft.com/office/word/2023/wordml/word16du" xmlns:w16sdtdh="http://schemas.microsoft.com/office/word/2020/wordml/sdtdatahash" xmlns:w16se="http://schemas.microsoft.com/office/word/2015/wordml/symex" xmlns:wpg="http://schemas.microsoft.com/office/word/2010/wordprocessingGroup" xmlns:wpi="http://schemas.microsoft.com/office/word/2010/wordprocessingInk" xmlns:wne="http://schemas.microsoft.com/office/word/2006/wordml" xmlns:wps="http://schemas.microsoft.com/office/word/2010/wordprocessingShape" mc:Ignorable="w14 w15 w16se w16cid w16 w16cex w16sdtdh wp14">
+<w:document xmlns:wpc="http://schemas.microsoft.com/office/word/2010/wordprocessingCanvas" xmlns:cx="http://schemas.microsoft.com/office/drawing/2014/chartex" xmlns:cx1="http://schemas.microsoft.com/office/drawing/2015/9/8/chartex" xmlns:cx2="http://schemas.microsoft.com/office/drawing/2015/10/21/chartex" xmlns:cx3="http://schemas.microsoft.com/office/drawing/2016/5/9/chartex" xmlns:cx4="http://schemas.microsoft.com/office/drawing/2016/5/10/chartex" xmlns:cx5="http://schemas.microsoft.com/office/drawing/2016/5/11/chartex" xmlns:cx6="http://schemas.microsoft.com/office/drawing/2016/5/12/chartex" xmlns:cx7="http://schemas.microsoft.com/office/drawing/2016/5/13/chartex" xmlns:cx8="http://schemas.microsoft.com/office/drawing/2016/5/14/chartex" xmlns:mc="http://schemas.openxmlformats.org/markup-compatibility/2006" xmlns:aink="http://schemas.microsoft.com/office/drawing/2016/ink" xmlns:am3d="http://schemas.microsoft.com/office/drawing/2017/model3d" xmlns:o="urn:schemas-microsoft-com:office:office" xmlns:oel="http://schemas.microsoft.com/office/2019/extlst" xmlns:r="http://schemas.openxmlformats.org/officeDocument/2006/relationships" xmlns:m="http://schemas.openxmlformats.org/officeDocument/2006/math" xmlns:v="urn:schemas-microsoft-com:vml" xmlns:wp14="http://schemas.microsoft.com/office/word/2010/wordprocessingDrawing" xmlns:wp="http://schemas.openxmlformats.org/drawingml/2006/wordprocessingDrawing" xmlns:w10="urn:schemas-microsoft-com:office:word" xmlns:w="http://schemas.openxmlformats.org/wordprocessingml/2006/main" xmlns:w14="http://schemas.microsoft.com/office/word/2010/wordml" xmlns:w15="http://schemas.microsoft.com/office/word/2012/wordml" xmlns:w16cex="http://schemas.microsoft.com/office/word/2018/wordml/cex" xmlns:w16cid="http://schemas.microsoft.com/office/word/2016/wordml/cid" xmlns:w16="http://schemas.microsoft.com/office/word/2018/wordml" xmlns:w16sdtdh="http://schemas.microsoft.com/office/word/2020/wordml/sdtdatahash" xmlns:w16se="http://schemas.microsoft.com/office/word/2015/wordml/symex" xmlns:wpg="http://schemas.microsoft.com/office/word/2010/wordprocessingGroup" xmlns:wpi="http://schemas.microsoft.com/office/word/2010/wordprocessingInk" xmlns:wne="http://schemas.microsoft.com/office/word/2006/wordml" xmlns:wps="http://schemas.microsoft.com/office/word/2010/wordprocessingShape" mc:Ignorable="w14 w15 w16se w16cid w16 w16cex w16sdtdh wp14">
   <w:body>
     <w:p>
       <w:pPr>
@@ -42,31 +42,28 @@
         <w:t xml:space="preserve">by Tim Smith, SA – </w:t>
       </w:r>
       <w:r>
-        <w:t>0</w:t>
+        <w:t>10</w:t>
+      </w:r>
+      <w:r>
+        <w:t>/</w:t>
+      </w:r>
+      <w:r>
+        <w:t>16</w:t>
+      </w:r>
+      <w:r>
+        <w:t>/202</w:t>
       </w:r>
       <w:r>
         <w:t>3</w:t>
       </w:r>
       <w:r>
-        <w:t>/</w:t>
-      </w:r>
-      <w:r>
-        <w:t>2</w:t>
-      </w:r>
-      <w:r>
-        <w:t>4</w:t>
-      </w:r>
-      <w:r>
-        <w:t>/202</w:t>
-      </w:r>
-      <w:r>
-        <w:t>3</w:t>
-      </w:r>
-      <w:r>
-        <w:t xml:space="preserve"> – v1.</w:t>
-      </w:r>
-      <w:r>
-        <w:t>3</w:t>
+        <w:t xml:space="preserve"> – v</w:t>
+      </w:r>
+      <w:r>
+        <w:t>2.</w:t>
+      </w:r>
+      <w:r>
+        <w:t>1</w:t>
       </w:r>
     </w:p>
     <w:p/>
@@ -99,7 +96,7 @@
       <w:bookmarkStart w:id="4" w:name="_Toc87264186"/>
       <w:bookmarkStart w:id="5" w:name="_Toc96008923"/>
       <w:bookmarkStart w:id="6" w:name="_Toc96008976"/>
-      <w:bookmarkStart w:id="7" w:name="_Toc100924578"/>
+      <w:bookmarkStart w:id="7" w:name="_Toc148350843"/>
       <w:r>
         <w:rPr>
           <w:rStyle w:val="Heading1Char"/>
@@ -204,7 +201,43 @@
         <w:rPr>
           <w:rFonts w:eastAsiaTheme="majorEastAsia"/>
         </w:rPr>
-        <w:t xml:space="preserve"> This will save time by creating the building and floor(s) (as well as optional location), uploading the image file, scaling the floorplan, and setting the location of the Access Points</w:t>
+        <w:t xml:space="preserve"> This will save time by creating the </w:t>
+      </w:r>
+      <w:r>
+        <w:rPr>
+          <w:rFonts w:eastAsiaTheme="majorEastAsia"/>
+        </w:rPr>
+        <w:t xml:space="preserve">site, </w:t>
+      </w:r>
+      <w:r>
+        <w:rPr>
+          <w:rFonts w:eastAsiaTheme="majorEastAsia"/>
+        </w:rPr>
+        <w:t>building</w:t>
+      </w:r>
+      <w:r>
+        <w:rPr>
+          <w:rFonts w:eastAsiaTheme="majorEastAsia"/>
+        </w:rPr>
+        <w:t>,</w:t>
+      </w:r>
+      <w:r>
+        <w:rPr>
+          <w:rFonts w:eastAsiaTheme="majorEastAsia"/>
+        </w:rPr>
+        <w:t xml:space="preserve"> and floor(s) (as well as optional </w:t>
+      </w:r>
+      <w:r>
+        <w:rPr>
+          <w:rFonts w:eastAsiaTheme="majorEastAsia"/>
+        </w:rPr>
+        <w:t>site groups</w:t>
+      </w:r>
+      <w:r>
+        <w:rPr>
+          <w:rFonts w:eastAsiaTheme="majorEastAsia"/>
+        </w:rPr>
+        <w:t>), uploading the image file, scaling the floorplan, and setting the location of the Access Points</w:t>
       </w:r>
       <w:r>
         <w:rPr>
@@ -241,7 +274,7 @@
       <w:bookmarkStart w:id="12" w:name="_Toc87264187"/>
       <w:bookmarkStart w:id="13" w:name="_Toc96008924"/>
       <w:bookmarkStart w:id="14" w:name="_Toc96008977"/>
-      <w:bookmarkStart w:id="15" w:name="_Toc100924579"/>
+      <w:bookmarkStart w:id="15" w:name="_Toc148350844"/>
       <w:r>
         <w:rPr>
           <w:rStyle w:val="Heading1Char"/>
@@ -344,7 +377,7 @@
       <w:pPr>
         <w:pStyle w:val="Heading1"/>
       </w:pPr>
-      <w:bookmarkStart w:id="16" w:name="_Toc100924580"/>
+      <w:bookmarkStart w:id="16" w:name="_Toc148350845"/>
       <w:r>
         <w:t>Definitions:</w:t>
       </w:r>
@@ -461,7 +494,7 @@
         <w:br w:type="page"/>
       </w:r>
     </w:p>
-    <w:bookmarkStart w:id="17" w:name="_Toc100924581" w:displacedByCustomXml="next"/>
+    <w:bookmarkStart w:id="17" w:name="_Toc148350846" w:displacedByCustomXml="next"/>
     <w:sdt>
       <w:sdtPr>
         <w:rPr>
@@ -506,6 +539,8 @@
               <w:i w:val="0"/>
               <w:iCs w:val="0"/>
               <w:noProof/>
+              <w:kern w:val="2"/>
+              <w14:ligatures w14:val="standardContextual"/>
             </w:rPr>
           </w:pPr>
           <w:r>
@@ -525,7 +560,7 @@
             </w:rPr>
             <w:fldChar w:fldCharType="separate"/>
           </w:r>
-          <w:hyperlink w:anchor="_Toc100924578" w:history="1">
+          <w:hyperlink w:anchor="_Toc148350843" w:history="1">
             <w:r>
               <w:rPr>
                 <w:rStyle w:val="Hyperlink"/>
@@ -553,7 +588,7 @@
                 <w:noProof/>
                 <w:webHidden/>
               </w:rPr>
-              <w:instrText xml:space="preserve"> PAGEREF _Toc100924578 \h </w:instrText>
+              <w:instrText xml:space="preserve"> PAGEREF _Toc148350843 \h </w:instrText>
             </w:r>
             <w:r>
               <w:rPr>
@@ -597,9 +632,11 @@
               <w:i w:val="0"/>
               <w:iCs w:val="0"/>
               <w:noProof/>
+              <w:kern w:val="2"/>
+              <w14:ligatures w14:val="standardContextual"/>
             </w:rPr>
           </w:pPr>
-          <w:hyperlink w:anchor="_Toc100924579" w:history="1">
+          <w:hyperlink w:anchor="_Toc148350844" w:history="1">
             <w:r>
               <w:rPr>
                 <w:rStyle w:val="Hyperlink"/>
@@ -627,7 +664,7 @@
                 <w:noProof/>
                 <w:webHidden/>
               </w:rPr>
-              <w:instrText xml:space="preserve"> PAGEREF _Toc100924579 \h </w:instrText>
+              <w:instrText xml:space="preserve"> PAGEREF _Toc148350844 \h </w:instrText>
             </w:r>
             <w:r>
               <w:rPr>
@@ -671,9 +708,11 @@
               <w:i w:val="0"/>
               <w:iCs w:val="0"/>
               <w:noProof/>
+              <w:kern w:val="2"/>
+              <w14:ligatures w14:val="standardContextual"/>
             </w:rPr>
           </w:pPr>
-          <w:hyperlink w:anchor="_Toc100924580" w:history="1">
+          <w:hyperlink w:anchor="_Toc148350845" w:history="1">
             <w:r>
               <w:rPr>
                 <w:rStyle w:val="Hyperlink"/>
@@ -701,7 +740,7 @@
                 <w:noProof/>
                 <w:webHidden/>
               </w:rPr>
-              <w:instrText xml:space="preserve"> PAGEREF _Toc100924580 \h </w:instrText>
+              <w:instrText xml:space="preserve"> PAGEREF _Toc148350845 \h </w:instrText>
             </w:r>
             <w:r>
               <w:rPr>
@@ -745,9 +784,11 @@
               <w:i w:val="0"/>
               <w:iCs w:val="0"/>
               <w:noProof/>
+              <w:kern w:val="2"/>
+              <w14:ligatures w14:val="standardContextual"/>
             </w:rPr>
           </w:pPr>
-          <w:hyperlink w:anchor="_Toc100924581" w:history="1">
+          <w:hyperlink w:anchor="_Toc148350846" w:history="1">
             <w:r>
               <w:rPr>
                 <w:rStyle w:val="Hyperlink"/>
@@ -775,7 +816,7 @@
                 <w:noProof/>
                 <w:webHidden/>
               </w:rPr>
-              <w:instrText xml:space="preserve"> PAGEREF _Toc100924581 \h </w:instrText>
+              <w:instrText xml:space="preserve"> PAGEREF _Toc148350846 \h </w:instrText>
             </w:r>
             <w:r>
               <w:rPr>
@@ -819,9 +860,11 @@
               <w:i w:val="0"/>
               <w:iCs w:val="0"/>
               <w:noProof/>
+              <w:kern w:val="2"/>
+              <w14:ligatures w14:val="standardContextual"/>
             </w:rPr>
           </w:pPr>
-          <w:hyperlink w:anchor="_Toc100924582" w:history="1">
+          <w:hyperlink w:anchor="_Toc148350847" w:history="1">
             <w:r>
               <w:rPr>
                 <w:rStyle w:val="Hyperlink"/>
@@ -849,7 +892,7 @@
                 <w:noProof/>
                 <w:webHidden/>
               </w:rPr>
-              <w:instrText xml:space="preserve"> PAGEREF _Toc100924582 \h </w:instrText>
+              <w:instrText xml:space="preserve"> PAGEREF _Toc148350847 \h </w:instrText>
             </w:r>
             <w:r>
               <w:rPr>
@@ -893,9 +936,11 @@
               <w:i w:val="0"/>
               <w:iCs w:val="0"/>
               <w:noProof/>
+              <w:kern w:val="2"/>
+              <w14:ligatures w14:val="standardContextual"/>
             </w:rPr>
           </w:pPr>
-          <w:hyperlink w:anchor="_Toc100924583" w:history="1">
+          <w:hyperlink w:anchor="_Toc148350848" w:history="1">
             <w:r>
               <w:rPr>
                 <w:rStyle w:val="Hyperlink"/>
@@ -923,7 +968,7 @@
                 <w:noProof/>
                 <w:webHidden/>
               </w:rPr>
-              <w:instrText xml:space="preserve"> PAGEREF _Toc100924583 \h </w:instrText>
+              <w:instrText xml:space="preserve"> PAGEREF _Toc148350848 \h </w:instrText>
             </w:r>
             <w:r>
               <w:rPr>
@@ -963,11 +1008,13 @@
             <w:rPr>
               <w:rFonts w:eastAsiaTheme="minorEastAsia" w:cstheme="minorBidi"/>
               <w:noProof/>
+              <w:kern w:val="2"/>
               <w:sz w:val="24"/>
               <w:szCs w:val="24"/>
+              <w14:ligatures w14:val="standardContextual"/>
             </w:rPr>
           </w:pPr>
-          <w:hyperlink w:anchor="_Toc100924584" w:history="1">
+          <w:hyperlink w:anchor="_Toc148350849" w:history="1">
             <w:r>
               <w:rPr>
                 <w:rStyle w:val="Hyperlink"/>
@@ -1004,7 +1051,7 @@
                 <w:noProof/>
                 <w:webHidden/>
               </w:rPr>
-              <w:instrText xml:space="preserve"> PAGEREF _Toc100924584 \h </w:instrText>
+              <w:instrText xml:space="preserve"> PAGEREF _Toc148350849 \h </w:instrText>
             </w:r>
             <w:r>
               <w:rPr>
@@ -1046,11 +1093,13 @@
               <w:b w:val="0"/>
               <w:bCs w:val="0"/>
               <w:noProof/>
+              <w:kern w:val="2"/>
               <w:sz w:val="24"/>
               <w:szCs w:val="24"/>
+              <w14:ligatures w14:val="standardContextual"/>
             </w:rPr>
           </w:pPr>
-          <w:hyperlink w:anchor="_Toc100924585" w:history="1">
+          <w:hyperlink w:anchor="_Toc148350850" w:history="1">
             <w:r>
               <w:rPr>
                 <w:rStyle w:val="Hyperlink"/>
@@ -1078,7 +1127,7 @@
                 <w:noProof/>
                 <w:webHidden/>
               </w:rPr>
-              <w:instrText xml:space="preserve"> PAGEREF _Toc100924585 \h </w:instrText>
+              <w:instrText xml:space="preserve"> PAGEREF _Toc148350850 \h </w:instrText>
             </w:r>
             <w:r>
               <w:rPr>
@@ -1120,11 +1169,13 @@
               <w:b w:val="0"/>
               <w:bCs w:val="0"/>
               <w:noProof/>
+              <w:kern w:val="2"/>
               <w:sz w:val="24"/>
               <w:szCs w:val="24"/>
+              <w14:ligatures w14:val="standardContextual"/>
             </w:rPr>
           </w:pPr>
-          <w:hyperlink w:anchor="_Toc100924586" w:history="1">
+          <w:hyperlink w:anchor="_Toc148350851" w:history="1">
             <w:r>
               <w:rPr>
                 <w:rStyle w:val="Hyperlink"/>
@@ -1152,7 +1203,7 @@
                 <w:noProof/>
                 <w:webHidden/>
               </w:rPr>
-              <w:instrText xml:space="preserve"> PAGEREF _Toc100924586 \h </w:instrText>
+              <w:instrText xml:space="preserve"> PAGEREF _Toc148350851 \h </w:instrText>
             </w:r>
             <w:r>
               <w:rPr>
@@ -1192,18 +1243,20 @@
             <w:rPr>
               <w:rFonts w:eastAsiaTheme="minorEastAsia" w:cstheme="minorBidi"/>
               <w:noProof/>
+              <w:kern w:val="2"/>
               <w:sz w:val="24"/>
               <w:szCs w:val="24"/>
+              <w14:ligatures w14:val="standardContextual"/>
             </w:rPr>
           </w:pPr>
-          <w:hyperlink w:anchor="_Toc100924587" w:history="1">
+          <w:hyperlink w:anchor="_Toc148350852" w:history="1">
             <w:r>
               <w:rPr>
                 <w:rStyle w:val="Hyperlink"/>
                 <w:rFonts w:eastAsiaTheme="majorEastAsia"/>
                 <w:noProof/>
               </w:rPr>
-              <w:t>Mac OSX Big Sur</w:t>
+              <w:t>Mac OSX Ventura</w:t>
             </w:r>
             <w:r>
               <w:rPr>
@@ -1224,7 +1277,82 @@
                 <w:noProof/>
                 <w:webHidden/>
               </w:rPr>
-              <w:instrText xml:space="preserve"> PAGEREF _Toc100924587 \h </w:instrText>
+              <w:instrText xml:space="preserve"> PAGEREF _Toc148350852 \h </w:instrText>
+            </w:r>
+            <w:r>
+              <w:rPr>
+                <w:noProof/>
+                <w:webHidden/>
+              </w:rPr>
+            </w:r>
+            <w:r>
+              <w:rPr>
+                <w:noProof/>
+                <w:webHidden/>
+              </w:rPr>
+              <w:fldChar w:fldCharType="separate"/>
+            </w:r>
+            <w:r>
+              <w:rPr>
+                <w:noProof/>
+                <w:webHidden/>
+              </w:rPr>
+              <w:t>4</w:t>
+            </w:r>
+            <w:r>
+              <w:rPr>
+                <w:noProof/>
+                <w:webHidden/>
+              </w:rPr>
+              <w:fldChar w:fldCharType="end"/>
+            </w:r>
+          </w:hyperlink>
+        </w:p>
+        <w:p>
+          <w:pPr>
+            <w:pStyle w:val="TOC3"/>
+            <w:tabs>
+              <w:tab w:val="right" w:leader="dot" w:pos="9350"/>
+            </w:tabs>
+            <w:rPr>
+              <w:rFonts w:eastAsiaTheme="minorEastAsia" w:cstheme="minorBidi"/>
+              <w:noProof/>
+              <w:kern w:val="2"/>
+              <w:sz w:val="24"/>
+              <w:szCs w:val="24"/>
+              <w14:ligatures w14:val="standardContextual"/>
+            </w:rPr>
+          </w:pPr>
+          <w:hyperlink w:anchor="_Toc148350853" w:history="1">
+            <w:r>
+              <w:rPr>
+                <w:rStyle w:val="Hyperlink"/>
+                <w:rFonts w:eastAsiaTheme="majorEastAsia"/>
+                <w:bCs/>
+                <w:noProof/>
+              </w:rPr>
+              <w:t>Windows 11</w:t>
+            </w:r>
+            <w:r>
+              <w:rPr>
+                <w:noProof/>
+                <w:webHidden/>
+              </w:rPr>
+              <w:tab/>
+            </w:r>
+            <w:r>
+              <w:rPr>
+                <w:noProof/>
+                <w:webHidden/>
+              </w:rPr>
+              <w:fldChar w:fldCharType="begin"/>
+            </w:r>
+            <w:r>
+              <w:rPr>
+                <w:noProof/>
+                <w:webHidden/>
+              </w:rPr>
+              <w:instrText xml:space="preserve"> PAGEREF _Toc148350853 \h </w:instrText>
             </w:r>
             <w:r>
               <w:rPr>
@@ -1266,11 +1394,13 @@
               <w:b w:val="0"/>
               <w:bCs w:val="0"/>
               <w:noProof/>
+              <w:kern w:val="2"/>
               <w:sz w:val="24"/>
               <w:szCs w:val="24"/>
+              <w14:ligatures w14:val="standardContextual"/>
             </w:rPr>
           </w:pPr>
-          <w:hyperlink w:anchor="_Toc100924588" w:history="1">
+          <w:hyperlink w:anchor="_Toc148350854" w:history="1">
             <w:r>
               <w:rPr>
                 <w:rStyle w:val="Hyperlink"/>
@@ -1298,7 +1428,7 @@
                 <w:noProof/>
                 <w:webHidden/>
               </w:rPr>
-              <w:instrText xml:space="preserve"> PAGEREF _Toc100924588 \h </w:instrText>
+              <w:instrText xml:space="preserve"> PAGEREF _Toc148350854 \h </w:instrText>
             </w:r>
             <w:r>
               <w:rPr>
@@ -1338,11 +1468,13 @@
             <w:rPr>
               <w:rFonts w:eastAsiaTheme="minorEastAsia" w:cstheme="minorBidi"/>
               <w:noProof/>
+              <w:kern w:val="2"/>
               <w:sz w:val="24"/>
               <w:szCs w:val="24"/>
+              <w14:ligatures w14:val="standardContextual"/>
             </w:rPr>
           </w:pPr>
-          <w:hyperlink w:anchor="_Toc100924589" w:history="1">
+          <w:hyperlink w:anchor="_Toc148350855" w:history="1">
             <w:r>
               <w:rPr>
                 <w:rStyle w:val="Hyperlink"/>
@@ -1371,7 +1503,7 @@
                 <w:noProof/>
                 <w:webHidden/>
               </w:rPr>
-              <w:instrText xml:space="preserve"> PAGEREF _Toc100924589 \h </w:instrText>
+              <w:instrText xml:space="preserve"> PAGEREF _Toc148350855 \h </w:instrText>
             </w:r>
             <w:r>
               <w:rPr>
@@ -1411,11 +1543,13 @@
             <w:rPr>
               <w:rFonts w:eastAsiaTheme="minorEastAsia" w:cstheme="minorBidi"/>
               <w:noProof/>
+              <w:kern w:val="2"/>
               <w:sz w:val="24"/>
               <w:szCs w:val="24"/>
+              <w14:ligatures w14:val="standardContextual"/>
             </w:rPr>
           </w:pPr>
-          <w:hyperlink w:anchor="_Toc100924590" w:history="1">
+          <w:hyperlink w:anchor="_Toc148350856" w:history="1">
             <w:r>
               <w:rPr>
                 <w:rStyle w:val="Hyperlink"/>
@@ -1444,7 +1578,7 @@
                 <w:noProof/>
                 <w:webHidden/>
               </w:rPr>
-              <w:instrText xml:space="preserve"> PAGEREF _Toc100924590 \h </w:instrText>
+              <w:instrText xml:space="preserve"> PAGEREF _Toc148350856 \h </w:instrText>
             </w:r>
             <w:r>
               <w:rPr>
@@ -1486,11 +1620,13 @@
               <w:b w:val="0"/>
               <w:bCs w:val="0"/>
               <w:noProof/>
+              <w:kern w:val="2"/>
               <w:sz w:val="24"/>
               <w:szCs w:val="24"/>
+              <w14:ligatures w14:val="standardContextual"/>
             </w:rPr>
           </w:pPr>
-          <w:hyperlink w:anchor="_Toc100924591" w:history="1">
+          <w:hyperlink w:anchor="_Toc148350857" w:history="1">
             <w:r>
               <w:rPr>
                 <w:noProof/>
@@ -1510,7 +1646,7 @@
                 <w:noProof/>
                 <w:webHidden/>
               </w:rPr>
-              <w:instrText xml:space="preserve"> PAGEREF _Toc100924591 \h </w:instrText>
+              <w:instrText xml:space="preserve"> PAGEREF _Toc148350857 \h </w:instrText>
             </w:r>
             <w:r>
               <w:rPr>
@@ -1554,9 +1690,11 @@
               <w:i w:val="0"/>
               <w:iCs w:val="0"/>
               <w:noProof/>
+              <w:kern w:val="2"/>
+              <w14:ligatures w14:val="standardContextual"/>
             </w:rPr>
           </w:pPr>
-          <w:hyperlink w:anchor="_Toc100924592" w:history="1">
+          <w:hyperlink w:anchor="_Toc148350858" w:history="1">
             <w:r>
               <w:rPr>
                 <w:rStyle w:val="Hyperlink"/>
@@ -1584,7 +1722,7 @@
                 <w:noProof/>
                 <w:webHidden/>
               </w:rPr>
-              <w:instrText xml:space="preserve"> PAGEREF _Toc100924592 \h </w:instrText>
+              <w:instrText xml:space="preserve"> PAGEREF _Toc148350858 \h </w:instrText>
             </w:r>
             <w:r>
               <w:rPr>
@@ -1626,11 +1764,13 @@
               <w:b w:val="0"/>
               <w:bCs w:val="0"/>
               <w:noProof/>
+              <w:kern w:val="2"/>
               <w:sz w:val="24"/>
               <w:szCs w:val="24"/>
+              <w14:ligatures w14:val="standardContextual"/>
             </w:rPr>
           </w:pPr>
-          <w:hyperlink w:anchor="_Toc100924593" w:history="1">
+          <w:hyperlink w:anchor="_Toc148350859" w:history="1">
             <w:r>
               <w:rPr>
                 <w:rStyle w:val="Hyperlink"/>
@@ -1658,7 +1798,7 @@
                 <w:noProof/>
                 <w:webHidden/>
               </w:rPr>
-              <w:instrText xml:space="preserve"> PAGEREF _Toc100924593 \h </w:instrText>
+              <w:instrText xml:space="preserve"> PAGEREF _Toc148350859 \h </w:instrText>
             </w:r>
             <w:r>
               <w:rPr>
@@ -1700,11 +1840,13 @@
               <w:b w:val="0"/>
               <w:bCs w:val="0"/>
               <w:noProof/>
+              <w:kern w:val="2"/>
               <w:sz w:val="24"/>
               <w:szCs w:val="24"/>
+              <w14:ligatures w14:val="standardContextual"/>
             </w:rPr>
           </w:pPr>
-          <w:hyperlink w:anchor="_Toc100924594" w:history="1">
+          <w:hyperlink w:anchor="_Toc148350860" w:history="1">
             <w:r>
               <w:rPr>
                 <w:rStyle w:val="Hyperlink"/>
@@ -1732,7 +1874,7 @@
                 <w:noProof/>
                 <w:webHidden/>
               </w:rPr>
-              <w:instrText xml:space="preserve"> PAGEREF _Toc100924594 \h </w:instrText>
+              <w:instrText xml:space="preserve"> PAGEREF _Toc148350860 \h </w:instrText>
             </w:r>
             <w:r>
               <w:rPr>
@@ -1774,11 +1916,13 @@
               <w:b w:val="0"/>
               <w:bCs w:val="0"/>
               <w:noProof/>
+              <w:kern w:val="2"/>
               <w:sz w:val="24"/>
               <w:szCs w:val="24"/>
+              <w14:ligatures w14:val="standardContextual"/>
             </w:rPr>
           </w:pPr>
-          <w:hyperlink w:anchor="_Toc100924595" w:history="1">
+          <w:hyperlink w:anchor="_Toc148350861" w:history="1">
             <w:r>
               <w:rPr>
                 <w:rStyle w:val="Hyperlink"/>
@@ -1806,7 +1950,7 @@
                 <w:noProof/>
                 <w:webHidden/>
               </w:rPr>
-              <w:instrText xml:space="preserve"> PAGEREF _Toc100924595 \h </w:instrText>
+              <w:instrText xml:space="preserve"> PAGEREF _Toc148350861 \h </w:instrText>
             </w:r>
             <w:r>
               <w:rPr>
@@ -1848,18 +1992,20 @@
               <w:b w:val="0"/>
               <w:bCs w:val="0"/>
               <w:noProof/>
+              <w:kern w:val="2"/>
               <w:sz w:val="24"/>
               <w:szCs w:val="24"/>
+              <w14:ligatures w14:val="standardContextual"/>
             </w:rPr>
           </w:pPr>
-          <w:hyperlink w:anchor="_Toc100924596" w:history="1">
+          <w:hyperlink w:anchor="_Toc148350862" w:history="1">
             <w:r>
               <w:rPr>
                 <w:rStyle w:val="Hyperlink"/>
                 <w:rFonts w:eastAsiaTheme="majorEastAsia"/>
                 <w:noProof/>
               </w:rPr>
-              <w:t>Assign AP locations from Ekahau File:</w:t>
+              <w:t>Assign AP locations from the Ekahau File:</w:t>
             </w:r>
             <w:r>
               <w:rPr>
@@ -1880,7 +2026,7 @@
                 <w:noProof/>
                 <w:webHidden/>
               </w:rPr>
-              <w:instrText xml:space="preserve"> PAGEREF _Toc100924596 \h </w:instrText>
+              <w:instrText xml:space="preserve"> PAGEREF _Toc148350862 \h </w:instrText>
             </w:r>
             <w:r>
               <w:rPr>
@@ -1924,9 +2070,11 @@
               <w:i w:val="0"/>
               <w:iCs w:val="0"/>
               <w:noProof/>
+              <w:kern w:val="2"/>
+              <w14:ligatures w14:val="standardContextual"/>
             </w:rPr>
           </w:pPr>
-          <w:hyperlink w:anchor="_Toc100924597" w:history="1">
+          <w:hyperlink w:anchor="_Toc148350863" w:history="1">
             <w:r>
               <w:rPr>
                 <w:rStyle w:val="Hyperlink"/>
@@ -1954,7 +2102,7 @@
                 <w:noProof/>
                 <w:webHidden/>
               </w:rPr>
-              <w:instrText xml:space="preserve"> PAGEREF _Toc100924597 \h </w:instrText>
+              <w:instrText xml:space="preserve"> PAGEREF _Toc148350863 \h </w:instrText>
             </w:r>
             <w:r>
               <w:rPr>
@@ -1994,18 +2142,20 @@
             <w:rPr>
               <w:rFonts w:eastAsiaTheme="minorEastAsia" w:cstheme="minorBidi"/>
               <w:noProof/>
+              <w:kern w:val="2"/>
               <w:sz w:val="24"/>
               <w:szCs w:val="24"/>
+              <w14:ligatures w14:val="standardContextual"/>
             </w:rPr>
           </w:pPr>
-          <w:hyperlink w:anchor="_Toc100924598" w:history="1">
+          <w:hyperlink w:anchor="_Toc148350864" w:history="1">
             <w:r>
               <w:rPr>
                 <w:rStyle w:val="Hyperlink"/>
                 <w:rFonts w:eastAsiaTheme="majorEastAsia"/>
                 <w:noProof/>
               </w:rPr>
-              <w:t>Locations, buildings, floors &amp; floorplans</w:t>
+              <w:t>Site groups, sites, buildings, floors and floorplans</w:t>
             </w:r>
             <w:r>
               <w:rPr>
@@ -2026,7 +2176,7 @@
                 <w:noProof/>
                 <w:webHidden/>
               </w:rPr>
-              <w:instrText xml:space="preserve"> PAGEREF _Toc100924598 \h </w:instrText>
+              <w:instrText xml:space="preserve"> PAGEREF _Toc148350864 \h </w:instrText>
             </w:r>
             <w:r>
               <w:rPr>
@@ -2046,7 +2196,7 @@
                 <w:noProof/>
                 <w:webHidden/>
               </w:rPr>
-              <w:t>7</w:t>
+              <w:t>8</w:t>
             </w:r>
             <w:r>
               <w:rPr>
@@ -2066,11 +2216,13 @@
             <w:rPr>
               <w:rFonts w:eastAsiaTheme="minorEastAsia" w:cstheme="minorBidi"/>
               <w:noProof/>
+              <w:kern w:val="2"/>
               <w:sz w:val="24"/>
               <w:szCs w:val="24"/>
+              <w14:ligatures w14:val="standardContextual"/>
             </w:rPr>
           </w:pPr>
-          <w:hyperlink w:anchor="_Toc100924599" w:history="1">
+          <w:hyperlink w:anchor="_Toc148350865" w:history="1">
             <w:r>
               <w:rPr>
                 <w:rStyle w:val="Hyperlink"/>
@@ -2098,7 +2250,7 @@
                 <w:noProof/>
                 <w:webHidden/>
               </w:rPr>
-              <w:instrText xml:space="preserve"> PAGEREF _Toc100924599 \h </w:instrText>
+              <w:instrText xml:space="preserve"> PAGEREF _Toc148350865 \h </w:instrText>
             </w:r>
             <w:r>
               <w:rPr>
@@ -2140,11 +2292,13 @@
               <w:b w:val="0"/>
               <w:bCs w:val="0"/>
               <w:noProof/>
+              <w:kern w:val="2"/>
               <w:sz w:val="24"/>
               <w:szCs w:val="24"/>
+              <w14:ligatures w14:val="standardContextual"/>
             </w:rPr>
           </w:pPr>
-          <w:hyperlink w:anchor="_Toc100924600" w:history="1">
+          <w:hyperlink w:anchor="_Toc148350866" w:history="1">
             <w:r>
               <w:rPr>
                 <w:rStyle w:val="Hyperlink"/>
@@ -2172,7 +2326,7 @@
                 <w:noProof/>
                 <w:webHidden/>
               </w:rPr>
-              <w:instrText xml:space="preserve"> PAGEREF _Toc100924600 \h </w:instrText>
+              <w:instrText xml:space="preserve"> PAGEREF _Toc148350866 \h </w:instrText>
             </w:r>
             <w:r>
               <w:rPr>
@@ -2214,11 +2368,13 @@
               <w:b w:val="0"/>
               <w:bCs w:val="0"/>
               <w:noProof/>
+              <w:kern w:val="2"/>
               <w:sz w:val="24"/>
               <w:szCs w:val="24"/>
+              <w14:ligatures w14:val="standardContextual"/>
             </w:rPr>
           </w:pPr>
-          <w:hyperlink w:anchor="_Toc100924601" w:history="1">
+          <w:hyperlink w:anchor="_Toc148350867" w:history="1">
             <w:r>
               <w:rPr>
                 <w:rStyle w:val="Hyperlink"/>
@@ -2246,7 +2402,7 @@
                 <w:noProof/>
                 <w:webHidden/>
               </w:rPr>
-              <w:instrText xml:space="preserve"> PAGEREF _Toc100924601 \h </w:instrText>
+              <w:instrText xml:space="preserve"> PAGEREF _Toc148350867 \h </w:instrText>
             </w:r>
             <w:r>
               <w:rPr>
@@ -2288,11 +2444,13 @@
               <w:b w:val="0"/>
               <w:bCs w:val="0"/>
               <w:noProof/>
+              <w:kern w:val="2"/>
               <w:sz w:val="24"/>
               <w:szCs w:val="24"/>
+              <w14:ligatures w14:val="standardContextual"/>
             </w:rPr>
           </w:pPr>
-          <w:hyperlink w:anchor="_Toc100924602" w:history="1">
+          <w:hyperlink w:anchor="_Toc148350868" w:history="1">
             <w:r>
               <w:rPr>
                 <w:rStyle w:val="Hyperlink"/>
@@ -2320,7 +2478,7 @@
                 <w:noProof/>
                 <w:webHidden/>
               </w:rPr>
-              <w:instrText xml:space="preserve"> PAGEREF _Toc100924602 \h </w:instrText>
+              <w:instrText xml:space="preserve"> PAGEREF _Toc148350868 \h </w:instrText>
             </w:r>
             <w:r>
               <w:rPr>
@@ -2387,14 +2545,14 @@
       <w:pPr>
         <w:pStyle w:val="Heading1"/>
       </w:pPr>
-      <w:bookmarkStart w:id="18" w:name="_Toc100924582"/>
-      <w:bookmarkStart w:id="19" w:name="OLE_LINK3"/>
-      <w:bookmarkStart w:id="20" w:name="OLE_LINK4"/>
+      <w:bookmarkStart w:id="18" w:name="OLE_LINK3"/>
+      <w:bookmarkStart w:id="19" w:name="OLE_LINK4"/>
+      <w:bookmarkStart w:id="20" w:name="_Toc148350847"/>
       <w:r>
         <w:lastRenderedPageBreak/>
         <w:t>Prerequisites:</w:t>
       </w:r>
-      <w:bookmarkEnd w:id="18"/>
+      <w:bookmarkEnd w:id="20"/>
     </w:p>
     <w:p>
       <w:pPr>
@@ -2429,7 +2587,13 @@
         </w:numPr>
       </w:pPr>
       <w:r>
-        <w:t>Knowledge of XIQ by onboarding access points; creating locations, buildings, and floors; naming and setting locations of access points; Uploading and assigning floorplans</w:t>
+        <w:t xml:space="preserve">Knowledge of XIQ by onboarding access points; creating </w:t>
+      </w:r>
+      <w:r>
+        <w:t>site groups, sites</w:t>
+      </w:r>
+      <w:r>
+        <w:t>, buildings, and floors; naming and setting locations of access points; Uploading and assigning floorplans</w:t>
       </w:r>
       <w:r>
         <w:t xml:space="preserve"> to floors</w:t>
@@ -2443,13 +2607,8 @@
           <w:numId w:val="1"/>
         </w:numPr>
       </w:pPr>
-      <w:proofErr w:type="spellStart"/>
-      <w:r>
-        <w:t>RadSec</w:t>
-      </w:r>
-      <w:proofErr w:type="spellEnd"/>
-      <w:r>
-        <w:t xml:space="preserve"> Proxy requires TCP Port 2083 to be open on your internet firewall</w:t>
+      <w:r>
+        <w:t>RadSec Proxy requires TCP Port 2083 to be open on your internet firewall</w:t>
       </w:r>
     </w:p>
     <w:p>
@@ -2461,15 +2620,7 @@
         </w:numPr>
       </w:pPr>
       <w:r>
-        <w:t xml:space="preserve">One or more XIQ native access points or campus-based Wi-Fi systems (WiNG or </w:t>
-      </w:r>
-      <w:proofErr w:type="spellStart"/>
-      <w:r>
-        <w:t>IdentiFi</w:t>
-      </w:r>
-      <w:proofErr w:type="spellEnd"/>
-      <w:r>
-        <w:t>)</w:t>
+        <w:t>One or more XIQ native access points or campus-based Wi-Fi systems (WiNG or IdentiFi)</w:t>
       </w:r>
     </w:p>
     <w:p>
@@ -2491,7 +2642,7 @@
       <w:pPr>
         <w:pStyle w:val="ListParagraph"/>
         <w:numPr>
-          <w:ilvl w:val="1"/>
+          <w:ilvl w:val="0"/>
           <w:numId w:val="1"/>
         </w:numPr>
       </w:pPr>
@@ -2500,7 +2651,19 @@
           <w:rPr>
             <w:rStyle w:val="Hyperlink"/>
           </w:rPr>
-          <w:t>https://github.com/timjsmith24/XIQ_Ekahau_Importer</w:t>
+          <w:t>https://github.com/ExtremeNetworksSA/X</w:t>
+        </w:r>
+        <w:r>
+          <w:rPr>
+            <w:rStyle w:val="Hyperlink"/>
+          </w:rPr>
+          <w:t>I</w:t>
+        </w:r>
+        <w:r>
+          <w:rPr>
+            <w:rStyle w:val="Hyperlink"/>
+          </w:rPr>
+          <w:t>Q_Ekahau_Importer</w:t>
         </w:r>
       </w:hyperlink>
     </w:p>
@@ -2595,22 +2758,22 @@
         <w:t>Ekahau 10.0 or later file</w:t>
       </w:r>
     </w:p>
+    <w:bookmarkEnd w:id="18"/>
     <w:bookmarkEnd w:id="19"/>
-    <w:bookmarkEnd w:id="20"/>
     <w:p/>
     <w:p>
       <w:pPr>
         <w:pStyle w:val="Heading1"/>
       </w:pPr>
       <w:bookmarkStart w:id="23" w:name="_Toc96008980"/>
-      <w:bookmarkStart w:id="24" w:name="_Toc100924583"/>
-      <w:bookmarkStart w:id="25" w:name="OLE_LINK9"/>
-      <w:bookmarkStart w:id="26" w:name="OLE_LINK10"/>
+      <w:bookmarkStart w:id="24" w:name="OLE_LINK9"/>
+      <w:bookmarkStart w:id="25" w:name="OLE_LINK10"/>
+      <w:bookmarkStart w:id="26" w:name="_Toc148350848"/>
       <w:r>
         <w:t>Scripting Environment Preparation:</w:t>
       </w:r>
       <w:bookmarkEnd w:id="23"/>
-      <w:bookmarkEnd w:id="24"/>
+      <w:bookmarkEnd w:id="26"/>
       <w:r>
         <w:t xml:space="preserve"> </w:t>
       </w:r>
@@ -2621,11 +2784,11 @@
       </w:pPr>
       <w:bookmarkStart w:id="27" w:name="_Toc87020355"/>
       <w:bookmarkStart w:id="28" w:name="_Toc96008981"/>
-      <w:bookmarkStart w:id="29" w:name="_Toc100924584"/>
-      <w:bookmarkStart w:id="30" w:name="OLE_LINK11"/>
-      <w:bookmarkStart w:id="31" w:name="OLE_LINK12"/>
+      <w:bookmarkStart w:id="29" w:name="OLE_LINK11"/>
+      <w:bookmarkStart w:id="30" w:name="OLE_LINK12"/>
+      <w:bookmarkStart w:id="31" w:name="_Toc148350849"/>
+      <w:bookmarkEnd w:id="24"/>
       <w:bookmarkEnd w:id="25"/>
-      <w:bookmarkEnd w:id="26"/>
       <w:r>
         <w:rPr>
           <w:rStyle w:val="Heading2Char"/>
@@ -2638,10 +2801,10 @@
       </w:r>
       <w:bookmarkEnd w:id="27"/>
       <w:bookmarkEnd w:id="28"/>
-      <w:bookmarkEnd w:id="29"/>
-    </w:p>
+      <w:bookmarkEnd w:id="31"/>
+    </w:p>
+    <w:bookmarkEnd w:id="29"/>
     <w:bookmarkEnd w:id="30"/>
-    <w:bookmarkEnd w:id="31"/>
     <w:p>
       <w:r>
         <w:t xml:space="preserve">The </w:t>
@@ -2656,18 +2819,30 @@
         <w:t xml:space="preserve">is </w:t>
       </w:r>
       <w:r>
-        <w:t xml:space="preserve">tested up to Python 3.9. This script </w:t>
-      </w:r>
-      <w:r>
-        <w:t xml:space="preserve">has only been tested with </w:t>
+        <w:t>tested up to Python 3.</w:t>
+      </w:r>
+      <w:r>
+        <w:t>11</w:t>
+      </w:r>
+      <w:r>
+        <w:t xml:space="preserve">. This script </w:t>
+      </w:r>
+      <w:r>
+        <w:t xml:space="preserve">has been tested with </w:t>
       </w:r>
       <w:r>
         <w:t>macOS</w:t>
       </w:r>
       <w:r>
+        <w:t xml:space="preserve"> and Windows</w:t>
+      </w:r>
+      <w:r>
         <w:t xml:space="preserve"> but may </w:t>
       </w:r>
       <w:r>
+        <w:t xml:space="preserve">also </w:t>
+      </w:r>
+      <w:r>
         <w:t>be</w:t>
       </w:r>
       <w:r>
@@ -2680,7 +2855,13 @@
         <w:t>executed</w:t>
       </w:r>
       <w:r>
-        <w:t xml:space="preserve"> from any device with python and the needed modules installed. This device </w:t>
+        <w:t xml:space="preserve"> from any device with </w:t>
+      </w:r>
+      <w:r>
+        <w:t>P</w:t>
+      </w:r>
+      <w:r>
+        <w:t xml:space="preserve">ython and the needed modules installed. This device </w:t>
       </w:r>
       <w:r>
         <w:t>must be able to</w:t>
@@ -2728,16 +2909,19 @@
         <w:t xml:space="preserve">file. This log file will show information about </w:t>
       </w:r>
       <w:r>
-        <w:t xml:space="preserve">locations, </w:t>
+        <w:t>site groups, sites</w:t>
+      </w:r>
+      <w:r>
+        <w:t xml:space="preserve">, </w:t>
       </w:r>
       <w:r>
         <w:t>buildings</w:t>
       </w:r>
       <w:r>
-        <w:t>, and floors being</w:t>
-      </w:r>
-      <w:r>
-        <w:t xml:space="preserve"> created </w:t>
+        <w:t xml:space="preserve">, and floors </w:t>
+      </w:r>
+      <w:r>
+        <w:t xml:space="preserve">created </w:t>
       </w:r>
       <w:r>
         <w:t xml:space="preserve">and the APs throughout the process. </w:t>
@@ -2752,14 +2936,14 @@
         <w:pStyle w:val="Heading2"/>
       </w:pPr>
       <w:bookmarkStart w:id="32" w:name="_Toc96008982"/>
-      <w:bookmarkStart w:id="33" w:name="_Toc100924585"/>
-      <w:bookmarkStart w:id="34" w:name="OLE_LINK13"/>
-      <w:bookmarkStart w:id="35" w:name="OLE_LINK14"/>
+      <w:bookmarkStart w:id="33" w:name="OLE_LINK13"/>
+      <w:bookmarkStart w:id="34" w:name="OLE_LINK14"/>
+      <w:bookmarkStart w:id="35" w:name="_Toc148350850"/>
       <w:r>
         <w:t>Device Choice:</w:t>
       </w:r>
       <w:bookmarkEnd w:id="32"/>
-      <w:bookmarkEnd w:id="33"/>
+      <w:bookmarkEnd w:id="35"/>
     </w:p>
     <w:p>
       <w:r>
@@ -2784,13 +2968,19 @@
         <w:t xml:space="preserve">, </w:t>
       </w:r>
       <w:r>
-        <w:t xml:space="preserve">and Ventura) </w:t>
-      </w:r>
-      <w:r>
-        <w:t>and</w:t>
-      </w:r>
-      <w:r>
-        <w:t xml:space="preserve"> Windows 10</w:t>
+        <w:t>and Ventura)</w:t>
+      </w:r>
+      <w:r>
+        <w:t xml:space="preserve"> </w:t>
+      </w:r>
+      <w:r>
+        <w:t xml:space="preserve">and </w:t>
+      </w:r>
+      <w:r>
+        <w:t xml:space="preserve">Windows </w:t>
+      </w:r>
+      <w:r>
+        <w:t>(10 and 11)</w:t>
       </w:r>
       <w:r>
         <w:t xml:space="preserve">. </w:t>
@@ -2817,7 +3007,13 @@
         <w:t>running</w:t>
       </w:r>
       <w:r>
-        <w:t xml:space="preserve"> python 3.6 or higher.</w:t>
+        <w:t xml:space="preserve"> </w:t>
+      </w:r>
+      <w:r>
+        <w:t>Python</w:t>
+      </w:r>
+      <w:r>
+        <w:t xml:space="preserve"> 3.6 or higher.</w:t>
       </w:r>
       <w:r>
         <w:t xml:space="preserve"> The device will need to </w:t>
@@ -2844,7 +3040,7 @@
         <w:pStyle w:val="Heading2"/>
       </w:pPr>
       <w:bookmarkStart w:id="36" w:name="_Toc96008983"/>
-      <w:bookmarkStart w:id="37" w:name="_Toc100924586"/>
+      <w:bookmarkStart w:id="37" w:name="_Toc148350851"/>
       <w:r>
         <w:t>Python Installation:</w:t>
       </w:r>
@@ -2853,7 +3049,19 @@
     </w:p>
     <w:p>
       <w:r>
-        <w:t>Depending on the device used, you may need to install python or a different version. The easiest way to check the version of python is to open the terminal and type this command.</w:t>
+        <w:t xml:space="preserve">Depending on the device used, you may need to install </w:t>
+      </w:r>
+      <w:r>
+        <w:t>Python</w:t>
+      </w:r>
+      <w:r>
+        <w:t xml:space="preserve"> or a different version. The easiest way to check the </w:t>
+      </w:r>
+      <w:r>
+        <w:t>Python version</w:t>
+      </w:r>
+      <w:r>
+        <w:t xml:space="preserve"> is to open the terminal and type this command.</w:t>
       </w:r>
     </w:p>
     <w:p>
@@ -2983,7 +3191,13 @@
         <w:t xml:space="preserve">is an </w:t>
       </w:r>
       <w:r>
-        <w:t xml:space="preserve">example of installing python3 for Mac OSX. </w:t>
+        <w:t>example of installing python3 for Mac OSX</w:t>
+      </w:r>
+      <w:r>
+        <w:t xml:space="preserve"> and Windows</w:t>
+      </w:r>
+      <w:r>
+        <w:t xml:space="preserve">. </w:t>
       </w:r>
     </w:p>
     <w:p>
@@ -3002,13 +3216,20 @@
       <w:pPr>
         <w:pStyle w:val="Heading3"/>
       </w:pPr>
-      <w:bookmarkStart w:id="41" w:name="_Toc100924587"/>
+      <w:bookmarkStart w:id="41" w:name="_Toc148350852"/>
       <w:r>
         <w:rPr>
           <w:sz w:val="21"/>
           <w:szCs w:val="21"/>
         </w:rPr>
-        <w:t>Mac OSX Big Sur</w:t>
+        <w:t xml:space="preserve">Mac OSX </w:t>
+      </w:r>
+      <w:r>
+        <w:rPr>
+          <w:sz w:val="21"/>
+          <w:szCs w:val="21"/>
+        </w:rPr>
+        <w:t>Ventura</w:t>
       </w:r>
       <w:bookmarkEnd w:id="40"/>
       <w:bookmarkEnd w:id="41"/>
@@ -3155,17 +3376,23 @@
         <w:t xml:space="preserve"> </w:t>
       </w:r>
     </w:p>
-    <w:p/>
+    <w:p>
+      <w:pPr>
+        <w:rPr>
+          <w:highlight w:val="yellow"/>
+        </w:rPr>
+      </w:pPr>
+    </w:p>
     <w:p>
       <w:pPr>
         <w:pStyle w:val="ListParagraph"/>
         <w:numPr>
           <w:ilvl w:val="0"/>
-          <w:numId w:val="2"/>
+          <w:numId w:val="7"/>
         </w:numPr>
       </w:pPr>
       <w:r>
-        <w:t>pip3 is needed to install python modules</w:t>
+        <w:t>The Developer tools that installed python3 will also install pip3 in Ventura</w:t>
       </w:r>
     </w:p>
     <w:p>
@@ -3173,274 +3400,20 @@
         <w:pStyle w:val="ListParagraph"/>
         <w:numPr>
           <w:ilvl w:val="0"/>
-          <w:numId w:val="2"/>
+          <w:numId w:val="7"/>
         </w:numPr>
       </w:pPr>
       <w:r>
-        <w:t>With Big Sur</w:t>
-      </w:r>
-      <w:r>
-        <w:t>,</w:t>
-      </w:r>
-      <w:r>
-        <w:t xml:space="preserve"> the Developer tools does not install pip3</w:t>
-      </w:r>
-    </w:p>
-    <w:p>
-      <w:pPr>
-        <w:pStyle w:val="ListParagraph"/>
-        <w:numPr>
-          <w:ilvl w:val="0"/>
-          <w:numId w:val="2"/>
-        </w:numPr>
-      </w:pPr>
-      <w:r>
-        <w:t>Mac terminal will be used to install pip3</w:t>
-      </w:r>
-    </w:p>
-    <w:p>
-      <w:pPr>
-        <w:pStyle w:val="ListParagraph"/>
-        <w:numPr>
-          <w:ilvl w:val="0"/>
-          <w:numId w:val="2"/>
-        </w:numPr>
-      </w:pPr>
-      <w:r>
-        <w:rPr>
-          <w:noProof/>
-        </w:rPr>
-        <mc:AlternateContent>
-          <mc:Choice Requires="wps">
-            <w:drawing>
-              <wp:anchor distT="0" distB="0" distL="114300" distR="114300" simplePos="0" relativeHeight="251663360" behindDoc="0" locked="0" layoutInCell="1" allowOverlap="1" wp14:anchorId="358FB130" wp14:editId="648D51E8">
-                <wp:simplePos x="0" y="0"/>
-                <wp:positionH relativeFrom="column">
-                  <wp:posOffset>1097277</wp:posOffset>
-                </wp:positionH>
-                <wp:positionV relativeFrom="paragraph">
-                  <wp:posOffset>264054</wp:posOffset>
-                </wp:positionV>
-                <wp:extent cx="847376" cy="243840"/>
-                <wp:effectExtent l="0" t="0" r="16510" b="10160"/>
-                <wp:wrapNone/>
-                <wp:docPr id="37" name="Text Box 37"/>
-                <wp:cNvGraphicFramePr/>
-                <a:graphic xmlns:a="http://schemas.openxmlformats.org/drawingml/2006/main">
-                  <a:graphicData uri="http://schemas.microsoft.com/office/word/2010/wordprocessingShape">
-                    <wps:wsp>
-                      <wps:cNvSpPr txBox="1"/>
-                      <wps:spPr>
-                        <a:xfrm>
-                          <a:off x="0" y="0"/>
-                          <a:ext cx="847376" cy="243840"/>
-                        </a:xfrm>
-                        <a:prstGeom prst="rect">
-                          <a:avLst/>
-                        </a:prstGeom>
-                        <a:solidFill>
-                          <a:schemeClr val="lt1"/>
-                        </a:solidFill>
-                        <a:ln w="6350">
-                          <a:solidFill>
-                            <a:prstClr val="black"/>
-                          </a:solidFill>
-                        </a:ln>
-                      </wps:spPr>
-                      <wps:txbx>
-                        <w:txbxContent>
-                          <w:p>
-                            <w:pPr>
-                              <w:rPr>
-                                <w:rFonts w:ascii="Cambria" w:hAnsi="Cambria"/>
-                                <w:sz w:val="16"/>
-                                <w:szCs w:val="16"/>
-                              </w:rPr>
-                            </w:pPr>
-                            <w:r>
-                              <w:rPr>
-                                <w:rFonts w:ascii="Cambria" w:hAnsi="Cambria"/>
-                                <w:sz w:val="16"/>
-                                <w:szCs w:val="16"/>
-                              </w:rPr>
-                              <w:t>pip3 --version</w:t>
-                            </w:r>
-                          </w:p>
-                        </w:txbxContent>
-                      </wps:txbx>
-                      <wps:bodyPr rot="0" spcFirstLastPara="0" vertOverflow="overflow" horzOverflow="overflow" vert="horz" wrap="square" lIns="91440" tIns="45720" rIns="91440" bIns="45720" numCol="1" spcCol="0" rtlCol="0" fromWordArt="0" anchor="t" anchorCtr="0" forceAA="0" compatLnSpc="1">
-                        <a:prstTxWarp prst="textNoShape">
-                          <a:avLst/>
-                        </a:prstTxWarp>
-                        <a:noAutofit/>
-                      </wps:bodyPr>
-                    </wps:wsp>
-                  </a:graphicData>
-                </a:graphic>
-                <wp14:sizeRelH relativeFrom="margin">
-                  <wp14:pctWidth>0</wp14:pctWidth>
-                </wp14:sizeRelH>
-              </wp:anchor>
-            </w:drawing>
-          </mc:Choice>
-          <mc:Fallback>
-            <w:pict>
-              <v:shape w14:anchorId="358FB130" id="Text Box 37" o:spid="_x0000_s1027" type="#_x0000_t202" style="position:absolute;left:0;text-align:left;margin-left:86.4pt;margin-top:20.8pt;width:66.7pt;height:19.2pt;z-index:251663360;visibility:visible;mso-wrap-style:square;mso-width-percent:0;mso-wrap-distance-left:9pt;mso-wrap-distance-top:0;mso-wrap-distance-right:9pt;mso-wrap-distance-bottom:0;mso-position-horizontal:absolute;mso-position-horizontal-relative:text;mso-position-vertical:absolute;mso-position-vertical-relative:text;mso-width-percent:0;mso-width-relative:margin;v-text-anchor:top" o:gfxdata="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" fillcolor="white [3201]" strokeweight=".5pt">
-                <v:textbox>
-                  <w:txbxContent>
-                    <w:p>
-                      <w:pPr>
-                        <w:rPr>
-                          <w:rFonts w:ascii="Cambria" w:hAnsi="Cambria"/>
-                          <w:sz w:val="16"/>
-                          <w:szCs w:val="16"/>
-                        </w:rPr>
-                      </w:pPr>
-                      <w:r>
-                        <w:rPr>
-                          <w:rFonts w:ascii="Cambria" w:hAnsi="Cambria"/>
-                          <w:sz w:val="16"/>
-                          <w:szCs w:val="16"/>
-                        </w:rPr>
-                        <w:t>pip3 --version</w:t>
-                      </w:r>
-                    </w:p>
-                  </w:txbxContent>
-                </v:textbox>
-              </v:shape>
-            </w:pict>
-          </mc:Fallback>
-        </mc:AlternateContent>
-      </w:r>
-      <w:r>
-        <w:t>Running this command will check if pip is installed</w:t>
-      </w:r>
-      <w:r>
-        <w:t>.</w:t>
-      </w:r>
-    </w:p>
-    <w:p/>
-    <w:p>
-      <w:pPr>
-        <w:pStyle w:val="ListParagraph"/>
-        <w:numPr>
-          <w:ilvl w:val="0"/>
-          <w:numId w:val="2"/>
-        </w:numPr>
-      </w:pPr>
-      <w:r>
-        <w:t>Run the following command</w:t>
-      </w:r>
-      <w:r>
-        <w:t xml:space="preserve"> to install</w:t>
-      </w:r>
-    </w:p>
-    <w:p>
-      <w:r>
-        <w:rPr>
-          <w:noProof/>
-        </w:rPr>
-        <mc:AlternateContent>
-          <mc:Choice Requires="wps">
-            <w:drawing>
-              <wp:anchor distT="0" distB="0" distL="114300" distR="114300" simplePos="0" relativeHeight="251662336" behindDoc="0" locked="0" layoutInCell="1" allowOverlap="1" wp14:anchorId="1C8C1876" wp14:editId="45931EEA">
-                <wp:simplePos x="0" y="0"/>
-                <wp:positionH relativeFrom="column">
-                  <wp:posOffset>489755</wp:posOffset>
-                </wp:positionH>
-                <wp:positionV relativeFrom="paragraph">
-                  <wp:posOffset>51013</wp:posOffset>
-                </wp:positionV>
-                <wp:extent cx="4469765" cy="243840"/>
-                <wp:effectExtent l="0" t="0" r="26035" b="22860"/>
-                <wp:wrapNone/>
-                <wp:docPr id="36" name="Text Box 36"/>
-                <wp:cNvGraphicFramePr/>
-                <a:graphic xmlns:a="http://schemas.openxmlformats.org/drawingml/2006/main">
-                  <a:graphicData uri="http://schemas.microsoft.com/office/word/2010/wordprocessingShape">
-                    <wps:wsp>
-                      <wps:cNvSpPr txBox="1"/>
-                      <wps:spPr>
-                        <a:xfrm>
-                          <a:off x="0" y="0"/>
-                          <a:ext cx="4469765" cy="243840"/>
-                        </a:xfrm>
-                        <a:prstGeom prst="rect">
-                          <a:avLst/>
-                        </a:prstGeom>
-                        <a:solidFill>
-                          <a:schemeClr val="lt1"/>
-                        </a:solidFill>
-                        <a:ln w="6350">
-                          <a:solidFill>
-                            <a:prstClr val="black"/>
-                          </a:solidFill>
-                        </a:ln>
-                      </wps:spPr>
-                      <wps:txbx>
-                        <w:txbxContent>
-                          <w:p>
-                            <w:pPr>
-                              <w:rPr>
-                                <w:rFonts w:ascii="Apple Braille" w:hAnsi="Apple Braille"/>
-                                <w:sz w:val="16"/>
-                                <w:szCs w:val="16"/>
-                              </w:rPr>
-                            </w:pPr>
-                            <w:r>
-                              <w:rPr>
-                                <w:rFonts w:ascii="Apple Braille" w:hAnsi="Apple Braille"/>
-                                <w:sz w:val="16"/>
-                                <w:szCs w:val="16"/>
-                              </w:rPr>
-                              <w:t>curl https://bootstrap.pypa.io/get-pip.py -o get-pip.py &amp;&amp; python3 get-pip.py</w:t>
-                            </w:r>
-                          </w:p>
-                        </w:txbxContent>
-                      </wps:txbx>
-                      <wps:bodyPr rot="0" spcFirstLastPara="0" vertOverflow="overflow" horzOverflow="overflow" vert="horz" wrap="square" lIns="91440" tIns="45720" rIns="91440" bIns="45720" numCol="1" spcCol="0" rtlCol="0" fromWordArt="0" anchor="t" anchorCtr="0" forceAA="0" compatLnSpc="1">
-                        <a:prstTxWarp prst="textNoShape">
-                          <a:avLst/>
-                        </a:prstTxWarp>
-                        <a:noAutofit/>
-                      </wps:bodyPr>
-                    </wps:wsp>
-                  </a:graphicData>
-                </a:graphic>
-                <wp14:sizeRelH relativeFrom="margin">
-                  <wp14:pctWidth>0</wp14:pctWidth>
-                </wp14:sizeRelH>
-              </wp:anchor>
-            </w:drawing>
-          </mc:Choice>
-          <mc:Fallback>
-            <w:pict>
-              <v:shape w14:anchorId="1C8C1876" id="Text Box 36" o:spid="_x0000_s1028" type="#_x0000_t202" style="position:absolute;margin-left:38.55pt;margin-top:4pt;width:351.95pt;height:19.2pt;z-index:251662336;visibility:visible;mso-wrap-style:square;mso-width-percent:0;mso-wrap-distance-left:9pt;mso-wrap-distance-top:0;mso-wrap-distance-right:9pt;mso-wrap-distance-bottom:0;mso-position-horizontal:absolute;mso-position-horizontal-relative:text;mso-position-vertical:absolute;mso-position-vertical-relative:text;mso-width-percent:0;mso-width-relative:margin;v-text-anchor:top" o:gfxdata="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" fillcolor="white [3201]" strokeweight=".5pt">
-                <v:textbox>
-                  <w:txbxContent>
-                    <w:p>
-                      <w:pPr>
-                        <w:rPr>
-                          <w:rFonts w:ascii="Apple Braille" w:hAnsi="Apple Braille"/>
-                          <w:sz w:val="16"/>
-                          <w:szCs w:val="16"/>
-                        </w:rPr>
-                      </w:pPr>
-                      <w:r>
-                        <w:rPr>
-                          <w:rFonts w:ascii="Apple Braille" w:hAnsi="Apple Braille"/>
-                          <w:sz w:val="16"/>
-                          <w:szCs w:val="16"/>
-                        </w:rPr>
-                        <w:t>curl https://bootstrap.pypa.io/get-pip.py -o get-pip.py &amp;&amp; python3 get-pip.py</w:t>
-                      </w:r>
-                    </w:p>
-                  </w:txbxContent>
-                </v:textbox>
-              </v:shape>
-            </w:pict>
-          </mc:Fallback>
-        </mc:AlternateContent>
+        <w:t xml:space="preserve">The </w:t>
+      </w:r>
+      <w:r>
+        <w:t xml:space="preserve">Mac terminal will be used to install </w:t>
+      </w:r>
+      <w:r>
+        <w:t>Python</w:t>
+      </w:r>
+      <w:r>
+        <w:t xml:space="preserve"> modules</w:t>
       </w:r>
     </w:p>
     <w:p>
@@ -3453,6 +3426,10 @@
           <w:szCs w:val="20"/>
         </w:rPr>
       </w:pPr>
+      <w:bookmarkStart w:id="42" w:name="_Toc87020359"/>
+      <w:bookmarkStart w:id="43" w:name="_Toc96008986"/>
+      <w:bookmarkEnd w:id="33"/>
+      <w:bookmarkEnd w:id="34"/>
     </w:p>
     <w:p>
       <w:pPr>
@@ -3464,21 +3441,16 @@
           <w:szCs w:val="20"/>
         </w:rPr>
       </w:pPr>
-      <w:bookmarkStart w:id="42" w:name="_Toc87020359"/>
-      <w:bookmarkStart w:id="43" w:name="_Toc96008986"/>
-      <w:bookmarkEnd w:id="34"/>
-      <w:bookmarkEnd w:id="35"/>
-    </w:p>
-    <w:p>
-      <w:pPr>
-        <w:pStyle w:val="Heading3"/>
+      <w:bookmarkStart w:id="44" w:name="_Toc148350853"/>
+      <w:r>
         <w:rPr>
           <w:b w:val="0"/>
           <w:bCs/>
           <w:sz w:val="20"/>
           <w:szCs w:val="20"/>
         </w:rPr>
-      </w:pPr>
+        <w:t>Windows 1</w:t>
+      </w:r>
       <w:r>
         <w:rPr>
           <w:b w:val="0"/>
@@ -3486,10 +3458,11 @@
           <w:sz w:val="20"/>
           <w:szCs w:val="20"/>
         </w:rPr>
-        <w:t>Windows 10</w:t>
+        <w:t>1</w:t>
       </w:r>
       <w:bookmarkEnd w:id="42"/>
       <w:bookmarkEnd w:id="43"/>
+      <w:bookmarkEnd w:id="44"/>
     </w:p>
     <w:p>
       <w:pPr>
@@ -3500,53 +3473,33 @@
         </w:numPr>
       </w:pPr>
       <w:r>
-        <w:t xml:space="preserve">Search Microsoft store for python 3.9 and click </w:t>
-      </w:r>
-      <w:proofErr w:type="gramStart"/>
-      <w:r>
-        <w:t>install</w:t>
-      </w:r>
-      <w:proofErr w:type="gramEnd"/>
-    </w:p>
-    <w:p>
-      <w:pPr>
-        <w:pStyle w:val="ListParagraph"/>
-        <w:numPr>
-          <w:ilvl w:val="0"/>
-          <w:numId w:val="5"/>
-        </w:numPr>
-      </w:pPr>
-      <w:r>
-        <w:rPr>
-          <w:bCs/>
-          <w:noProof/>
-          <w:sz w:val="20"/>
-          <w:szCs w:val="20"/>
+        <w:rPr>
+          <w:highlight w:val="yellow"/>
         </w:rPr>
         <w:drawing>
-          <wp:anchor distT="0" distB="0" distL="114300" distR="114300" simplePos="0" relativeHeight="251692032" behindDoc="1" locked="0" layoutInCell="1" allowOverlap="1" wp14:anchorId="238FF3F7" wp14:editId="648F11C3">
+          <wp:anchor distT="0" distB="0" distL="114300" distR="114300" simplePos="0" relativeHeight="251693056" behindDoc="1" locked="0" layoutInCell="1" allowOverlap="1" wp14:anchorId="5932041A" wp14:editId="00F5270D">
             <wp:simplePos x="0" y="0"/>
             <wp:positionH relativeFrom="column">
-              <wp:posOffset>2835275</wp:posOffset>
+              <wp:posOffset>4989559</wp:posOffset>
             </wp:positionH>
             <wp:positionV relativeFrom="paragraph">
-              <wp:posOffset>129540</wp:posOffset>
+              <wp:posOffset>77180</wp:posOffset>
             </wp:positionV>
-            <wp:extent cx="3686175" cy="1209675"/>
+            <wp:extent cx="1009795" cy="1807658"/>
             <wp:effectExtent l="0" t="0" r="0" b="0"/>
             <wp:wrapTight wrapText="bothSides">
               <wp:wrapPolygon edited="0">
                 <wp:start x="0" y="0"/>
-                <wp:lineTo x="0" y="21317"/>
-                <wp:lineTo x="21507" y="21317"/>
-                <wp:lineTo x="21507" y="0"/>
+                <wp:lineTo x="0" y="21403"/>
+                <wp:lineTo x="21192" y="21403"/>
+                <wp:lineTo x="21192" y="0"/>
                 <wp:lineTo x="0" y="0"/>
               </wp:wrapPolygon>
             </wp:wrapTight>
-            <wp:docPr id="9" name="Picture 9" descr="Graphical user interface, text, application, Teams&#10;&#10;Description automatically generated">
+            <wp:docPr id="1587592238" name="Picture 1587592238" descr="A screenshot of a phone&#10;&#10;Description automatically generated with medium confidence">
               <a:extLst xmlns:a="http://schemas.openxmlformats.org/drawingml/2006/main">
                 <a:ext uri="{FF2B5EF4-FFF2-40B4-BE49-F238E27FC236}">
-                  <a16:creationId xmlns:a16="http://schemas.microsoft.com/office/drawing/2014/main" id="{F429490B-78F1-8345-958C-A3A5A442639A}"/>
+                  <a16:creationId xmlns:a16="http://schemas.microsoft.com/office/drawing/2014/main" id="{43D2803C-7BB2-9C88-7A8A-79F675DAFA74}"/>
                 </a:ext>
               </a:extLst>
             </wp:docPr>
@@ -3557,10 +3510,10 @@
               <a:graphicData uri="http://schemas.openxmlformats.org/drawingml/2006/picture">
                 <pic:pic xmlns:pic="http://schemas.openxmlformats.org/drawingml/2006/picture">
                   <pic:nvPicPr>
-                    <pic:cNvPr id="12" name="Picture 11" descr="Graphical user interface, text, application, Teams&#10;&#10;Description automatically generated">
+                    <pic:cNvPr id="6" name="Picture 5" descr="A screenshot of a phone&#10;&#10;Description automatically generated with medium confidence">
                       <a:extLst>
                         <a:ext uri="{FF2B5EF4-FFF2-40B4-BE49-F238E27FC236}">
-                          <a16:creationId xmlns:a16="http://schemas.microsoft.com/office/drawing/2014/main" id="{F429490B-78F1-8345-958C-A3A5A442639A}"/>
+                          <a16:creationId xmlns:a16="http://schemas.microsoft.com/office/drawing/2014/main" id="{43D2803C-7BB2-9C88-7A8A-79F675DAFA74}"/>
                         </a:ext>
                       </a:extLst>
                     </pic:cNvPr>
@@ -3583,7 +3536,7 @@
                   <pic:spPr>
                     <a:xfrm>
                       <a:off x="0" y="0"/>
-                      <a:ext cx="3686175" cy="1209675"/>
+                      <a:ext cx="1009795" cy="1807658"/>
                     </a:xfrm>
                     <a:prstGeom prst="rect">
                       <a:avLst/>
@@ -3602,23 +3555,57 @@
         </w:drawing>
       </w:r>
       <w:r>
-        <w:t xml:space="preserve">Log in with Microsoft </w:t>
-      </w:r>
-      <w:proofErr w:type="gramStart"/>
-      <w:r>
-        <w:t>credentials</w:t>
-      </w:r>
-      <w:proofErr w:type="gramEnd"/>
-    </w:p>
-    <w:p/>
-    <w:p>
-      <w:pPr>
+        <w:t xml:space="preserve">Search Microsoft </w:t>
+      </w:r>
+      <w:r>
+        <w:t>Store</w:t>
+      </w:r>
+      <w:r>
+        <w:t xml:space="preserve"> for </w:t>
+      </w:r>
+      <w:r>
+        <w:t>P</w:t>
+      </w:r>
+      <w:r>
+        <w:t>ython 3.</w:t>
+      </w:r>
+      <w:r>
+        <w:t>1</w:t>
+      </w:r>
+      <w:r>
+        <w:t>1</w:t>
+      </w:r>
+      <w:r>
+        <w:t xml:space="preserve"> and click install</w:t>
+      </w:r>
+    </w:p>
+    <w:p>
+      <w:pPr>
+        <w:pStyle w:val="ListParagraph"/>
         <w:numPr>
           <w:ilvl w:val="0"/>
           <w:numId w:val="5"/>
         </w:numPr>
       </w:pPr>
       <w:r>
+        <w:t>Log in with Microsoft credentials</w:t>
+      </w:r>
+    </w:p>
+    <w:p>
+      <w:pPr>
+        <w:rPr>
+          <w:highlight w:val="yellow"/>
+        </w:rPr>
+      </w:pPr>
+    </w:p>
+    <w:p>
+      <w:pPr>
+        <w:numPr>
+          <w:ilvl w:val="0"/>
+          <w:numId w:val="5"/>
+        </w:numPr>
+      </w:pPr>
+      <w:r>
         <w:t>The Windows store installs pip3 with python3. Pip3 will be used to install the needed modules</w:t>
       </w:r>
       <w:r>
@@ -3626,22 +3613,21 @@
       </w:r>
     </w:p>
     <w:p/>
-    <w:p/>
     <w:p>
       <w:pPr>
         <w:pStyle w:val="Heading2"/>
       </w:pPr>
-      <w:bookmarkStart w:id="44" w:name="_Toc87020360"/>
-      <w:bookmarkStart w:id="45" w:name="_Toc96008987"/>
-      <w:bookmarkStart w:id="46" w:name="_Toc100924588"/>
+      <w:bookmarkStart w:id="45" w:name="_Toc87020360"/>
+      <w:bookmarkStart w:id="46" w:name="_Toc96008987"/>
       <w:bookmarkStart w:id="47" w:name="OLE_LINK15"/>
       <w:bookmarkStart w:id="48" w:name="OLE_LINK16"/>
+      <w:bookmarkStart w:id="49" w:name="_Toc148350854"/>
       <w:r>
         <w:t>Required Modules:</w:t>
       </w:r>
-      <w:bookmarkEnd w:id="44"/>
       <w:bookmarkEnd w:id="45"/>
       <w:bookmarkEnd w:id="46"/>
+      <w:bookmarkEnd w:id="49"/>
     </w:p>
     <w:p>
       <w:r>
@@ -3671,21 +3657,12 @@
       <w:r>
         <w:t xml:space="preserve"> and </w:t>
       </w:r>
-      <w:proofErr w:type="spellStart"/>
       <w:r>
         <w:rPr>
           <w:b/>
           <w:bCs/>
         </w:rPr>
-        <w:t>opencv</w:t>
-      </w:r>
-      <w:proofErr w:type="spellEnd"/>
-      <w:r>
-        <w:rPr>
-          <w:b/>
-          <w:bCs/>
-        </w:rPr>
-        <w:t>-python</w:t>
+        <w:t>opencv-python</w:t>
       </w:r>
       <w:r>
         <w:t xml:space="preserve"> </w:t>
@@ -3732,8 +3709,8 @@
           <w:bCs/>
         </w:rPr>
       </w:pPr>
-      <w:bookmarkStart w:id="49" w:name="_Toc96008988"/>
-      <w:bookmarkStart w:id="50" w:name="_Toc100924589"/>
+      <w:bookmarkStart w:id="50" w:name="_Toc96008988"/>
+      <w:bookmarkStart w:id="51" w:name="_Toc148350855"/>
       <w:r>
         <w:rPr>
           <w:b w:val="0"/>
@@ -3741,8 +3718,8 @@
         </w:rPr>
         <w:t>Checking for existing Modules</w:t>
       </w:r>
-      <w:bookmarkEnd w:id="49"/>
       <w:bookmarkEnd w:id="50"/>
+      <w:bookmarkEnd w:id="51"/>
     </w:p>
     <w:p>
       <w:r>
@@ -3824,7 +3801,7 @@
           </mc:Choice>
           <mc:Fallback>
             <w:pict>
-              <v:shape w14:anchorId="007E4E1B" id="Text Box 32" o:spid="_x0000_s1029" type="#_x0000_t202" style="position:absolute;margin-left:15.95pt;margin-top:28.85pt;width:114.6pt;height:19.2pt;z-index:251665408;visibility:visible;mso-wrap-style:square;mso-width-percent:0;mso-wrap-distance-left:9pt;mso-wrap-distance-top:0;mso-wrap-distance-right:9pt;mso-wrap-distance-bottom:0;mso-position-horizontal:absolute;mso-position-horizontal-relative:text;mso-position-vertical:absolute;mso-position-vertical-relative:text;mso-width-percent:0;mso-width-relative:margin;v-text-anchor:top" o:gfxdata="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" fillcolor="white [3201]" strokeweight=".5pt">
+              <v:shape w14:anchorId="007E4E1B" id="Text Box 32" o:spid="_x0000_s1027" type="#_x0000_t202" style="position:absolute;margin-left:15.95pt;margin-top:28.85pt;width:114.6pt;height:19.2pt;z-index:251665408;visibility:visible;mso-wrap-style:square;mso-width-percent:0;mso-wrap-distance-left:9pt;mso-wrap-distance-top:0;mso-wrap-distance-right:9pt;mso-wrap-distance-bottom:0;mso-position-horizontal:absolute;mso-position-horizontal-relative:text;mso-position-vertical:absolute;mso-position-vertical-relative:text;mso-width-percent:0;mso-width-relative:margin;v-text-anchor:top" o:gfxdata="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" fillcolor="white [3201]" strokeweight=".5pt">
                 <v:textbox>
                   <w:txbxContent>
                     <w:p>
@@ -3948,7 +3925,7 @@
           </mc:Choice>
           <mc:Fallback>
             <w:pict>
-              <v:shape w14:anchorId="08F7884B" id="Text Box 33" o:spid="_x0000_s1030" type="#_x0000_t202" style="position:absolute;margin-left:36pt;margin-top:4.05pt;width:114.6pt;height:19.2pt;z-index:251667456;visibility:visible;mso-wrap-style:square;mso-width-percent:0;mso-wrap-distance-left:9pt;mso-wrap-distance-top:0;mso-wrap-distance-right:9pt;mso-wrap-distance-bottom:0;mso-position-horizontal:absolute;mso-position-horizontal-relative:text;mso-position-vertical:absolute;mso-position-vertical-relative:text;mso-width-percent:0;mso-width-relative:margin;v-text-anchor:top" o:gfxdata="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" fillcolor="white [3201]" strokeweight=".5pt">
+              <v:shape w14:anchorId="08F7884B" id="Text Box 33" o:spid="_x0000_s1028" type="#_x0000_t202" style="position:absolute;margin-left:36pt;margin-top:4.05pt;width:114.6pt;height:19.2pt;z-index:251667456;visibility:visible;mso-wrap-style:square;mso-width-percent:0;mso-wrap-distance-left:9pt;mso-wrap-distance-top:0;mso-wrap-distance-right:9pt;mso-wrap-distance-bottom:0;mso-position-horizontal:absolute;mso-position-horizontal-relative:text;mso-position-vertical:absolute;mso-position-vertical-relative:text;mso-width-percent:0;mso-width-relative:margin;v-text-anchor:top" o:gfxdata="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" fillcolor="white [3201]" strokeweight=".5pt">
                 <v:textbox>
                   <w:txbxContent>
                     <w:p>
@@ -4036,23 +4013,13 @@
                               </w:rPr>
                               <w:t xml:space="preserve">python3 -c “import </w:t>
                             </w:r>
-                            <w:proofErr w:type="spellStart"/>
                             <w:r>
                               <w:rPr>
                                 <w:rFonts w:ascii="Cambria" w:hAnsi="Cambria"/>
                                 <w:sz w:val="16"/>
                                 <w:szCs w:val="16"/>
                               </w:rPr>
-                              <w:t>opencv</w:t>
-                            </w:r>
-                            <w:proofErr w:type="spellEnd"/>
-                            <w:r>
-                              <w:rPr>
-                                <w:rFonts w:ascii="Cambria" w:hAnsi="Cambria"/>
-                                <w:sz w:val="16"/>
-                                <w:szCs w:val="16"/>
-                              </w:rPr>
-                              <w:t>-python</w:t>
+                              <w:t>opencv-python</w:t>
                             </w:r>
                             <w:r>
                               <w:rPr>
@@ -4102,7 +4069,7 @@
           </mc:Choice>
           <mc:Fallback>
             <w:pict>
-              <v:shape w14:anchorId="01585A0A" id="Text Box 2" o:spid="_x0000_s1031" type="#_x0000_t202" style="position:absolute;margin-left:62.45pt;margin-top:8.65pt;width:138.25pt;height:19.2pt;z-index:251669504;visibility:visible;mso-wrap-style:square;mso-width-percent:0;mso-height-percent:0;mso-wrap-distance-left:9pt;mso-wrap-distance-top:0;mso-wrap-distance-right:9pt;mso-wrap-distance-bottom:0;mso-position-horizontal:absolute;mso-position-horizontal-relative:text;mso-position-vertical:absolute;mso-position-vertical-relative:text;mso-width-percent:0;mso-height-percent:0;mso-width-relative:margin;mso-height-relative:margin;v-text-anchor:top" o:gfxdata="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" fillcolor="white [3201]" strokeweight=".5pt">
+              <v:shape w14:anchorId="01585A0A" id="Text Box 2" o:spid="_x0000_s1029" type="#_x0000_t202" style="position:absolute;margin-left:62.45pt;margin-top:8.65pt;width:138.25pt;height:19.2pt;z-index:251669504;visibility:visible;mso-wrap-style:square;mso-width-percent:0;mso-height-percent:0;mso-wrap-distance-left:9pt;mso-wrap-distance-top:0;mso-wrap-distance-right:9pt;mso-wrap-distance-bottom:0;mso-position-horizontal:absolute;mso-position-horizontal-relative:text;mso-position-vertical:absolute;mso-position-vertical-relative:text;mso-width-percent:0;mso-height-percent:0;mso-width-relative:margin;mso-height-relative:margin;v-text-anchor:top" o:gfxdata="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" fillcolor="white [3201]" strokeweight=".5pt">
                 <v:textbox>
                   <w:txbxContent>
                     <w:p>
@@ -4121,23 +4088,13 @@
                         </w:rPr>
                         <w:t xml:space="preserve">python3 -c “import </w:t>
                       </w:r>
-                      <w:proofErr w:type="spellStart"/>
                       <w:r>
                         <w:rPr>
                           <w:rFonts w:ascii="Cambria" w:hAnsi="Cambria"/>
                           <w:sz w:val="16"/>
                           <w:szCs w:val="16"/>
                         </w:rPr>
-                        <w:t>opencv</w:t>
-                      </w:r>
-                      <w:proofErr w:type="spellEnd"/>
-                      <w:r>
-                        <w:rPr>
-                          <w:rFonts w:ascii="Cambria" w:hAnsi="Cambria"/>
-                          <w:sz w:val="16"/>
-                          <w:szCs w:val="16"/>
-                        </w:rPr>
-                        <w:t>-python</w:t>
+                        <w:t>opencv-python</w:t>
                       </w:r>
                       <w:r>
                         <w:rPr>
@@ -4178,7 +4135,6 @@
       <w:r>
         <w:t>The module is not installed if a ‘</w:t>
       </w:r>
-      <w:proofErr w:type="spellStart"/>
       <w:r>
         <w:rPr>
           <w:rFonts w:ascii="Apple Braille" w:hAnsi="Apple Braille"/>
@@ -4187,18 +4143,7 @@
           <w:sz w:val="20"/>
           <w:szCs w:val="20"/>
         </w:rPr>
-        <w:t>ModuleNotFoundError</w:t>
-      </w:r>
-      <w:proofErr w:type="spellEnd"/>
-      <w:r>
-        <w:rPr>
-          <w:rFonts w:ascii="Apple Braille" w:hAnsi="Apple Braille"/>
-          <w:i/>
-          <w:iCs/>
-          <w:sz w:val="20"/>
-          <w:szCs w:val="20"/>
-        </w:rPr>
-        <w:t>: No module named '&lt;module name&gt;</w:t>
+        <w:t>ModuleNotFoundError: No module named '&lt;module name&gt;</w:t>
       </w:r>
       <w:r>
         <w:t>'</w:t>
@@ -4215,20 +4160,19 @@
           <w:bCs/>
         </w:rPr>
       </w:pPr>
-      <w:bookmarkStart w:id="51" w:name="_Installing_required_modules"/>
-      <w:bookmarkStart w:id="52" w:name="_Toc96008989"/>
-      <w:bookmarkStart w:id="53" w:name="_Toc100924590"/>
-      <w:bookmarkEnd w:id="51"/>
+      <w:bookmarkStart w:id="52" w:name="_Installing_required_modules"/>
+      <w:bookmarkStart w:id="53" w:name="_Toc96008989"/>
+      <w:bookmarkStart w:id="54" w:name="_Toc148350856"/>
+      <w:bookmarkEnd w:id="52"/>
       <w:r>
         <w:rPr>
           <w:b w:val="0"/>
           <w:bCs/>
         </w:rPr>
-        <w:lastRenderedPageBreak/>
         <w:t>Installing required modules</w:t>
       </w:r>
-      <w:bookmarkEnd w:id="52"/>
       <w:bookmarkEnd w:id="53"/>
+      <w:bookmarkEnd w:id="54"/>
     </w:p>
     <w:p>
       <w:r>
@@ -4260,9 +4204,9 @@
       <w:pPr>
         <w:pStyle w:val="Heading2"/>
       </w:pPr>
-      <w:bookmarkStart w:id="54" w:name="_Toc92701404"/>
-      <w:bookmarkStart w:id="55" w:name="_Toc96008990"/>
-      <w:bookmarkStart w:id="56" w:name="_Toc100924591"/>
+      <w:bookmarkStart w:id="55" w:name="_Toc92701404"/>
+      <w:bookmarkStart w:id="56" w:name="_Toc96008990"/>
+      <w:bookmarkStart w:id="57" w:name="_Toc148350857"/>
       <w:r>
         <w:rPr>
           <w:noProof/>
@@ -4350,7 +4294,7 @@
           </mc:Choice>
           <mc:Fallback>
             <w:pict>
-              <v:shape w14:anchorId="30C8E7F8" id="Text Box 46" o:spid="_x0000_s1032" type="#_x0000_t202" style="position:absolute;margin-left:15.95pt;margin-top:5.6pt;width:122.5pt;height:19.2pt;z-index:251671552;visibility:visible;mso-wrap-style:square;mso-width-percent:0;mso-wrap-distance-left:9pt;mso-wrap-distance-top:0;mso-wrap-distance-right:9pt;mso-wrap-distance-bottom:0;mso-position-horizontal:absolute;mso-position-horizontal-relative:text;mso-position-vertical:absolute;mso-position-vertical-relative:text;mso-width-percent:0;mso-width-relative:margin;v-text-anchor:top" o:gfxdata="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" fillcolor="white [3201]" strokeweight=".5pt">
+              <v:shape w14:anchorId="30C8E7F8" id="Text Box 46" o:spid="_x0000_s1030" type="#_x0000_t202" style="position:absolute;margin-left:15.95pt;margin-top:5.6pt;width:122.5pt;height:19.2pt;z-index:251671552;visibility:visible;mso-wrap-style:square;mso-width-percent:0;mso-wrap-distance-left:9pt;mso-wrap-distance-top:0;mso-wrap-distance-right:9pt;mso-wrap-distance-bottom:0;mso-position-horizontal:absolute;mso-position-horizontal-relative:text;mso-position-vertical:absolute;mso-position-vertical-relative:text;mso-width-percent:0;mso-width-relative:margin;v-text-anchor:top" o:gfxdata="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" fillcolor="white [3201]" strokeweight=".5pt">
                 <v:textbox>
                   <w:txbxContent>
                     <w:p>
@@ -4385,9 +4329,9 @@
           </mc:Fallback>
         </mc:AlternateContent>
       </w:r>
-      <w:bookmarkEnd w:id="54"/>
       <w:bookmarkEnd w:id="55"/>
       <w:bookmarkEnd w:id="56"/>
+      <w:bookmarkEnd w:id="57"/>
       <w:r>
         <w:t xml:space="preserve"> </w:t>
       </w:r>
@@ -4481,7 +4425,7 @@
           </mc:Choice>
           <mc:Fallback>
             <w:pict>
-              <v:shape w14:anchorId="5D5ECED0" id="Text Box 34" o:spid="_x0000_s1033" type="#_x0000_t202" style="position:absolute;margin-left:15.95pt;margin-top:14.6pt;width:90.1pt;height:19.2pt;z-index:251672576;visibility:visible;mso-wrap-style:square;mso-width-percent:0;mso-wrap-distance-left:9pt;mso-wrap-distance-top:0;mso-wrap-distance-right:9pt;mso-wrap-distance-bottom:0;mso-position-horizontal:absolute;mso-position-horizontal-relative:text;mso-position-vertical:absolute;mso-position-vertical-relative:text;mso-width-percent:0;mso-width-relative:margin;v-text-anchor:top" o:gfxdata="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" fillcolor="white [3201]" strokeweight=".5pt">
+              <v:shape w14:anchorId="5D5ECED0" id="Text Box 34" o:spid="_x0000_s1031" type="#_x0000_t202" style="position:absolute;margin-left:15.95pt;margin-top:14.6pt;width:90.1pt;height:19.2pt;z-index:251672576;visibility:visible;mso-wrap-style:square;mso-width-percent:0;mso-wrap-distance-left:9pt;mso-wrap-distance-top:0;mso-wrap-distance-right:9pt;mso-wrap-distance-bottom:0;mso-position-horizontal:absolute;mso-position-horizontal-relative:text;mso-position-vertical:absolute;mso-position-vertical-relative:text;mso-width-percent:0;mso-width-relative:margin;v-text-anchor:top" o:gfxdata="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" fillcolor="white [3201]" strokeweight=".5pt">
                 <v:textbox>
                   <w:txbxContent>
                     <w:p>
@@ -4614,7 +4558,7 @@
           </mc:Choice>
           <mc:Fallback>
             <w:pict>
-              <v:shape w14:anchorId="02F9091C" id="Text Box 35" o:spid="_x0000_s1034" type="#_x0000_t202" style="position:absolute;margin-left:99.7pt;margin-top:9.35pt;width:86.4pt;height:19.2pt;z-index:251673600;visibility:visible;mso-wrap-style:square;mso-width-percent:0;mso-wrap-distance-left:9pt;mso-wrap-distance-top:0;mso-wrap-distance-right:9pt;mso-wrap-distance-bottom:0;mso-position-horizontal:absolute;mso-position-horizontal-relative:text;mso-position-vertical:absolute;mso-position-vertical-relative:text;mso-width-percent:0;mso-width-relative:margin;v-text-anchor:top" o:gfxdata="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" fillcolor="white [3201]" strokeweight=".5pt">
+              <v:shape w14:anchorId="02F9091C" id="Text Box 35" o:spid="_x0000_s1032" type="#_x0000_t202" style="position:absolute;margin-left:99.7pt;margin-top:9.35pt;width:86.4pt;height:19.2pt;z-index:251673600;visibility:visible;mso-wrap-style:square;mso-width-percent:0;mso-wrap-distance-left:9pt;mso-wrap-distance-top:0;mso-wrap-distance-right:9pt;mso-wrap-distance-bottom:0;mso-position-horizontal:absolute;mso-position-horizontal-relative:text;mso-position-vertical:absolute;mso-position-vertical-relative:text;mso-width-percent:0;mso-width-relative:margin;v-text-anchor:top" o:gfxdata="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" fillcolor="white [3201]" strokeweight=".5pt">
                 <v:textbox>
                   <w:txbxContent>
                     <w:p>
@@ -4710,34 +4654,14 @@
                               </w:rPr>
                               <w:t xml:space="preserve">pip3 install </w:t>
                             </w:r>
-                            <w:proofErr w:type="spellStart"/>
                             <w:r>
                               <w:rPr>
                                 <w:rFonts w:ascii="Cambria" w:hAnsi="Cambria"/>
                                 <w:sz w:val="16"/>
                                 <w:szCs w:val="16"/>
                               </w:rPr>
-                              <w:t>opencv</w:t>
+                              <w:t>opencv-python</w:t>
                             </w:r>
-                            <w:proofErr w:type="spellEnd"/>
-                            <w:r>
-                              <w:rPr>
-                                <w:rFonts w:ascii="Cambria" w:hAnsi="Cambria"/>
-                                <w:sz w:val="16"/>
-                                <w:szCs w:val="16"/>
-                              </w:rPr>
-                              <w:t>-</w:t>
-                            </w:r>
-                            <w:proofErr w:type="gramStart"/>
-                            <w:r>
-                              <w:rPr>
-                                <w:rFonts w:ascii="Cambria" w:hAnsi="Cambria"/>
-                                <w:sz w:val="16"/>
-                                <w:szCs w:val="16"/>
-                              </w:rPr>
-                              <w:t>python</w:t>
-                            </w:r>
-                            <w:proofErr w:type="gramEnd"/>
                           </w:p>
                           <w:p>
                             <w:pPr>
@@ -4767,7 +4691,7 @@
           </mc:Choice>
           <mc:Fallback>
             <w:pict>
-              <v:shape w14:anchorId="23F7F3B7" id="Text Box 3" o:spid="_x0000_s1035" type="#_x0000_t202" style="position:absolute;margin-left:178.4pt;margin-top:4.45pt;width:112.15pt;height:19.2pt;z-index:251675648;visibility:visible;mso-wrap-style:square;mso-width-percent:0;mso-wrap-distance-left:9pt;mso-wrap-distance-top:0;mso-wrap-distance-right:9pt;mso-wrap-distance-bottom:0;mso-position-horizontal:absolute;mso-position-horizontal-relative:text;mso-position-vertical:absolute;mso-position-vertical-relative:text;mso-width-percent:0;mso-width-relative:margin;v-text-anchor:top" o:gfxdata="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" fillcolor="white [3201]" strokeweight=".5pt">
+              <v:shape w14:anchorId="23F7F3B7" id="Text Box 3" o:spid="_x0000_s1033" type="#_x0000_t202" style="position:absolute;margin-left:178.4pt;margin-top:4.45pt;width:112.15pt;height:19.2pt;z-index:251675648;visibility:visible;mso-wrap-style:square;mso-width-percent:0;mso-wrap-distance-left:9pt;mso-wrap-distance-top:0;mso-wrap-distance-right:9pt;mso-wrap-distance-bottom:0;mso-position-horizontal:absolute;mso-position-horizontal-relative:text;mso-position-vertical:absolute;mso-position-vertical-relative:text;mso-width-percent:0;mso-width-relative:margin;v-text-anchor:top" o:gfxdata="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" fillcolor="white [3201]" strokeweight=".5pt">
                 <v:textbox>
                   <w:txbxContent>
                     <w:p>
@@ -4786,34 +4710,14 @@
                         </w:rPr>
                         <w:t xml:space="preserve">pip3 install </w:t>
                       </w:r>
-                      <w:proofErr w:type="spellStart"/>
                       <w:r>
                         <w:rPr>
                           <w:rFonts w:ascii="Cambria" w:hAnsi="Cambria"/>
                           <w:sz w:val="16"/>
                           <w:szCs w:val="16"/>
                         </w:rPr>
-                        <w:t>opencv</w:t>
+                        <w:t>opencv-python</w:t>
                       </w:r>
-                      <w:proofErr w:type="spellEnd"/>
-                      <w:r>
-                        <w:rPr>
-                          <w:rFonts w:ascii="Cambria" w:hAnsi="Cambria"/>
-                          <w:sz w:val="16"/>
-                          <w:szCs w:val="16"/>
-                        </w:rPr>
-                        <w:t>-</w:t>
-                      </w:r>
-                      <w:proofErr w:type="gramStart"/>
-                      <w:r>
-                        <w:rPr>
-                          <w:rFonts w:ascii="Cambria" w:hAnsi="Cambria"/>
-                          <w:sz w:val="16"/>
-                          <w:szCs w:val="16"/>
-                        </w:rPr>
-                        <w:t>python</w:t>
-                      </w:r>
-                      <w:proofErr w:type="gramEnd"/>
                     </w:p>
                     <w:p>
                       <w:pPr>
@@ -4837,17 +4741,17 @@
       <w:pPr>
         <w:pStyle w:val="Heading1"/>
       </w:pPr>
-      <w:bookmarkStart w:id="57" w:name="_Ekahau_File_Preparation:"/>
-      <w:bookmarkStart w:id="58" w:name="_Toc100924592"/>
+      <w:bookmarkStart w:id="58" w:name="_Ekahau_File_Preparation:"/>
       <w:bookmarkStart w:id="59" w:name="OLE_LINK17"/>
       <w:bookmarkStart w:id="60" w:name="OLE_LINK18"/>
+      <w:bookmarkStart w:id="61" w:name="_Toc148350858"/>
       <w:bookmarkEnd w:id="47"/>
       <w:bookmarkEnd w:id="48"/>
-      <w:bookmarkEnd w:id="57"/>
+      <w:bookmarkEnd w:id="58"/>
       <w:r>
         <w:t>Ekahau File Preparation:</w:t>
       </w:r>
-      <w:bookmarkEnd w:id="58"/>
+      <w:bookmarkEnd w:id="61"/>
       <w:r>
         <w:t xml:space="preserve"> </w:t>
       </w:r>
@@ -4860,9 +4764,9 @@
           <w:bCs/>
         </w:rPr>
       </w:pPr>
-      <w:bookmarkStart w:id="61" w:name="_Toc100924593"/>
       <w:bookmarkStart w:id="62" w:name="OLE_LINK19"/>
       <w:bookmarkStart w:id="63" w:name="OLE_LINK20"/>
+      <w:bookmarkStart w:id="64" w:name="_Toc148350859"/>
       <w:bookmarkEnd w:id="59"/>
       <w:bookmarkEnd w:id="60"/>
       <w:r>
@@ -4872,7 +4776,7 @@
         </w:rPr>
         <w:t>Information:</w:t>
       </w:r>
-      <w:bookmarkEnd w:id="61"/>
+      <w:bookmarkEnd w:id="64"/>
     </w:p>
     <w:bookmarkEnd w:id="62"/>
     <w:bookmarkEnd w:id="63"/>
@@ -4922,7 +4826,13 @@
     </w:p>
     <w:p>
       <w:r>
-        <w:t xml:space="preserve">The script will try and use the </w:t>
+        <w:t xml:space="preserve">The script will try </w:t>
+      </w:r>
+      <w:r>
+        <w:t>to</w:t>
+      </w:r>
+      <w:r>
+        <w:t xml:space="preserve"> use the </w:t>
       </w:r>
       <w:r>
         <w:t>b</w:t>
@@ -4957,6 +4867,51 @@
       </w:r>
       <w:r>
         <w:t>to change the name.</w:t>
+      </w:r>
+    </w:p>
+    <w:p/>
+    <w:p>
+      <w:pPr>
+        <w:rPr>
+          <w:b/>
+          <w:bCs/>
+        </w:rPr>
+      </w:pPr>
+      <w:r>
+        <w:t>With XIQ</w:t>
+      </w:r>
+      <w:r>
+        <w:t>,</w:t>
+      </w:r>
+      <w:r>
+        <w:t xml:space="preserve"> </w:t>
+      </w:r>
+      <w:r>
+        <w:t>e</w:t>
+      </w:r>
+      <w:r>
+        <w:t xml:space="preserve">ach building will need to be part of a Site. The script will walk you through choosing an existing site or creating a new Site. </w:t>
+      </w:r>
+      <w:r>
+        <w:rPr>
+          <w:b/>
+          <w:bCs/>
+        </w:rPr>
+        <w:t xml:space="preserve">Please note that XIQ requires all Sites, Site Groups, and </w:t>
+      </w:r>
+      <w:r>
+        <w:rPr>
+          <w:b/>
+          <w:bCs/>
+        </w:rPr>
+        <w:t>buildings</w:t>
+      </w:r>
+      <w:r>
+        <w:rPr>
+          <w:b/>
+          <w:bCs/>
+        </w:rPr>
+        <w:t xml:space="preserve"> to have a unique name. </w:t>
       </w:r>
     </w:p>
     <w:p/>
@@ -4968,7 +4923,7 @@
           <w:bCs/>
         </w:rPr>
       </w:pPr>
-      <w:bookmarkStart w:id="64" w:name="_Toc100924594"/>
+      <w:bookmarkStart w:id="65" w:name="_Toc148350860"/>
       <w:r>
         <w:rPr>
           <w:rStyle w:val="Heading2Char"/>
@@ -4977,14 +4932,14 @@
         </w:rPr>
         <w:t>Floors not assigned to Buildings in Ekahau:</w:t>
       </w:r>
-      <w:bookmarkEnd w:id="64"/>
+      <w:bookmarkEnd w:id="65"/>
     </w:p>
     <w:p>
       <w:r>
         <w:t xml:space="preserve">If the floor(s) in the Ekahau file </w:t>
       </w:r>
       <w:r>
-        <w:t>is</w:t>
+        <w:t>are</w:t>
       </w:r>
       <w:r>
         <w:t xml:space="preserve"> not assigned to a building</w:t>
@@ -4995,43 +4950,31 @@
       <w:r>
         <w:t xml:space="preserve">, the script will walk through creating a new building. </w:t>
       </w:r>
-      <w:bookmarkStart w:id="65" w:name="OLE_LINK5"/>
-      <w:bookmarkStart w:id="66" w:name="OLE_LINK6"/>
-      <w:r>
-        <w:t xml:space="preserve">You will also have the option of adding the new building to a location. If you add the building to a location, you will be presented with a </w:t>
-      </w:r>
-      <w:r>
-        <w:t>choice</w:t>
-      </w:r>
-      <w:r>
-        <w:t xml:space="preserve"> of existing </w:t>
-      </w:r>
-      <w:r>
-        <w:t>locations,</w:t>
-      </w:r>
-      <w:r>
-        <w:t xml:space="preserve"> or you can create a new location to add the building to.</w:t>
-      </w:r>
-      <w:r>
-        <w:t xml:space="preserve"> When creating a new location</w:t>
-      </w:r>
-      <w:r>
-        <w:t>,</w:t>
-      </w:r>
-      <w:r>
-        <w:t xml:space="preserve"> the </w:t>
-      </w:r>
-      <w:r>
-        <w:t>location's name</w:t>
-      </w:r>
-      <w:r>
-        <w:t xml:space="preserve"> mus</w:t>
-      </w:r>
-      <w:r>
-        <w:t>t be unique to your</w:t>
-      </w:r>
-      <w:r>
-        <w:t xml:space="preserve"> VIQ.</w:t>
+      <w:bookmarkStart w:id="66" w:name="OLE_LINK5"/>
+      <w:bookmarkStart w:id="67" w:name="OLE_LINK6"/>
+      <w:r>
+        <w:t xml:space="preserve">Each building requires </w:t>
+      </w:r>
+      <w:r>
+        <w:t xml:space="preserve">to be assigned </w:t>
+      </w:r>
+      <w:r>
+        <w:t xml:space="preserve">a </w:t>
+      </w:r>
+      <w:r>
+        <w:t>s</w:t>
+      </w:r>
+      <w:r>
+        <w:t xml:space="preserve">ite, so you will have to create a site as well. </w:t>
+      </w:r>
+      <w:r>
+        <w:t xml:space="preserve">The script will walk you through </w:t>
+      </w:r>
+      <w:r>
+        <w:t>selecting an existing site or creating a new one</w:t>
+      </w:r>
+      <w:r>
+        <w:t xml:space="preserve">. </w:t>
       </w:r>
     </w:p>
     <w:p>
@@ -5040,10 +4983,10 @@
           <w:noProof/>
         </w:rPr>
         <w:drawing>
-          <wp:inline distT="0" distB="0" distL="0" distR="0" wp14:anchorId="425B390F" wp14:editId="40A8CE5D">
-            <wp:extent cx="3300984" cy="768096"/>
-            <wp:effectExtent l="0" t="0" r="1270" b="0"/>
-            <wp:docPr id="15" name="Picture 15" descr="Graphical user interface, text&#10;&#10;Description automatically generated"/>
+          <wp:inline distT="0" distB="0" distL="0" distR="0" wp14:anchorId="3D03F37A" wp14:editId="7B0576F2">
+            <wp:extent cx="3233851" cy="1136394"/>
+            <wp:effectExtent l="0" t="0" r="5080" b="0"/>
+            <wp:docPr id="533803260" name="Picture 1"/>
             <wp:cNvGraphicFramePr>
               <a:graphicFrameLocks xmlns:a="http://schemas.openxmlformats.org/drawingml/2006/main" noChangeAspect="1"/>
             </wp:cNvGraphicFramePr>
@@ -5051,7 +4994,7 @@
               <a:graphicData uri="http://schemas.openxmlformats.org/drawingml/2006/picture">
                 <pic:pic xmlns:pic="http://schemas.openxmlformats.org/drawingml/2006/picture">
                   <pic:nvPicPr>
-                    <pic:cNvPr id="2" name="Picture 2" descr="Graphical user interface, text&#10;&#10;Description automatically generated"/>
+                    <pic:cNvPr id="533803260" name="Picture 1"/>
                     <pic:cNvPicPr/>
                   </pic:nvPicPr>
                   <pic:blipFill>
@@ -5069,7 +5012,7 @@
                   <pic:spPr>
                     <a:xfrm>
                       <a:off x="0" y="0"/>
-                      <a:ext cx="3300984" cy="768096"/>
+                      <a:ext cx="3277698" cy="1151802"/>
                     </a:xfrm>
                     <a:prstGeom prst="rect">
                       <a:avLst/>
@@ -5082,67 +5025,96 @@
         </w:drawing>
       </w:r>
     </w:p>
-    <w:bookmarkEnd w:id="65"/>
-    <w:bookmarkEnd w:id="66"/>
-    <w:p>
-      <w:r>
-        <w:t>To create a new building, you will need to give the script a building name and the address of the building. The name of the building is required</w:t>
+    <w:p>
+      <w:r>
+        <w:t>When creating a new site</w:t>
       </w:r>
       <w:r>
         <w:t>,</w:t>
       </w:r>
       <w:r>
-        <w:t xml:space="preserve"> but the address is optional. </w:t>
-      </w:r>
-      <w:r>
-        <w:t>If no address is entered, the script will put “Unknown Address” in the address field</w:t>
-      </w:r>
-      <w:r>
-        <w:t>.</w:t>
-      </w:r>
-    </w:p>
-    <w:p>
+        <w:t xml:space="preserve"> y</w:t>
+      </w:r>
+      <w:r>
+        <w:t xml:space="preserve">ou will also have the option of adding the new </w:t>
+      </w:r>
+      <w:r>
+        <w:t>site</w:t>
+      </w:r>
+      <w:r>
+        <w:t xml:space="preserve"> to a </w:t>
+      </w:r>
+      <w:r>
+        <w:t>site group</w:t>
+      </w:r>
+      <w:r>
+        <w:t xml:space="preserve">. </w:t>
+      </w:r>
       <w:r>
         <w:t xml:space="preserve">You </w:t>
       </w:r>
       <w:r>
-        <w:t>must</w:t>
-      </w:r>
-      <w:r>
-        <w:t xml:space="preserve"> give the building a name unique to your </w:t>
-      </w:r>
-      <w:r>
-        <w:t>V</w:t>
-      </w:r>
-      <w:r>
-        <w:t>IQ</w:t>
-      </w:r>
-      <w:r>
-        <w:t>, which</w:t>
-      </w:r>
-      <w:r>
-        <w:t xml:space="preserve"> cannot be </w:t>
-      </w:r>
-      <w:r>
-        <w:t>the</w:t>
-      </w:r>
-      <w:r>
-        <w:t xml:space="preserve"> name of another building or location. </w:t>
-      </w:r>
-      <w:r>
-        <w:t xml:space="preserve">If you use </w:t>
-      </w:r>
-      <w:r>
-        <w:t>an existing name</w:t>
-      </w:r>
-      <w:r>
-        <w:t xml:space="preserve">, you will be </w:t>
-      </w:r>
-      <w:r>
-        <w:t>given</w:t>
-      </w:r>
-      <w:r>
-        <w:t xml:space="preserve"> a message and asked to pick a new name.</w:t>
+        <w:t>will</w:t>
+      </w:r>
+      <w:r>
+        <w:t xml:space="preserve"> then</w:t>
+      </w:r>
+      <w:r>
+        <w:t xml:space="preserve"> be presented with a </w:t>
+      </w:r>
+      <w:r>
+        <w:t>choice</w:t>
+      </w:r>
+      <w:r>
+        <w:t xml:space="preserve"> of existing </w:t>
+      </w:r>
+      <w:r>
+        <w:t>site groups</w:t>
+      </w:r>
+      <w:r>
+        <w:t xml:space="preserve"> or </w:t>
+      </w:r>
+      <w:r>
+        <w:t xml:space="preserve">create a new </w:t>
+      </w:r>
+      <w:r>
+        <w:t>site group</w:t>
+      </w:r>
+      <w:r>
+        <w:t xml:space="preserve"> to add the </w:t>
+      </w:r>
+      <w:r>
+        <w:t>site</w:t>
+      </w:r>
+      <w:r>
+        <w:t xml:space="preserve"> to.</w:t>
+      </w:r>
+      <w:r>
+        <w:t xml:space="preserve"> When creating a new </w:t>
+      </w:r>
+      <w:r>
+        <w:t>site group</w:t>
+      </w:r>
+      <w:r>
+        <w:t>,</w:t>
+      </w:r>
+      <w:r>
+        <w:t xml:space="preserve"> the </w:t>
+      </w:r>
+      <w:r>
+        <w:t>site group’s</w:t>
+      </w:r>
+      <w:r>
+        <w:t xml:space="preserve"> name</w:t>
+      </w:r>
+      <w:r>
+        <w:t xml:space="preserve"> mus</w:t>
+      </w:r>
+      <w:r>
+        <w:t>t be unique to your</w:t>
+      </w:r>
+      <w:r>
+        <w:t xml:space="preserve"> VIQ.</w:t>
       </w:r>
     </w:p>
     <w:p>
@@ -5151,10 +5123,10 @@
           <w:noProof/>
         </w:rPr>
         <w:drawing>
-          <wp:inline distT="0" distB="0" distL="0" distR="0" wp14:anchorId="27019E6D" wp14:editId="042790DF">
-            <wp:extent cx="3264408" cy="219456"/>
-            <wp:effectExtent l="0" t="0" r="0" b="0"/>
-            <wp:docPr id="1" name="Picture 1"/>
+          <wp:inline distT="0" distB="0" distL="0" distR="0" wp14:anchorId="425B390F" wp14:editId="3C760D1B">
+            <wp:extent cx="3652957" cy="1368957"/>
+            <wp:effectExtent l="0" t="0" r="5080" b="3175"/>
+            <wp:docPr id="15" name="Picture 15"/>
             <wp:cNvGraphicFramePr>
               <a:graphicFrameLocks xmlns:a="http://schemas.openxmlformats.org/drawingml/2006/main" noChangeAspect="1"/>
             </wp:cNvGraphicFramePr>
@@ -5162,7 +5134,7 @@
               <a:graphicData uri="http://schemas.openxmlformats.org/drawingml/2006/picture">
                 <pic:pic xmlns:pic="http://schemas.openxmlformats.org/drawingml/2006/picture">
                   <pic:nvPicPr>
-                    <pic:cNvPr id="1" name="Picture 1"/>
+                    <pic:cNvPr id="15" name="Picture 15"/>
                     <pic:cNvPicPr/>
                   </pic:nvPicPr>
                   <pic:blipFill>
@@ -5180,7 +5152,7 @@
                   <pic:spPr>
                     <a:xfrm>
                       <a:off x="0" y="0"/>
-                      <a:ext cx="3264408" cy="219456"/>
+                      <a:ext cx="3718295" cy="1393443"/>
                     </a:xfrm>
                     <a:prstGeom prst="rect">
                       <a:avLst/>
@@ -5193,9 +5165,146 @@
         </w:drawing>
       </w:r>
     </w:p>
-    <w:p>
-      <w:r>
-        <w:t>After a valid building name and address has been entered</w:t>
+    <w:bookmarkEnd w:id="66"/>
+    <w:bookmarkEnd w:id="67"/>
+    <w:p>
+      <w:r>
+        <w:t>To create a new building, you will need to give the script a building name and the address of the building. The name of the building is required</w:t>
+      </w:r>
+      <w:r>
+        <w:t>,</w:t>
+      </w:r>
+      <w:r>
+        <w:t xml:space="preserve"> but the address is optional. </w:t>
+      </w:r>
+      <w:r>
+        <w:t>The script will put “Unknown Address” in the address field if no address is entered</w:t>
+      </w:r>
+      <w:r>
+        <w:t>.</w:t>
+      </w:r>
+    </w:p>
+    <w:p/>
+    <w:p/>
+    <w:p>
+      <w:r>
+        <w:t xml:space="preserve">You </w:t>
+      </w:r>
+      <w:r>
+        <w:t>must</w:t>
+      </w:r>
+      <w:r>
+        <w:t xml:space="preserve"> give </w:t>
+      </w:r>
+      <w:r>
+        <w:t>site groups, sites, and buildings</w:t>
+      </w:r>
+      <w:r>
+        <w:t xml:space="preserve"> unique</w:t>
+      </w:r>
+      <w:r>
+        <w:t xml:space="preserve"> names</w:t>
+      </w:r>
+      <w:r>
+        <w:t xml:space="preserve"> to your </w:t>
+      </w:r>
+      <w:r>
+        <w:t>V</w:t>
+      </w:r>
+      <w:r>
+        <w:t>IQ</w:t>
+      </w:r>
+      <w:r>
+        <w:t>, which</w:t>
+      </w:r>
+      <w:r>
+        <w:t xml:space="preserve"> cannot be </w:t>
+      </w:r>
+      <w:r>
+        <w:t>the</w:t>
+      </w:r>
+      <w:r>
+        <w:t xml:space="preserve"> name of another building</w:t>
+      </w:r>
+      <w:r>
+        <w:t>, site, or site group</w:t>
+      </w:r>
+      <w:r>
+        <w:t xml:space="preserve">. </w:t>
+      </w:r>
+      <w:r>
+        <w:t xml:space="preserve">If you use </w:t>
+      </w:r>
+      <w:r>
+        <w:t>an existing name</w:t>
+      </w:r>
+      <w:r>
+        <w:t xml:space="preserve">, you will be </w:t>
+      </w:r>
+      <w:r>
+        <w:t>given</w:t>
+      </w:r>
+      <w:r>
+        <w:t xml:space="preserve"> a message and asked to pick a new name.</w:t>
+      </w:r>
+    </w:p>
+    <w:p>
+      <w:r>
+        <w:rPr>
+          <w:noProof/>
+        </w:rPr>
+        <w:drawing>
+          <wp:inline distT="0" distB="0" distL="0" distR="0" wp14:anchorId="27019E6D" wp14:editId="6D5E02EB">
+            <wp:extent cx="4394785" cy="258992"/>
+            <wp:effectExtent l="0" t="0" r="0" b="0"/>
+            <wp:docPr id="1" name="Picture 1"/>
+            <wp:cNvGraphicFramePr>
+              <a:graphicFrameLocks xmlns:a="http://schemas.openxmlformats.org/drawingml/2006/main" noChangeAspect="1"/>
+            </wp:cNvGraphicFramePr>
+            <a:graphic xmlns:a="http://schemas.openxmlformats.org/drawingml/2006/main">
+              <a:graphicData uri="http://schemas.openxmlformats.org/drawingml/2006/picture">
+                <pic:pic xmlns:pic="http://schemas.openxmlformats.org/drawingml/2006/picture">
+                  <pic:nvPicPr>
+                    <pic:cNvPr id="1" name="Picture 1"/>
+                    <pic:cNvPicPr/>
+                  </pic:nvPicPr>
+                  <pic:blipFill>
+                    <a:blip r:embed="rId14">
+                      <a:extLst>
+                        <a:ext uri="{28A0092B-C50C-407E-A947-70E740481C1C}">
+                          <a14:useLocalDpi xmlns:a14="http://schemas.microsoft.com/office/drawing/2010/main" val="0"/>
+                        </a:ext>
+                      </a:extLst>
+                    </a:blip>
+                    <a:stretch>
+                      <a:fillRect/>
+                    </a:stretch>
+                  </pic:blipFill>
+                  <pic:spPr>
+                    <a:xfrm>
+                      <a:off x="0" y="0"/>
+                      <a:ext cx="4712705" cy="277728"/>
+                    </a:xfrm>
+                    <a:prstGeom prst="rect">
+                      <a:avLst/>
+                    </a:prstGeom>
+                  </pic:spPr>
+                </pic:pic>
+              </a:graphicData>
+            </a:graphic>
+          </wp:inline>
+        </w:drawing>
+      </w:r>
+    </w:p>
+    <w:p>
+      <w:r>
+        <w:t xml:space="preserve">After a valid building name and address </w:t>
+      </w:r>
+      <w:r>
+        <w:t>have</w:t>
+      </w:r>
+      <w:r>
+        <w:t xml:space="preserve"> been entered</w:t>
       </w:r>
       <w:r>
         <w:t>,</w:t>
@@ -5225,7 +5334,7 @@
                     <pic:cNvPicPr/>
                   </pic:nvPicPr>
                   <pic:blipFill>
-                    <a:blip r:embed="rId14">
+                    <a:blip r:embed="rId15">
                       <a:extLst>
                         <a:ext uri="{28A0092B-C50C-407E-A947-70E740481C1C}">
                           <a14:useLocalDpi xmlns:a14="http://schemas.microsoft.com/office/drawing/2010/main" val="0"/>
@@ -5259,45 +5368,45 @@
         </w:rPr>
       </w:pPr>
       <w:r>
+        <w:t>Once you confirm</w:t>
+      </w:r>
+      <w:r>
+        <w:t>,</w:t>
+      </w:r>
+      <w:r>
+        <w:t xml:space="preserve"> the building will be created in XIQ. The floorplan(s) will be uploaded to XIQ</w:t>
+      </w:r>
+      <w:r>
+        <w:t>,</w:t>
+      </w:r>
+      <w:r>
+        <w:t xml:space="preserve"> and the floor(s) will be </w:t>
+      </w:r>
+      <w:r>
+        <w:t>made</w:t>
+      </w:r>
+      <w:r>
+        <w:t xml:space="preserve"> in XIQ. The name of the floor(s) created in XIQ is the name of the floor(s) configured in the Ekahau file, so make sure </w:t>
+      </w:r>
+      <w:r>
+        <w:t xml:space="preserve">it </w:t>
+      </w:r>
+      <w:r>
+        <w:t>has the correct name you want.</w:t>
+      </w:r>
+      <w:r>
+        <w:rPr>
+          <w:noProof/>
+        </w:rPr>
+        <w:t xml:space="preserve"> </w:t>
+      </w:r>
+    </w:p>
+    <w:p>
+      <w:r>
+        <w:rPr>
+          <w:noProof/>
+        </w:rPr>
         <w:lastRenderedPageBreak/>
-        <w:t>Once you confirm</w:t>
-      </w:r>
-      <w:r>
-        <w:t>,</w:t>
-      </w:r>
-      <w:r>
-        <w:t xml:space="preserve"> the building will be created in XIQ. The floorplan(s) will be uploaded to XIQ</w:t>
-      </w:r>
-      <w:r>
-        <w:t>,</w:t>
-      </w:r>
-      <w:r>
-        <w:t xml:space="preserve"> and the floor(s) will be </w:t>
-      </w:r>
-      <w:r>
-        <w:t>made</w:t>
-      </w:r>
-      <w:r>
-        <w:t xml:space="preserve"> in XIQ. The name of the floor(s) created in XIQ is the name of the floor(s) configured in the Ekahau file, so make sure </w:t>
-      </w:r>
-      <w:r>
-        <w:t xml:space="preserve">it </w:t>
-      </w:r>
-      <w:r>
-        <w:t>has the correct name you want.</w:t>
-      </w:r>
-      <w:r>
-        <w:rPr>
-          <w:noProof/>
-        </w:rPr>
-        <w:t xml:space="preserve"> </w:t>
-      </w:r>
-    </w:p>
-    <w:p>
-      <w:r>
-        <w:rPr>
-          <w:noProof/>
-        </w:rPr>
         <w:drawing>
           <wp:inline distT="0" distB="0" distL="0" distR="0" wp14:anchorId="79D38A6A" wp14:editId="43720DA0">
             <wp:extent cx="3374136" cy="530352"/>
@@ -5314,7 +5423,7 @@
                     <pic:cNvPicPr/>
                   </pic:nvPicPr>
                   <pic:blipFill>
-                    <a:blip r:embed="rId15">
+                    <a:blip r:embed="rId16">
                       <a:extLst>
                         <a:ext uri="{28A0092B-C50C-407E-A947-70E740481C1C}">
                           <a14:useLocalDpi xmlns:a14="http://schemas.microsoft.com/office/drawing/2010/main" val="0"/>
@@ -5360,7 +5469,7 @@
                     <pic:cNvPicPr/>
                   </pic:nvPicPr>
                   <pic:blipFill rotWithShape="1">
-                    <a:blip r:embed="rId16">
+                    <a:blip r:embed="rId17">
                       <a:extLst>
                         <a:ext uri="{28A0092B-C50C-407E-A947-70E740481C1C}">
                           <a14:useLocalDpi xmlns:a14="http://schemas.microsoft.com/office/drawing/2010/main" val="0"/>
@@ -5394,6 +5503,7 @@
         </w:drawing>
       </w:r>
     </w:p>
+    <w:p/>
     <w:p>
       <w:pPr>
         <w:pStyle w:val="Heading2"/>
@@ -5402,7 +5512,7 @@
           <w:bCs/>
         </w:rPr>
       </w:pPr>
-      <w:bookmarkStart w:id="67" w:name="_Toc100924595"/>
+      <w:bookmarkStart w:id="68" w:name="_Toc148350861"/>
       <w:r>
         <w:rPr>
           <w:b w:val="0"/>
@@ -5410,7 +5520,7 @@
         </w:rPr>
         <w:t>Floors assigned to Buildings in Ekahau:</w:t>
       </w:r>
-      <w:bookmarkEnd w:id="67"/>
+      <w:bookmarkEnd w:id="68"/>
     </w:p>
     <w:p>
       <w:r>
@@ -5449,7 +5559,7 @@
                     <pic:cNvPicPr/>
                   </pic:nvPicPr>
                   <pic:blipFill rotWithShape="1">
-                    <a:blip r:embed="rId17">
+                    <a:blip r:embed="rId18">
                       <a:extLst>
                         <a:ext uri="{28A0092B-C50C-407E-A947-70E740481C1C}">
                           <a14:useLocalDpi xmlns:a14="http://schemas.microsoft.com/office/drawing/2010/main" val="0"/>
@@ -5497,11 +5607,9 @@
       <w:r>
         <w:t xml:space="preserve">building(s) with floors assigned to them, the script will use the name of the building(s) and create the floor(s) underneath. So, make sure the building(s) </w:t>
       </w:r>
-      <w:proofErr w:type="gramStart"/>
-      <w:r>
-        <w:t>are</w:t>
-      </w:r>
-      <w:proofErr w:type="gramEnd"/>
+      <w:r>
+        <w:t>is</w:t>
+      </w:r>
       <w:r>
         <w:t xml:space="preserve"> named correctly. The default building name is ‘Building 1’ – if the script detects this name, it will ask if you want to use or change it. The script doesn’t detect other default names like ‘Building 2’. If the building name already exists in </w:t>
       </w:r>
@@ -5538,23 +5646,101 @@
     </w:p>
     <w:p>
       <w:r>
-        <w:t>Before the building is created</w:t>
+        <w:t xml:space="preserve">Before </w:t>
+      </w:r>
+      <w:r>
+        <w:t>creating the building</w:t>
       </w:r>
       <w:r>
         <w:t>,</w:t>
       </w:r>
       <w:r>
-        <w:t xml:space="preserve"> you will be presented with the option to add the new building to </w:t>
-      </w:r>
-      <w:r>
-        <w:t xml:space="preserve">the </w:t>
-      </w:r>
-      <w:r>
-        <w:t>location as above.</w:t>
+        <w:t xml:space="preserve"> you </w:t>
+      </w:r>
+      <w:r>
+        <w:t xml:space="preserve">must select an existing site or create a new one for the building to be under. </w:t>
+      </w:r>
+      <w:r>
+        <w:t xml:space="preserve">If a new site is created, you will </w:t>
+      </w:r>
+      <w:r>
+        <w:t>be presented</w:t>
+      </w:r>
+      <w:r>
+        <w:t xml:space="preserve"> with the option of adding the site under a site group.</w:t>
       </w:r>
     </w:p>
     <w:p/>
-    <w:p/>
+    <w:p>
+      <w:r>
+        <w:rPr>
+          <w:noProof/>
+        </w:rPr>
+        <w:drawing>
+          <wp:anchor distT="0" distB="0" distL="114300" distR="114300" simplePos="0" relativeHeight="251694080" behindDoc="1" locked="0" layoutInCell="1" allowOverlap="1" wp14:anchorId="6CF306EC" wp14:editId="0EF95840">
+            <wp:simplePos x="0" y="0"/>
+            <wp:positionH relativeFrom="column">
+              <wp:posOffset>1501096</wp:posOffset>
+            </wp:positionH>
+            <wp:positionV relativeFrom="paragraph">
+              <wp:posOffset>-319941</wp:posOffset>
+            </wp:positionV>
+            <wp:extent cx="3462568" cy="1046539"/>
+            <wp:effectExtent l="0" t="0" r="5080" b="0"/>
+            <wp:wrapTight wrapText="bothSides">
+              <wp:wrapPolygon edited="0">
+                <wp:start x="0" y="0"/>
+                <wp:lineTo x="0" y="21233"/>
+                <wp:lineTo x="21552" y="21233"/>
+                <wp:lineTo x="21552" y="0"/>
+                <wp:lineTo x="0" y="0"/>
+              </wp:wrapPolygon>
+            </wp:wrapTight>
+            <wp:docPr id="1303052101" name="Picture 1303052101" descr="A screen shot of a computer&#10;&#10;Description automatically generated"/>
+            <wp:cNvGraphicFramePr>
+              <a:graphicFrameLocks xmlns:a="http://schemas.openxmlformats.org/drawingml/2006/main" noChangeAspect="1"/>
+            </wp:cNvGraphicFramePr>
+            <a:graphic xmlns:a="http://schemas.openxmlformats.org/drawingml/2006/main">
+              <a:graphicData uri="http://schemas.openxmlformats.org/drawingml/2006/picture">
+                <pic:pic xmlns:pic="http://schemas.openxmlformats.org/drawingml/2006/picture">
+                  <pic:nvPicPr>
+                    <pic:cNvPr id="533803260" name="Picture 1" descr="A screen shot of a computer&#10;&#10;Description automatically generated"/>
+                    <pic:cNvPicPr/>
+                  </pic:nvPicPr>
+                  <pic:blipFill>
+                    <a:blip r:embed="rId19">
+                      <a:extLst>
+                        <a:ext uri="{28A0092B-C50C-407E-A947-70E740481C1C}">
+                          <a14:useLocalDpi xmlns:a14="http://schemas.microsoft.com/office/drawing/2010/main" val="0"/>
+                        </a:ext>
+                      </a:extLst>
+                    </a:blip>
+                    <a:stretch>
+                      <a:fillRect/>
+                    </a:stretch>
+                  </pic:blipFill>
+                  <pic:spPr>
+                    <a:xfrm>
+                      <a:off x="0" y="0"/>
+                      <a:ext cx="3462568" cy="1046539"/>
+                    </a:xfrm>
+                    <a:prstGeom prst="rect">
+                      <a:avLst/>
+                    </a:prstGeom>
+                  </pic:spPr>
+                </pic:pic>
+              </a:graphicData>
+            </a:graphic>
+            <wp14:sizeRelH relativeFrom="page">
+              <wp14:pctWidth>0</wp14:pctWidth>
+            </wp14:sizeRelH>
+            <wp14:sizeRelV relativeFrom="page">
+              <wp14:pctHeight>0</wp14:pctHeight>
+            </wp14:sizeRelV>
+          </wp:anchor>
+        </w:drawing>
+      </w:r>
+    </w:p>
     <w:p>
       <w:r>
         <w:rPr>
@@ -5592,7 +5778,7 @@
                     <pic:cNvPicPr/>
                   </pic:nvPicPr>
                   <pic:blipFill>
-                    <a:blip r:embed="rId18">
+                    <a:blip r:embed="rId20">
                       <a:extLst>
                         <a:ext uri="{28A0092B-C50C-407E-A947-70E740481C1C}">
                           <a14:useLocalDpi xmlns:a14="http://schemas.microsoft.com/office/drawing/2010/main" val="0"/>
@@ -5668,18 +5854,32 @@
           <w:bCs/>
         </w:rPr>
       </w:pPr>
-      <w:bookmarkStart w:id="68" w:name="_Assign_AP_locations"/>
-      <w:bookmarkStart w:id="69" w:name="_Toc100924596"/>
-      <w:bookmarkEnd w:id="68"/>
+      <w:bookmarkStart w:id="69" w:name="_Assign_AP_locations"/>
+      <w:bookmarkStart w:id="70" w:name="_Toc148350862"/>
+      <w:bookmarkEnd w:id="69"/>
       <w:r>
         <w:rPr>
           <w:b w:val="0"/>
           <w:bCs/>
         </w:rPr>
         <w:lastRenderedPageBreak/>
-        <w:t>Assign AP locations from Ekahau File:</w:t>
-      </w:r>
-      <w:bookmarkEnd w:id="69"/>
+        <w:t xml:space="preserve">Assign AP locations from </w:t>
+      </w:r>
+      <w:r>
+        <w:rPr>
+          <w:b w:val="0"/>
+          <w:bCs/>
+        </w:rPr>
+        <w:t xml:space="preserve">the </w:t>
+      </w:r>
+      <w:r>
+        <w:rPr>
+          <w:b w:val="0"/>
+          <w:bCs/>
+        </w:rPr>
+        <w:t>Ekahau File:</w:t>
+      </w:r>
+      <w:bookmarkEnd w:id="70"/>
     </w:p>
     <w:p>
       <w:r>
@@ -5718,7 +5918,7 @@
                     <pic:cNvPicPr/>
                   </pic:nvPicPr>
                   <pic:blipFill>
-                    <a:blip r:embed="rId19">
+                    <a:blip r:embed="rId21">
                       <a:extLst>
                         <a:ext uri="{28A0092B-C50C-407E-A947-70E740481C1C}">
                           <a14:useLocalDpi xmlns:a14="http://schemas.microsoft.com/office/drawing/2010/main" val="0"/>
@@ -5928,7 +6128,7 @@
           </mc:Choice>
           <mc:Fallback>
             <w:pict>
-              <v:shape w14:anchorId="6DCE89B6" id="Text Box 17" o:spid="_x0000_s1036" type="#_x0000_t202" style="position:absolute;margin-left:94.5pt;margin-top:3.65pt;width:125.55pt;height:16.65pt;z-index:251679744;visibility:visible;mso-wrap-style:square;mso-width-percent:0;mso-height-percent:0;mso-wrap-distance-left:9pt;mso-wrap-distance-top:0;mso-wrap-distance-right:9pt;mso-wrap-distance-bottom:0;mso-position-horizontal:absolute;mso-position-horizontal-relative:text;mso-position-vertical:absolute;mso-position-vertical-relative:text;mso-width-percent:0;mso-height-percent:0;mso-width-relative:margin;mso-height-relative:margin;v-text-anchor:top" o:gfxdata="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" fillcolor="white [3201]" strokeweight=".5pt">
+              <v:shape w14:anchorId="6DCE89B6" id="Text Box 17" o:spid="_x0000_s1034" type="#_x0000_t202" style="position:absolute;margin-left:94.5pt;margin-top:3.65pt;width:125.55pt;height:16.65pt;z-index:251679744;visibility:visible;mso-wrap-style:square;mso-width-percent:0;mso-height-percent:0;mso-wrap-distance-left:9pt;mso-wrap-distance-top:0;mso-wrap-distance-right:9pt;mso-wrap-distance-bottom:0;mso-position-horizontal:absolute;mso-position-horizontal-relative:text;mso-position-vertical:absolute;mso-position-vertical-relative:text;mso-width-percent:0;mso-height-percent:0;mso-width-relative:margin;mso-height-relative:margin;v-text-anchor:top" o:gfxdata="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" fillcolor="white [3201]" strokeweight=".5pt">
                 <v:textbox>
                   <w:txbxContent>
                     <w:p>
@@ -5980,15 +6180,15 @@
       <w:pPr>
         <w:pStyle w:val="Heading1"/>
       </w:pPr>
-      <w:bookmarkStart w:id="70" w:name="_Toc100924597"/>
+      <w:bookmarkStart w:id="71" w:name="_Toc148350863"/>
       <w:r>
         <w:t>Running The Script:</w:t>
       </w:r>
-      <w:bookmarkEnd w:id="70"/>
-    </w:p>
-    <w:p>
-      <w:bookmarkStart w:id="71" w:name="OLE_LINK21"/>
-      <w:bookmarkStart w:id="72" w:name="OLE_LINK22"/>
+      <w:bookmarkEnd w:id="71"/>
+    </w:p>
+    <w:p>
+      <w:bookmarkStart w:id="72" w:name="OLE_LINK21"/>
+      <w:bookmarkStart w:id="73" w:name="OLE_LINK22"/>
       <w:r>
         <w:t>To run the script, open the terminal to the location of the script and run</w:t>
       </w:r>
@@ -6070,7 +6270,7 @@
           </mc:Choice>
           <mc:Fallback>
             <w:pict>
-              <v:shape w14:anchorId="023C57DE" id="Text Box 19" o:spid="_x0000_s1037" type="#_x0000_t202" style="position:absolute;margin-left:44.55pt;margin-top:4.3pt;width:137.25pt;height:19.2pt;z-index:251681792;visibility:visible;mso-wrap-style:square;mso-width-percent:0;mso-wrap-distance-left:9pt;mso-wrap-distance-top:0;mso-wrap-distance-right:9pt;mso-wrap-distance-bottom:0;mso-position-horizontal:absolute;mso-position-horizontal-relative:text;mso-position-vertical:absolute;mso-position-vertical-relative:text;mso-width-percent:0;mso-width-relative:margin;v-text-anchor:top" o:gfxdata="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" fillcolor="white [3201]" strokeweight=".5pt">
+              <v:shape w14:anchorId="023C57DE" id="Text Box 19" o:spid="_x0000_s1035" type="#_x0000_t202" style="position:absolute;margin-left:44.55pt;margin-top:4.3pt;width:137.25pt;height:19.2pt;z-index:251681792;visibility:visible;mso-wrap-style:square;mso-width-percent:0;mso-wrap-distance-left:9pt;mso-wrap-distance-top:0;mso-wrap-distance-right:9pt;mso-wrap-distance-bottom:0;mso-position-horizontal:absolute;mso-position-horizontal-relative:text;mso-position-vertical:absolute;mso-position-vertical-relative:text;mso-width-percent:0;mso-width-relative:margin;v-text-anchor:top" o:gfxdata="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" fillcolor="white [3201]" strokeweight=".5pt">
                 <v:textbox>
                   <w:txbxContent>
                     <w:p>
@@ -6163,7 +6363,7 @@
           </mc:Choice>
           <mc:Fallback>
             <w:pict>
-              <v:shape w14:anchorId="017E2357" id="Text Box 38" o:spid="_x0000_s1038" type="#_x0000_t202" style="position:absolute;margin-left:254.7pt;margin-top:8.95pt;width:141.75pt;height:21.6pt;z-index:251683840;visibility:visible;mso-wrap-style:square;mso-width-percent:0;mso-height-percent:0;mso-wrap-distance-left:9pt;mso-wrap-distance-top:0;mso-wrap-distance-right:9pt;mso-wrap-distance-bottom:0;mso-position-horizontal:absolute;mso-position-horizontal-relative:text;mso-position-vertical:absolute;mso-position-vertical-relative:text;mso-width-percent:0;mso-height-percent:0;mso-width-relative:margin;mso-height-relative:margin;v-text-anchor:top" o:gfxdata="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" fillcolor="white [3201]" strokeweight=".5pt">
+              <v:shape w14:anchorId="017E2357" id="Text Box 38" o:spid="_x0000_s1036" type="#_x0000_t202" style="position:absolute;margin-left:254.7pt;margin-top:8.95pt;width:141.75pt;height:21.6pt;z-index:251683840;visibility:visible;mso-wrap-style:square;mso-width-percent:0;mso-height-percent:0;mso-wrap-distance-left:9pt;mso-wrap-distance-top:0;mso-wrap-distance-right:9pt;mso-wrap-distance-bottom:0;mso-position-horizontal:absolute;mso-position-horizontal-relative:text;mso-position-vertical:absolute;mso-position-vertical-relative:text;mso-width-percent:0;mso-height-percent:0;mso-width-relative:margin;mso-height-relative:margin;v-text-anchor:top" o:gfxdata="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" fillcolor="white [3201]" strokeweight=".5pt">
                 <v:textbox>
                   <w:txbxContent>
                     <w:p>
@@ -6261,7 +6461,7 @@
           </mc:Choice>
           <mc:Fallback>
             <w:pict>
-              <v:shape w14:anchorId="307762DC" id="Text Box 39" o:spid="_x0000_s1039" type="#_x0000_t202" style="position:absolute;margin-left:193.5pt;margin-top:1.25pt;width:118.35pt;height:21.6pt;z-index:251682816;visibility:visible;mso-wrap-style:square;mso-width-percent:0;mso-height-percent:0;mso-wrap-distance-left:9pt;mso-wrap-distance-top:0;mso-wrap-distance-right:9pt;mso-wrap-distance-bottom:0;mso-position-horizontal:absolute;mso-position-horizontal-relative:text;mso-position-vertical:absolute;mso-position-vertical-relative:text;mso-width-percent:0;mso-height-percent:0;mso-width-relative:margin;mso-height-relative:margin;v-text-anchor:top" o:gfxdata="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" fillcolor="white [3201]" strokeweight=".5pt">
+              <v:shape w14:anchorId="307762DC" id="Text Box 39" o:spid="_x0000_s1037" type="#_x0000_t202" style="position:absolute;margin-left:193.5pt;margin-top:1.25pt;width:118.35pt;height:21.6pt;z-index:251682816;visibility:visible;mso-wrap-style:square;mso-width-percent:0;mso-height-percent:0;mso-wrap-distance-left:9pt;mso-wrap-distance-top:0;mso-wrap-distance-right:9pt;mso-wrap-distance-bottom:0;mso-position-horizontal:absolute;mso-position-horizontal-relative:text;mso-position-vertical:absolute;mso-position-vertical-relative:text;mso-width-percent:0;mso-height-percent:0;mso-width-relative:margin;mso-height-relative:margin;v-text-anchor:top" o:gfxdata="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" fillcolor="white [3201]" strokeweight=".5pt">
                 <v:textbox>
                   <w:txbxContent>
                     <w:p>
@@ -6280,7 +6480,13 @@
         </mc:AlternateContent>
       </w:r>
       <w:r>
-        <w:t>Then you can run the script by typing</w:t>
+        <w:t>Then</w:t>
+      </w:r>
+      <w:r>
+        <w:t>,</w:t>
+      </w:r>
+      <w:r>
+        <w:t xml:space="preserve"> you can run the script by typing</w:t>
       </w:r>
     </w:p>
     <w:p/>
@@ -6355,7 +6561,13 @@
         <w:t xml:space="preserve">an </w:t>
       </w:r>
       <w:r>
-        <w:t xml:space="preserve">administrator </w:t>
+        <w:t>administrator</w:t>
+      </w:r>
+      <w:r>
+        <w:t xml:space="preserve"> or operator</w:t>
+      </w:r>
+      <w:r>
+        <w:t xml:space="preserve"> </w:t>
       </w:r>
       <w:r>
         <w:t xml:space="preserve">role </w:t>
@@ -6364,7 +6576,13 @@
         <w:t>to</w:t>
       </w:r>
       <w:r>
-        <w:t xml:space="preserve"> create the location, buildings, and floors</w:t>
+        <w:t xml:space="preserve"> create the </w:t>
+      </w:r>
+      <w:r>
+        <w:t>Site groups, sites</w:t>
+      </w:r>
+      <w:r>
+        <w:t>, buildings, and floors</w:t>
       </w:r>
       <w:r>
         <w:t>.</w:t>
@@ -6374,24 +6592,42 @@
       <w:pPr>
         <w:pStyle w:val="Heading3"/>
       </w:pPr>
-      <w:bookmarkStart w:id="73" w:name="_Toc100924598"/>
       <w:bookmarkStart w:id="74" w:name="OLE_LINK23"/>
       <w:bookmarkStart w:id="75" w:name="OLE_LINK24"/>
-      <w:bookmarkEnd w:id="71"/>
+      <w:bookmarkStart w:id="76" w:name="_Toc148350864"/>
       <w:bookmarkEnd w:id="72"/>
-      <w:r>
-        <w:t>Locations, buildings, floors &amp; floorplans</w:t>
-      </w:r>
       <w:bookmarkEnd w:id="73"/>
+      <w:r>
+        <w:t>Site groups, sites</w:t>
+      </w:r>
+      <w:r>
+        <w:t xml:space="preserve">, buildings, floors </w:t>
+      </w:r>
+      <w:r>
+        <w:t>and</w:t>
+      </w:r>
+      <w:r>
+        <w:t xml:space="preserve"> floorplans</w:t>
+      </w:r>
+      <w:bookmarkEnd w:id="76"/>
     </w:p>
     <w:bookmarkEnd w:id="74"/>
     <w:bookmarkEnd w:id="75"/>
     <w:p>
       <w:r>
-        <w:t>Once logged in, the script will take you through the options of creating the locations</w:t>
-      </w:r>
-      <w:r>
-        <w:t xml:space="preserve">, </w:t>
+        <w:t xml:space="preserve">Once logged in, the script will take you through the options of creating the </w:t>
+      </w:r>
+      <w:r>
+        <w:t>site groups</w:t>
+      </w:r>
+      <w:r>
+        <w:t>,</w:t>
+      </w:r>
+      <w:r>
+        <w:t xml:space="preserve"> sites,</w:t>
+      </w:r>
+      <w:r>
+        <w:t xml:space="preserve"> </w:t>
       </w:r>
       <w:r>
         <w:t>buildings</w:t>
@@ -6442,8 +6678,8 @@
       <w:r>
         <w:t xml:space="preserve">. </w:t>
       </w:r>
-      <w:bookmarkStart w:id="76" w:name="OLE_LINK27"/>
-      <w:bookmarkStart w:id="77" w:name="OLE_LINK28"/>
+      <w:bookmarkStart w:id="77" w:name="OLE_LINK27"/>
+      <w:bookmarkStart w:id="78" w:name="OLE_LINK28"/>
       <w:r>
         <w:t>If a name is longer than 32 characters, the script will print the name with a message that it is longer than 32 characters and allow you to enter a new name.</w:t>
       </w:r>
@@ -6472,7 +6708,7 @@
                     <pic:cNvPicPr/>
                   </pic:nvPicPr>
                   <pic:blipFill>
-                    <a:blip r:embed="rId20">
+                    <a:blip r:embed="rId22">
                       <a:extLst>
                         <a:ext uri="{28A0092B-C50C-407E-A947-70E740481C1C}">
                           <a14:useLocalDpi xmlns:a14="http://schemas.microsoft.com/office/drawing/2010/main" val="0"/>
@@ -6499,8 +6735,8 @@
         </w:drawing>
       </w:r>
     </w:p>
-    <w:bookmarkEnd w:id="76"/>
     <w:bookmarkEnd w:id="77"/>
+    <w:bookmarkEnd w:id="78"/>
     <w:p>
       <w:r>
         <w:lastRenderedPageBreak/>
@@ -6549,7 +6785,7 @@
                     <pic:cNvPicPr/>
                   </pic:nvPicPr>
                   <pic:blipFill>
-                    <a:blip r:embed="rId21">
+                    <a:blip r:embed="rId23">
                       <a:extLst>
                         <a:ext uri="{28A0092B-C50C-407E-A947-70E740481C1C}">
                           <a14:useLocalDpi xmlns:a14="http://schemas.microsoft.com/office/drawing/2010/main" val="0"/>
@@ -6590,13 +6826,13 @@
       <w:pPr>
         <w:pStyle w:val="Heading3"/>
       </w:pPr>
-      <w:bookmarkStart w:id="78" w:name="_Toc100924599"/>
       <w:bookmarkStart w:id="79" w:name="OLE_LINK29"/>
       <w:bookmarkStart w:id="80" w:name="OLE_LINK30"/>
+      <w:bookmarkStart w:id="81" w:name="_Toc148350865"/>
       <w:r>
         <w:t>Access Points</w:t>
       </w:r>
-      <w:bookmarkEnd w:id="78"/>
+      <w:bookmarkEnd w:id="81"/>
     </w:p>
     <w:bookmarkEnd w:id="79"/>
     <w:bookmarkEnd w:id="80"/>
@@ -6701,7 +6937,7 @@
                     <pic:cNvPicPr/>
                   </pic:nvPicPr>
                   <pic:blipFill>
-                    <a:blip r:embed="rId22">
+                    <a:blip r:embed="rId24">
                       <a:extLst>
                         <a:ext uri="{28A0092B-C50C-407E-A947-70E740481C1C}">
                           <a14:useLocalDpi xmlns:a14="http://schemas.microsoft.com/office/drawing/2010/main" val="0"/>
@@ -6773,7 +7009,7 @@
                     <pic:cNvPicPr/>
                   </pic:nvPicPr>
                   <pic:blipFill>
-                    <a:blip r:embed="rId23">
+                    <a:blip r:embed="rId25">
                       <a:extLst>
                         <a:ext uri="{28A0092B-C50C-407E-A947-70E740481C1C}">
                           <a14:useLocalDpi xmlns:a14="http://schemas.microsoft.com/office/drawing/2010/main" val="0"/>
@@ -6837,7 +7073,7 @@
                     <pic:cNvPicPr/>
                   </pic:nvPicPr>
                   <pic:blipFill>
-                    <a:blip r:embed="rId24">
+                    <a:blip r:embed="rId26">
                       <a:extLst>
                         <a:ext uri="{28A0092B-C50C-407E-A947-70E740481C1C}">
                           <a14:useLocalDpi xmlns:a14="http://schemas.microsoft.com/office/drawing/2010/main" val="0"/>
@@ -6869,21 +7105,21 @@
       <w:pPr>
         <w:pStyle w:val="Heading2"/>
       </w:pPr>
-      <w:bookmarkStart w:id="81" w:name="_Toc100924600"/>
       <w:bookmarkStart w:id="82" w:name="OLE_LINK31"/>
       <w:bookmarkStart w:id="83" w:name="OLE_LINK32"/>
+      <w:bookmarkStart w:id="84" w:name="_Toc148350866"/>
       <w:r>
         <w:lastRenderedPageBreak/>
         <w:t>Arguments</w:t>
       </w:r>
-      <w:bookmarkEnd w:id="81"/>
+      <w:bookmarkEnd w:id="84"/>
       <w:r>
         <w:t xml:space="preserve"> </w:t>
       </w:r>
     </w:p>
     <w:p>
-      <w:bookmarkStart w:id="84" w:name="OLE_LINK33"/>
-      <w:bookmarkStart w:id="85" w:name="OLE_LINK34"/>
+      <w:bookmarkStart w:id="85" w:name="OLE_LINK33"/>
+      <w:bookmarkStart w:id="86" w:name="OLE_LINK34"/>
       <w:bookmarkEnd w:id="82"/>
       <w:bookmarkEnd w:id="83"/>
       <w:r>
@@ -6893,8 +7129,8 @@
         <w:t xml:space="preserve"> be added when running the script. </w:t>
       </w:r>
     </w:p>
-    <w:bookmarkEnd w:id="84"/>
     <w:bookmarkEnd w:id="85"/>
+    <w:bookmarkEnd w:id="86"/>
     <w:p>
       <w:pPr>
         <w:rPr>
@@ -7052,7 +7288,7 @@
           </mc:Choice>
           <mc:Fallback>
             <w:pict>
-              <v:shape w14:anchorId="1B21C103" id="Text Box 10" o:spid="_x0000_s1040" type="#_x0000_t202" style="position:absolute;margin-left:40.95pt;margin-top:2.6pt;width:241.65pt;height:19.2pt;z-index:251684864;visibility:visible;mso-wrap-style:square;mso-width-percent:0;mso-wrap-distance-left:9pt;mso-wrap-distance-top:0;mso-wrap-distance-right:9pt;mso-wrap-distance-bottom:0;mso-position-horizontal:absolute;mso-position-horizontal-relative:text;mso-position-vertical:absolute;mso-position-vertical-relative:text;mso-width-percent:0;mso-width-relative:margin;v-text-anchor:top" o:gfxdata="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" fillcolor="white [3201]" strokeweight=".5pt">
+              <v:shape w14:anchorId="1B21C103" id="Text Box 10" o:spid="_x0000_s1038" type="#_x0000_t202" style="position:absolute;margin-left:40.95pt;margin-top:2.6pt;width:241.65pt;height:19.2pt;z-index:251684864;visibility:visible;mso-wrap-style:square;mso-width-percent:0;mso-wrap-distance-left:9pt;mso-wrap-distance-top:0;mso-wrap-distance-right:9pt;mso-wrap-distance-bottom:0;mso-position-horizontal:absolute;mso-position-horizontal-relative:text;mso-position-vertical:absolute;mso-position-vertical-relative:text;mso-width-percent:0;mso-width-relative:margin;v-text-anchor:top" o:gfxdata="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" fillcolor="white [3201]" strokeweight=".5pt">
                 <v:textbox>
                   <w:txbxContent>
                     <w:p>
@@ -7092,7 +7328,13 @@
         <w:t>macOS,</w:t>
       </w:r>
       <w:r>
-        <w:t xml:space="preserve"> an easy way to get the path &amp; name of a file in the terminal is to drag and drop the file in the terminal window.</w:t>
+        <w:t xml:space="preserve"> an easy way to get the path </w:t>
+      </w:r>
+      <w:r>
+        <w:t>and</w:t>
+      </w:r>
+      <w:r>
+        <w:t xml:space="preserve"> name of a file in the terminal is to drag and drop the file in the terminal window.</w:t>
       </w:r>
     </w:p>
     <w:p>
@@ -7103,10 +7345,10 @@
           <w:iCs w:val="0"/>
         </w:rPr>
       </w:pPr>
-      <w:bookmarkStart w:id="86" w:name="OLE_LINK39"/>
-      <w:bookmarkStart w:id="87" w:name="OLE_LINK40"/>
-      <w:bookmarkStart w:id="88" w:name="OLE_LINK35"/>
-      <w:bookmarkStart w:id="89" w:name="OLE_LINK36"/>
+      <w:bookmarkStart w:id="87" w:name="OLE_LINK39"/>
+      <w:bookmarkStart w:id="88" w:name="OLE_LINK40"/>
+      <w:bookmarkStart w:id="89" w:name="OLE_LINK35"/>
+      <w:bookmarkStart w:id="90" w:name="OLE_LINK36"/>
       <w:r>
         <w:rPr>
           <w:rStyle w:val="SubtleEmphasis"/>
@@ -7120,8 +7362,8 @@
         <w:t>external</w:t>
       </w:r>
     </w:p>
-    <w:bookmarkEnd w:id="86"/>
     <w:bookmarkEnd w:id="87"/>
+    <w:bookmarkEnd w:id="88"/>
     <w:p>
       <w:r>
         <w:t xml:space="preserve">This flag allows you to import the Ekahau floorplans into a VIQ that you are an external user </w:t>
@@ -7230,7 +7472,7 @@
           </mc:Choice>
           <mc:Fallback>
             <w:pict>
-              <v:shape w14:anchorId="1A9662D5" id="Text Box 12" o:spid="_x0000_s1041" type="#_x0000_t202" style="position:absolute;margin-left:36pt;margin-top:3.1pt;width:171.45pt;height:19.2pt;z-index:251685888;visibility:visible;mso-wrap-style:square;mso-width-percent:0;mso-wrap-distance-left:9pt;mso-wrap-distance-top:0;mso-wrap-distance-right:9pt;mso-wrap-distance-bottom:0;mso-position-horizontal:absolute;mso-position-horizontal-relative:text;mso-position-vertical:absolute;mso-position-vertical-relative:text;mso-width-percent:0;mso-width-relative:margin;v-text-anchor:top" o:gfxdata="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" fillcolor="white [3201]" strokeweight=".5pt">
+              <v:shape w14:anchorId="1A9662D5" id="Text Box 12" o:spid="_x0000_s1039" type="#_x0000_t202" style="position:absolute;margin-left:36pt;margin-top:3.1pt;width:171.45pt;height:19.2pt;z-index:251685888;visibility:visible;mso-wrap-style:square;mso-width-percent:0;mso-wrap-distance-left:9pt;mso-wrap-distance-top:0;mso-wrap-distance-right:9pt;mso-wrap-distance-bottom:0;mso-position-horizontal:absolute;mso-position-horizontal-relative:text;mso-position-vertical:absolute;mso-position-vertical-relative:text;mso-width-percent:0;mso-width-relative:margin;v-text-anchor:top" o:gfxdata="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" fillcolor="white [3201]" strokeweight=".5pt">
                 <v:textbox>
                   <w:txbxContent>
                     <w:p>
@@ -7261,12 +7503,12 @@
         </mc:AlternateContent>
       </w:r>
     </w:p>
-    <w:bookmarkEnd w:id="88"/>
     <w:bookmarkEnd w:id="89"/>
+    <w:bookmarkEnd w:id="90"/>
     <w:p/>
     <w:p>
-      <w:bookmarkStart w:id="90" w:name="OLE_LINK37"/>
-      <w:bookmarkStart w:id="91" w:name="OLE_LINK38"/>
+      <w:bookmarkStart w:id="91" w:name="OLE_LINK37"/>
+      <w:bookmarkStart w:id="92" w:name="OLE_LINK38"/>
       <w:r>
         <w:t xml:space="preserve">The script will start as </w:t>
       </w:r>
@@ -7274,13 +7516,13 @@
         <w:t>usual</w:t>
       </w:r>
       <w:r>
-        <w:t xml:space="preserve"> and ask for an Ekahau file, then </w:t>
-      </w:r>
-      <w:r>
-        <w:t>ask</w:t>
-      </w:r>
-      <w:r>
-        <w:t xml:space="preserve"> for your XIQ login. After </w:t>
+        <w:t xml:space="preserve"> and ask for an Ekahau file</w:t>
+      </w:r>
+      <w:r>
+        <w:t xml:space="preserve"> and</w:t>
+      </w:r>
+      <w:r>
+        <w:t xml:space="preserve"> your XIQ login. After </w:t>
       </w:r>
       <w:r>
         <w:t>logging in, you will be presented with a choice of which VIQ you want</w:t>
@@ -7313,7 +7555,7 @@
                     <pic:cNvPicPr/>
                   </pic:nvPicPr>
                   <pic:blipFill>
-                    <a:blip r:embed="rId25">
+                    <a:blip r:embed="rId27">
                       <a:extLst>
                         <a:ext uri="{28A0092B-C50C-407E-A947-70E740481C1C}">
                           <a14:useLocalDpi xmlns:a14="http://schemas.microsoft.com/office/drawing/2010/main" val="0"/>
@@ -7340,20 +7582,20 @@
         </w:drawing>
       </w:r>
     </w:p>
-    <w:bookmarkEnd w:id="90"/>
     <w:bookmarkEnd w:id="91"/>
+    <w:bookmarkEnd w:id="92"/>
     <w:p/>
     <w:p>
       <w:pPr>
         <w:pStyle w:val="Heading2"/>
       </w:pPr>
-      <w:bookmarkStart w:id="92" w:name="_CSV_File"/>
-      <w:bookmarkStart w:id="93" w:name="_Toc100924601"/>
-      <w:bookmarkEnd w:id="92"/>
+      <w:bookmarkStart w:id="93" w:name="_CSV_File"/>
+      <w:bookmarkStart w:id="94" w:name="_Toc148350867"/>
+      <w:bookmarkEnd w:id="93"/>
       <w:r>
         <w:t>CSV File</w:t>
       </w:r>
-      <w:bookmarkEnd w:id="93"/>
+      <w:bookmarkEnd w:id="94"/>
     </w:p>
     <w:p>
       <w:r>
@@ -7374,13 +7616,13 @@
       <w:r>
         <w:t xml:space="preserve"> columns with </w:t>
       </w:r>
-      <w:bookmarkStart w:id="94" w:name="OLE_LINK1"/>
-      <w:bookmarkStart w:id="95" w:name="OLE_LINK2"/>
+      <w:bookmarkStart w:id="95" w:name="OLE_LINK1"/>
+      <w:bookmarkStart w:id="96" w:name="OLE_LINK2"/>
       <w:r>
         <w:t xml:space="preserve">“AP Name” </w:t>
       </w:r>
-      <w:bookmarkEnd w:id="94"/>
       <w:bookmarkEnd w:id="95"/>
+      <w:bookmarkEnd w:id="96"/>
       <w:r>
         <w:t xml:space="preserve">and “Serial Number” as the headers. Additional columns can be added but will be ignored by the script. This file could be a </w:t>
       </w:r>
@@ -7388,15 +7630,7 @@
         <w:t>switch port</w:t>
       </w:r>
       <w:r>
-        <w:t xml:space="preserve"> </w:t>
-      </w:r>
-      <w:proofErr w:type="gramStart"/>
-      <w:r>
-        <w:t>worksheet</w:t>
-      </w:r>
-      <w:proofErr w:type="gramEnd"/>
-      <w:r>
-        <w:t xml:space="preserve"> or something used for other purposes. </w:t>
+        <w:t xml:space="preserve"> worksheet or something used for other purposes. </w:t>
       </w:r>
     </w:p>
     <w:p>
@@ -7505,7 +7739,7 @@
           </mc:Choice>
           <mc:Fallback>
             <w:pict>
-              <v:shape w14:anchorId="083A2DA8" id="Text Box 27" o:spid="_x0000_s1042" type="#_x0000_t202" style="position:absolute;margin-left:26.55pt;margin-top:5.75pt;width:289.8pt;height:29.25pt;z-index:251688960;visibility:visible;mso-wrap-style:square;mso-width-percent:0;mso-height-percent:0;mso-wrap-distance-left:9pt;mso-wrap-distance-top:0;mso-wrap-distance-right:9pt;mso-wrap-distance-bottom:0;mso-position-horizontal:absolute;mso-position-horizontal-relative:text;mso-position-vertical:absolute;mso-position-vertical-relative:text;mso-width-percent:0;mso-height-percent:0;mso-width-relative:margin;mso-height-relative:margin;v-text-anchor:top" o:gfxdata="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" fillcolor="white [3201]" strokeweight=".5pt">
+              <v:shape w14:anchorId="083A2DA8" id="Text Box 27" o:spid="_x0000_s1040" type="#_x0000_t202" style="position:absolute;margin-left:26.55pt;margin-top:5.75pt;width:289.8pt;height:29.25pt;z-index:251688960;visibility:visible;mso-wrap-style:square;mso-width-percent:0;mso-height-percent:0;mso-wrap-distance-left:9pt;mso-wrap-distance-top:0;mso-wrap-distance-right:9pt;mso-wrap-distance-bottom:0;mso-position-horizontal:absolute;mso-position-horizontal-relative:text;mso-position-vertical:absolute;mso-position-vertical-relative:text;mso-width-percent:0;mso-height-percent:0;mso-width-relative:margin;mso-height-relative:margin;v-text-anchor:top" o:gfxdata="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" fillcolor="white [3201]" strokeweight=".5pt">
                 <v:textbox>
                   <w:txbxContent>
                     <w:p>
@@ -7560,30 +7794,15 @@
     <w:p/>
     <w:p>
       <w:pPr>
-        <w:rPr>
-          <w:rFonts w:asciiTheme="majorHAnsi" w:eastAsiaTheme="majorEastAsia" w:hAnsiTheme="majorHAnsi" w:cstheme="majorBidi"/>
-          <w:b/>
-          <w:color w:val="7030A0"/>
-          <w:sz w:val="26"/>
-          <w:szCs w:val="26"/>
-        </w:rPr>
-      </w:pPr>
-      <w:r>
-        <w:br w:type="page"/>
-      </w:r>
-    </w:p>
-    <w:p>
-      <w:pPr>
         <w:pStyle w:val="Heading2"/>
       </w:pPr>
-      <w:bookmarkStart w:id="96" w:name="_Toc100924602"/>
       <w:bookmarkStart w:id="97" w:name="OLE_LINK41"/>
       <w:bookmarkStart w:id="98" w:name="OLE_LINK42"/>
-      <w:r>
-        <w:lastRenderedPageBreak/>
+      <w:bookmarkStart w:id="99" w:name="_Toc148350868"/>
+      <w:r>
         <w:t>Log File</w:t>
       </w:r>
-      <w:bookmarkEnd w:id="96"/>
+      <w:bookmarkEnd w:id="99"/>
     </w:p>
     <w:p>
       <w:r>
@@ -7627,7 +7846,7 @@
                     <pic:cNvPicPr/>
                   </pic:nvPicPr>
                   <pic:blipFill>
-                    <a:blip r:embed="rId26">
+                    <a:blip r:embed="rId28">
                       <a:extLst>
                         <a:ext uri="{28A0092B-C50C-407E-A947-70E740481C1C}">
                           <a14:useLocalDpi xmlns:a14="http://schemas.microsoft.com/office/drawing/2010/main" val="0"/>
@@ -7657,9 +7876,9 @@
     <w:p/>
     <w:p/>
     <w:sectPr>
-      <w:headerReference w:type="default" r:id="rId27"/>
-      <w:footerReference w:type="even" r:id="rId28"/>
-      <w:footerReference w:type="default" r:id="rId29"/>
+      <w:headerReference w:type="default" r:id="rId29"/>
+      <w:footerReference w:type="even" r:id="rId30"/>
+      <w:footerReference w:type="default" r:id="rId31"/>
       <w:pgSz w:w="12240" w:h="15840"/>
       <w:pgMar w:top="1440" w:right="1440" w:bottom="1440" w:left="1440" w:header="720" w:footer="720" w:gutter="0"/>
       <w:cols w:space="720"/>
@@ -7670,7 +7889,7 @@
 </file>
 
 <file path=word/endnotes.xml><?xml version="1.0" encoding="utf-8"?>
-<w:endnotes xmlns:wpc="http://schemas.microsoft.com/office/word/2010/wordprocessingCanvas" xmlns:cx="http://schemas.microsoft.com/office/drawing/2014/chartex" xmlns:cx1="http://schemas.microsoft.com/office/drawing/2015/9/8/chartex" xmlns:cx2="http://schemas.microsoft.com/office/drawing/2015/10/21/chartex" xmlns:cx3="http://schemas.microsoft.com/office/drawing/2016/5/9/chartex" xmlns:cx4="http://schemas.microsoft.com/office/drawing/2016/5/10/chartex" xmlns:cx5="http://schemas.microsoft.com/office/drawing/2016/5/11/chartex" xmlns:cx6="http://schemas.microsoft.com/office/drawing/2016/5/12/chartex" xmlns:cx7="http://schemas.microsoft.com/office/drawing/2016/5/13/chartex" xmlns:cx8="http://schemas.microsoft.com/office/drawing/2016/5/14/chartex" xmlns:mc="http://schemas.openxmlformats.org/markup-compatibility/2006" xmlns:aink="http://schemas.microsoft.com/office/drawing/2016/ink" xmlns:am3d="http://schemas.microsoft.com/office/drawing/2017/model3d" xmlns:o="urn:schemas-microsoft-com:office:office" xmlns:oel="http://schemas.microsoft.com/office/2019/extlst" xmlns:r="http://schemas.openxmlformats.org/officeDocument/2006/relationships" xmlns:m="http://schemas.openxmlformats.org/officeDocument/2006/math" xmlns:v="urn:schemas-microsoft-com:vml" xmlns:wp14="http://schemas.microsoft.com/office/word/2010/wordprocessingDrawing" xmlns:wp="http://schemas.openxmlformats.org/drawingml/2006/wordprocessingDrawing" xmlns:w10="urn:schemas-microsoft-com:office:word" xmlns:w="http://schemas.openxmlformats.org/wordprocessingml/2006/main" xmlns:w14="http://schemas.microsoft.com/office/word/2010/wordml" xmlns:w15="http://schemas.microsoft.com/office/word/2012/wordml" xmlns:w16cex="http://schemas.microsoft.com/office/word/2018/wordml/cex" xmlns:w16cid="http://schemas.microsoft.com/office/word/2016/wordml/cid" xmlns:w16="http://schemas.microsoft.com/office/word/2018/wordml" xmlns:w16du="http://schemas.microsoft.com/office/word/2023/wordml/word16du" xmlns:w16sdtdh="http://schemas.microsoft.com/office/word/2020/wordml/sdtdatahash" xmlns:w16se="http://schemas.microsoft.com/office/word/2015/wordml/symex" xmlns:wpg="http://schemas.microsoft.com/office/word/2010/wordprocessingGroup" xmlns:wpi="http://schemas.microsoft.com/office/word/2010/wordprocessingInk" xmlns:wne="http://schemas.microsoft.com/office/word/2006/wordml" xmlns:wps="http://schemas.microsoft.com/office/word/2010/wordprocessingShape" mc:Ignorable="w14 w15 w16se w16cid w16 w16cex w16sdtdh wp14">
+<w:endnotes xmlns:wpc="http://schemas.microsoft.com/office/word/2010/wordprocessingCanvas" xmlns:cx="http://schemas.microsoft.com/office/drawing/2014/chartex" xmlns:cx1="http://schemas.microsoft.com/office/drawing/2015/9/8/chartex" xmlns:cx2="http://schemas.microsoft.com/office/drawing/2015/10/21/chartex" xmlns:cx3="http://schemas.microsoft.com/office/drawing/2016/5/9/chartex" xmlns:cx4="http://schemas.microsoft.com/office/drawing/2016/5/10/chartex" xmlns:cx5="http://schemas.microsoft.com/office/drawing/2016/5/11/chartex" xmlns:cx6="http://schemas.microsoft.com/office/drawing/2016/5/12/chartex" xmlns:cx7="http://schemas.microsoft.com/office/drawing/2016/5/13/chartex" xmlns:cx8="http://schemas.microsoft.com/office/drawing/2016/5/14/chartex" xmlns:mc="http://schemas.openxmlformats.org/markup-compatibility/2006" xmlns:aink="http://schemas.microsoft.com/office/drawing/2016/ink" xmlns:am3d="http://schemas.microsoft.com/office/drawing/2017/model3d" xmlns:o="urn:schemas-microsoft-com:office:office" xmlns:oel="http://schemas.microsoft.com/office/2019/extlst" xmlns:r="http://schemas.openxmlformats.org/officeDocument/2006/relationships" xmlns:m="http://schemas.openxmlformats.org/officeDocument/2006/math" xmlns:v="urn:schemas-microsoft-com:vml" xmlns:wp14="http://schemas.microsoft.com/office/word/2010/wordprocessingDrawing" xmlns:wp="http://schemas.openxmlformats.org/drawingml/2006/wordprocessingDrawing" xmlns:w10="urn:schemas-microsoft-com:office:word" xmlns:w="http://schemas.openxmlformats.org/wordprocessingml/2006/main" xmlns:w14="http://schemas.microsoft.com/office/word/2010/wordml" xmlns:w15="http://schemas.microsoft.com/office/word/2012/wordml" xmlns:w16cex="http://schemas.microsoft.com/office/word/2018/wordml/cex" xmlns:w16cid="http://schemas.microsoft.com/office/word/2016/wordml/cid" xmlns:w16="http://schemas.microsoft.com/office/word/2018/wordml" xmlns:w16sdtdh="http://schemas.microsoft.com/office/word/2020/wordml/sdtdatahash" xmlns:w16se="http://schemas.microsoft.com/office/word/2015/wordml/symex" xmlns:wpg="http://schemas.microsoft.com/office/word/2010/wordprocessingGroup" xmlns:wpi="http://schemas.microsoft.com/office/word/2010/wordprocessingInk" xmlns:wne="http://schemas.microsoft.com/office/word/2006/wordml" xmlns:wps="http://schemas.microsoft.com/office/word/2010/wordprocessingShape" mc:Ignorable="w14 w15 w16se w16cid w16 w16cex w16sdtdh wp14">
   <w:endnote w:type="separator" w:id="-1">
     <w:p>
       <w:r>
@@ -7689,7 +7908,7 @@
 </file>
 
 <file path=word/footer1.xml><?xml version="1.0" encoding="utf-8"?>
-<w:ftr xmlns:wpc="http://schemas.microsoft.com/office/word/2010/wordprocessingCanvas" xmlns:cx="http://schemas.microsoft.com/office/drawing/2014/chartex" xmlns:cx1="http://schemas.microsoft.com/office/drawing/2015/9/8/chartex" xmlns:cx2="http://schemas.microsoft.com/office/drawing/2015/10/21/chartex" xmlns:cx3="http://schemas.microsoft.com/office/drawing/2016/5/9/chartex" xmlns:cx4="http://schemas.microsoft.com/office/drawing/2016/5/10/chartex" xmlns:cx5="http://schemas.microsoft.com/office/drawing/2016/5/11/chartex" xmlns:cx6="http://schemas.microsoft.com/office/drawing/2016/5/12/chartex" xmlns:cx7="http://schemas.microsoft.com/office/drawing/2016/5/13/chartex" xmlns:cx8="http://schemas.microsoft.com/office/drawing/2016/5/14/chartex" xmlns:mc="http://schemas.openxmlformats.org/markup-compatibility/2006" xmlns:aink="http://schemas.microsoft.com/office/drawing/2016/ink" xmlns:am3d="http://schemas.microsoft.com/office/drawing/2017/model3d" xmlns:o="urn:schemas-microsoft-com:office:office" xmlns:oel="http://schemas.microsoft.com/office/2019/extlst" xmlns:r="http://schemas.openxmlformats.org/officeDocument/2006/relationships" xmlns:m="http://schemas.openxmlformats.org/officeDocument/2006/math" xmlns:v="urn:schemas-microsoft-com:vml" xmlns:wp14="http://schemas.microsoft.com/office/word/2010/wordprocessingDrawing" xmlns:wp="http://schemas.openxmlformats.org/drawingml/2006/wordprocessingDrawing" xmlns:w10="urn:schemas-microsoft-com:office:word" xmlns:w="http://schemas.openxmlformats.org/wordprocessingml/2006/main" xmlns:w14="http://schemas.microsoft.com/office/word/2010/wordml" xmlns:w15="http://schemas.microsoft.com/office/word/2012/wordml" xmlns:w16cex="http://schemas.microsoft.com/office/word/2018/wordml/cex" xmlns:w16cid="http://schemas.microsoft.com/office/word/2016/wordml/cid" xmlns:w16="http://schemas.microsoft.com/office/word/2018/wordml" xmlns:w16du="http://schemas.microsoft.com/office/word/2023/wordml/word16du" xmlns:w16sdtdh="http://schemas.microsoft.com/office/word/2020/wordml/sdtdatahash" xmlns:w16se="http://schemas.microsoft.com/office/word/2015/wordml/symex" xmlns:wpg="http://schemas.microsoft.com/office/word/2010/wordprocessingGroup" xmlns:wpi="http://schemas.microsoft.com/office/word/2010/wordprocessingInk" xmlns:wne="http://schemas.microsoft.com/office/word/2006/wordml" xmlns:wps="http://schemas.microsoft.com/office/word/2010/wordprocessingShape" mc:Ignorable="w14 w15 w16se w16cid w16 w16cex w16sdtdh wp14">
+<w:ftr xmlns:wpc="http://schemas.microsoft.com/office/word/2010/wordprocessingCanvas" xmlns:cx="http://schemas.microsoft.com/office/drawing/2014/chartex" xmlns:cx1="http://schemas.microsoft.com/office/drawing/2015/9/8/chartex" xmlns:cx2="http://schemas.microsoft.com/office/drawing/2015/10/21/chartex" xmlns:cx3="http://schemas.microsoft.com/office/drawing/2016/5/9/chartex" xmlns:cx4="http://schemas.microsoft.com/office/drawing/2016/5/10/chartex" xmlns:cx5="http://schemas.microsoft.com/office/drawing/2016/5/11/chartex" xmlns:cx6="http://schemas.microsoft.com/office/drawing/2016/5/12/chartex" xmlns:cx7="http://schemas.microsoft.com/office/drawing/2016/5/13/chartex" xmlns:cx8="http://schemas.microsoft.com/office/drawing/2016/5/14/chartex" xmlns:mc="http://schemas.openxmlformats.org/markup-compatibility/2006" xmlns:aink="http://schemas.microsoft.com/office/drawing/2016/ink" xmlns:am3d="http://schemas.microsoft.com/office/drawing/2017/model3d" xmlns:o="urn:schemas-microsoft-com:office:office" xmlns:oel="http://schemas.microsoft.com/office/2019/extlst" xmlns:r="http://schemas.openxmlformats.org/officeDocument/2006/relationships" xmlns:m="http://schemas.openxmlformats.org/officeDocument/2006/math" xmlns:v="urn:schemas-microsoft-com:vml" xmlns:wp14="http://schemas.microsoft.com/office/word/2010/wordprocessingDrawing" xmlns:wp="http://schemas.openxmlformats.org/drawingml/2006/wordprocessingDrawing" xmlns:w10="urn:schemas-microsoft-com:office:word" xmlns:w="http://schemas.openxmlformats.org/wordprocessingml/2006/main" xmlns:w14="http://schemas.microsoft.com/office/word/2010/wordml" xmlns:w15="http://schemas.microsoft.com/office/word/2012/wordml" xmlns:w16cex="http://schemas.microsoft.com/office/word/2018/wordml/cex" xmlns:w16cid="http://schemas.microsoft.com/office/word/2016/wordml/cid" xmlns:w16="http://schemas.microsoft.com/office/word/2018/wordml" xmlns:w16sdtdh="http://schemas.microsoft.com/office/word/2020/wordml/sdtdatahash" xmlns:w16se="http://schemas.microsoft.com/office/word/2015/wordml/symex" xmlns:wpg="http://schemas.microsoft.com/office/word/2010/wordprocessingGroup" xmlns:wpi="http://schemas.microsoft.com/office/word/2010/wordprocessingInk" xmlns:wne="http://schemas.microsoft.com/office/word/2006/wordml" xmlns:wps="http://schemas.microsoft.com/office/word/2010/wordprocessingShape" mc:Ignorable="w14 w15 w16se w16cid w16 w16cex w16sdtdh wp14">
   <w:sdt>
     <w:sdtPr>
       <w:rPr>
@@ -7746,7 +7965,7 @@
 </file>
 
 <file path=word/footer2.xml><?xml version="1.0" encoding="utf-8"?>
-<w:ftr xmlns:wpc="http://schemas.microsoft.com/office/word/2010/wordprocessingCanvas" xmlns:cx="http://schemas.microsoft.com/office/drawing/2014/chartex" xmlns:cx1="http://schemas.microsoft.com/office/drawing/2015/9/8/chartex" xmlns:cx2="http://schemas.microsoft.com/office/drawing/2015/10/21/chartex" xmlns:cx3="http://schemas.microsoft.com/office/drawing/2016/5/9/chartex" xmlns:cx4="http://schemas.microsoft.com/office/drawing/2016/5/10/chartex" xmlns:cx5="http://schemas.microsoft.com/office/drawing/2016/5/11/chartex" xmlns:cx6="http://schemas.microsoft.com/office/drawing/2016/5/12/chartex" xmlns:cx7="http://schemas.microsoft.com/office/drawing/2016/5/13/chartex" xmlns:cx8="http://schemas.microsoft.com/office/drawing/2016/5/14/chartex" xmlns:mc="http://schemas.openxmlformats.org/markup-compatibility/2006" xmlns:aink="http://schemas.microsoft.com/office/drawing/2016/ink" xmlns:am3d="http://schemas.microsoft.com/office/drawing/2017/model3d" xmlns:o="urn:schemas-microsoft-com:office:office" xmlns:oel="http://schemas.microsoft.com/office/2019/extlst" xmlns:r="http://schemas.openxmlformats.org/officeDocument/2006/relationships" xmlns:m="http://schemas.openxmlformats.org/officeDocument/2006/math" xmlns:v="urn:schemas-microsoft-com:vml" xmlns:wp14="http://schemas.microsoft.com/office/word/2010/wordprocessingDrawing" xmlns:wp="http://schemas.openxmlformats.org/drawingml/2006/wordprocessingDrawing" xmlns:w10="urn:schemas-microsoft-com:office:word" xmlns:w="http://schemas.openxmlformats.org/wordprocessingml/2006/main" xmlns:w14="http://schemas.microsoft.com/office/word/2010/wordml" xmlns:w15="http://schemas.microsoft.com/office/word/2012/wordml" xmlns:w16cex="http://schemas.microsoft.com/office/word/2018/wordml/cex" xmlns:w16cid="http://schemas.microsoft.com/office/word/2016/wordml/cid" xmlns:w16="http://schemas.microsoft.com/office/word/2018/wordml" xmlns:w16du="http://schemas.microsoft.com/office/word/2023/wordml/word16du" xmlns:w16sdtdh="http://schemas.microsoft.com/office/word/2020/wordml/sdtdatahash" xmlns:w16se="http://schemas.microsoft.com/office/word/2015/wordml/symex" xmlns:wpg="http://schemas.microsoft.com/office/word/2010/wordprocessingGroup" xmlns:wpi="http://schemas.microsoft.com/office/word/2010/wordprocessingInk" xmlns:wne="http://schemas.microsoft.com/office/word/2006/wordml" xmlns:wps="http://schemas.microsoft.com/office/word/2010/wordprocessingShape" mc:Ignorable="w14 w15 w16se w16cid w16 w16cex w16sdtdh wp14">
+<w:ftr xmlns:wpc="http://schemas.microsoft.com/office/word/2010/wordprocessingCanvas" xmlns:cx="http://schemas.microsoft.com/office/drawing/2014/chartex" xmlns:cx1="http://schemas.microsoft.com/office/drawing/2015/9/8/chartex" xmlns:cx2="http://schemas.microsoft.com/office/drawing/2015/10/21/chartex" xmlns:cx3="http://schemas.microsoft.com/office/drawing/2016/5/9/chartex" xmlns:cx4="http://schemas.microsoft.com/office/drawing/2016/5/10/chartex" xmlns:cx5="http://schemas.microsoft.com/office/drawing/2016/5/11/chartex" xmlns:cx6="http://schemas.microsoft.com/office/drawing/2016/5/12/chartex" xmlns:cx7="http://schemas.microsoft.com/office/drawing/2016/5/13/chartex" xmlns:cx8="http://schemas.microsoft.com/office/drawing/2016/5/14/chartex" xmlns:mc="http://schemas.openxmlformats.org/markup-compatibility/2006" xmlns:aink="http://schemas.microsoft.com/office/drawing/2016/ink" xmlns:am3d="http://schemas.microsoft.com/office/drawing/2017/model3d" xmlns:o="urn:schemas-microsoft-com:office:office" xmlns:oel="http://schemas.microsoft.com/office/2019/extlst" xmlns:r="http://schemas.openxmlformats.org/officeDocument/2006/relationships" xmlns:m="http://schemas.openxmlformats.org/officeDocument/2006/math" xmlns:v="urn:schemas-microsoft-com:vml" xmlns:wp14="http://schemas.microsoft.com/office/word/2010/wordprocessingDrawing" xmlns:wp="http://schemas.openxmlformats.org/drawingml/2006/wordprocessingDrawing" xmlns:w10="urn:schemas-microsoft-com:office:word" xmlns:w="http://schemas.openxmlformats.org/wordprocessingml/2006/main" xmlns:w14="http://schemas.microsoft.com/office/word/2010/wordml" xmlns:w15="http://schemas.microsoft.com/office/word/2012/wordml" xmlns:w16cex="http://schemas.microsoft.com/office/word/2018/wordml/cex" xmlns:w16cid="http://schemas.microsoft.com/office/word/2016/wordml/cid" xmlns:w16="http://schemas.microsoft.com/office/word/2018/wordml" xmlns:w16sdtdh="http://schemas.microsoft.com/office/word/2020/wordml/sdtdatahash" xmlns:w16se="http://schemas.microsoft.com/office/word/2015/wordml/symex" xmlns:wpg="http://schemas.microsoft.com/office/word/2010/wordprocessingGroup" xmlns:wpi="http://schemas.microsoft.com/office/word/2010/wordprocessingInk" xmlns:wne="http://schemas.microsoft.com/office/word/2006/wordml" xmlns:wps="http://schemas.microsoft.com/office/word/2010/wordprocessingShape" mc:Ignorable="w14 w15 w16se w16cid w16 w16cex w16sdtdh wp14">
   <w:p>
     <w:pPr>
       <w:pStyle w:val="Footer"/>
@@ -7850,7 +8069,7 @@
 </file>
 
 <file path=word/footnotes.xml><?xml version="1.0" encoding="utf-8"?>
-<w:footnotes xmlns:wpc="http://schemas.microsoft.com/office/word/2010/wordprocessingCanvas" xmlns:cx="http://schemas.microsoft.com/office/drawing/2014/chartex" xmlns:cx1="http://schemas.microsoft.com/office/drawing/2015/9/8/chartex" xmlns:cx2="http://schemas.microsoft.com/office/drawing/2015/10/21/chartex" xmlns:cx3="http://schemas.microsoft.com/office/drawing/2016/5/9/chartex" xmlns:cx4="http://schemas.microsoft.com/office/drawing/2016/5/10/chartex" xmlns:cx5="http://schemas.microsoft.com/office/drawing/2016/5/11/chartex" xmlns:cx6="http://schemas.microsoft.com/office/drawing/2016/5/12/chartex" xmlns:cx7="http://schemas.microsoft.com/office/drawing/2016/5/13/chartex" xmlns:cx8="http://schemas.microsoft.com/office/drawing/2016/5/14/chartex" xmlns:mc="http://schemas.openxmlformats.org/markup-compatibility/2006" xmlns:aink="http://schemas.microsoft.com/office/drawing/2016/ink" xmlns:am3d="http://schemas.microsoft.com/office/drawing/2017/model3d" xmlns:o="urn:schemas-microsoft-com:office:office" xmlns:oel="http://schemas.microsoft.com/office/2019/extlst" xmlns:r="http://schemas.openxmlformats.org/officeDocument/2006/relationships" xmlns:m="http://schemas.openxmlformats.org/officeDocument/2006/math" xmlns:v="urn:schemas-microsoft-com:vml" xmlns:wp14="http://schemas.microsoft.com/office/word/2010/wordprocessingDrawing" xmlns:wp="http://schemas.openxmlformats.org/drawingml/2006/wordprocessingDrawing" xmlns:w10="urn:schemas-microsoft-com:office:word" xmlns:w="http://schemas.openxmlformats.org/wordprocessingml/2006/main" xmlns:w14="http://schemas.microsoft.com/office/word/2010/wordml" xmlns:w15="http://schemas.microsoft.com/office/word/2012/wordml" xmlns:w16cex="http://schemas.microsoft.com/office/word/2018/wordml/cex" xmlns:w16cid="http://schemas.microsoft.com/office/word/2016/wordml/cid" xmlns:w16="http://schemas.microsoft.com/office/word/2018/wordml" xmlns:w16du="http://schemas.microsoft.com/office/word/2023/wordml/word16du" xmlns:w16sdtdh="http://schemas.microsoft.com/office/word/2020/wordml/sdtdatahash" xmlns:w16se="http://schemas.microsoft.com/office/word/2015/wordml/symex" xmlns:wpg="http://schemas.microsoft.com/office/word/2010/wordprocessingGroup" xmlns:wpi="http://schemas.microsoft.com/office/word/2010/wordprocessingInk" xmlns:wne="http://schemas.microsoft.com/office/word/2006/wordml" xmlns:wps="http://schemas.microsoft.com/office/word/2010/wordprocessingShape" mc:Ignorable="w14 w15 w16se w16cid w16 w16cex w16sdtdh wp14">
+<w:footnotes xmlns:wpc="http://schemas.microsoft.com/office/word/2010/wordprocessingCanvas" xmlns:cx="http://schemas.microsoft.com/office/drawing/2014/chartex" xmlns:cx1="http://schemas.microsoft.com/office/drawing/2015/9/8/chartex" xmlns:cx2="http://schemas.microsoft.com/office/drawing/2015/10/21/chartex" xmlns:cx3="http://schemas.microsoft.com/office/drawing/2016/5/9/chartex" xmlns:cx4="http://schemas.microsoft.com/office/drawing/2016/5/10/chartex" xmlns:cx5="http://schemas.microsoft.com/office/drawing/2016/5/11/chartex" xmlns:cx6="http://schemas.microsoft.com/office/drawing/2016/5/12/chartex" xmlns:cx7="http://schemas.microsoft.com/office/drawing/2016/5/13/chartex" xmlns:cx8="http://schemas.microsoft.com/office/drawing/2016/5/14/chartex" xmlns:mc="http://schemas.openxmlformats.org/markup-compatibility/2006" xmlns:aink="http://schemas.microsoft.com/office/drawing/2016/ink" xmlns:am3d="http://schemas.microsoft.com/office/drawing/2017/model3d" xmlns:o="urn:schemas-microsoft-com:office:office" xmlns:oel="http://schemas.microsoft.com/office/2019/extlst" xmlns:r="http://schemas.openxmlformats.org/officeDocument/2006/relationships" xmlns:m="http://schemas.openxmlformats.org/officeDocument/2006/math" xmlns:v="urn:schemas-microsoft-com:vml" xmlns:wp14="http://schemas.microsoft.com/office/word/2010/wordprocessingDrawing" xmlns:wp="http://schemas.openxmlformats.org/drawingml/2006/wordprocessingDrawing" xmlns:w10="urn:schemas-microsoft-com:office:word" xmlns:w="http://schemas.openxmlformats.org/wordprocessingml/2006/main" xmlns:w14="http://schemas.microsoft.com/office/word/2010/wordml" xmlns:w15="http://schemas.microsoft.com/office/word/2012/wordml" xmlns:w16cex="http://schemas.microsoft.com/office/word/2018/wordml/cex" xmlns:w16cid="http://schemas.microsoft.com/office/word/2016/wordml/cid" xmlns:w16="http://schemas.microsoft.com/office/word/2018/wordml" xmlns:w16sdtdh="http://schemas.microsoft.com/office/word/2020/wordml/sdtdatahash" xmlns:w16se="http://schemas.microsoft.com/office/word/2015/wordml/symex" xmlns:wpg="http://schemas.microsoft.com/office/word/2010/wordprocessingGroup" xmlns:wpi="http://schemas.microsoft.com/office/word/2010/wordprocessingInk" xmlns:wne="http://schemas.microsoft.com/office/word/2006/wordml" xmlns:wps="http://schemas.microsoft.com/office/word/2010/wordprocessingShape" mc:Ignorable="w14 w15 w16se w16cid w16 w16cex w16sdtdh wp14">
   <w:footnote w:type="separator" w:id="-1">
     <w:p>
       <w:r>
@@ -7869,7 +8088,7 @@
 </file>
 
 <file path=word/header1.xml><?xml version="1.0" encoding="utf-8"?>
-<w:hdr xmlns:wpc="http://schemas.microsoft.com/office/word/2010/wordprocessingCanvas" xmlns:cx="http://schemas.microsoft.com/office/drawing/2014/chartex" xmlns:cx1="http://schemas.microsoft.com/office/drawing/2015/9/8/chartex" xmlns:cx2="http://schemas.microsoft.com/office/drawing/2015/10/21/chartex" xmlns:cx3="http://schemas.microsoft.com/office/drawing/2016/5/9/chartex" xmlns:cx4="http://schemas.microsoft.com/office/drawing/2016/5/10/chartex" xmlns:cx5="http://schemas.microsoft.com/office/drawing/2016/5/11/chartex" xmlns:cx6="http://schemas.microsoft.com/office/drawing/2016/5/12/chartex" xmlns:cx7="http://schemas.microsoft.com/office/drawing/2016/5/13/chartex" xmlns:cx8="http://schemas.microsoft.com/office/drawing/2016/5/14/chartex" xmlns:mc="http://schemas.openxmlformats.org/markup-compatibility/2006" xmlns:aink="http://schemas.microsoft.com/office/drawing/2016/ink" xmlns:am3d="http://schemas.microsoft.com/office/drawing/2017/model3d" xmlns:o="urn:schemas-microsoft-com:office:office" xmlns:oel="http://schemas.microsoft.com/office/2019/extlst" xmlns:r="http://schemas.openxmlformats.org/officeDocument/2006/relationships" xmlns:m="http://schemas.openxmlformats.org/officeDocument/2006/math" xmlns:v="urn:schemas-microsoft-com:vml" xmlns:wp14="http://schemas.microsoft.com/office/word/2010/wordprocessingDrawing" xmlns:wp="http://schemas.openxmlformats.org/drawingml/2006/wordprocessingDrawing" xmlns:w10="urn:schemas-microsoft-com:office:word" xmlns:w="http://schemas.openxmlformats.org/wordprocessingml/2006/main" xmlns:w14="http://schemas.microsoft.com/office/word/2010/wordml" xmlns:w15="http://schemas.microsoft.com/office/word/2012/wordml" xmlns:w16cex="http://schemas.microsoft.com/office/word/2018/wordml/cex" xmlns:w16cid="http://schemas.microsoft.com/office/word/2016/wordml/cid" xmlns:w16="http://schemas.microsoft.com/office/word/2018/wordml" xmlns:w16du="http://schemas.microsoft.com/office/word/2023/wordml/word16du" xmlns:w16sdtdh="http://schemas.microsoft.com/office/word/2020/wordml/sdtdatahash" xmlns:w16se="http://schemas.microsoft.com/office/word/2015/wordml/symex" xmlns:wpg="http://schemas.microsoft.com/office/word/2010/wordprocessingGroup" xmlns:wpi="http://schemas.microsoft.com/office/word/2010/wordprocessingInk" xmlns:wne="http://schemas.microsoft.com/office/word/2006/wordml" xmlns:wps="http://schemas.microsoft.com/office/word/2010/wordprocessingShape" mc:Ignorable="w14 w15 w16se w16cid w16 w16cex w16sdtdh wp14">
+<w:hdr xmlns:wpc="http://schemas.microsoft.com/office/word/2010/wordprocessingCanvas" xmlns:cx="http://schemas.microsoft.com/office/drawing/2014/chartex" xmlns:cx1="http://schemas.microsoft.com/office/drawing/2015/9/8/chartex" xmlns:cx2="http://schemas.microsoft.com/office/drawing/2015/10/21/chartex" xmlns:cx3="http://schemas.microsoft.com/office/drawing/2016/5/9/chartex" xmlns:cx4="http://schemas.microsoft.com/office/drawing/2016/5/10/chartex" xmlns:cx5="http://schemas.microsoft.com/office/drawing/2016/5/11/chartex" xmlns:cx6="http://schemas.microsoft.com/office/drawing/2016/5/12/chartex" xmlns:cx7="http://schemas.microsoft.com/office/drawing/2016/5/13/chartex" xmlns:cx8="http://schemas.microsoft.com/office/drawing/2016/5/14/chartex" xmlns:mc="http://schemas.openxmlformats.org/markup-compatibility/2006" xmlns:aink="http://schemas.microsoft.com/office/drawing/2016/ink" xmlns:am3d="http://schemas.microsoft.com/office/drawing/2017/model3d" xmlns:o="urn:schemas-microsoft-com:office:office" xmlns:oel="http://schemas.microsoft.com/office/2019/extlst" xmlns:r="http://schemas.openxmlformats.org/officeDocument/2006/relationships" xmlns:m="http://schemas.openxmlformats.org/officeDocument/2006/math" xmlns:v="urn:schemas-microsoft-com:vml" xmlns:wp14="http://schemas.microsoft.com/office/word/2010/wordprocessingDrawing" xmlns:wp="http://schemas.openxmlformats.org/drawingml/2006/wordprocessingDrawing" xmlns:w10="urn:schemas-microsoft-com:office:word" xmlns:w="http://schemas.openxmlformats.org/wordprocessingml/2006/main" xmlns:w14="http://schemas.microsoft.com/office/word/2010/wordml" xmlns:w15="http://schemas.microsoft.com/office/word/2012/wordml" xmlns:w16cex="http://schemas.microsoft.com/office/word/2018/wordml/cex" xmlns:w16cid="http://schemas.microsoft.com/office/word/2016/wordml/cid" xmlns:w16="http://schemas.microsoft.com/office/word/2018/wordml" xmlns:w16sdtdh="http://schemas.microsoft.com/office/word/2020/wordml/sdtdatahash" xmlns:w16se="http://schemas.microsoft.com/office/word/2015/wordml/symex" xmlns:wpg="http://schemas.microsoft.com/office/word/2010/wordprocessingGroup" xmlns:wpi="http://schemas.microsoft.com/office/word/2010/wordprocessingInk" xmlns:wne="http://schemas.microsoft.com/office/word/2006/wordml" xmlns:wps="http://schemas.microsoft.com/office/word/2010/wordprocessingShape" mc:Ignorable="w14 w15 w16se w16cid w16 w16cex w16sdtdh wp14">
   <w:p>
     <w:pPr>
       <w:pStyle w:val="Header"/>
@@ -7926,8 +8145,121 @@
 </file>
 
 <file path=word/numbering.xml><?xml version="1.0" encoding="utf-8"?>
-<w:numbering xmlns:wpc="http://schemas.microsoft.com/office/word/2010/wordprocessingCanvas" xmlns:cx="http://schemas.microsoft.com/office/drawing/2014/chartex" xmlns:cx1="http://schemas.microsoft.com/office/drawing/2015/9/8/chartex" xmlns:cx2="http://schemas.microsoft.com/office/drawing/2015/10/21/chartex" xmlns:cx3="http://schemas.microsoft.com/office/drawing/2016/5/9/chartex" xmlns:cx4="http://schemas.microsoft.com/office/drawing/2016/5/10/chartex" xmlns:cx5="http://schemas.microsoft.com/office/drawing/2016/5/11/chartex" xmlns:cx6="http://schemas.microsoft.com/office/drawing/2016/5/12/chartex" xmlns:cx7="http://schemas.microsoft.com/office/drawing/2016/5/13/chartex" xmlns:cx8="http://schemas.microsoft.com/office/drawing/2016/5/14/chartex" xmlns:mc="http://schemas.openxmlformats.org/markup-compatibility/2006" xmlns:aink="http://schemas.microsoft.com/office/drawing/2016/ink" xmlns:am3d="http://schemas.microsoft.com/office/drawing/2017/model3d" xmlns:o="urn:schemas-microsoft-com:office:office" xmlns:oel="http://schemas.microsoft.com/office/2019/extlst" xmlns:r="http://schemas.openxmlformats.org/officeDocument/2006/relationships" xmlns:m="http://schemas.openxmlformats.org/officeDocument/2006/math" xmlns:v="urn:schemas-microsoft-com:vml" xmlns:wp14="http://schemas.microsoft.com/office/word/2010/wordprocessingDrawing" xmlns:wp="http://schemas.openxmlformats.org/drawingml/2006/wordprocessingDrawing" xmlns:w10="urn:schemas-microsoft-com:office:word" xmlns:w="http://schemas.openxmlformats.org/wordprocessingml/2006/main" xmlns:w14="http://schemas.microsoft.com/office/word/2010/wordml" xmlns:w15="http://schemas.microsoft.com/office/word/2012/wordml" xmlns:w16cex="http://schemas.microsoft.com/office/word/2018/wordml/cex" xmlns:w16cid="http://schemas.microsoft.com/office/word/2016/wordml/cid" xmlns:w16="http://schemas.microsoft.com/office/word/2018/wordml" xmlns:w16du="http://schemas.microsoft.com/office/word/2023/wordml/word16du" xmlns:w16sdtdh="http://schemas.microsoft.com/office/word/2020/wordml/sdtdatahash" xmlns:w16se="http://schemas.microsoft.com/office/word/2015/wordml/symex" xmlns:wpg="http://schemas.microsoft.com/office/word/2010/wordprocessingGroup" xmlns:wpi="http://schemas.microsoft.com/office/word/2010/wordprocessingInk" xmlns:wne="http://schemas.microsoft.com/office/word/2006/wordml" xmlns:wps="http://schemas.microsoft.com/office/word/2010/wordprocessingShape" mc:Ignorable="w14 w15 w16se w16cid w16 w16cex w16sdtdh wp14">
+<w:numbering xmlns:wpc="http://schemas.microsoft.com/office/word/2010/wordprocessingCanvas" xmlns:cx="http://schemas.microsoft.com/office/drawing/2014/chartex" xmlns:cx1="http://schemas.microsoft.com/office/drawing/2015/9/8/chartex" xmlns:cx2="http://schemas.microsoft.com/office/drawing/2015/10/21/chartex" xmlns:cx3="http://schemas.microsoft.com/office/drawing/2016/5/9/chartex" xmlns:cx4="http://schemas.microsoft.com/office/drawing/2016/5/10/chartex" xmlns:cx5="http://schemas.microsoft.com/office/drawing/2016/5/11/chartex" xmlns:cx6="http://schemas.microsoft.com/office/drawing/2016/5/12/chartex" xmlns:cx7="http://schemas.microsoft.com/office/drawing/2016/5/13/chartex" xmlns:cx8="http://schemas.microsoft.com/office/drawing/2016/5/14/chartex" xmlns:mc="http://schemas.openxmlformats.org/markup-compatibility/2006" xmlns:aink="http://schemas.microsoft.com/office/drawing/2016/ink" xmlns:am3d="http://schemas.microsoft.com/office/drawing/2017/model3d" xmlns:o="urn:schemas-microsoft-com:office:office" xmlns:oel="http://schemas.microsoft.com/office/2019/extlst" xmlns:r="http://schemas.openxmlformats.org/officeDocument/2006/relationships" xmlns:m="http://schemas.openxmlformats.org/officeDocument/2006/math" xmlns:v="urn:schemas-microsoft-com:vml" xmlns:wp14="http://schemas.microsoft.com/office/word/2010/wordprocessingDrawing" xmlns:wp="http://schemas.openxmlformats.org/drawingml/2006/wordprocessingDrawing" xmlns:w10="urn:schemas-microsoft-com:office:word" xmlns:w="http://schemas.openxmlformats.org/wordprocessingml/2006/main" xmlns:w14="http://schemas.microsoft.com/office/word/2010/wordml" xmlns:w15="http://schemas.microsoft.com/office/word/2012/wordml" xmlns:w16cex="http://schemas.microsoft.com/office/word/2018/wordml/cex" xmlns:w16cid="http://schemas.microsoft.com/office/word/2016/wordml/cid" xmlns:w16="http://schemas.microsoft.com/office/word/2018/wordml" xmlns:w16sdtdh="http://schemas.microsoft.com/office/word/2020/wordml/sdtdatahash" xmlns:w16se="http://schemas.microsoft.com/office/word/2015/wordml/symex" xmlns:wpg="http://schemas.microsoft.com/office/word/2010/wordprocessingGroup" xmlns:wpi="http://schemas.microsoft.com/office/word/2010/wordprocessingInk" xmlns:wne="http://schemas.microsoft.com/office/word/2006/wordml" xmlns:wps="http://schemas.microsoft.com/office/word/2010/wordprocessingShape" mc:Ignorable="w14 w15 w16se w16cid w16 w16cex w16sdtdh wp14">
   <w:abstractNum w:abstractNumId="0" w15:restartNumberingAfterBreak="0">
+    <w:nsid w:val="1BE83C80"/>
+    <w:multiLevelType w:val="hybridMultilevel"/>
+    <w:tmpl w:val="FC5ACF5E"/>
+    <w:lvl w:ilvl="0" w:tplc="04090001">
+      <w:start w:val="1"/>
+      <w:numFmt w:val="bullet"/>
+      <w:lvlText w:val=""/>
+      <w:lvlJc w:val="left"/>
+      <w:pPr>
+        <w:ind w:left="720" w:hanging="360"/>
+      </w:pPr>
+      <w:rPr>
+        <w:rFonts w:ascii="Symbol" w:hAnsi="Symbol" w:hint="default"/>
+      </w:rPr>
+    </w:lvl>
+    <w:lvl w:ilvl="1" w:tplc="04090003" w:tentative="1">
+      <w:start w:val="1"/>
+      <w:numFmt w:val="bullet"/>
+      <w:lvlText w:val="o"/>
+      <w:lvlJc w:val="left"/>
+      <w:pPr>
+        <w:ind w:left="1440" w:hanging="360"/>
+      </w:pPr>
+      <w:rPr>
+        <w:rFonts w:ascii="Courier New" w:hAnsi="Courier New" w:cs="Courier New" w:hint="default"/>
+      </w:rPr>
+    </w:lvl>
+    <w:lvl w:ilvl="2" w:tplc="04090005" w:tentative="1">
+      <w:start w:val="1"/>
+      <w:numFmt w:val="bullet"/>
+      <w:lvlText w:val=""/>
+      <w:lvlJc w:val="left"/>
+      <w:pPr>
+        <w:ind w:left="2160" w:hanging="360"/>
+      </w:pPr>
+      <w:rPr>
+        <w:rFonts w:ascii="Wingdings" w:hAnsi="Wingdings" w:hint="default"/>
+      </w:rPr>
+    </w:lvl>
+    <w:lvl w:ilvl="3" w:tplc="04090001" w:tentative="1">
+      <w:start w:val="1"/>
+      <w:numFmt w:val="bullet"/>
+      <w:lvlText w:val=""/>
+      <w:lvlJc w:val="left"/>
+      <w:pPr>
+        <w:ind w:left="2880" w:hanging="360"/>
+      </w:pPr>
+      <w:rPr>
+        <w:rFonts w:ascii="Symbol" w:hAnsi="Symbol" w:hint="default"/>
+      </w:rPr>
+    </w:lvl>
+    <w:lvl w:ilvl="4" w:tplc="04090003" w:tentative="1">
+      <w:start w:val="1"/>
+      <w:numFmt w:val="bullet"/>
+      <w:lvlText w:val="o"/>
+      <w:lvlJc w:val="left"/>
+      <w:pPr>
+        <w:ind w:left="3600" w:hanging="360"/>
+      </w:pPr>
+      <w:rPr>
+        <w:rFonts w:ascii="Courier New" w:hAnsi="Courier New" w:cs="Courier New" w:hint="default"/>
+      </w:rPr>
+    </w:lvl>
+    <w:lvl w:ilvl="5" w:tplc="04090005" w:tentative="1">
+      <w:start w:val="1"/>
+      <w:numFmt w:val="bullet"/>
+      <w:lvlText w:val=""/>
+      <w:lvlJc w:val="left"/>
+      <w:pPr>
+        <w:ind w:left="4320" w:hanging="360"/>
+      </w:pPr>
+      <w:rPr>
+        <w:rFonts w:ascii="Wingdings" w:hAnsi="Wingdings" w:hint="default"/>
+      </w:rPr>
+    </w:lvl>
+    <w:lvl w:ilvl="6" w:tplc="04090001" w:tentative="1">
+      <w:start w:val="1"/>
+      <w:numFmt w:val="bullet"/>
+      <w:lvlText w:val=""/>
+      <w:lvlJc w:val="left"/>
+      <w:pPr>
+        <w:ind w:left="5040" w:hanging="360"/>
+      </w:pPr>
+      <w:rPr>
+        <w:rFonts w:ascii="Symbol" w:hAnsi="Symbol" w:hint="default"/>
+      </w:rPr>
+    </w:lvl>
+    <w:lvl w:ilvl="7" w:tplc="04090003" w:tentative="1">
+      <w:start w:val="1"/>
+      <w:numFmt w:val="bullet"/>
+      <w:lvlText w:val="o"/>
+      <w:lvlJc w:val="left"/>
+      <w:pPr>
+        <w:ind w:left="5760" w:hanging="360"/>
+      </w:pPr>
+      <w:rPr>
+        <w:rFonts w:ascii="Courier New" w:hAnsi="Courier New" w:cs="Courier New" w:hint="default"/>
+      </w:rPr>
+    </w:lvl>
+    <w:lvl w:ilvl="8" w:tplc="04090005" w:tentative="1">
+      <w:start w:val="1"/>
+      <w:numFmt w:val="bullet"/>
+      <w:lvlText w:val=""/>
+      <w:lvlJc w:val="left"/>
+      <w:pPr>
+        <w:ind w:left="6480" w:hanging="360"/>
+      </w:pPr>
+      <w:rPr>
+        <w:rFonts w:ascii="Wingdings" w:hAnsi="Wingdings" w:hint="default"/>
+      </w:rPr>
+    </w:lvl>
+  </w:abstractNum>
+  <w:abstractNum w:abstractNumId="1" w15:restartNumberingAfterBreak="0">
     <w:nsid w:val="34BA7E5B"/>
     <w:multiLevelType w:val="multilevel"/>
     <w:tmpl w:val="200EFDD6"/>
@@ -8076,7 +8408,7 @@
       </w:rPr>
     </w:lvl>
   </w:abstractNum>
-  <w:abstractNum w:abstractNumId="1" w15:restartNumberingAfterBreak="0">
+  <w:abstractNum w:abstractNumId="2" w15:restartNumberingAfterBreak="0">
     <w:nsid w:val="50202825"/>
     <w:multiLevelType w:val="hybridMultilevel"/>
     <w:tmpl w:val="B4A0CEA6"/>
@@ -8189,7 +8521,7 @@
       </w:rPr>
     </w:lvl>
   </w:abstractNum>
-  <w:abstractNum w:abstractNumId="2" w15:restartNumberingAfterBreak="0">
+  <w:abstractNum w:abstractNumId="3" w15:restartNumberingAfterBreak="0">
     <w:nsid w:val="5BBC0C0E"/>
     <w:multiLevelType w:val="hybridMultilevel"/>
     <w:tmpl w:val="4BE4D37A"/>
@@ -8302,7 +8634,7 @@
       </w:rPr>
     </w:lvl>
   </w:abstractNum>
-  <w:abstractNum w:abstractNumId="3" w15:restartNumberingAfterBreak="0">
+  <w:abstractNum w:abstractNumId="4" w15:restartNumberingAfterBreak="0">
     <w:nsid w:val="6210394C"/>
     <w:multiLevelType w:val="multilevel"/>
     <w:tmpl w:val="200EFDD6"/>
@@ -8451,7 +8783,7 @@
       </w:rPr>
     </w:lvl>
   </w:abstractNum>
-  <w:abstractNum w:abstractNumId="4" w15:restartNumberingAfterBreak="0">
+  <w:abstractNum w:abstractNumId="5" w15:restartNumberingAfterBreak="0">
     <w:nsid w:val="66FB7A55"/>
     <w:multiLevelType w:val="hybridMultilevel"/>
     <w:tmpl w:val="DA825064"/>
@@ -8564,20 +8896,139 @@
       </w:rPr>
     </w:lvl>
   </w:abstractNum>
+  <w:abstractNum w:abstractNumId="6" w15:restartNumberingAfterBreak="0">
+    <w:nsid w:val="6BC41895"/>
+    <w:multiLevelType w:val="hybridMultilevel"/>
+    <w:tmpl w:val="A4000B5A"/>
+    <w:lvl w:ilvl="0" w:tplc="04090001">
+      <w:start w:val="1"/>
+      <w:numFmt w:val="bullet"/>
+      <w:lvlText w:val=""/>
+      <w:lvlJc w:val="left"/>
+      <w:pPr>
+        <w:ind w:left="720" w:hanging="360"/>
+      </w:pPr>
+      <w:rPr>
+        <w:rFonts w:ascii="Symbol" w:hAnsi="Symbol" w:hint="default"/>
+      </w:rPr>
+    </w:lvl>
+    <w:lvl w:ilvl="1" w:tplc="04090003" w:tentative="1">
+      <w:start w:val="1"/>
+      <w:numFmt w:val="bullet"/>
+      <w:lvlText w:val="o"/>
+      <w:lvlJc w:val="left"/>
+      <w:pPr>
+        <w:ind w:left="1440" w:hanging="360"/>
+      </w:pPr>
+      <w:rPr>
+        <w:rFonts w:ascii="Courier New" w:hAnsi="Courier New" w:cs="Courier New" w:hint="default"/>
+      </w:rPr>
+    </w:lvl>
+    <w:lvl w:ilvl="2" w:tplc="04090005" w:tentative="1">
+      <w:start w:val="1"/>
+      <w:numFmt w:val="bullet"/>
+      <w:lvlText w:val=""/>
+      <w:lvlJc w:val="left"/>
+      <w:pPr>
+        <w:ind w:left="2160" w:hanging="360"/>
+      </w:pPr>
+      <w:rPr>
+        <w:rFonts w:ascii="Wingdings" w:hAnsi="Wingdings" w:hint="default"/>
+      </w:rPr>
+    </w:lvl>
+    <w:lvl w:ilvl="3" w:tplc="04090001" w:tentative="1">
+      <w:start w:val="1"/>
+      <w:numFmt w:val="bullet"/>
+      <w:lvlText w:val=""/>
+      <w:lvlJc w:val="left"/>
+      <w:pPr>
+        <w:ind w:left="2880" w:hanging="360"/>
+      </w:pPr>
+      <w:rPr>
+        <w:rFonts w:ascii="Symbol" w:hAnsi="Symbol" w:hint="default"/>
+      </w:rPr>
+    </w:lvl>
+    <w:lvl w:ilvl="4" w:tplc="04090003" w:tentative="1">
+      <w:start w:val="1"/>
+      <w:numFmt w:val="bullet"/>
+      <w:lvlText w:val="o"/>
+      <w:lvlJc w:val="left"/>
+      <w:pPr>
+        <w:ind w:left="3600" w:hanging="360"/>
+      </w:pPr>
+      <w:rPr>
+        <w:rFonts w:ascii="Courier New" w:hAnsi="Courier New" w:cs="Courier New" w:hint="default"/>
+      </w:rPr>
+    </w:lvl>
+    <w:lvl w:ilvl="5" w:tplc="04090005" w:tentative="1">
+      <w:start w:val="1"/>
+      <w:numFmt w:val="bullet"/>
+      <w:lvlText w:val=""/>
+      <w:lvlJc w:val="left"/>
+      <w:pPr>
+        <w:ind w:left="4320" w:hanging="360"/>
+      </w:pPr>
+      <w:rPr>
+        <w:rFonts w:ascii="Wingdings" w:hAnsi="Wingdings" w:hint="default"/>
+      </w:rPr>
+    </w:lvl>
+    <w:lvl w:ilvl="6" w:tplc="04090001" w:tentative="1">
+      <w:start w:val="1"/>
+      <w:numFmt w:val="bullet"/>
+      <w:lvlText w:val=""/>
+      <w:lvlJc w:val="left"/>
+      <w:pPr>
+        <w:ind w:left="5040" w:hanging="360"/>
+      </w:pPr>
+      <w:rPr>
+        <w:rFonts w:ascii="Symbol" w:hAnsi="Symbol" w:hint="default"/>
+      </w:rPr>
+    </w:lvl>
+    <w:lvl w:ilvl="7" w:tplc="04090003" w:tentative="1">
+      <w:start w:val="1"/>
+      <w:numFmt w:val="bullet"/>
+      <w:lvlText w:val="o"/>
+      <w:lvlJc w:val="left"/>
+      <w:pPr>
+        <w:ind w:left="5760" w:hanging="360"/>
+      </w:pPr>
+      <w:rPr>
+        <w:rFonts w:ascii="Courier New" w:hAnsi="Courier New" w:cs="Courier New" w:hint="default"/>
+      </w:rPr>
+    </w:lvl>
+    <w:lvl w:ilvl="8" w:tplc="04090005" w:tentative="1">
+      <w:start w:val="1"/>
+      <w:numFmt w:val="bullet"/>
+      <w:lvlText w:val=""/>
+      <w:lvlJc w:val="left"/>
+      <w:pPr>
+        <w:ind w:left="6480" w:hanging="360"/>
+      </w:pPr>
+      <w:rPr>
+        <w:rFonts w:ascii="Wingdings" w:hAnsi="Wingdings" w:hint="default"/>
+      </w:rPr>
+    </w:lvl>
+  </w:abstractNum>
   <w:num w:numId="1" w16cid:durableId="1614088637">
+    <w:abstractNumId w:val="2"/>
+  </w:num>
+  <w:num w:numId="2" w16cid:durableId="96365429">
     <w:abstractNumId w:val="1"/>
   </w:num>
-  <w:num w:numId="2" w16cid:durableId="96365429">
-    <w:abstractNumId w:val="0"/>
+  <w:num w:numId="3" w16cid:durableId="33433758">
+    <w:abstractNumId w:val="5"/>
   </w:num>
-  <w:num w:numId="3" w16cid:durableId="33433758">
+  <w:num w:numId="4" w16cid:durableId="1595892527">
+    <w:abstractNumId w:val="3"/>
+  </w:num>
+  <w:num w:numId="5" w16cid:durableId="1163010497">
     <w:abstractNumId w:val="4"/>
   </w:num>
-  <w:num w:numId="4" w16cid:durableId="1595892527">
-    <w:abstractNumId w:val="2"/>
+  <w:num w:numId="6" w16cid:durableId="1038774952">
+    <w:abstractNumId w:val="6"/>
   </w:num>
-  <w:num w:numId="5" w16cid:durableId="1163010497">
-    <w:abstractNumId w:val="3"/>
+  <w:num w:numId="7" w16cid:durableId="2045205854">
+    <w:abstractNumId w:val="0"/>
   </w:num>
 </w:numbering>
 </file>
@@ -9501,6 +9952,28 @@
       </w:tblBorders>
     </w:tblPr>
   </w:style>
+  <w:style w:type="paragraph" w:styleId="Revision">
+    <w:name w:val="Revision"/>
+    <w:hidden/>
+    <w:uiPriority w:val="99"/>
+    <w:semiHidden/>
+    <w:rsid w:val="00DD4046"/>
+    <w:rPr>
+      <w:rFonts w:eastAsia="Times New Roman" w:cstheme="minorHAnsi"/>
+    </w:rPr>
+  </w:style>
+  <w:style w:type="character" w:styleId="FollowedHyperlink">
+    <w:name w:val="FollowedHyperlink"/>
+    <w:basedOn w:val="DefaultParagraphFont"/>
+    <w:uiPriority w:val="99"/>
+    <w:semiHidden/>
+    <w:unhideWhenUsed/>
+    <w:rsid w:val="00297E53"/>
+    <w:rPr>
+      <w:color w:val="954F72" w:themeColor="followedHyperlink"/>
+      <w:u w:val="single"/>
+    </w:rPr>
+  </w:style>
 </w:styles>
 </file>
 

</xml_diff>

<commit_message>
updated location apis for 23r7 updates
</commit_message>
<xml_diff>
--- a/Documentation/XIQ-Ekahau-Importer-Guide.docx
+++ b/Documentation/XIQ-Ekahau-Importer-Guide.docx
@@ -42,19 +42,19 @@
         <w:t xml:space="preserve">by Tim Smith, SA – </w:t>
       </w:r>
       <w:r>
-        <w:t>10</w:t>
+        <w:t>1</w:t>
       </w:r>
       <w:r>
         <w:t>/</w:t>
       </w:r>
       <w:r>
-        <w:t>16</w:t>
+        <w:t>22</w:t>
       </w:r>
       <w:r>
         <w:t>/202</w:t>
       </w:r>
       <w:r>
-        <w:t>3</w:t>
+        <w:t>4</w:t>
       </w:r>
       <w:r>
         <w:t xml:space="preserve"> – v</w:t>
@@ -63,7 +63,7 @@
         <w:t>2.</w:t>
       </w:r>
       <w:r>
-        <w:t>1</w:t>
+        <w:t>2</w:t>
       </w:r>
     </w:p>
     <w:p/>
@@ -2155,7 +2155,23 @@
                 <w:rFonts w:eastAsiaTheme="majorEastAsia"/>
                 <w:noProof/>
               </w:rPr>
-              <w:t>Site groups, sites, buildings, floors and floorplans</w:t>
+              <w:t>Site groups, sites, buildings, floors</w:t>
+            </w:r>
+            <w:r>
+              <w:rPr>
+                <w:rStyle w:val="Hyperlink"/>
+                <w:rFonts w:eastAsiaTheme="majorEastAsia"/>
+                <w:noProof/>
+              </w:rPr>
+              <w:t>,</w:t>
+            </w:r>
+            <w:r>
+              <w:rPr>
+                <w:rStyle w:val="Hyperlink"/>
+                <w:rFonts w:eastAsiaTheme="majorEastAsia"/>
+                <w:noProof/>
+              </w:rPr>
+              <w:t xml:space="preserve"> and floorplans</w:t>
             </w:r>
             <w:r>
               <w:rPr>
@@ -2545,14 +2561,14 @@
       <w:pPr>
         <w:pStyle w:val="Heading1"/>
       </w:pPr>
-      <w:bookmarkStart w:id="18" w:name="OLE_LINK3"/>
-      <w:bookmarkStart w:id="19" w:name="OLE_LINK4"/>
-      <w:bookmarkStart w:id="20" w:name="_Toc148350847"/>
+      <w:bookmarkStart w:id="18" w:name="_Toc148350847"/>
+      <w:bookmarkStart w:id="19" w:name="OLE_LINK3"/>
+      <w:bookmarkStart w:id="20" w:name="OLE_LINK4"/>
       <w:r>
         <w:lastRenderedPageBreak/>
         <w:t>Prerequisites:</w:t>
       </w:r>
-      <w:bookmarkEnd w:id="20"/>
+      <w:bookmarkEnd w:id="18"/>
     </w:p>
     <w:p>
       <w:pPr>
@@ -2608,8 +2624,13 @@
         </w:numPr>
       </w:pPr>
       <w:r>
-        <w:t>RadSec Proxy requires TCP Port 2083 to be open on your internet firewall</w:t>
-      </w:r>
+        <w:t xml:space="preserve">RadSec Proxy requires TCP Port 2083 to be open on your internet </w:t>
+      </w:r>
+      <w:proofErr w:type="gramStart"/>
+      <w:r>
+        <w:t>firewall</w:t>
+      </w:r>
+      <w:proofErr w:type="gramEnd"/>
     </w:p>
     <w:p>
       <w:pPr>
@@ -2634,9 +2655,11 @@
       <w:r>
         <w:t xml:space="preserve">Download Ekahau script files from </w:t>
       </w:r>
+      <w:proofErr w:type="gramStart"/>
       <w:r>
         <w:t>GitHub</w:t>
       </w:r>
+      <w:proofErr w:type="gramEnd"/>
     </w:p>
     <w:p>
       <w:pPr>
@@ -2651,19 +2674,7 @@
           <w:rPr>
             <w:rStyle w:val="Hyperlink"/>
           </w:rPr>
-          <w:t>https://github.com/ExtremeNetworksSA/X</w:t>
-        </w:r>
-        <w:r>
-          <w:rPr>
-            <w:rStyle w:val="Hyperlink"/>
-          </w:rPr>
-          <w:t>I</w:t>
-        </w:r>
-        <w:r>
-          <w:rPr>
-            <w:rStyle w:val="Hyperlink"/>
-          </w:rPr>
-          <w:t>Q_Ekahau_Importer</w:t>
+          <w:t>https://github.com/ExtremeNetworksSA/XIQ_Ekahau_Importer</w:t>
         </w:r>
       </w:hyperlink>
     </w:p>
@@ -2758,22 +2769,22 @@
         <w:t>Ekahau 10.0 or later file</w:t>
       </w:r>
     </w:p>
-    <w:bookmarkEnd w:id="18"/>
     <w:bookmarkEnd w:id="19"/>
+    <w:bookmarkEnd w:id="20"/>
     <w:p/>
     <w:p>
       <w:pPr>
         <w:pStyle w:val="Heading1"/>
       </w:pPr>
       <w:bookmarkStart w:id="23" w:name="_Toc96008980"/>
-      <w:bookmarkStart w:id="24" w:name="OLE_LINK9"/>
-      <w:bookmarkStart w:id="25" w:name="OLE_LINK10"/>
-      <w:bookmarkStart w:id="26" w:name="_Toc148350848"/>
+      <w:bookmarkStart w:id="24" w:name="_Toc148350848"/>
+      <w:bookmarkStart w:id="25" w:name="OLE_LINK9"/>
+      <w:bookmarkStart w:id="26" w:name="OLE_LINK10"/>
       <w:r>
         <w:t>Scripting Environment Preparation:</w:t>
       </w:r>
       <w:bookmarkEnd w:id="23"/>
-      <w:bookmarkEnd w:id="26"/>
+      <w:bookmarkEnd w:id="24"/>
       <w:r>
         <w:t xml:space="preserve"> </w:t>
       </w:r>
@@ -2784,11 +2795,11 @@
       </w:pPr>
       <w:bookmarkStart w:id="27" w:name="_Toc87020355"/>
       <w:bookmarkStart w:id="28" w:name="_Toc96008981"/>
-      <w:bookmarkStart w:id="29" w:name="OLE_LINK11"/>
-      <w:bookmarkStart w:id="30" w:name="OLE_LINK12"/>
-      <w:bookmarkStart w:id="31" w:name="_Toc148350849"/>
-      <w:bookmarkEnd w:id="24"/>
+      <w:bookmarkStart w:id="29" w:name="_Toc148350849"/>
+      <w:bookmarkStart w:id="30" w:name="OLE_LINK11"/>
+      <w:bookmarkStart w:id="31" w:name="OLE_LINK12"/>
       <w:bookmarkEnd w:id="25"/>
+      <w:bookmarkEnd w:id="26"/>
       <w:r>
         <w:rPr>
           <w:rStyle w:val="Heading2Char"/>
@@ -2801,10 +2812,10 @@
       </w:r>
       <w:bookmarkEnd w:id="27"/>
       <w:bookmarkEnd w:id="28"/>
-      <w:bookmarkEnd w:id="31"/>
-    </w:p>
-    <w:bookmarkEnd w:id="29"/>
+      <w:bookmarkEnd w:id="29"/>
+    </w:p>
     <w:bookmarkEnd w:id="30"/>
+    <w:bookmarkEnd w:id="31"/>
     <w:p>
       <w:r>
         <w:t xml:space="preserve">The </w:t>
@@ -2813,7 +2824,13 @@
         <w:t xml:space="preserve">XIQ_Ekahau_Import.py </w:t>
       </w:r>
       <w:r>
-        <w:t xml:space="preserve">script requires, at minimum, Python 3.6 and </w:t>
+        <w:t>script requires, at minimum, Python 3.</w:t>
+      </w:r>
+      <w:r>
+        <w:t>7</w:t>
+      </w:r>
+      <w:r>
+        <w:t xml:space="preserve"> and </w:t>
       </w:r>
       <w:r>
         <w:t xml:space="preserve">is </w:t>
@@ -2822,7 +2839,10 @@
         <w:t>tested up to Python 3.</w:t>
       </w:r>
       <w:r>
-        <w:t>11</w:t>
+        <w:t>1</w:t>
+      </w:r>
+      <w:r>
+        <w:t>2</w:t>
       </w:r>
       <w:r>
         <w:t xml:space="preserve">. This script </w:t>
@@ -2936,14 +2956,14 @@
         <w:pStyle w:val="Heading2"/>
       </w:pPr>
       <w:bookmarkStart w:id="32" w:name="_Toc96008982"/>
-      <w:bookmarkStart w:id="33" w:name="OLE_LINK13"/>
-      <w:bookmarkStart w:id="34" w:name="OLE_LINK14"/>
-      <w:bookmarkStart w:id="35" w:name="_Toc148350850"/>
+      <w:bookmarkStart w:id="33" w:name="_Toc148350850"/>
+      <w:bookmarkStart w:id="34" w:name="OLE_LINK13"/>
+      <w:bookmarkStart w:id="35" w:name="OLE_LINK14"/>
       <w:r>
         <w:t>Device Choice:</w:t>
       </w:r>
       <w:bookmarkEnd w:id="32"/>
-      <w:bookmarkEnd w:id="35"/>
+      <w:bookmarkEnd w:id="33"/>
     </w:p>
     <w:p>
       <w:r>
@@ -3013,7 +3033,13 @@
         <w:t>Python</w:t>
       </w:r>
       <w:r>
-        <w:t xml:space="preserve"> 3.6 or higher.</w:t>
+        <w:t xml:space="preserve"> 3.</w:t>
+      </w:r>
+      <w:r>
+        <w:t>7</w:t>
+      </w:r>
+      <w:r>
+        <w:t xml:space="preserve"> or higher.</w:t>
       </w:r>
       <w:r>
         <w:t xml:space="preserve"> The device will need to </w:t>
@@ -3243,8 +3269,16 @@
         </w:numPr>
       </w:pPr>
       <w:r>
-        <w:t>Open the terminal and enter python3 –version</w:t>
-      </w:r>
+        <w:t xml:space="preserve">Open the terminal and enter python3 </w:t>
+      </w:r>
+      <w:r>
+        <w:t>--</w:t>
+      </w:r>
+      <w:proofErr w:type="gramStart"/>
+      <w:r>
+        <w:t>version</w:t>
+      </w:r>
+      <w:proofErr w:type="gramEnd"/>
     </w:p>
     <w:p>
       <w:pPr>
@@ -3392,8 +3426,13 @@
         </w:numPr>
       </w:pPr>
       <w:r>
-        <w:t>The Developer tools that installed python3 will also install pip3 in Ventura</w:t>
-      </w:r>
+        <w:t xml:space="preserve">The Developer tools that installed python3 will also install pip3 in </w:t>
+      </w:r>
+      <w:proofErr w:type="gramStart"/>
+      <w:r>
+        <w:t>Ventura</w:t>
+      </w:r>
+      <w:proofErr w:type="gramEnd"/>
     </w:p>
     <w:p>
       <w:pPr>
@@ -3404,17 +3443,19 @@
         </w:numPr>
       </w:pPr>
       <w:r>
-        <w:t xml:space="preserve">The </w:t>
-      </w:r>
-      <w:r>
-        <w:t xml:space="preserve">Mac terminal will be used to install </w:t>
+        <w:t xml:space="preserve">The Mac terminal will be used to install </w:t>
       </w:r>
       <w:r>
         <w:t>Python</w:t>
       </w:r>
       <w:r>
-        <w:t xml:space="preserve"> modules</w:t>
-      </w:r>
+        <w:t xml:space="preserve"> </w:t>
+      </w:r>
+      <w:proofErr w:type="gramStart"/>
+      <w:r>
+        <w:t>modules</w:t>
+      </w:r>
+      <w:proofErr w:type="gramEnd"/>
     </w:p>
     <w:p>
       <w:pPr>
@@ -3428,8 +3469,8 @@
       </w:pPr>
       <w:bookmarkStart w:id="42" w:name="_Toc87020359"/>
       <w:bookmarkStart w:id="43" w:name="_Toc96008986"/>
-      <w:bookmarkEnd w:id="33"/>
       <w:bookmarkEnd w:id="34"/>
+      <w:bookmarkEnd w:id="35"/>
     </w:p>
     <w:p>
       <w:pPr>
@@ -3474,6 +3515,7 @@
       </w:pPr>
       <w:r>
         <w:rPr>
+          <w:noProof/>
           <w:highlight w:val="yellow"/>
         </w:rPr>
         <w:drawing>
@@ -3576,8 +3618,13 @@
         <w:t>1</w:t>
       </w:r>
       <w:r>
-        <w:t xml:space="preserve"> and click install</w:t>
-      </w:r>
+        <w:t xml:space="preserve"> and click </w:t>
+      </w:r>
+      <w:proofErr w:type="gramStart"/>
+      <w:r>
+        <w:t>install</w:t>
+      </w:r>
+      <w:proofErr w:type="gramEnd"/>
     </w:p>
     <w:p>
       <w:pPr>
@@ -3588,8 +3635,13 @@
         </w:numPr>
       </w:pPr>
       <w:r>
-        <w:t>Log in with Microsoft credentials</w:t>
-      </w:r>
+        <w:t xml:space="preserve">Log in with Microsoft </w:t>
+      </w:r>
+      <w:proofErr w:type="gramStart"/>
+      <w:r>
+        <w:t>credentials</w:t>
+      </w:r>
+      <w:proofErr w:type="gramEnd"/>
     </w:p>
     <w:p>
       <w:pPr>
@@ -3619,15 +3671,15 @@
       </w:pPr>
       <w:bookmarkStart w:id="45" w:name="_Toc87020360"/>
       <w:bookmarkStart w:id="46" w:name="_Toc96008987"/>
-      <w:bookmarkStart w:id="47" w:name="OLE_LINK15"/>
-      <w:bookmarkStart w:id="48" w:name="OLE_LINK16"/>
-      <w:bookmarkStart w:id="49" w:name="_Toc148350854"/>
+      <w:bookmarkStart w:id="47" w:name="_Toc148350854"/>
+      <w:bookmarkStart w:id="48" w:name="OLE_LINK15"/>
+      <w:bookmarkStart w:id="49" w:name="OLE_LINK16"/>
       <w:r>
         <w:t>Required Modules:</w:t>
       </w:r>
       <w:bookmarkEnd w:id="45"/>
       <w:bookmarkEnd w:id="46"/>
-      <w:bookmarkEnd w:id="49"/>
+      <w:bookmarkEnd w:id="47"/>
     </w:p>
     <w:p>
       <w:r>
@@ -3657,12 +3709,21 @@
       <w:r>
         <w:t xml:space="preserve"> and </w:t>
       </w:r>
+      <w:proofErr w:type="spellStart"/>
       <w:r>
         <w:rPr>
           <w:b/>
           <w:bCs/>
         </w:rPr>
-        <w:t>opencv-python</w:t>
+        <w:t>opencv</w:t>
+      </w:r>
+      <w:proofErr w:type="spellEnd"/>
+      <w:r>
+        <w:rPr>
+          <w:b/>
+          <w:bCs/>
+        </w:rPr>
+        <w:t>-python</w:t>
       </w:r>
       <w:r>
         <w:t xml:space="preserve"> </w:t>
@@ -3801,7 +3862,7 @@
           </mc:Choice>
           <mc:Fallback>
             <w:pict>
-              <v:shape w14:anchorId="007E4E1B" id="Text Box 32" o:spid="_x0000_s1027" type="#_x0000_t202" style="position:absolute;margin-left:15.95pt;margin-top:28.85pt;width:114.6pt;height:19.2pt;z-index:251665408;visibility:visible;mso-wrap-style:square;mso-width-percent:0;mso-wrap-distance-left:9pt;mso-wrap-distance-top:0;mso-wrap-distance-right:9pt;mso-wrap-distance-bottom:0;mso-position-horizontal:absolute;mso-position-horizontal-relative:text;mso-position-vertical:absolute;mso-position-vertical-relative:text;mso-width-percent:0;mso-width-relative:margin;v-text-anchor:top" o:gfxdata="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" fillcolor="white [3201]" strokeweight=".5pt">
+              <v:shape w14:anchorId="007E4E1B" id="Text Box 32" o:spid="_x0000_s1027" type="#_x0000_t202" style="position:absolute;margin-left:15.95pt;margin-top:28.85pt;width:114.6pt;height:19.2pt;z-index:251665408;visibility:visible;mso-wrap-style:square;mso-width-percent:0;mso-wrap-distance-left:9pt;mso-wrap-distance-top:0;mso-wrap-distance-right:9pt;mso-wrap-distance-bottom:0;mso-position-horizontal:absolute;mso-position-horizontal-relative:text;mso-position-vertical:absolute;mso-position-vertical-relative:text;mso-width-percent:0;mso-width-relative:margin;v-text-anchor:top" o:gfxdata="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" fillcolor="white [3201]" strokeweight=".5pt">
                 <v:textbox>
                   <w:txbxContent>
                     <w:p>
@@ -3925,7 +3986,7 @@
           </mc:Choice>
           <mc:Fallback>
             <w:pict>
-              <v:shape w14:anchorId="08F7884B" id="Text Box 33" o:spid="_x0000_s1028" type="#_x0000_t202" style="position:absolute;margin-left:36pt;margin-top:4.05pt;width:114.6pt;height:19.2pt;z-index:251667456;visibility:visible;mso-wrap-style:square;mso-width-percent:0;mso-wrap-distance-left:9pt;mso-wrap-distance-top:0;mso-wrap-distance-right:9pt;mso-wrap-distance-bottom:0;mso-position-horizontal:absolute;mso-position-horizontal-relative:text;mso-position-vertical:absolute;mso-position-vertical-relative:text;mso-width-percent:0;mso-width-relative:margin;v-text-anchor:top" o:gfxdata="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" fillcolor="white [3201]" strokeweight=".5pt">
+              <v:shape w14:anchorId="08F7884B" id="Text Box 33" o:spid="_x0000_s1028" type="#_x0000_t202" style="position:absolute;margin-left:36pt;margin-top:4.05pt;width:114.6pt;height:19.2pt;z-index:251667456;visibility:visible;mso-wrap-style:square;mso-width-percent:0;mso-wrap-distance-left:9pt;mso-wrap-distance-top:0;mso-wrap-distance-right:9pt;mso-wrap-distance-bottom:0;mso-position-horizontal:absolute;mso-position-horizontal-relative:text;mso-position-vertical:absolute;mso-position-vertical-relative:text;mso-width-percent:0;mso-width-relative:margin;v-text-anchor:top" o:gfxdata="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" fillcolor="white [3201]" strokeweight=".5pt">
                 <v:textbox>
                   <w:txbxContent>
                     <w:p>
@@ -4013,13 +4074,23 @@
                               </w:rPr>
                               <w:t xml:space="preserve">python3 -c “import </w:t>
                             </w:r>
+                            <w:proofErr w:type="spellStart"/>
                             <w:r>
                               <w:rPr>
                                 <w:rFonts w:ascii="Cambria" w:hAnsi="Cambria"/>
                                 <w:sz w:val="16"/>
                                 <w:szCs w:val="16"/>
                               </w:rPr>
-                              <w:t>opencv-python</w:t>
+                              <w:t>opencv</w:t>
+                            </w:r>
+                            <w:proofErr w:type="spellEnd"/>
+                            <w:r>
+                              <w:rPr>
+                                <w:rFonts w:ascii="Cambria" w:hAnsi="Cambria"/>
+                                <w:sz w:val="16"/>
+                                <w:szCs w:val="16"/>
+                              </w:rPr>
+                              <w:t>-python</w:t>
                             </w:r>
                             <w:r>
                               <w:rPr>
@@ -4069,7 +4140,7 @@
           </mc:Choice>
           <mc:Fallback>
             <w:pict>
-              <v:shape w14:anchorId="01585A0A" id="Text Box 2" o:spid="_x0000_s1029" type="#_x0000_t202" style="position:absolute;margin-left:62.45pt;margin-top:8.65pt;width:138.25pt;height:19.2pt;z-index:251669504;visibility:visible;mso-wrap-style:square;mso-width-percent:0;mso-height-percent:0;mso-wrap-distance-left:9pt;mso-wrap-distance-top:0;mso-wrap-distance-right:9pt;mso-wrap-distance-bottom:0;mso-position-horizontal:absolute;mso-position-horizontal-relative:text;mso-position-vertical:absolute;mso-position-vertical-relative:text;mso-width-percent:0;mso-height-percent:0;mso-width-relative:margin;mso-height-relative:margin;v-text-anchor:top" o:gfxdata="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" fillcolor="white [3201]" strokeweight=".5pt">
+              <v:shape w14:anchorId="01585A0A" id="Text Box 2" o:spid="_x0000_s1029" type="#_x0000_t202" style="position:absolute;margin-left:62.45pt;margin-top:8.65pt;width:138.25pt;height:19.2pt;z-index:251669504;visibility:visible;mso-wrap-style:square;mso-width-percent:0;mso-height-percent:0;mso-wrap-distance-left:9pt;mso-wrap-distance-top:0;mso-wrap-distance-right:9pt;mso-wrap-distance-bottom:0;mso-position-horizontal:absolute;mso-position-horizontal-relative:text;mso-position-vertical:absolute;mso-position-vertical-relative:text;mso-width-percent:0;mso-height-percent:0;mso-width-relative:margin;mso-height-relative:margin;v-text-anchor:top" o:gfxdata="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" fillcolor="white [3201]" strokeweight=".5pt">
                 <v:textbox>
                   <w:txbxContent>
                     <w:p>
@@ -4088,13 +4159,23 @@
                         </w:rPr>
                         <w:t xml:space="preserve">python3 -c “import </w:t>
                       </w:r>
+                      <w:proofErr w:type="spellStart"/>
                       <w:r>
                         <w:rPr>
                           <w:rFonts w:ascii="Cambria" w:hAnsi="Cambria"/>
                           <w:sz w:val="16"/>
                           <w:szCs w:val="16"/>
                         </w:rPr>
-                        <w:t>opencv-python</w:t>
+                        <w:t>opencv</w:t>
+                      </w:r>
+                      <w:proofErr w:type="spellEnd"/>
+                      <w:r>
+                        <w:rPr>
+                          <w:rFonts w:ascii="Cambria" w:hAnsi="Cambria"/>
+                          <w:sz w:val="16"/>
+                          <w:szCs w:val="16"/>
+                        </w:rPr>
+                        <w:t>-python</w:t>
                       </w:r>
                       <w:r>
                         <w:rPr>
@@ -4135,6 +4216,7 @@
       <w:r>
         <w:t>The module is not installed if a ‘</w:t>
       </w:r>
+      <w:proofErr w:type="spellStart"/>
       <w:r>
         <w:rPr>
           <w:rFonts w:ascii="Apple Braille" w:hAnsi="Apple Braille"/>
@@ -4143,7 +4225,18 @@
           <w:sz w:val="20"/>
           <w:szCs w:val="20"/>
         </w:rPr>
-        <w:t>ModuleNotFoundError: No module named '&lt;module name&gt;</w:t>
+        <w:t>ModuleNotFoundError</w:t>
+      </w:r>
+      <w:proofErr w:type="spellEnd"/>
+      <w:r>
+        <w:rPr>
+          <w:rFonts w:ascii="Apple Braille" w:hAnsi="Apple Braille"/>
+          <w:i/>
+          <w:iCs/>
+          <w:sz w:val="20"/>
+          <w:szCs w:val="20"/>
+        </w:rPr>
+        <w:t>: No module named '&lt;module name&gt;</w:t>
       </w:r>
       <w:r>
         <w:t>'</w:t>
@@ -4272,8 +4365,18 @@
                                 <w:sz w:val="16"/>
                                 <w:szCs w:val="16"/>
                               </w:rPr>
-                              <w:t>-r requirements.txt</w:t>
+                              <w:t xml:space="preserve">-r </w:t>
                             </w:r>
+                            <w:proofErr w:type="gramStart"/>
+                            <w:r>
+                              <w:rPr>
+                                <w:rFonts w:ascii="Cambria" w:hAnsi="Cambria"/>
+                                <w:sz w:val="16"/>
+                                <w:szCs w:val="16"/>
+                              </w:rPr>
+                              <w:t>requirements.txt</w:t>
+                            </w:r>
+                            <w:proofErr w:type="gramEnd"/>
                           </w:p>
                         </w:txbxContent>
                       </wps:txbx>
@@ -4294,7 +4397,7 @@
           </mc:Choice>
           <mc:Fallback>
             <w:pict>
-              <v:shape w14:anchorId="30C8E7F8" id="Text Box 46" o:spid="_x0000_s1030" type="#_x0000_t202" style="position:absolute;margin-left:15.95pt;margin-top:5.6pt;width:122.5pt;height:19.2pt;z-index:251671552;visibility:visible;mso-wrap-style:square;mso-width-percent:0;mso-wrap-distance-left:9pt;mso-wrap-distance-top:0;mso-wrap-distance-right:9pt;mso-wrap-distance-bottom:0;mso-position-horizontal:absolute;mso-position-horizontal-relative:text;mso-position-vertical:absolute;mso-position-vertical-relative:text;mso-width-percent:0;mso-width-relative:margin;v-text-anchor:top" o:gfxdata="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" fillcolor="white [3201]" strokeweight=".5pt">
+              <v:shape w14:anchorId="30C8E7F8" id="Text Box 46" o:spid="_x0000_s1030" type="#_x0000_t202" style="position:absolute;margin-left:15.95pt;margin-top:5.6pt;width:122.5pt;height:19.2pt;z-index:251671552;visibility:visible;mso-wrap-style:square;mso-width-percent:0;mso-wrap-distance-left:9pt;mso-wrap-distance-top:0;mso-wrap-distance-right:9pt;mso-wrap-distance-bottom:0;mso-position-horizontal:absolute;mso-position-horizontal-relative:text;mso-position-vertical:absolute;mso-position-vertical-relative:text;mso-width-percent:0;mso-width-relative:margin;v-text-anchor:top" o:gfxdata="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" fillcolor="white [3201]" strokeweight=".5pt">
                 <v:textbox>
                   <w:txbxContent>
                     <w:p>
@@ -4319,8 +4422,18 @@
                           <w:sz w:val="16"/>
                           <w:szCs w:val="16"/>
                         </w:rPr>
-                        <w:t>-r requirements.txt</w:t>
+                        <w:t xml:space="preserve">-r </w:t>
                       </w:r>
+                      <w:proofErr w:type="gramStart"/>
+                      <w:r>
+                        <w:rPr>
+                          <w:rFonts w:ascii="Cambria" w:hAnsi="Cambria"/>
+                          <w:sz w:val="16"/>
+                          <w:szCs w:val="16"/>
+                        </w:rPr>
+                        <w:t>requirements.txt</w:t>
+                      </w:r>
+                      <w:proofErr w:type="gramEnd"/>
                     </w:p>
                   </w:txbxContent>
                 </v:textbox>
@@ -4397,6 +4510,7 @@
                               </w:rPr>
                               <w:t xml:space="preserve">pip3 install </w:t>
                             </w:r>
+                            <w:proofErr w:type="gramStart"/>
                             <w:r>
                               <w:rPr>
                                 <w:rFonts w:ascii="Cambria" w:hAnsi="Cambria"/>
@@ -4405,6 +4519,7 @@
                               </w:rPr>
                               <w:t>requests</w:t>
                             </w:r>
+                            <w:proofErr w:type="gramEnd"/>
                           </w:p>
                         </w:txbxContent>
                       </wps:txbx>
@@ -4425,7 +4540,7 @@
           </mc:Choice>
           <mc:Fallback>
             <w:pict>
-              <v:shape w14:anchorId="5D5ECED0" id="Text Box 34" o:spid="_x0000_s1031" type="#_x0000_t202" style="position:absolute;margin-left:15.95pt;margin-top:14.6pt;width:90.1pt;height:19.2pt;z-index:251672576;visibility:visible;mso-wrap-style:square;mso-width-percent:0;mso-wrap-distance-left:9pt;mso-wrap-distance-top:0;mso-wrap-distance-right:9pt;mso-wrap-distance-bottom:0;mso-position-horizontal:absolute;mso-position-horizontal-relative:text;mso-position-vertical:absolute;mso-position-vertical-relative:text;mso-width-percent:0;mso-width-relative:margin;v-text-anchor:top" o:gfxdata="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" fillcolor="white [3201]" strokeweight=".5pt">
+              <v:shape w14:anchorId="5D5ECED0" id="Text Box 34" o:spid="_x0000_s1031" type="#_x0000_t202" style="position:absolute;margin-left:15.95pt;margin-top:14.6pt;width:90.1pt;height:19.2pt;z-index:251672576;visibility:visible;mso-wrap-style:square;mso-width-percent:0;mso-wrap-distance-left:9pt;mso-wrap-distance-top:0;mso-wrap-distance-right:9pt;mso-wrap-distance-bottom:0;mso-position-horizontal:absolute;mso-position-horizontal-relative:text;mso-position-vertical:absolute;mso-position-vertical-relative:text;mso-width-percent:0;mso-width-relative:margin;v-text-anchor:top" o:gfxdata="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" fillcolor="white [3201]" strokeweight=".5pt">
                 <v:textbox>
                   <w:txbxContent>
                     <w:p>
@@ -4444,6 +4559,7 @@
                         </w:rPr>
                         <w:t xml:space="preserve">pip3 install </w:t>
                       </w:r>
+                      <w:proofErr w:type="gramStart"/>
                       <w:r>
                         <w:rPr>
                           <w:rFonts w:ascii="Cambria" w:hAnsi="Cambria"/>
@@ -4452,6 +4568,7 @@
                         </w:rPr>
                         <w:t>requests</w:t>
                       </w:r>
+                      <w:proofErr w:type="gramEnd"/>
                     </w:p>
                   </w:txbxContent>
                 </v:textbox>
@@ -4461,14 +4578,13 @@
         </mc:AlternateContent>
       </w:r>
       <w:r>
-        <w:t>Or the modules can be installed individually using</w:t>
-      </w:r>
-      <w:r>
-        <w:t>.</w:t>
-      </w:r>
-      <w:r>
-        <w:t xml:space="preserve"> </w:t>
-      </w:r>
+        <w:t xml:space="preserve">Or the modules can be installed individually </w:t>
+      </w:r>
+      <w:proofErr w:type="gramStart"/>
+      <w:r>
+        <w:t>using</w:t>
+      </w:r>
+      <w:proofErr w:type="gramEnd"/>
     </w:p>
     <w:p>
       <w:r>
@@ -4530,6 +4646,7 @@
                               </w:rPr>
                               <w:t xml:space="preserve">pip3 install </w:t>
                             </w:r>
+                            <w:proofErr w:type="gramStart"/>
                             <w:r>
                               <w:rPr>
                                 <w:rFonts w:ascii="Cambria" w:hAnsi="Cambria"/>
@@ -4538,6 +4655,7 @@
                               </w:rPr>
                               <w:t>pandas</w:t>
                             </w:r>
+                            <w:proofErr w:type="gramEnd"/>
                           </w:p>
                         </w:txbxContent>
                       </wps:txbx>
@@ -4558,7 +4676,7 @@
           </mc:Choice>
           <mc:Fallback>
             <w:pict>
-              <v:shape w14:anchorId="02F9091C" id="Text Box 35" o:spid="_x0000_s1032" type="#_x0000_t202" style="position:absolute;margin-left:99.7pt;margin-top:9.35pt;width:86.4pt;height:19.2pt;z-index:251673600;visibility:visible;mso-wrap-style:square;mso-width-percent:0;mso-wrap-distance-left:9pt;mso-wrap-distance-top:0;mso-wrap-distance-right:9pt;mso-wrap-distance-bottom:0;mso-position-horizontal:absolute;mso-position-horizontal-relative:text;mso-position-vertical:absolute;mso-position-vertical-relative:text;mso-width-percent:0;mso-width-relative:margin;v-text-anchor:top" o:gfxdata="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" fillcolor="white [3201]" strokeweight=".5pt">
+              <v:shape w14:anchorId="02F9091C" id="Text Box 35" o:spid="_x0000_s1032" type="#_x0000_t202" style="position:absolute;margin-left:99.7pt;margin-top:9.35pt;width:86.4pt;height:19.2pt;z-index:251673600;visibility:visible;mso-wrap-style:square;mso-width-percent:0;mso-wrap-distance-left:9pt;mso-wrap-distance-top:0;mso-wrap-distance-right:9pt;mso-wrap-distance-bottom:0;mso-position-horizontal:absolute;mso-position-horizontal-relative:text;mso-position-vertical:absolute;mso-position-vertical-relative:text;mso-width-percent:0;mso-width-relative:margin;v-text-anchor:top" o:gfxdata="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" fillcolor="white [3201]" strokeweight=".5pt">
                 <v:textbox>
                   <w:txbxContent>
                     <w:p>
@@ -4577,6 +4695,7 @@
                         </w:rPr>
                         <w:t xml:space="preserve">pip3 install </w:t>
                       </w:r>
+                      <w:proofErr w:type="gramStart"/>
                       <w:r>
                         <w:rPr>
                           <w:rFonts w:ascii="Cambria" w:hAnsi="Cambria"/>
@@ -4585,6 +4704,7 @@
                         </w:rPr>
                         <w:t>pandas</w:t>
                       </w:r>
+                      <w:proofErr w:type="gramEnd"/>
                     </w:p>
                   </w:txbxContent>
                 </v:textbox>
@@ -4654,14 +4774,34 @@
                               </w:rPr>
                               <w:t xml:space="preserve">pip3 install </w:t>
                             </w:r>
+                            <w:proofErr w:type="spellStart"/>
                             <w:r>
                               <w:rPr>
                                 <w:rFonts w:ascii="Cambria" w:hAnsi="Cambria"/>
                                 <w:sz w:val="16"/>
                                 <w:szCs w:val="16"/>
                               </w:rPr>
-                              <w:t>opencv-python</w:t>
+                              <w:t>opencv</w:t>
                             </w:r>
+                            <w:proofErr w:type="spellEnd"/>
+                            <w:r>
+                              <w:rPr>
+                                <w:rFonts w:ascii="Cambria" w:hAnsi="Cambria"/>
+                                <w:sz w:val="16"/>
+                                <w:szCs w:val="16"/>
+                              </w:rPr>
+                              <w:t>-</w:t>
+                            </w:r>
+                            <w:proofErr w:type="gramStart"/>
+                            <w:r>
+                              <w:rPr>
+                                <w:rFonts w:ascii="Cambria" w:hAnsi="Cambria"/>
+                                <w:sz w:val="16"/>
+                                <w:szCs w:val="16"/>
+                              </w:rPr>
+                              <w:t>python</w:t>
+                            </w:r>
+                            <w:proofErr w:type="gramEnd"/>
                           </w:p>
                           <w:p>
                             <w:pPr>
@@ -4691,7 +4831,7 @@
           </mc:Choice>
           <mc:Fallback>
             <w:pict>
-              <v:shape w14:anchorId="23F7F3B7" id="Text Box 3" o:spid="_x0000_s1033" type="#_x0000_t202" style="position:absolute;margin-left:178.4pt;margin-top:4.45pt;width:112.15pt;height:19.2pt;z-index:251675648;visibility:visible;mso-wrap-style:square;mso-width-percent:0;mso-wrap-distance-left:9pt;mso-wrap-distance-top:0;mso-wrap-distance-right:9pt;mso-wrap-distance-bottom:0;mso-position-horizontal:absolute;mso-position-horizontal-relative:text;mso-position-vertical:absolute;mso-position-vertical-relative:text;mso-width-percent:0;mso-width-relative:margin;v-text-anchor:top" o:gfxdata="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" fillcolor="white [3201]" strokeweight=".5pt">
+              <v:shape w14:anchorId="23F7F3B7" id="Text Box 3" o:spid="_x0000_s1033" type="#_x0000_t202" style="position:absolute;margin-left:178.4pt;margin-top:4.45pt;width:112.15pt;height:19.2pt;z-index:251675648;visibility:visible;mso-wrap-style:square;mso-width-percent:0;mso-wrap-distance-left:9pt;mso-wrap-distance-top:0;mso-wrap-distance-right:9pt;mso-wrap-distance-bottom:0;mso-position-horizontal:absolute;mso-position-horizontal-relative:text;mso-position-vertical:absolute;mso-position-vertical-relative:text;mso-width-percent:0;mso-width-relative:margin;v-text-anchor:top" o:gfxdata="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" fillcolor="white [3201]" strokeweight=".5pt">
                 <v:textbox>
                   <w:txbxContent>
                     <w:p>
@@ -4710,14 +4850,34 @@
                         </w:rPr>
                         <w:t xml:space="preserve">pip3 install </w:t>
                       </w:r>
+                      <w:proofErr w:type="spellStart"/>
                       <w:r>
                         <w:rPr>
                           <w:rFonts w:ascii="Cambria" w:hAnsi="Cambria"/>
                           <w:sz w:val="16"/>
                           <w:szCs w:val="16"/>
                         </w:rPr>
-                        <w:t>opencv-python</w:t>
+                        <w:t>opencv</w:t>
                       </w:r>
+                      <w:proofErr w:type="spellEnd"/>
+                      <w:r>
+                        <w:rPr>
+                          <w:rFonts w:ascii="Cambria" w:hAnsi="Cambria"/>
+                          <w:sz w:val="16"/>
+                          <w:szCs w:val="16"/>
+                        </w:rPr>
+                        <w:t>-</w:t>
+                      </w:r>
+                      <w:proofErr w:type="gramStart"/>
+                      <w:r>
+                        <w:rPr>
+                          <w:rFonts w:ascii="Cambria" w:hAnsi="Cambria"/>
+                          <w:sz w:val="16"/>
+                          <w:szCs w:val="16"/>
+                        </w:rPr>
+                        <w:t>python</w:t>
+                      </w:r>
+                      <w:proofErr w:type="gramEnd"/>
                     </w:p>
                     <w:p>
                       <w:pPr>
@@ -4742,16 +4902,16 @@
         <w:pStyle w:val="Heading1"/>
       </w:pPr>
       <w:bookmarkStart w:id="58" w:name="_Ekahau_File_Preparation:"/>
-      <w:bookmarkStart w:id="59" w:name="OLE_LINK17"/>
-      <w:bookmarkStart w:id="60" w:name="OLE_LINK18"/>
-      <w:bookmarkStart w:id="61" w:name="_Toc148350858"/>
-      <w:bookmarkEnd w:id="47"/>
+      <w:bookmarkStart w:id="59" w:name="_Toc148350858"/>
+      <w:bookmarkStart w:id="60" w:name="OLE_LINK17"/>
+      <w:bookmarkStart w:id="61" w:name="OLE_LINK18"/>
       <w:bookmarkEnd w:id="48"/>
+      <w:bookmarkEnd w:id="49"/>
       <w:bookmarkEnd w:id="58"/>
       <w:r>
         <w:t>Ekahau File Preparation:</w:t>
       </w:r>
-      <w:bookmarkEnd w:id="61"/>
+      <w:bookmarkEnd w:id="59"/>
       <w:r>
         <w:t xml:space="preserve"> </w:t>
       </w:r>
@@ -4764,11 +4924,11 @@
           <w:bCs/>
         </w:rPr>
       </w:pPr>
-      <w:bookmarkStart w:id="62" w:name="OLE_LINK19"/>
-      <w:bookmarkStart w:id="63" w:name="OLE_LINK20"/>
-      <w:bookmarkStart w:id="64" w:name="_Toc148350859"/>
-      <w:bookmarkEnd w:id="59"/>
+      <w:bookmarkStart w:id="62" w:name="_Toc148350859"/>
+      <w:bookmarkStart w:id="63" w:name="OLE_LINK19"/>
+      <w:bookmarkStart w:id="64" w:name="OLE_LINK20"/>
       <w:bookmarkEnd w:id="60"/>
+      <w:bookmarkEnd w:id="61"/>
       <w:r>
         <w:rPr>
           <w:b w:val="0"/>
@@ -4776,10 +4936,10 @@
         </w:rPr>
         <w:t>Information:</w:t>
       </w:r>
-      <w:bookmarkEnd w:id="64"/>
-    </w:p>
-    <w:bookmarkEnd w:id="62"/>
+      <w:bookmarkEnd w:id="62"/>
+    </w:p>
     <w:bookmarkEnd w:id="63"/>
+    <w:bookmarkEnd w:id="64"/>
     <w:p>
       <w:r>
         <w:t>For</w:t>
@@ -5025,6 +5185,15 @@
         </w:drawing>
       </w:r>
     </w:p>
+    <w:p/>
+    <w:p>
+      <w:pPr>
+        <w:pStyle w:val="Heading3"/>
+      </w:pPr>
+      <w:r>
+        <w:t>Creating Site Groups</w:t>
+      </w:r>
+    </w:p>
     <w:p>
       <w:r>
         <w:t>When creating a new site</w:t>
@@ -5090,7 +5259,12 @@
         <w:t xml:space="preserve"> to.</w:t>
       </w:r>
       <w:r>
-        <w:t xml:space="preserve"> When creating a new </w:t>
+        <w:t xml:space="preserve"> </w:t>
+      </w:r>
+    </w:p>
+    <w:p>
+      <w:r>
+        <w:t xml:space="preserve">When creating a new </w:t>
       </w:r>
       <w:r>
         <w:t>site group</w:t>
@@ -5165,6 +5339,318 @@
         </w:drawing>
       </w:r>
     </w:p>
+    <w:p/>
+    <w:p/>
+    <w:p>
+      <w:pPr>
+        <w:pStyle w:val="Heading3"/>
+      </w:pPr>
+      <w:r>
+        <w:lastRenderedPageBreak/>
+        <w:t>Creating Sites</w:t>
+      </w:r>
+    </w:p>
+    <w:p>
+      <w:r>
+        <w:t>If you cho</w:t>
+      </w:r>
+      <w:r>
+        <w:t>o</w:t>
+      </w:r>
+      <w:r>
+        <w:t xml:space="preserve">se to create a site, the script will </w:t>
+      </w:r>
+      <w:r>
+        <w:t>prompt</w:t>
+      </w:r>
+      <w:r>
+        <w:t xml:space="preserve"> you to enter a name for the site. This name needs to be unique to your VIQ.</w:t>
+      </w:r>
+    </w:p>
+    <w:p>
+      <w:r>
+        <w:t>The script will then ask if you</w:t>
+      </w:r>
+      <w:r>
+        <w:t>r</w:t>
+      </w:r>
+      <w:r>
+        <w:t xml:space="preserve"> site is </w:t>
+      </w:r>
+      <w:r>
+        <w:t>in</w:t>
+      </w:r>
+      <w:r>
+        <w:t xml:space="preserve"> the US. If you select ‘no</w:t>
+      </w:r>
+      <w:r>
+        <w:t>,’ you will be asked to enter the 2-</w:t>
+      </w:r>
+      <w:r>
+        <w:t>character abbreviation for the country you w</w:t>
+      </w:r>
+      <w:r>
+        <w:t>ant</w:t>
+      </w:r>
+      <w:r>
+        <w:t xml:space="preserve"> to use. </w:t>
+      </w:r>
+    </w:p>
+    <w:p>
+      <w:r>
+        <w:rPr>
+          <w:noProof/>
+        </w:rPr>
+        <w:drawing>
+          <wp:anchor distT="0" distB="0" distL="114300" distR="114300" simplePos="0" relativeHeight="251695104" behindDoc="1" locked="0" layoutInCell="1" allowOverlap="1" wp14:anchorId="68A0088E" wp14:editId="5FA43FB5">
+            <wp:simplePos x="0" y="0"/>
+            <wp:positionH relativeFrom="column">
+              <wp:posOffset>1972310</wp:posOffset>
+            </wp:positionH>
+            <wp:positionV relativeFrom="paragraph">
+              <wp:posOffset>0</wp:posOffset>
+            </wp:positionV>
+            <wp:extent cx="3970655" cy="1541145"/>
+            <wp:effectExtent l="0" t="0" r="4445" b="0"/>
+            <wp:wrapTight wrapText="bothSides">
+              <wp:wrapPolygon edited="0">
+                <wp:start x="0" y="0"/>
+                <wp:lineTo x="0" y="21360"/>
+                <wp:lineTo x="21555" y="21360"/>
+                <wp:lineTo x="21555" y="0"/>
+                <wp:lineTo x="0" y="0"/>
+              </wp:wrapPolygon>
+            </wp:wrapTight>
+            <wp:docPr id="2010043458" name="Picture 1" descr="A computer screen with white text&#10;&#10;Description automatically generated"/>
+            <wp:cNvGraphicFramePr>
+              <a:graphicFrameLocks xmlns:a="http://schemas.openxmlformats.org/drawingml/2006/main" noChangeAspect="1"/>
+            </wp:cNvGraphicFramePr>
+            <a:graphic xmlns:a="http://schemas.openxmlformats.org/drawingml/2006/main">
+              <a:graphicData uri="http://schemas.openxmlformats.org/drawingml/2006/picture">
+                <pic:pic xmlns:pic="http://schemas.openxmlformats.org/drawingml/2006/picture">
+                  <pic:nvPicPr>
+                    <pic:cNvPr id="2010043458" name="Picture 1" descr="A computer screen with white text&#10;&#10;Description automatically generated"/>
+                    <pic:cNvPicPr/>
+                  </pic:nvPicPr>
+                  <pic:blipFill>
+                    <a:blip r:embed="rId14" cstate="print">
+                      <a:extLst>
+                        <a:ext uri="{28A0092B-C50C-407E-A947-70E740481C1C}">
+                          <a14:useLocalDpi xmlns:a14="http://schemas.microsoft.com/office/drawing/2010/main" val="0"/>
+                        </a:ext>
+                      </a:extLst>
+                    </a:blip>
+                    <a:stretch>
+                      <a:fillRect/>
+                    </a:stretch>
+                  </pic:blipFill>
+                  <pic:spPr>
+                    <a:xfrm>
+                      <a:off x="0" y="0"/>
+                      <a:ext cx="3970655" cy="1541145"/>
+                    </a:xfrm>
+                    <a:prstGeom prst="rect">
+                      <a:avLst/>
+                    </a:prstGeom>
+                  </pic:spPr>
+                </pic:pic>
+              </a:graphicData>
+            </a:graphic>
+            <wp14:sizeRelH relativeFrom="page">
+              <wp14:pctWidth>0</wp14:pctWidth>
+            </wp14:sizeRelH>
+            <wp14:sizeRelV relativeFrom="page">
+              <wp14:pctHeight>0</wp14:pctHeight>
+            </wp14:sizeRelV>
+          </wp:anchor>
+        </w:drawing>
+      </w:r>
+      <w:r>
+        <w:t xml:space="preserve"> </w:t>
+      </w:r>
+      <w:r>
+        <w:t xml:space="preserve">If you enter </w:t>
+      </w:r>
+      <w:r>
+        <w:t>characters that are not found, you will be asked if you w</w:t>
+      </w:r>
+      <w:r>
+        <w:t>ant</w:t>
+      </w:r>
+      <w:r>
+        <w:t xml:space="preserve"> to see a list of valid responses. Selecting ‘y’ will list all available countries with their 2-character abbreviations.</w:t>
+      </w:r>
+    </w:p>
+    <w:p/>
+    <w:p>
+      <w:r>
+        <w:rPr>
+          <w:noProof/>
+        </w:rPr>
+        <w:drawing>
+          <wp:anchor distT="0" distB="0" distL="114300" distR="114300" simplePos="0" relativeHeight="251696128" behindDoc="1" locked="0" layoutInCell="1" allowOverlap="1" wp14:anchorId="2F837CF6" wp14:editId="03313EFB">
+            <wp:simplePos x="0" y="0"/>
+            <wp:positionH relativeFrom="column">
+              <wp:posOffset>1972037</wp:posOffset>
+            </wp:positionH>
+            <wp:positionV relativeFrom="paragraph">
+              <wp:posOffset>238125</wp:posOffset>
+            </wp:positionV>
+            <wp:extent cx="3970655" cy="343535"/>
+            <wp:effectExtent l="0" t="0" r="4445" b="0"/>
+            <wp:wrapTight wrapText="bothSides">
+              <wp:wrapPolygon edited="0">
+                <wp:start x="0" y="0"/>
+                <wp:lineTo x="0" y="20762"/>
+                <wp:lineTo x="21555" y="20762"/>
+                <wp:lineTo x="21555" y="0"/>
+                <wp:lineTo x="0" y="0"/>
+              </wp:wrapPolygon>
+            </wp:wrapTight>
+            <wp:docPr id="731265506" name="Picture 2"/>
+            <wp:cNvGraphicFramePr>
+              <a:graphicFrameLocks xmlns:a="http://schemas.openxmlformats.org/drawingml/2006/main" noChangeAspect="1"/>
+            </wp:cNvGraphicFramePr>
+            <a:graphic xmlns:a="http://schemas.openxmlformats.org/drawingml/2006/main">
+              <a:graphicData uri="http://schemas.openxmlformats.org/drawingml/2006/picture">
+                <pic:pic xmlns:pic="http://schemas.openxmlformats.org/drawingml/2006/picture">
+                  <pic:nvPicPr>
+                    <pic:cNvPr id="731265506" name="Picture 731265506"/>
+                    <pic:cNvPicPr/>
+                  </pic:nvPicPr>
+                  <pic:blipFill>
+                    <a:blip r:embed="rId15" cstate="print">
+                      <a:extLst>
+                        <a:ext uri="{28A0092B-C50C-407E-A947-70E740481C1C}">
+                          <a14:useLocalDpi xmlns:a14="http://schemas.microsoft.com/office/drawing/2010/main" val="0"/>
+                        </a:ext>
+                      </a:extLst>
+                    </a:blip>
+                    <a:stretch>
+                      <a:fillRect/>
+                    </a:stretch>
+                  </pic:blipFill>
+                  <pic:spPr>
+                    <a:xfrm>
+                      <a:off x="0" y="0"/>
+                      <a:ext cx="3970655" cy="343535"/>
+                    </a:xfrm>
+                    <a:prstGeom prst="rect">
+                      <a:avLst/>
+                    </a:prstGeom>
+                  </pic:spPr>
+                </pic:pic>
+              </a:graphicData>
+            </a:graphic>
+            <wp14:sizeRelH relativeFrom="page">
+              <wp14:pctWidth>0</wp14:pctWidth>
+            </wp14:sizeRelH>
+            <wp14:sizeRelV relativeFrom="page">
+              <wp14:pctHeight>0</wp14:pctHeight>
+            </wp14:sizeRelV>
+          </wp:anchor>
+        </w:drawing>
+      </w:r>
+      <w:r>
+        <w:t>Once you enter a valid response</w:t>
+      </w:r>
+      <w:r>
+        <w:t>,</w:t>
+      </w:r>
+      <w:r>
+        <w:t xml:space="preserve"> the script will let you confirm that the country is correct.</w:t>
+      </w:r>
+    </w:p>
+    <w:p>
+      <w:r>
+        <w:rPr>
+          <w:noProof/>
+        </w:rPr>
+        <w:drawing>
+          <wp:anchor distT="0" distB="0" distL="114300" distR="114300" simplePos="0" relativeHeight="251697152" behindDoc="1" locked="0" layoutInCell="1" allowOverlap="1" wp14:anchorId="3C4B5FF2" wp14:editId="29F3A5ED">
+            <wp:simplePos x="0" y="0"/>
+            <wp:positionH relativeFrom="column">
+              <wp:posOffset>1972310</wp:posOffset>
+            </wp:positionH>
+            <wp:positionV relativeFrom="paragraph">
+              <wp:posOffset>-1270</wp:posOffset>
+            </wp:positionV>
+            <wp:extent cx="3970655" cy="289560"/>
+            <wp:effectExtent l="0" t="0" r="4445" b="2540"/>
+            <wp:wrapTight wrapText="bothSides">
+              <wp:wrapPolygon edited="0">
+                <wp:start x="0" y="0"/>
+                <wp:lineTo x="0" y="20842"/>
+                <wp:lineTo x="21555" y="20842"/>
+                <wp:lineTo x="21555" y="0"/>
+                <wp:lineTo x="0" y="0"/>
+              </wp:wrapPolygon>
+            </wp:wrapTight>
+            <wp:docPr id="416913633" name="Picture 3"/>
+            <wp:cNvGraphicFramePr>
+              <a:graphicFrameLocks xmlns:a="http://schemas.openxmlformats.org/drawingml/2006/main" noChangeAspect="1"/>
+            </wp:cNvGraphicFramePr>
+            <a:graphic xmlns:a="http://schemas.openxmlformats.org/drawingml/2006/main">
+              <a:graphicData uri="http://schemas.openxmlformats.org/drawingml/2006/picture">
+                <pic:pic xmlns:pic="http://schemas.openxmlformats.org/drawingml/2006/picture">
+                  <pic:nvPicPr>
+                    <pic:cNvPr id="416913633" name="Picture 416913633"/>
+                    <pic:cNvPicPr/>
+                  </pic:nvPicPr>
+                  <pic:blipFill>
+                    <a:blip r:embed="rId16" cstate="print">
+                      <a:extLst>
+                        <a:ext uri="{28A0092B-C50C-407E-A947-70E740481C1C}">
+                          <a14:useLocalDpi xmlns:a14="http://schemas.microsoft.com/office/drawing/2010/main" val="0"/>
+                        </a:ext>
+                      </a:extLst>
+                    </a:blip>
+                    <a:stretch>
+                      <a:fillRect/>
+                    </a:stretch>
+                  </pic:blipFill>
+                  <pic:spPr>
+                    <a:xfrm>
+                      <a:off x="0" y="0"/>
+                      <a:ext cx="3970655" cy="289560"/>
+                    </a:xfrm>
+                    <a:prstGeom prst="rect">
+                      <a:avLst/>
+                    </a:prstGeom>
+                  </pic:spPr>
+                </pic:pic>
+              </a:graphicData>
+            </a:graphic>
+            <wp14:sizeRelH relativeFrom="page">
+              <wp14:pctWidth>0</wp14:pctWidth>
+            </wp14:sizeRelH>
+            <wp14:sizeRelV relativeFrom="page">
+              <wp14:pctHeight>0</wp14:pctHeight>
+            </wp14:sizeRelV>
+          </wp:anchor>
+        </w:drawing>
+      </w:r>
+      <w:r>
+        <w:t xml:space="preserve">The script will then prompt you to confirm </w:t>
+      </w:r>
+      <w:r>
+        <w:t>creating the site.</w:t>
+      </w:r>
+    </w:p>
+    <w:p/>
+    <w:p>
+      <w:pPr>
+        <w:pStyle w:val="Heading3"/>
+      </w:pPr>
+    </w:p>
+    <w:p>
+      <w:pPr>
+        <w:pStyle w:val="Heading3"/>
+      </w:pPr>
+      <w:r>
+        <w:t>Creating Buildings</w:t>
+      </w:r>
+    </w:p>
     <w:bookmarkEnd w:id="66"/>
     <w:bookmarkEnd w:id="67"/>
     <w:p>
@@ -5178,13 +5664,12 @@
         <w:t xml:space="preserve"> but the address is optional. </w:t>
       </w:r>
       <w:r>
-        <w:t>The script will put “Unknown Address” in the address field if no address is entered</w:t>
+        <w:t>If no address is entered, the script will put “Unknown” in the address fields</w:t>
       </w:r>
       <w:r>
         <w:t>.</w:t>
       </w:r>
     </w:p>
-    <w:p/>
     <w:p/>
     <w:p>
       <w:r>
@@ -5269,7 +5754,7 @@
                     <pic:cNvPicPr/>
                   </pic:nvPicPr>
                   <pic:blipFill>
-                    <a:blip r:embed="rId14">
+                    <a:blip r:embed="rId17">
                       <a:extLst>
                         <a:ext uri="{28A0092B-C50C-407E-A947-70E740481C1C}">
                           <a14:useLocalDpi xmlns:a14="http://schemas.microsoft.com/office/drawing/2010/main" val="0"/>
@@ -5334,7 +5819,7 @@
                     <pic:cNvPicPr/>
                   </pic:nvPicPr>
                   <pic:blipFill>
-                    <a:blip r:embed="rId15">
+                    <a:blip r:embed="rId18">
                       <a:extLst>
                         <a:ext uri="{28A0092B-C50C-407E-A947-70E740481C1C}">
                           <a14:useLocalDpi xmlns:a14="http://schemas.microsoft.com/office/drawing/2010/main" val="0"/>
@@ -5361,6 +5846,11 @@
         </w:drawing>
       </w:r>
     </w:p>
+    <w:p/>
+    <w:p/>
+    <w:p/>
+    <w:p/>
+    <w:p/>
     <w:p>
       <w:pPr>
         <w:rPr>
@@ -5368,6 +5858,7 @@
         </w:rPr>
       </w:pPr>
       <w:r>
+        <w:lastRenderedPageBreak/>
         <w:t>Once you confirm</w:t>
       </w:r>
       <w:r>
@@ -5406,7 +5897,6 @@
         <w:rPr>
           <w:noProof/>
         </w:rPr>
-        <w:lastRenderedPageBreak/>
         <w:drawing>
           <wp:inline distT="0" distB="0" distL="0" distR="0" wp14:anchorId="79D38A6A" wp14:editId="43720DA0">
             <wp:extent cx="3374136" cy="530352"/>
@@ -5423,7 +5913,7 @@
                     <pic:cNvPicPr/>
                   </pic:nvPicPr>
                   <pic:blipFill>
-                    <a:blip r:embed="rId16">
+                    <a:blip r:embed="rId19">
                       <a:extLst>
                         <a:ext uri="{28A0092B-C50C-407E-A947-70E740481C1C}">
                           <a14:useLocalDpi xmlns:a14="http://schemas.microsoft.com/office/drawing/2010/main" val="0"/>
@@ -5469,7 +5959,7 @@
                     <pic:cNvPicPr/>
                   </pic:nvPicPr>
                   <pic:blipFill rotWithShape="1">
-                    <a:blip r:embed="rId17">
+                    <a:blip r:embed="rId20">
                       <a:extLst>
                         <a:ext uri="{28A0092B-C50C-407E-A947-70E740481C1C}">
                           <a14:useLocalDpi xmlns:a14="http://schemas.microsoft.com/office/drawing/2010/main" val="0"/>
@@ -5559,7 +6049,7 @@
                     <pic:cNvPicPr/>
                   </pic:nvPicPr>
                   <pic:blipFill rotWithShape="1">
-                    <a:blip r:embed="rId18">
+                    <a:blip r:embed="rId21">
                       <a:extLst>
                         <a:ext uri="{28A0092B-C50C-407E-A947-70E740481C1C}">
                           <a14:useLocalDpi xmlns:a14="http://schemas.microsoft.com/office/drawing/2010/main" val="0"/>
@@ -5644,103 +6134,8 @@
         <w:t xml:space="preserve"> </w:t>
       </w:r>
     </w:p>
-    <w:p>
-      <w:r>
-        <w:t xml:space="preserve">Before </w:t>
-      </w:r>
-      <w:r>
-        <w:t>creating the building</w:t>
-      </w:r>
-      <w:r>
-        <w:t>,</w:t>
-      </w:r>
-      <w:r>
-        <w:t xml:space="preserve"> you </w:t>
-      </w:r>
-      <w:r>
-        <w:t xml:space="preserve">must select an existing site or create a new one for the building to be under. </w:t>
-      </w:r>
-      <w:r>
-        <w:t xml:space="preserve">If a new site is created, you will </w:t>
-      </w:r>
-      <w:r>
-        <w:t>be presented</w:t>
-      </w:r>
-      <w:r>
-        <w:t xml:space="preserve"> with the option of adding the site under a site group.</w:t>
-      </w:r>
-    </w:p>
     <w:p/>
-    <w:p>
-      <w:r>
-        <w:rPr>
-          <w:noProof/>
-        </w:rPr>
-        <w:drawing>
-          <wp:anchor distT="0" distB="0" distL="114300" distR="114300" simplePos="0" relativeHeight="251694080" behindDoc="1" locked="0" layoutInCell="1" allowOverlap="1" wp14:anchorId="6CF306EC" wp14:editId="0EF95840">
-            <wp:simplePos x="0" y="0"/>
-            <wp:positionH relativeFrom="column">
-              <wp:posOffset>1501096</wp:posOffset>
-            </wp:positionH>
-            <wp:positionV relativeFrom="paragraph">
-              <wp:posOffset>-319941</wp:posOffset>
-            </wp:positionV>
-            <wp:extent cx="3462568" cy="1046539"/>
-            <wp:effectExtent l="0" t="0" r="5080" b="0"/>
-            <wp:wrapTight wrapText="bothSides">
-              <wp:wrapPolygon edited="0">
-                <wp:start x="0" y="0"/>
-                <wp:lineTo x="0" y="21233"/>
-                <wp:lineTo x="21552" y="21233"/>
-                <wp:lineTo x="21552" y="0"/>
-                <wp:lineTo x="0" y="0"/>
-              </wp:wrapPolygon>
-            </wp:wrapTight>
-            <wp:docPr id="1303052101" name="Picture 1303052101" descr="A screen shot of a computer&#10;&#10;Description automatically generated"/>
-            <wp:cNvGraphicFramePr>
-              <a:graphicFrameLocks xmlns:a="http://schemas.openxmlformats.org/drawingml/2006/main" noChangeAspect="1"/>
-            </wp:cNvGraphicFramePr>
-            <a:graphic xmlns:a="http://schemas.openxmlformats.org/drawingml/2006/main">
-              <a:graphicData uri="http://schemas.openxmlformats.org/drawingml/2006/picture">
-                <pic:pic xmlns:pic="http://schemas.openxmlformats.org/drawingml/2006/picture">
-                  <pic:nvPicPr>
-                    <pic:cNvPr id="533803260" name="Picture 1" descr="A screen shot of a computer&#10;&#10;Description automatically generated"/>
-                    <pic:cNvPicPr/>
-                  </pic:nvPicPr>
-                  <pic:blipFill>
-                    <a:blip r:embed="rId19">
-                      <a:extLst>
-                        <a:ext uri="{28A0092B-C50C-407E-A947-70E740481C1C}">
-                          <a14:useLocalDpi xmlns:a14="http://schemas.microsoft.com/office/drawing/2010/main" val="0"/>
-                        </a:ext>
-                      </a:extLst>
-                    </a:blip>
-                    <a:stretch>
-                      <a:fillRect/>
-                    </a:stretch>
-                  </pic:blipFill>
-                  <pic:spPr>
-                    <a:xfrm>
-                      <a:off x="0" y="0"/>
-                      <a:ext cx="3462568" cy="1046539"/>
-                    </a:xfrm>
-                    <a:prstGeom prst="rect">
-                      <a:avLst/>
-                    </a:prstGeom>
-                  </pic:spPr>
-                </pic:pic>
-              </a:graphicData>
-            </a:graphic>
-            <wp14:sizeRelH relativeFrom="page">
-              <wp14:pctWidth>0</wp14:pctWidth>
-            </wp14:sizeRelH>
-            <wp14:sizeRelV relativeFrom="page">
-              <wp14:pctHeight>0</wp14:pctHeight>
-            </wp14:sizeRelV>
-          </wp:anchor>
-        </w:drawing>
-      </w:r>
-    </w:p>
+    <w:p/>
     <w:p>
       <w:r>
         <w:rPr>
@@ -5778,7 +6173,7 @@
                     <pic:cNvPicPr/>
                   </pic:nvPicPr>
                   <pic:blipFill>
-                    <a:blip r:embed="rId20">
+                    <a:blip r:embed="rId22">
                       <a:extLst>
                         <a:ext uri="{28A0092B-C50C-407E-A947-70E740481C1C}">
                           <a14:useLocalDpi xmlns:a14="http://schemas.microsoft.com/office/drawing/2010/main" val="0"/>
@@ -5833,13 +6228,31 @@
         <w:t>(s)</w:t>
       </w:r>
       <w:r>
-        <w:t>. If the location field is empty</w:t>
+        <w:t xml:space="preserve">. </w:t>
+      </w:r>
+      <w:r>
+        <w:t>Please note that all elements should be separated by commas (including between state and postal code)</w:t>
+      </w:r>
+      <w:r>
+        <w:t>.</w:t>
+      </w:r>
+      <w:r>
+        <w:t xml:space="preserve"> </w:t>
+      </w:r>
+      <w:r>
+        <w:t>If the location field is empty</w:t>
       </w:r>
       <w:r>
         <w:t>,</w:t>
       </w:r>
       <w:r>
-        <w:t xml:space="preserve"> the address will be set to ‘Unknown Address.’</w:t>
+        <w:t xml:space="preserve"> </w:t>
+      </w:r>
+      <w:r>
+        <w:t>each address element</w:t>
+      </w:r>
+      <w:r>
+        <w:t xml:space="preserve"> will be set to ‘Unknown Address.’</w:t>
       </w:r>
       <w:r>
         <w:t xml:space="preserve"> </w:t>
@@ -5918,7 +6331,7 @@
                     <pic:cNvPicPr/>
                   </pic:nvPicPr>
                   <pic:blipFill>
-                    <a:blip r:embed="rId21">
+                    <a:blip r:embed="rId23">
                       <a:extLst>
                         <a:ext uri="{28A0092B-C50C-407E-A947-70E740481C1C}">
                           <a14:useLocalDpi xmlns:a14="http://schemas.microsoft.com/office/drawing/2010/main" val="0"/>
@@ -6128,7 +6541,7 @@
           </mc:Choice>
           <mc:Fallback>
             <w:pict>
-              <v:shape w14:anchorId="6DCE89B6" id="Text Box 17" o:spid="_x0000_s1034" type="#_x0000_t202" style="position:absolute;margin-left:94.5pt;margin-top:3.65pt;width:125.55pt;height:16.65pt;z-index:251679744;visibility:visible;mso-wrap-style:square;mso-width-percent:0;mso-height-percent:0;mso-wrap-distance-left:9pt;mso-wrap-distance-top:0;mso-wrap-distance-right:9pt;mso-wrap-distance-bottom:0;mso-position-horizontal:absolute;mso-position-horizontal-relative:text;mso-position-vertical:absolute;mso-position-vertical-relative:text;mso-width-percent:0;mso-height-percent:0;mso-width-relative:margin;mso-height-relative:margin;v-text-anchor:top" o:gfxdata="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" fillcolor="white [3201]" strokeweight=".5pt">
+              <v:shape w14:anchorId="6DCE89B6" id="Text Box 17" o:spid="_x0000_s1034" type="#_x0000_t202" style="position:absolute;margin-left:94.5pt;margin-top:3.65pt;width:125.55pt;height:16.65pt;z-index:251679744;visibility:visible;mso-wrap-style:square;mso-width-percent:0;mso-height-percent:0;mso-wrap-distance-left:9pt;mso-wrap-distance-top:0;mso-wrap-distance-right:9pt;mso-wrap-distance-bottom:0;mso-position-horizontal:absolute;mso-position-horizontal-relative:text;mso-position-vertical:absolute;mso-position-vertical-relative:text;mso-width-percent:0;mso-height-percent:0;mso-width-relative:margin;mso-height-relative:margin;v-text-anchor:top" o:gfxdata="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" fillcolor="white [3201]" strokeweight=".5pt">
                 <v:textbox>
                   <w:txbxContent>
                     <w:p>
@@ -6166,11 +6579,6 @@
       </w:r>
     </w:p>
     <w:p/>
-    <w:p>
-      <w:pPr>
-        <w:pStyle w:val="Heading1"/>
-      </w:pPr>
-    </w:p>
     <w:p>
       <w:pPr>
         <w:pStyle w:val="Heading1"/>
@@ -6270,7 +6678,7 @@
           </mc:Choice>
           <mc:Fallback>
             <w:pict>
-              <v:shape w14:anchorId="023C57DE" id="Text Box 19" o:spid="_x0000_s1035" type="#_x0000_t202" style="position:absolute;margin-left:44.55pt;margin-top:4.3pt;width:137.25pt;height:19.2pt;z-index:251681792;visibility:visible;mso-wrap-style:square;mso-width-percent:0;mso-wrap-distance-left:9pt;mso-wrap-distance-top:0;mso-wrap-distance-right:9pt;mso-wrap-distance-bottom:0;mso-position-horizontal:absolute;mso-position-horizontal-relative:text;mso-position-vertical:absolute;mso-position-vertical-relative:text;mso-width-percent:0;mso-width-relative:margin;v-text-anchor:top" o:gfxdata="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" fillcolor="white [3201]" strokeweight=".5pt">
+              <v:shape w14:anchorId="023C57DE" id="Text Box 19" o:spid="_x0000_s1035" type="#_x0000_t202" style="position:absolute;margin-left:44.55pt;margin-top:4.3pt;width:137.25pt;height:19.2pt;z-index:251681792;visibility:visible;mso-wrap-style:square;mso-width-percent:0;mso-wrap-distance-left:9pt;mso-wrap-distance-top:0;mso-wrap-distance-right:9pt;mso-wrap-distance-bottom:0;mso-position-horizontal:absolute;mso-position-horizontal-relative:text;mso-position-vertical:absolute;mso-position-vertical-relative:text;mso-width-percent:0;mso-width-relative:margin;v-text-anchor:top" o:gfxdata="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" fillcolor="white [3201]" strokeweight=".5pt">
                 <v:textbox>
                   <w:txbxContent>
                     <w:p>
@@ -6337,8 +6745,13 @@
                             <w:pPr>
                               <w:pStyle w:val="CODE"/>
                             </w:pPr>
+                            <w:proofErr w:type="spellStart"/>
                             <w:r>
-                              <w:t>chmod +x XIQ_Ekahau_Importer.py</w:t>
+                              <w:t>chmod</w:t>
+                            </w:r>
+                            <w:proofErr w:type="spellEnd"/>
+                            <w:r>
+                              <w:t xml:space="preserve"> +x XIQ_Ekahau_Importer.py</w:t>
                             </w:r>
                           </w:p>
                         </w:txbxContent>
@@ -6363,15 +6776,20 @@
           </mc:Choice>
           <mc:Fallback>
             <w:pict>
-              <v:shape w14:anchorId="017E2357" id="Text Box 38" o:spid="_x0000_s1036" type="#_x0000_t202" style="position:absolute;margin-left:254.7pt;margin-top:8.95pt;width:141.75pt;height:21.6pt;z-index:251683840;visibility:visible;mso-wrap-style:square;mso-width-percent:0;mso-height-percent:0;mso-wrap-distance-left:9pt;mso-wrap-distance-top:0;mso-wrap-distance-right:9pt;mso-wrap-distance-bottom:0;mso-position-horizontal:absolute;mso-position-horizontal-relative:text;mso-position-vertical:absolute;mso-position-vertical-relative:text;mso-width-percent:0;mso-height-percent:0;mso-width-relative:margin;mso-height-relative:margin;v-text-anchor:top" o:gfxdata="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" fillcolor="white [3201]" strokeweight=".5pt">
+              <v:shape w14:anchorId="017E2357" id="Text Box 38" o:spid="_x0000_s1036" type="#_x0000_t202" style="position:absolute;margin-left:254.7pt;margin-top:8.95pt;width:141.75pt;height:21.6pt;z-index:251683840;visibility:visible;mso-wrap-style:square;mso-width-percent:0;mso-height-percent:0;mso-wrap-distance-left:9pt;mso-wrap-distance-top:0;mso-wrap-distance-right:9pt;mso-wrap-distance-bottom:0;mso-position-horizontal:absolute;mso-position-horizontal-relative:text;mso-position-vertical:absolute;mso-position-vertical-relative:text;mso-width-percent:0;mso-height-percent:0;mso-width-relative:margin;mso-height-relative:margin;v-text-anchor:top" o:gfxdata="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" fillcolor="white [3201]" strokeweight=".5pt">
                 <v:textbox>
                   <w:txbxContent>
                     <w:p>
                       <w:pPr>
                         <w:pStyle w:val="CODE"/>
                       </w:pPr>
+                      <w:proofErr w:type="spellStart"/>
                       <w:r>
-                        <w:t>chmod +x XIQ_Ekahau_Importer.py</w:t>
+                        <w:t>chmod</w:t>
+                      </w:r>
+                      <w:proofErr w:type="spellEnd"/>
+                      <w:r>
+                        <w:t xml:space="preserve"> +x XIQ_Ekahau_Importer.py</w:t>
                       </w:r>
                     </w:p>
                   </w:txbxContent>
@@ -6384,7 +6802,15 @@
     </w:p>
     <w:p>
       <w:r>
-        <w:t xml:space="preserve">You can also make the script executable by running </w:t>
+        <w:t xml:space="preserve">You can also make the script executable by </w:t>
+      </w:r>
+      <w:proofErr w:type="gramStart"/>
+      <w:r>
+        <w:t>running</w:t>
+      </w:r>
+      <w:proofErr w:type="gramEnd"/>
+      <w:r>
+        <w:t xml:space="preserve"> </w:t>
       </w:r>
     </w:p>
     <w:p>
@@ -6461,7 +6887,7 @@
           </mc:Choice>
           <mc:Fallback>
             <w:pict>
-              <v:shape w14:anchorId="307762DC" id="Text Box 39" o:spid="_x0000_s1037" type="#_x0000_t202" style="position:absolute;margin-left:193.5pt;margin-top:1.25pt;width:118.35pt;height:21.6pt;z-index:251682816;visibility:visible;mso-wrap-style:square;mso-width-percent:0;mso-height-percent:0;mso-wrap-distance-left:9pt;mso-wrap-distance-top:0;mso-wrap-distance-right:9pt;mso-wrap-distance-bottom:0;mso-position-horizontal:absolute;mso-position-horizontal-relative:text;mso-position-vertical:absolute;mso-position-vertical-relative:text;mso-width-percent:0;mso-height-percent:0;mso-width-relative:margin;mso-height-relative:margin;v-text-anchor:top" o:gfxdata="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" fillcolor="white [3201]" strokeweight=".5pt">
+              <v:shape w14:anchorId="307762DC" id="Text Box 39" o:spid="_x0000_s1037" type="#_x0000_t202" style="position:absolute;margin-left:193.5pt;margin-top:1.25pt;width:118.35pt;height:21.6pt;z-index:251682816;visibility:visible;mso-wrap-style:square;mso-width-percent:0;mso-height-percent:0;mso-wrap-distance-left:9pt;mso-wrap-distance-top:0;mso-wrap-distance-right:9pt;mso-wrap-distance-bottom:0;mso-position-horizontal:absolute;mso-position-horizontal-relative:text;mso-position-vertical:absolute;mso-position-vertical-relative:text;mso-width-percent:0;mso-height-percent:0;mso-width-relative:margin;mso-height-relative:margin;v-text-anchor:top" o:gfxdata="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" fillcolor="white [3201]" strokeweight=".5pt">
                 <v:textbox>
                   <w:txbxContent>
                     <w:p>
@@ -6486,8 +6912,13 @@
         <w:t>,</w:t>
       </w:r>
       <w:r>
-        <w:t xml:space="preserve"> you can run the script by typing</w:t>
-      </w:r>
+        <w:t xml:space="preserve"> you can run the script by </w:t>
+      </w:r>
+      <w:proofErr w:type="gramStart"/>
+      <w:r>
+        <w:t>typing</w:t>
+      </w:r>
+      <w:proofErr w:type="gramEnd"/>
     </w:p>
     <w:p/>
     <w:p>
@@ -6513,7 +6944,19 @@
         <w:t>macOS,</w:t>
       </w:r>
       <w:r>
-        <w:t xml:space="preserve"> you can drag the file into the terminal and hit enter. The script will collect the needed information from the Ekahau file. Once that is complete</w:t>
+        <w:t xml:space="preserve"> you can drag the file into the terminal and hit enter.</w:t>
+      </w:r>
+      <w:r>
+        <w:t xml:space="preserve"> </w:t>
+      </w:r>
+      <w:r>
+        <w:t>You can enter the file's name if you add the Ekahau file to the same folder as the script</w:t>
+      </w:r>
+      <w:r>
+        <w:t>.</w:t>
+      </w:r>
+      <w:r>
+        <w:t xml:space="preserve"> The script will collect the needed information from the Ekahau file. Once that is complete</w:t>
       </w:r>
       <w:r>
         <w:t>,</w:t>
@@ -6592,16 +7035,22 @@
       <w:pPr>
         <w:pStyle w:val="Heading3"/>
       </w:pPr>
-      <w:bookmarkStart w:id="74" w:name="OLE_LINK23"/>
-      <w:bookmarkStart w:id="75" w:name="OLE_LINK24"/>
-      <w:bookmarkStart w:id="76" w:name="_Toc148350864"/>
+      <w:bookmarkStart w:id="74" w:name="_Toc148350864"/>
+      <w:bookmarkStart w:id="75" w:name="OLE_LINK23"/>
+      <w:bookmarkStart w:id="76" w:name="OLE_LINK24"/>
       <w:bookmarkEnd w:id="72"/>
       <w:bookmarkEnd w:id="73"/>
       <w:r>
         <w:t>Site groups, sites</w:t>
       </w:r>
       <w:r>
-        <w:t xml:space="preserve">, buildings, floors </w:t>
+        <w:t>, buildings, floors</w:t>
+      </w:r>
+      <w:r>
+        <w:t>,</w:t>
+      </w:r>
+      <w:r>
+        <w:t xml:space="preserve"> </w:t>
       </w:r>
       <w:r>
         <w:t>and</w:t>
@@ -6609,10 +7058,10 @@
       <w:r>
         <w:t xml:space="preserve"> floorplans</w:t>
       </w:r>
-      <w:bookmarkEnd w:id="76"/>
-    </w:p>
-    <w:bookmarkEnd w:id="74"/>
+      <w:bookmarkEnd w:id="74"/>
+    </w:p>
     <w:bookmarkEnd w:id="75"/>
+    <w:bookmarkEnd w:id="76"/>
     <w:p>
       <w:r>
         <w:t xml:space="preserve">Once logged in, the script will take you through the options of creating the </w:t>
@@ -6658,7 +7107,13 @@
         <w:t>Generally</w:t>
       </w:r>
       <w:r>
-        <w:t xml:space="preserve">, this </w:t>
+        <w:t>, th</w:t>
+      </w:r>
+      <w:r>
+        <w:t>e</w:t>
+      </w:r>
+      <w:r>
+        <w:t xml:space="preserve"> </w:t>
       </w:r>
       <w:r>
         <w:t>script section</w:t>
@@ -6708,7 +7163,7 @@
                     <pic:cNvPicPr/>
                   </pic:nvPicPr>
                   <pic:blipFill>
-                    <a:blip r:embed="rId22">
+                    <a:blip r:embed="rId24">
                       <a:extLst>
                         <a:ext uri="{28A0092B-C50C-407E-A947-70E740481C1C}">
                           <a14:useLocalDpi xmlns:a14="http://schemas.microsoft.com/office/drawing/2010/main" val="0"/>
@@ -6785,7 +7240,7 @@
                     <pic:cNvPicPr/>
                   </pic:nvPicPr>
                   <pic:blipFill>
-                    <a:blip r:embed="rId23">
+                    <a:blip r:embed="rId25">
                       <a:extLst>
                         <a:ext uri="{28A0092B-C50C-407E-A947-70E740481C1C}">
                           <a14:useLocalDpi xmlns:a14="http://schemas.microsoft.com/office/drawing/2010/main" val="0"/>
@@ -6826,16 +7281,16 @@
       <w:pPr>
         <w:pStyle w:val="Heading3"/>
       </w:pPr>
-      <w:bookmarkStart w:id="79" w:name="OLE_LINK29"/>
-      <w:bookmarkStart w:id="80" w:name="OLE_LINK30"/>
-      <w:bookmarkStart w:id="81" w:name="_Toc148350865"/>
+      <w:bookmarkStart w:id="79" w:name="_Toc148350865"/>
+      <w:bookmarkStart w:id="80" w:name="OLE_LINK29"/>
+      <w:bookmarkStart w:id="81" w:name="OLE_LINK30"/>
       <w:r>
         <w:t>Access Points</w:t>
       </w:r>
-      <w:bookmarkEnd w:id="81"/>
-    </w:p>
-    <w:bookmarkEnd w:id="79"/>
+      <w:bookmarkEnd w:id="79"/>
+    </w:p>
     <w:bookmarkEnd w:id="80"/>
+    <w:bookmarkEnd w:id="81"/>
     <w:p>
       <w:r>
         <w:t xml:space="preserve">After all the buildings and floors have been created, the script will print out the </w:t>
@@ -6937,7 +7392,7 @@
                     <pic:cNvPicPr/>
                   </pic:nvPicPr>
                   <pic:blipFill>
-                    <a:blip r:embed="rId24">
+                    <a:blip r:embed="rId26">
                       <a:extLst>
                         <a:ext uri="{28A0092B-C50C-407E-A947-70E740481C1C}">
                           <a14:useLocalDpi xmlns:a14="http://schemas.microsoft.com/office/drawing/2010/main" val="0"/>
@@ -7009,7 +7464,7 @@
                     <pic:cNvPicPr/>
                   </pic:nvPicPr>
                   <pic:blipFill>
-                    <a:blip r:embed="rId25">
+                    <a:blip r:embed="rId27">
                       <a:extLst>
                         <a:ext uri="{28A0092B-C50C-407E-A947-70E740481C1C}">
                           <a14:useLocalDpi xmlns:a14="http://schemas.microsoft.com/office/drawing/2010/main" val="0"/>
@@ -7073,7 +7528,7 @@
                     <pic:cNvPicPr/>
                   </pic:nvPicPr>
                   <pic:blipFill>
-                    <a:blip r:embed="rId26">
+                    <a:blip r:embed="rId28">
                       <a:extLst>
                         <a:ext uri="{28A0092B-C50C-407E-A947-70E740481C1C}">
                           <a14:useLocalDpi xmlns:a14="http://schemas.microsoft.com/office/drawing/2010/main" val="0"/>
@@ -7105,14 +7560,14 @@
       <w:pPr>
         <w:pStyle w:val="Heading2"/>
       </w:pPr>
-      <w:bookmarkStart w:id="82" w:name="OLE_LINK31"/>
-      <w:bookmarkStart w:id="83" w:name="OLE_LINK32"/>
-      <w:bookmarkStart w:id="84" w:name="_Toc148350866"/>
+      <w:bookmarkStart w:id="82" w:name="_Toc148350866"/>
+      <w:bookmarkStart w:id="83" w:name="OLE_LINK31"/>
+      <w:bookmarkStart w:id="84" w:name="OLE_LINK32"/>
       <w:r>
         <w:lastRenderedPageBreak/>
         <w:t>Arguments</w:t>
       </w:r>
-      <w:bookmarkEnd w:id="84"/>
+      <w:bookmarkEnd w:id="82"/>
       <w:r>
         <w:t xml:space="preserve"> </w:t>
       </w:r>
@@ -7120,8 +7575,8 @@
     <w:p>
       <w:bookmarkStart w:id="85" w:name="OLE_LINK33"/>
       <w:bookmarkStart w:id="86" w:name="OLE_LINK34"/>
-      <w:bookmarkEnd w:id="82"/>
       <w:bookmarkEnd w:id="83"/>
+      <w:bookmarkEnd w:id="84"/>
       <w:r>
         <w:t>Two optional arguments can</w:t>
       </w:r>
@@ -7288,7 +7743,7 @@
           </mc:Choice>
           <mc:Fallback>
             <w:pict>
-              <v:shape w14:anchorId="1B21C103" id="Text Box 10" o:spid="_x0000_s1038" type="#_x0000_t202" style="position:absolute;margin-left:40.95pt;margin-top:2.6pt;width:241.65pt;height:19.2pt;z-index:251684864;visibility:visible;mso-wrap-style:square;mso-width-percent:0;mso-wrap-distance-left:9pt;mso-wrap-distance-top:0;mso-wrap-distance-right:9pt;mso-wrap-distance-bottom:0;mso-position-horizontal:absolute;mso-position-horizontal-relative:text;mso-position-vertical:absolute;mso-position-vertical-relative:text;mso-width-percent:0;mso-width-relative:margin;v-text-anchor:top" o:gfxdata="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" fillcolor="white [3201]" strokeweight=".5pt">
+              <v:shape w14:anchorId="1B21C103" id="Text Box 10" o:spid="_x0000_s1038" type="#_x0000_t202" style="position:absolute;margin-left:40.95pt;margin-top:2.6pt;width:241.65pt;height:19.2pt;z-index:251684864;visibility:visible;mso-wrap-style:square;mso-width-percent:0;mso-wrap-distance-left:9pt;mso-wrap-distance-top:0;mso-wrap-distance-right:9pt;mso-wrap-distance-bottom:0;mso-position-horizontal:absolute;mso-position-horizontal-relative:text;mso-position-vertical:absolute;mso-position-vertical-relative:text;mso-width-percent:0;mso-width-relative:margin;v-text-anchor:top" o:gfxdata="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" fillcolor="white [3201]" strokeweight=".5pt">
                 <v:textbox>
                   <w:txbxContent>
                     <w:p>
@@ -7335,6 +7790,9 @@
       </w:r>
       <w:r>
         <w:t xml:space="preserve"> name of a file in the terminal is to drag and drop the file in the terminal window.</w:t>
+      </w:r>
+      <w:r>
+        <w:t xml:space="preserve"> If the CSV file is in the same folder as the script, you can enter the CSV file name.</w:t>
       </w:r>
     </w:p>
     <w:p>
@@ -7472,7 +7930,7 @@
           </mc:Choice>
           <mc:Fallback>
             <w:pict>
-              <v:shape w14:anchorId="1A9662D5" id="Text Box 12" o:spid="_x0000_s1039" type="#_x0000_t202" style="position:absolute;margin-left:36pt;margin-top:3.1pt;width:171.45pt;height:19.2pt;z-index:251685888;visibility:visible;mso-wrap-style:square;mso-width-percent:0;mso-wrap-distance-left:9pt;mso-wrap-distance-top:0;mso-wrap-distance-right:9pt;mso-wrap-distance-bottom:0;mso-position-horizontal:absolute;mso-position-horizontal-relative:text;mso-position-vertical:absolute;mso-position-vertical-relative:text;mso-width-percent:0;mso-width-relative:margin;v-text-anchor:top" o:gfxdata="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" fillcolor="white [3201]" strokeweight=".5pt">
+              <v:shape w14:anchorId="1A9662D5" id="Text Box 12" o:spid="_x0000_s1039" type="#_x0000_t202" style="position:absolute;margin-left:36pt;margin-top:3.1pt;width:171.45pt;height:19.2pt;z-index:251685888;visibility:visible;mso-wrap-style:square;mso-width-percent:0;mso-wrap-distance-left:9pt;mso-wrap-distance-top:0;mso-wrap-distance-right:9pt;mso-wrap-distance-bottom:0;mso-position-horizontal:absolute;mso-position-horizontal-relative:text;mso-position-vertical:absolute;mso-position-vertical-relative:text;mso-width-percent:0;mso-width-relative:margin;v-text-anchor:top" o:gfxdata="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" fillcolor="white [3201]" strokeweight=".5pt">
                 <v:textbox>
                   <w:txbxContent>
                     <w:p>
@@ -7555,7 +8013,7 @@
                     <pic:cNvPicPr/>
                   </pic:nvPicPr>
                   <pic:blipFill>
-                    <a:blip r:embed="rId27">
+                    <a:blip r:embed="rId29">
                       <a:extLst>
                         <a:ext uri="{28A0092B-C50C-407E-A947-70E740481C1C}">
                           <a14:useLocalDpi xmlns:a14="http://schemas.microsoft.com/office/drawing/2010/main" val="0"/>
@@ -7630,7 +8088,13 @@
         <w:t>switch port</w:t>
       </w:r>
       <w:r>
-        <w:t xml:space="preserve"> worksheet or something used for other purposes. </w:t>
+        <w:t xml:space="preserve"> </w:t>
+      </w:r>
+      <w:r>
+        <w:t>worksheet,</w:t>
+      </w:r>
+      <w:r>
+        <w:t xml:space="preserve"> or something used for other purposes. </w:t>
       </w:r>
     </w:p>
     <w:p>
@@ -7682,7 +8146,23 @@
                               <w:pStyle w:val="CODE"/>
                             </w:pPr>
                             <w:r>
-                              <w:t>AP #,AP Name,Model,Serial Number,Mac Address</w:t>
+                              <w:t xml:space="preserve">AP #,AP </w:t>
+                            </w:r>
+                            <w:proofErr w:type="spellStart"/>
+                            <w:r>
+                              <w:t>Name,Model,Serial</w:t>
+                            </w:r>
+                            <w:proofErr w:type="spellEnd"/>
+                            <w:r>
+                              <w:t xml:space="preserve"> </w:t>
+                            </w:r>
+                            <w:proofErr w:type="spellStart"/>
+                            <w:r>
+                              <w:t>Number,Mac</w:t>
+                            </w:r>
+                            <w:proofErr w:type="spellEnd"/>
+                            <w:r>
+                              <w:t xml:space="preserve"> Address</w:t>
                             </w:r>
                           </w:p>
                           <w:p>
@@ -7739,7 +8219,7 @@
           </mc:Choice>
           <mc:Fallback>
             <w:pict>
-              <v:shape w14:anchorId="083A2DA8" id="Text Box 27" o:spid="_x0000_s1040" type="#_x0000_t202" style="position:absolute;margin-left:26.55pt;margin-top:5.75pt;width:289.8pt;height:29.25pt;z-index:251688960;visibility:visible;mso-wrap-style:square;mso-width-percent:0;mso-height-percent:0;mso-wrap-distance-left:9pt;mso-wrap-distance-top:0;mso-wrap-distance-right:9pt;mso-wrap-distance-bottom:0;mso-position-horizontal:absolute;mso-position-horizontal-relative:text;mso-position-vertical:absolute;mso-position-vertical-relative:text;mso-width-percent:0;mso-height-percent:0;mso-width-relative:margin;mso-height-relative:margin;v-text-anchor:top" o:gfxdata="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" fillcolor="white [3201]" strokeweight=".5pt">
+              <v:shape w14:anchorId="083A2DA8" id="Text Box 27" o:spid="_x0000_s1040" type="#_x0000_t202" style="position:absolute;margin-left:26.55pt;margin-top:5.75pt;width:289.8pt;height:29.25pt;z-index:251688960;visibility:visible;mso-wrap-style:square;mso-width-percent:0;mso-height-percent:0;mso-wrap-distance-left:9pt;mso-wrap-distance-top:0;mso-wrap-distance-right:9pt;mso-wrap-distance-bottom:0;mso-position-horizontal:absolute;mso-position-horizontal-relative:text;mso-position-vertical:absolute;mso-position-vertical-relative:text;mso-width-percent:0;mso-height-percent:0;mso-width-relative:margin;mso-height-relative:margin;v-text-anchor:top" o:gfxdata="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" fillcolor="white [3201]" strokeweight=".5pt">
                 <v:textbox>
                   <w:txbxContent>
                     <w:p>
@@ -7747,7 +8227,23 @@
                         <w:pStyle w:val="CODE"/>
                       </w:pPr>
                       <w:r>
-                        <w:t>AP #,AP Name,Model,Serial Number,Mac Address</w:t>
+                        <w:t xml:space="preserve">AP #,AP </w:t>
+                      </w:r>
+                      <w:proofErr w:type="spellStart"/>
+                      <w:r>
+                        <w:t>Name,Model,Serial</w:t>
+                      </w:r>
+                      <w:proofErr w:type="spellEnd"/>
+                      <w:r>
+                        <w:t xml:space="preserve"> </w:t>
+                      </w:r>
+                      <w:proofErr w:type="spellStart"/>
+                      <w:r>
+                        <w:t>Number,Mac</w:t>
+                      </w:r>
+                      <w:proofErr w:type="spellEnd"/>
+                      <w:r>
+                        <w:t xml:space="preserve"> Address</w:t>
                       </w:r>
                     </w:p>
                     <w:p>
@@ -7796,13 +8292,13 @@
       <w:pPr>
         <w:pStyle w:val="Heading2"/>
       </w:pPr>
-      <w:bookmarkStart w:id="97" w:name="OLE_LINK41"/>
-      <w:bookmarkStart w:id="98" w:name="OLE_LINK42"/>
-      <w:bookmarkStart w:id="99" w:name="_Toc148350868"/>
+      <w:bookmarkStart w:id="97" w:name="_Toc148350868"/>
+      <w:bookmarkStart w:id="98" w:name="OLE_LINK41"/>
+      <w:bookmarkStart w:id="99" w:name="OLE_LINK42"/>
       <w:r>
         <w:t>Log File</w:t>
       </w:r>
-      <w:bookmarkEnd w:id="99"/>
+      <w:bookmarkEnd w:id="97"/>
     </w:p>
     <w:p>
       <w:r>
@@ -7822,10 +8318,14 @@
         <w:t>an excellent</w:t>
       </w:r>
       <w:r>
-        <w:t xml:space="preserve"> place to check if any issues arise as there sometimes is more information in the log file.</w:t>
-      </w:r>
-      <w:bookmarkEnd w:id="97"/>
+        <w:t xml:space="preserve"> place to </w:t>
+      </w:r>
+      <w:r>
+        <w:lastRenderedPageBreak/>
+        <w:t>check if any issues arise as there sometimes is more information in the log file.</w:t>
+      </w:r>
       <w:bookmarkEnd w:id="98"/>
+      <w:bookmarkEnd w:id="99"/>
       <w:r>
         <w:rPr>
           <w:noProof/>
@@ -7846,7 +8346,7 @@
                     <pic:cNvPicPr/>
                   </pic:nvPicPr>
                   <pic:blipFill>
-                    <a:blip r:embed="rId28">
+                    <a:blip r:embed="rId30">
                       <a:extLst>
                         <a:ext uri="{28A0092B-C50C-407E-A947-70E740481C1C}">
                           <a14:useLocalDpi xmlns:a14="http://schemas.microsoft.com/office/drawing/2010/main" val="0"/>
@@ -7876,9 +8376,9 @@
     <w:p/>
     <w:p/>
     <w:sectPr>
-      <w:headerReference w:type="default" r:id="rId29"/>
-      <w:footerReference w:type="even" r:id="rId30"/>
-      <w:footerReference w:type="default" r:id="rId31"/>
+      <w:headerReference w:type="default" r:id="rId31"/>
+      <w:footerReference w:type="even" r:id="rId32"/>
+      <w:footerReference w:type="default" r:id="rId33"/>
       <w:pgSz w:w="12240" w:h="15840"/>
       <w:pgMar w:top="1440" w:right="1440" w:bottom="1440" w:left="1440" w:header="720" w:footer="720" w:gutter="0"/>
       <w:cols w:space="720"/>
@@ -9500,6 +10000,7 @@
   <w:style w:type="character" w:default="1" w:styleId="DefaultParagraphFont">
     <w:name w:val="Default Paragraph Font"/>
     <w:uiPriority w:val="1"/>
+    <w:semiHidden/>
     <w:unhideWhenUsed/>
   </w:style>
   <w:style w:type="table" w:default="1" w:styleId="TableNormal">

</xml_diff>